<commit_message>
finish planning phase, all necessary files created, and plan outlined in comments
</commit_message>
<xml_diff>
--- a/C950 WGUPS Documentation.docx
+++ b/C950 WGUPS Documentation.docx
@@ -2,6 +2,57 @@
 <file path=word/document.xml><?xml version="1.0" encoding="utf-8"?>
 <w:document xmlns:wpc="http://schemas.microsoft.com/office/word/2010/wordprocessingCanvas" xmlns:cx="http://schemas.microsoft.com/office/drawing/2014/chartex" xmlns:cx1="http://schemas.microsoft.com/office/drawing/2015/9/8/chartex" xmlns:cx2="http://schemas.microsoft.com/office/drawing/2015/10/21/chartex" xmlns:cx3="http://schemas.microsoft.com/office/drawing/2016/5/9/chartex" xmlns:cx4="http://schemas.microsoft.com/office/drawing/2016/5/10/chartex" xmlns:cx5="http://schemas.microsoft.com/office/drawing/2016/5/11/chartex" xmlns:cx6="http://schemas.microsoft.com/office/drawing/2016/5/12/chartex" xmlns:cx7="http://schemas.microsoft.com/office/drawing/2016/5/13/chartex" xmlns:cx8="http://schemas.microsoft.com/office/drawing/2016/5/14/chartex" xmlns:mc="http://schemas.openxmlformats.org/markup-compatibility/2006" xmlns:aink="http://schemas.microsoft.com/office/drawing/2016/ink" xmlns:am3d="http://schemas.microsoft.com/office/drawing/2017/model3d" xmlns:o="urn:schemas-microsoft-com:office:office" xmlns:r="http://schemas.openxmlformats.org/officeDocument/2006/relationships" xmlns:m="http://schemas.openxmlformats.org/officeDocument/2006/math" xmlns:v="urn:schemas-microsoft-com:vml" xmlns:wp14="http://schemas.microsoft.com/office/word/2010/wordprocessingDrawing" xmlns:wp="http://schemas.openxmlformats.org/drawingml/2006/wordprocessingDrawing" xmlns:w10="urn:schemas-microsoft-com:office:word" xmlns:w="http://schemas.openxmlformats.org/wordprocessingml/2006/main" xmlns:w14="http://schemas.microsoft.com/office/word/2010/wordml" xmlns:w15="http://schemas.microsoft.com/office/word/2012/wordml" xmlns:w16cex="http://schemas.microsoft.com/office/word/2018/wordml/cex" xmlns:w16cid="http://schemas.microsoft.com/office/word/2016/wordml/cid" xmlns:w16="http://schemas.microsoft.com/office/word/2018/wordml" xmlns:w16sdtdh="http://schemas.microsoft.com/office/word/2020/wordml/sdtdatahash" xmlns:w16se="http://schemas.microsoft.com/office/word/2015/wordml/symex" xmlns:wpg="http://schemas.microsoft.com/office/word/2010/wordprocessingGroup" xmlns:wpi="http://schemas.microsoft.com/office/word/2010/wordprocessingInk" xmlns:wne="http://schemas.microsoft.com/office/word/2006/wordml" xmlns:wps="http://schemas.microsoft.com/office/word/2010/wordprocessingShape" mc:Ignorable="w14 w15 w16se w16cid w16 w16cex w16sdtdh wp14">
   <w:body>
+    <w:p>
+      <w:r>
+        <w:rPr>
+          <w:b/>
+          <w:bCs/>
+        </w:rPr>
+        <w:t>D)     Phase IV – Documentation</w:t>
+      </w:r>
+    </w:p>
+    <w:p>
+      <w:r>
+        <w:t>a.      Python Code Comments</w:t>
+      </w:r>
+    </w:p>
+    <w:p>
+      <w:r>
+        <w:t>                                                    i.     Ensure that each class and function has a brief description above it as well as it’s Big O runtime and Big O space complexity within the Python code itself.</w:t>
+      </w:r>
+    </w:p>
+    <w:p>
+      <w:r>
+        <w:t>b.      Write Up</w:t>
+      </w:r>
+    </w:p>
+    <w:p>
+      <w:r>
+        <w:t>                                                    i.     Utilize each rubric item as a sub heading in your write-up.</w:t>
+      </w:r>
+    </w:p>
+    <w:p>
+      <w:r>
+        <w:t>                                                   ii.     The write-up should act as a table of contents to your solution. Do not be afraid to call out specific code files and line numbers to be specific.</w:t>
+      </w:r>
+    </w:p>
+    <w:p>
+      <w:r>
+        <w:t>                                                  iii.     Evaluation wants to see that you can connect the dots between the learning resource material and your solution.</w:t>
+      </w:r>
+    </w:p>
+    <w:p>
+      <w:r>
+        <w:t>                                                  iv.     DO NOT USE THE CORE ALGORITHM OVERVIEW DOCUMENT AS YOUR TEMPLATE AS STATED IN THE DIRECTIONS. This leads to evaluation performing an Easter egg hunt to find each rubric item.</w:t>
+      </w:r>
+    </w:p>
+    <w:p>
+      <w:r>
+        <w:t>                                                   v.     Ensure that your write up is a separate document and not in the code itself.</w:t>
+      </w:r>
+    </w:p>
+    <w:p/>
+    <w:p/>
     <w:p>
       <w:r>
         <w:t>References:</w:t>
@@ -24,8 +75,13 @@
     </w:p>
     <w:p/>
     <w:p>
-      <w:r>
-        <w:t>zybooks: c950: Data Structures and Algorithms II</w:t>
+      <w:proofErr w:type="spellStart"/>
+      <w:r>
+        <w:t>zybooks</w:t>
+      </w:r>
+      <w:proofErr w:type="spellEnd"/>
+      <w:r>
+        <w:t>: c950: Data Structures and Algorithms II</w:t>
       </w:r>
     </w:p>
     <w:p>
@@ -171,6 +227,7 @@
     <w:lsdException w:name="HTML Sample" w:semiHidden="1" w:unhideWhenUsed="1"/>
     <w:lsdException w:name="HTML Typewriter" w:semiHidden="1" w:unhideWhenUsed="1"/>
     <w:lsdException w:name="HTML Variable" w:semiHidden="1" w:unhideWhenUsed="1"/>
+    <w:lsdException w:name="Normal Table" w:semiHidden="1" w:unhideWhenUsed="1"/>
     <w:lsdException w:name="annotation subject" w:semiHidden="1" w:unhideWhenUsed="1"/>
     <w:lsdException w:name="No List" w:semiHidden="1" w:unhideWhenUsed="1"/>
     <w:lsdException w:name="Outline List 1" w:semiHidden="1" w:unhideWhenUsed="1"/>
@@ -217,8 +274,10 @@
     <w:lsdException w:name="Table Subtle 2" w:semiHidden="1" w:unhideWhenUsed="1"/>
     <w:lsdException w:name="Table Web 1" w:semiHidden="1" w:unhideWhenUsed="1"/>
     <w:lsdException w:name="Table Web 2" w:semiHidden="1" w:unhideWhenUsed="1"/>
+    <w:lsdException w:name="Table Web 3" w:semiHidden="1" w:unhideWhenUsed="1"/>
     <w:lsdException w:name="Balloon Text" w:semiHidden="1" w:unhideWhenUsed="1"/>
     <w:lsdException w:name="Table Grid" w:uiPriority="39"/>
+    <w:lsdException w:name="Table Theme" w:semiHidden="1" w:unhideWhenUsed="1"/>
     <w:lsdException w:name="Placeholder Text" w:semiHidden="1"/>
     <w:lsdException w:name="No Spacing" w:uiPriority="1" w:qFormat="1"/>
     <w:lsdException w:name="Light Shading" w:uiPriority="60"/>
@@ -447,7 +506,6 @@
   <w:style w:type="character" w:default="1" w:styleId="DefaultParagraphFont">
     <w:name w:val="Default Paragraph Font"/>
     <w:uiPriority w:val="1"/>
-    <w:semiHidden/>
     <w:unhideWhenUsed/>
   </w:style>
   <w:style w:type="table" w:default="1" w:styleId="TableNormal">

</xml_diff>

<commit_message>
formatting for obtaining start time completed
</commit_message>
<xml_diff>
--- a/C950 WGUPS Documentation.docx
+++ b/C950 WGUPS Documentation.docx
@@ -75,13 +75,8 @@
     </w:p>
     <w:p/>
     <w:p>
-      <w:proofErr w:type="spellStart"/>
-      <w:r>
-        <w:t>zybooks</w:t>
-      </w:r>
-      <w:proofErr w:type="spellEnd"/>
-      <w:r>
-        <w:t>: c950: Data Structures and Algorithms II</w:t>
+      <w:r>
+        <w:t>zybooks: c950: Data Structures and Algorithms II</w:t>
       </w:r>
     </w:p>
     <w:p>
@@ -94,6 +89,104 @@
         <w:t>chapter 6.12 Dijkstra’s algorithm implementation</w:t>
       </w:r>
     </w:p>
+    <w:p/>
+    <w:p>
+      <w:r>
+        <w:t>Sort a dictionary using lambda function</w:t>
+      </w:r>
+      <w:r>
+        <w:br/>
+      </w:r>
+      <w:hyperlink r:id="rId5" w:history="1">
+        <w:r>
+          <w:rPr>
+            <w:rStyle w:val="Hyperlink"/>
+          </w:rPr>
+          <w:t>https://www.askpython.com/python/dictionary/sort-a-dictionary-by-value-in-python</w:t>
+        </w:r>
+      </w:hyperlink>
+    </w:p>
+    <w:p/>
+    <w:p>
+      <w:r>
+        <w:t>Tips on handling timestamp:</w:t>
+      </w:r>
+    </w:p>
+    <w:p>
+      <w:r>
+        <w:t xml:space="preserve">WGU C950 course documents:  </w:t>
+      </w:r>
+      <w:r>
+        <w:t>C950 WGUPS Project Implementation Steps</w:t>
+      </w:r>
+    </w:p>
+    <w:p>
+      <w:hyperlink r:id="rId6" w:history="1">
+        <w:r>
+          <w:rPr>
+            <w:rStyle w:val="Hyperlink"/>
+          </w:rPr>
+          <w:t>https://srm--c.na127.visual.force.com/apex/coursearticle?Id=kA03x000001DbBGCA0</w:t>
+        </w:r>
+      </w:hyperlink>
+    </w:p>
+    <w:p>
+      <w:r>
+        <w:lastRenderedPageBreak/>
+        <w:t>tips on overall structure:</w:t>
+      </w:r>
+    </w:p>
+    <w:p>
+      <w:r>
+        <w:t xml:space="preserve">Jack Lusby Outreach email, </w:t>
+      </w:r>
+      <w:hyperlink r:id="rId7" w:history="1">
+        <w:r>
+          <w:rPr>
+            <w:rStyle w:val="Hyperlink"/>
+          </w:rPr>
+          <w:t>jack.lusby@wgu.edu</w:t>
+        </w:r>
+      </w:hyperlink>
+    </w:p>
+    <w:p/>
+    <w:p>
+      <w:r>
+        <w:t>Python date-time library:</w:t>
+      </w:r>
+    </w:p>
+    <w:p>
+      <w:hyperlink r:id="rId8" w:history="1">
+        <w:r>
+          <w:rPr>
+            <w:rStyle w:val="Hyperlink"/>
+          </w:rPr>
+          <w:t>https://www.youtube.com/watch?v=hUkDhkrUNys&amp;t=459s</w:t>
+        </w:r>
+      </w:hyperlink>
+    </w:p>
+    <w:p>
+      <w:r>
+        <w:t>Python: Dates, Times &amp; Timestamps Part-1 | datetime, time libraries</w:t>
+      </w:r>
+    </w:p>
+    <w:p/>
+    <w:p>
+      <w:hyperlink r:id="rId9" w:history="1">
+        <w:r>
+          <w:rPr>
+            <w:rStyle w:val="Hyperlink"/>
+          </w:rPr>
+          <w:t>https://www.geeksforgeeks.org/create-python-datetime-from-string/</w:t>
+        </w:r>
+      </w:hyperlink>
+    </w:p>
+    <w:p>
+      <w:r>
+        <w:t>datetime formatting</w:t>
+      </w:r>
+    </w:p>
+    <w:p/>
     <w:sectPr>
       <w:pgSz w:w="12240" w:h="15840"/>
       <w:pgMar w:top="1440" w:right="1440" w:bottom="1440" w:left="1440" w:header="720" w:footer="720" w:gutter="0"/>
@@ -506,6 +599,7 @@
   <w:style w:type="character" w:default="1" w:styleId="DefaultParagraphFont">
     <w:name w:val="Default Paragraph Font"/>
     <w:uiPriority w:val="1"/>
+    <w:semiHidden/>
     <w:unhideWhenUsed/>
   </w:style>
   <w:style w:type="table" w:default="1" w:styleId="TableNormal">

</xml_diff>

<commit_message>
comments within code complete, minus big o parts.
</commit_message>
<xml_diff>
--- a/C950 WGUPS Documentation.docx
+++ b/C950 WGUPS Documentation.docx
@@ -424,7 +424,43 @@
           <w:i/>
           <w:color w:val="7030A0"/>
         </w:rPr>
-        <w:t xml:space="preserve">How accurately does the time complexity description need to be? Big-O classifications are sets of functions defined by an upper bound. e.g., a function that is in  O(1) is also in O(n). However, it is reasonable for evaluators to expect better accuracy in obvious cases, e.g., if it’s constant -write O(1). For more complicated situations, less accuracy should be acceptable. </w:t>
+        <w:t xml:space="preserve">How accurately does the time complexity description need to be? Big-O classifications are sets of functions defined by an upper bound. e.g., a function that is </w:t>
+      </w:r>
+      <w:proofErr w:type="gramStart"/>
+      <w:r>
+        <w:rPr>
+          <w:rFonts w:ascii="Times New Roman" w:eastAsia="Times New Roman" w:hAnsi="Times New Roman" w:cs="Times New Roman"/>
+          <w:i/>
+          <w:color w:val="7030A0"/>
+        </w:rPr>
+        <w:t>in  O</w:t>
+      </w:r>
+      <w:proofErr w:type="gramEnd"/>
+      <w:r>
+        <w:rPr>
+          <w:rFonts w:ascii="Times New Roman" w:eastAsia="Times New Roman" w:hAnsi="Times New Roman" w:cs="Times New Roman"/>
+          <w:i/>
+          <w:color w:val="7030A0"/>
+        </w:rPr>
+        <w:t xml:space="preserve">(1) is also in O(n). However, it is reasonable for evaluators to expect better accuracy in obvious cases, e.g., if it’s constant -write </w:t>
+      </w:r>
+      <w:proofErr w:type="gramStart"/>
+      <w:r>
+        <w:rPr>
+          <w:rFonts w:ascii="Times New Roman" w:eastAsia="Times New Roman" w:hAnsi="Times New Roman" w:cs="Times New Roman"/>
+          <w:i/>
+          <w:color w:val="7030A0"/>
+        </w:rPr>
+        <w:t>O(</w:t>
+      </w:r>
+      <w:proofErr w:type="gramEnd"/>
+      <w:r>
+        <w:rPr>
+          <w:rFonts w:ascii="Times New Roman" w:eastAsia="Times New Roman" w:hAnsi="Times New Roman" w:cs="Times New Roman"/>
+          <w:i/>
+          <w:color w:val="7030A0"/>
+        </w:rPr>
+        <w:t xml:space="preserve">1). For more complicated situations, less accuracy should be acceptable. </w:t>
       </w:r>
     </w:p>
     <w:p>
@@ -775,7 +811,23 @@
           <w:rFonts w:ascii="Times New Roman" w:eastAsia="Times New Roman" w:hAnsi="Times New Roman" w:cs="Times New Roman"/>
           <w:color w:val="7030A0"/>
         </w:rPr>
-        <w:t xml:space="preserve">Include all self-adjusting (non-builtin) data structures in the discussion. However, you are only required to have one such data structure -the hash-table from </w:t>
+        <w:t>Include all self-adjusting (non-</w:t>
+      </w:r>
+      <w:proofErr w:type="spellStart"/>
+      <w:r>
+        <w:rPr>
+          <w:rFonts w:ascii="Times New Roman" w:eastAsia="Times New Roman" w:hAnsi="Times New Roman" w:cs="Times New Roman"/>
+          <w:color w:val="7030A0"/>
+        </w:rPr>
+        <w:t>builtin</w:t>
+      </w:r>
+      <w:proofErr w:type="spellEnd"/>
+      <w:r>
+        <w:rPr>
+          <w:rFonts w:ascii="Times New Roman" w:eastAsia="Times New Roman" w:hAnsi="Times New Roman" w:cs="Times New Roman"/>
+          <w:color w:val="7030A0"/>
+        </w:rPr>
+        <w:t xml:space="preserve">) data structures in the discussion. However, you are only required to have one such data structure -the hash-table from </w:t>
       </w:r>
       <w:hyperlink w:anchor="_e5lmjqcaaava">
         <w:r>
@@ -822,7 +874,23 @@
           <w:rFonts w:ascii="Times New Roman" w:eastAsia="Times New Roman" w:hAnsi="Times New Roman" w:cs="Times New Roman"/>
           <w:color w:val="7030A0"/>
         </w:rPr>
-        <w:t>” So include at least two for each.</w:t>
+        <w:t xml:space="preserve">” </w:t>
+      </w:r>
+      <w:proofErr w:type="gramStart"/>
+      <w:r>
+        <w:rPr>
+          <w:rFonts w:ascii="Times New Roman" w:eastAsia="Times New Roman" w:hAnsi="Times New Roman" w:cs="Times New Roman"/>
+          <w:color w:val="7030A0"/>
+        </w:rPr>
+        <w:t>So</w:t>
+      </w:r>
+      <w:proofErr w:type="gramEnd"/>
+      <w:r>
+        <w:rPr>
+          <w:rFonts w:ascii="Times New Roman" w:eastAsia="Times New Roman" w:hAnsi="Times New Roman" w:cs="Times New Roman"/>
+          <w:color w:val="7030A0"/>
+        </w:rPr>
+        <w:t xml:space="preserve"> include at least two for each.</w:t>
       </w:r>
     </w:p>
     <w:p>
@@ -921,7 +989,25 @@
           <w:i/>
           <w:color w:val="7030A0"/>
         </w:rPr>
-        <w:t>. So if you do something different, say running it through the console, consider including special instructions.</w:t>
+        <w:t xml:space="preserve">. </w:t>
+      </w:r>
+      <w:proofErr w:type="gramStart"/>
+      <w:r>
+        <w:rPr>
+          <w:rFonts w:ascii="Times New Roman" w:eastAsia="Times New Roman" w:hAnsi="Times New Roman" w:cs="Times New Roman"/>
+          <w:i/>
+          <w:color w:val="7030A0"/>
+        </w:rPr>
+        <w:t>So</w:t>
+      </w:r>
+      <w:proofErr w:type="gramEnd"/>
+      <w:r>
+        <w:rPr>
+          <w:rFonts w:ascii="Times New Roman" w:eastAsia="Times New Roman" w:hAnsi="Times New Roman" w:cs="Times New Roman"/>
+          <w:i/>
+          <w:color w:val="7030A0"/>
+        </w:rPr>
+        <w:t xml:space="preserve"> if you do something different, say running it through the console, consider including special instructions.</w:t>
       </w:r>
     </w:p>
     <w:p>
@@ -1001,7 +1087,6 @@
         <w:jc w:val="both"/>
         <w:rPr>
           <w:rFonts w:ascii="Times New Roman" w:eastAsia="Times New Roman" w:hAnsi="Times New Roman" w:cs="Times New Roman"/>
-          <w:color w:val="7030A0"/>
         </w:rPr>
       </w:pPr>
       <w:bookmarkStart w:id="8" w:name="_gw2pam8c834j" w:colFirst="0" w:colLast="0"/>
@@ -1009,114 +1094,32 @@
       <w:r>
         <w:rPr>
           <w:rFonts w:ascii="Times New Roman" w:eastAsia="Times New Roman" w:hAnsi="Times New Roman" w:cs="Times New Roman"/>
-          <w:color w:val="7030A0"/>
         </w:rPr>
         <w:t>C2: PROCESS AND FLOW COMMENTS</w:t>
       </w:r>
     </w:p>
     <w:p>
       <w:pPr>
-        <w:jc w:val="both"/>
-        <w:rPr>
-          <w:rFonts w:ascii="Times New Roman" w:eastAsia="Times New Roman" w:hAnsi="Times New Roman" w:cs="Times New Roman"/>
-          <w:color w:val="7030A0"/>
-        </w:rPr>
-      </w:pPr>
-      <w:r>
-        <w:rPr>
-          <w:rFonts w:ascii="Times New Roman" w:eastAsia="Times New Roman" w:hAnsi="Times New Roman" w:cs="Times New Roman"/>
-          <w:color w:val="7030A0"/>
-        </w:rPr>
-        <w:t>Include comments within the code adequately explaining the process and flow of the program.</w:t>
-      </w:r>
-    </w:p>
-    <w:p>
-      <w:pPr>
-        <w:jc w:val="both"/>
-        <w:rPr>
-          <w:rFonts w:ascii="Times New Roman" w:eastAsia="Times New Roman" w:hAnsi="Times New Roman" w:cs="Times New Roman"/>
-          <w:color w:val="7030A0"/>
-        </w:rPr>
-      </w:pPr>
-    </w:p>
-    <w:p>
-      <w:pPr>
-        <w:jc w:val="both"/>
-        <w:rPr>
-          <w:rFonts w:ascii="Times New Roman" w:eastAsia="Times New Roman" w:hAnsi="Times New Roman" w:cs="Times New Roman"/>
-          <w:i/>
-          <w:color w:val="7030A0"/>
-        </w:rPr>
-      </w:pPr>
-      <w:r>
-        <w:rPr>
-          <w:rFonts w:ascii="Times New Roman" w:eastAsia="Times New Roman" w:hAnsi="Times New Roman" w:cs="Times New Roman"/>
-          <w:i/>
-          <w:color w:val="7030A0"/>
-        </w:rPr>
-        <w:t>Explain the intent and decisions of each “major” block of code, i.e., the “why, what, and how.” The comments should improve readability. Provide a little more detail for any process that is unusual or complicated.</w:t>
-      </w:r>
-    </w:p>
-    <w:p>
-      <w:pPr>
-        <w:jc w:val="both"/>
-        <w:rPr>
-          <w:rFonts w:ascii="Times New Roman" w:eastAsia="Times New Roman" w:hAnsi="Times New Roman" w:cs="Times New Roman"/>
-          <w:i/>
-          <w:color w:val="7030A0"/>
-        </w:rPr>
-      </w:pPr>
-    </w:p>
-    <w:p>
-      <w:pPr>
-        <w:jc w:val="both"/>
-        <w:rPr>
-          <w:rFonts w:ascii="Times New Roman" w:eastAsia="Times New Roman" w:hAnsi="Times New Roman" w:cs="Times New Roman"/>
-          <w:i/>
-          <w:color w:val="7030A0"/>
-        </w:rPr>
-      </w:pPr>
-      <w:r>
-        <w:rPr>
-          <w:rFonts w:ascii="Times New Roman" w:eastAsia="Times New Roman" w:hAnsi="Times New Roman" w:cs="Times New Roman"/>
-          <w:i/>
-          <w:color w:val="7030A0"/>
-        </w:rPr>
-        <w:t xml:space="preserve">This can be done alongside comments satisfying </w:t>
-      </w:r>
-      <w:hyperlink w:anchor="_upo6tby5sl7o">
-        <w:r>
-          <w:rPr>
-            <w:rFonts w:ascii="Times New Roman" w:eastAsia="Times New Roman" w:hAnsi="Times New Roman" w:cs="Times New Roman"/>
-            <w:i/>
-            <w:color w:val="7030A0"/>
-            <w:u w:val="single"/>
-          </w:rPr>
-          <w:t>Part B3</w:t>
-        </w:r>
-      </w:hyperlink>
-      <w:r>
-        <w:rPr>
-          <w:rFonts w:ascii="Times New Roman" w:eastAsia="Times New Roman" w:hAnsi="Times New Roman" w:cs="Times New Roman"/>
-          <w:i/>
-          <w:color w:val="7030A0"/>
-        </w:rPr>
-        <w:t xml:space="preserve">. Similarly, which parts require explanation and what qualifies as “adequately” is highly subjective. Ask yourself, “if I was looking at this code for the first time, what would I want to be described? How much detail would I need?” </w:t>
-      </w:r>
-    </w:p>
-    <w:p>
-      <w:pPr>
-        <w:jc w:val="both"/>
-        <w:rPr>
-          <w:rFonts w:ascii="Times New Roman" w:eastAsia="Times New Roman" w:hAnsi="Times New Roman" w:cs="Times New Roman"/>
-          <w:color w:val="7030A0"/>
-        </w:rPr>
-      </w:pPr>
-      <w:r>
-        <w:rPr>
-          <w:color w:val="7030A0"/>
-        </w:rPr>
-        <w:lastRenderedPageBreak/>
+        <w:rPr>
+          <w:lang w:val="en"/>
+        </w:rPr>
+      </w:pPr>
+      <w:r>
+        <w:rPr>
+          <w:lang w:val="en"/>
+        </w:rPr>
+        <w:tab/>
+        <w:t>Comments are scattered throughout the program.</w:t>
+      </w:r>
+    </w:p>
+    <w:p>
+      <w:pPr>
+        <w:jc w:val="both"/>
+        <w:rPr>
+          <w:rFonts w:ascii="Times New Roman" w:eastAsia="Times New Roman" w:hAnsi="Times New Roman" w:cs="Times New Roman"/>
+        </w:rPr>
+      </w:pPr>
+      <w:r>
         <w:pict w14:anchorId="02B23DCC">
           <v:rect id="_x0000_i1034" style="width:0;height:1.5pt" o:hralign="center" o:hrstd="t" o:hr="t" fillcolor="#a0a0a0" stroked="f"/>
         </w:pict>
@@ -1182,6 +1185,7 @@
           <w:i/>
           <w:color w:val="7030A0"/>
         </w:rPr>
+        <w:lastRenderedPageBreak/>
         <w:t xml:space="preserve">As with </w:t>
       </w:r>
       <w:hyperlink w:anchor="_6slq3j785okr">
@@ -1614,7 +1618,25 @@
           <w:i/>
           <w:color w:val="7030A0"/>
         </w:rPr>
-        <w:t>delivery status (at the hub, en route, or delivery time)</w:t>
+        <w:t xml:space="preserve">delivery status (at the hub, </w:t>
+      </w:r>
+      <w:proofErr w:type="spellStart"/>
+      <w:r>
+        <w:rPr>
+          <w:rFonts w:ascii="Times New Roman" w:eastAsia="Times New Roman" w:hAnsi="Times New Roman" w:cs="Times New Roman"/>
+          <w:i/>
+          <w:color w:val="7030A0"/>
+        </w:rPr>
+        <w:t>en</w:t>
+      </w:r>
+      <w:proofErr w:type="spellEnd"/>
+      <w:r>
+        <w:rPr>
+          <w:rFonts w:ascii="Times New Roman" w:eastAsia="Times New Roman" w:hAnsi="Times New Roman" w:cs="Times New Roman"/>
+          <w:i/>
+          <w:color w:val="7030A0"/>
+        </w:rPr>
+        <w:t xml:space="preserve"> route, or delivery time)</w:t>
       </w:r>
     </w:p>
     <w:p>
@@ -1650,65 +1672,83 @@
           <w:rFonts w:ascii="Times New Roman" w:eastAsia="Times New Roman" w:hAnsi="Times New Roman" w:cs="Times New Roman"/>
           <w:color w:val="7030A0"/>
         </w:rPr>
+        <w:t>D1: EXPLANATION OF DATA STRUCTURE</w:t>
+      </w:r>
+    </w:p>
+    <w:p>
+      <w:pPr>
+        <w:jc w:val="both"/>
+        <w:rPr>
+          <w:rFonts w:ascii="Times New Roman" w:eastAsia="Times New Roman" w:hAnsi="Times New Roman" w:cs="Times New Roman"/>
+          <w:color w:val="7030A0"/>
+        </w:rPr>
+      </w:pPr>
+      <w:r>
+        <w:rPr>
+          <w:rFonts w:ascii="Times New Roman" w:eastAsia="Times New Roman" w:hAnsi="Times New Roman" w:cs="Times New Roman"/>
+          <w:color w:val="7030A0"/>
+        </w:rPr>
+        <w:t>The submission accurately explains how the data structure (hash-table) uses package IDs to store and retrieve package information.</w:t>
+      </w:r>
+    </w:p>
+    <w:p>
+      <w:pPr>
+        <w:jc w:val="both"/>
+        <w:rPr>
+          <w:rFonts w:ascii="Times New Roman" w:eastAsia="Times New Roman" w:hAnsi="Times New Roman" w:cs="Times New Roman"/>
+          <w:color w:val="7030A0"/>
+        </w:rPr>
+      </w:pPr>
+    </w:p>
+    <w:p>
+      <w:pPr>
+        <w:jc w:val="both"/>
+        <w:rPr>
+          <w:rFonts w:ascii="Times New Roman" w:eastAsia="Times New Roman" w:hAnsi="Times New Roman" w:cs="Times New Roman"/>
+          <w:i/>
+          <w:color w:val="7030A0"/>
+        </w:rPr>
+      </w:pPr>
+      <w:r>
+        <w:rPr>
+          <w:rFonts w:ascii="Times New Roman" w:eastAsia="Times New Roman" w:hAnsi="Times New Roman" w:cs="Times New Roman"/>
+          <w:i/>
+          <w:color w:val="7030A0"/>
+        </w:rPr>
+        <w:t>Provide an explanation that describes the hash table’s logic, i.e.</w:t>
+      </w:r>
+      <w:proofErr w:type="gramStart"/>
+      <w:r>
+        <w:rPr>
+          <w:rFonts w:ascii="Times New Roman" w:eastAsia="Times New Roman" w:hAnsi="Times New Roman" w:cs="Times New Roman"/>
+          <w:i/>
+          <w:color w:val="7030A0"/>
+        </w:rPr>
+        <w:t>,  how</w:t>
+      </w:r>
+      <w:proofErr w:type="gramEnd"/>
+      <w:r>
+        <w:rPr>
+          <w:rFonts w:ascii="Times New Roman" w:eastAsia="Times New Roman" w:hAnsi="Times New Roman" w:cs="Times New Roman"/>
+          <w:i/>
+          <w:color w:val="7030A0"/>
+        </w:rPr>
+        <w:t xml:space="preserve"> it stores and retrieves package information. You should include a description of why your hash-table retrieves information accurately and more efficiently than a simple linear search. </w:t>
+      </w:r>
+    </w:p>
+    <w:p>
+      <w:pPr>
+        <w:jc w:val="both"/>
+        <w:rPr>
+          <w:rFonts w:ascii="Times New Roman" w:eastAsia="Times New Roman" w:hAnsi="Times New Roman" w:cs="Times New Roman"/>
+          <w:color w:val="7030A0"/>
+        </w:rPr>
+      </w:pPr>
+      <w:r>
+        <w:rPr>
+          <w:color w:val="7030A0"/>
+        </w:rPr>
         <w:lastRenderedPageBreak/>
-        <w:t>D1: EXPLANATION OF DATA STRUCTURE</w:t>
-      </w:r>
-    </w:p>
-    <w:p>
-      <w:pPr>
-        <w:jc w:val="both"/>
-        <w:rPr>
-          <w:rFonts w:ascii="Times New Roman" w:eastAsia="Times New Roman" w:hAnsi="Times New Roman" w:cs="Times New Roman"/>
-          <w:color w:val="7030A0"/>
-        </w:rPr>
-      </w:pPr>
-      <w:r>
-        <w:rPr>
-          <w:rFonts w:ascii="Times New Roman" w:eastAsia="Times New Roman" w:hAnsi="Times New Roman" w:cs="Times New Roman"/>
-          <w:color w:val="7030A0"/>
-        </w:rPr>
-        <w:t>The submission accurately explains how the data structure (hash-table) uses package IDs to store and retrieve package information.</w:t>
-      </w:r>
-    </w:p>
-    <w:p>
-      <w:pPr>
-        <w:jc w:val="both"/>
-        <w:rPr>
-          <w:rFonts w:ascii="Times New Roman" w:eastAsia="Times New Roman" w:hAnsi="Times New Roman" w:cs="Times New Roman"/>
-          <w:color w:val="7030A0"/>
-        </w:rPr>
-      </w:pPr>
-    </w:p>
-    <w:p>
-      <w:pPr>
-        <w:jc w:val="both"/>
-        <w:rPr>
-          <w:rFonts w:ascii="Times New Roman" w:eastAsia="Times New Roman" w:hAnsi="Times New Roman" w:cs="Times New Roman"/>
-          <w:i/>
-          <w:color w:val="7030A0"/>
-        </w:rPr>
-      </w:pPr>
-      <w:r>
-        <w:rPr>
-          <w:rFonts w:ascii="Times New Roman" w:eastAsia="Times New Roman" w:hAnsi="Times New Roman" w:cs="Times New Roman"/>
-          <w:i/>
-          <w:color w:val="7030A0"/>
-        </w:rPr>
-        <w:t xml:space="preserve">Provide an explanation that describes the hash table’s logic, i.e.,  how it stores and retrieves package information. You should include a description of why your hash-table retrieves information accurately and more efficiently than a simple linear search. </w:t>
-      </w:r>
-    </w:p>
-    <w:p>
-      <w:pPr>
-        <w:jc w:val="both"/>
-        <w:rPr>
-          <w:rFonts w:ascii="Times New Roman" w:eastAsia="Times New Roman" w:hAnsi="Times New Roman" w:cs="Times New Roman"/>
-          <w:color w:val="7030A0"/>
-        </w:rPr>
-      </w:pPr>
-      <w:r>
-        <w:rPr>
-          <w:color w:val="7030A0"/>
-        </w:rPr>
         <w:pict w14:anchorId="1F9570D7">
           <v:rect id="_x0000_i1036" style="width:0;height:1.5pt" o:hralign="center" o:hrstd="t" o:hr="t" fillcolor="#a0a0a0" stroked="f"/>
         </w:pict>
@@ -1747,7 +1787,23 @@
           <w:rFonts w:ascii="Times New Roman" w:eastAsia="Times New Roman" w:hAnsi="Times New Roman" w:cs="Times New Roman"/>
           <w:color w:val="7030A0"/>
         </w:rPr>
-        <w:t xml:space="preserve">The hash table has an insertion function that stores all of the given components (listed in </w:t>
+        <w:t xml:space="preserve">The hash table has an insertion function that stores </w:t>
+      </w:r>
+      <w:proofErr w:type="gramStart"/>
+      <w:r>
+        <w:rPr>
+          <w:rFonts w:ascii="Times New Roman" w:eastAsia="Times New Roman" w:hAnsi="Times New Roman" w:cs="Times New Roman"/>
+          <w:color w:val="7030A0"/>
+        </w:rPr>
+        <w:t>all of</w:t>
+      </w:r>
+      <w:proofErr w:type="gramEnd"/>
+      <w:r>
+        <w:rPr>
+          <w:rFonts w:ascii="Times New Roman" w:eastAsia="Times New Roman" w:hAnsi="Times New Roman" w:cs="Times New Roman"/>
+          <w:color w:val="7030A0"/>
+        </w:rPr>
+        <w:t xml:space="preserve"> the given components (listed in </w:t>
       </w:r>
       <w:hyperlink w:anchor="_e5lmjqcaaava">
         <w:r>
@@ -1816,7 +1872,23 @@
           <w:rFonts w:ascii="Times New Roman" w:eastAsia="Times New Roman" w:hAnsi="Times New Roman" w:cs="Times New Roman"/>
           <w:color w:val="7030A0"/>
         </w:rPr>
-        <w:t xml:space="preserve">The provided hash table should include a look-up function that can use a package's ID to retrieve all of the same package’s components from the hash table (listed in </w:t>
+        <w:t xml:space="preserve">The provided hash table should include a look-up function that can use a package's ID to retrieve </w:t>
+      </w:r>
+      <w:proofErr w:type="gramStart"/>
+      <w:r>
+        <w:rPr>
+          <w:rFonts w:ascii="Times New Roman" w:eastAsia="Times New Roman" w:hAnsi="Times New Roman" w:cs="Times New Roman"/>
+          <w:color w:val="7030A0"/>
+        </w:rPr>
+        <w:t>all of</w:t>
+      </w:r>
+      <w:proofErr w:type="gramEnd"/>
+      <w:r>
+        <w:rPr>
+          <w:rFonts w:ascii="Times New Roman" w:eastAsia="Times New Roman" w:hAnsi="Times New Roman" w:cs="Times New Roman"/>
+          <w:color w:val="7030A0"/>
+        </w:rPr>
+        <w:t xml:space="preserve"> the same package’s components from the hash table (listed in </w:t>
       </w:r>
       <w:hyperlink w:anchor="_e5lmjqcaaava">
         <w:r>
@@ -1958,7 +2030,27 @@
           <w:sz w:val="22"/>
           <w:szCs w:val="22"/>
         </w:rPr>
-        <w:t>)  of any package at any time and the total mileage traveled by all trucks.  The delivery status should report the package as “at the hub,” “en route,” or “delivered at ____.” Delivery status must include the time.</w:t>
+        <w:t>)  of any package at any time and the total mileage traveled by all trucks.  The delivery status should report the package as “at the hub,” “</w:t>
+      </w:r>
+      <w:proofErr w:type="spellStart"/>
+      <w:r>
+        <w:rPr>
+          <w:rFonts w:ascii="Times New Roman" w:eastAsia="Times New Roman" w:hAnsi="Times New Roman" w:cs="Times New Roman"/>
+          <w:color w:val="7030A0"/>
+          <w:sz w:val="22"/>
+          <w:szCs w:val="22"/>
+        </w:rPr>
+        <w:t>en</w:t>
+      </w:r>
+      <w:proofErr w:type="spellEnd"/>
+      <w:r>
+        <w:rPr>
+          <w:rFonts w:ascii="Times New Roman" w:eastAsia="Times New Roman" w:hAnsi="Times New Roman" w:cs="Times New Roman"/>
+          <w:color w:val="7030A0"/>
+          <w:sz w:val="22"/>
+          <w:szCs w:val="22"/>
+        </w:rPr>
+        <w:t xml:space="preserve"> route,” or “delivered at ____.” Delivery status must include the time.</w:t>
       </w:r>
     </w:p>
     <w:p>
@@ -2007,14 +2099,48 @@
           <w:i/>
           <w:color w:val="7030A0"/>
         </w:rPr>
-        <w:t>To check package statuses,  you should be able to enter a time and check all packages’ statuses</w:t>
-      </w:r>
-      <w:r>
-        <w:rPr>
-          <w:rFonts w:ascii="Times New Roman" w:eastAsia="Times New Roman" w:hAnsi="Times New Roman" w:cs="Times New Roman"/>
-          <w:color w:val="7030A0"/>
-        </w:rPr>
-        <w:t xml:space="preserve"> (delivered at X, at the hub, or en route). For example, in the console, it might look like:</w:t>
+        <w:t xml:space="preserve">To check package </w:t>
+      </w:r>
+      <w:proofErr w:type="gramStart"/>
+      <w:r>
+        <w:rPr>
+          <w:rFonts w:ascii="Times New Roman" w:eastAsia="Times New Roman" w:hAnsi="Times New Roman" w:cs="Times New Roman"/>
+          <w:i/>
+          <w:color w:val="7030A0"/>
+        </w:rPr>
+        <w:t>statuses,  you</w:t>
+      </w:r>
+      <w:proofErr w:type="gramEnd"/>
+      <w:r>
+        <w:rPr>
+          <w:rFonts w:ascii="Times New Roman" w:eastAsia="Times New Roman" w:hAnsi="Times New Roman" w:cs="Times New Roman"/>
+          <w:i/>
+          <w:color w:val="7030A0"/>
+        </w:rPr>
+        <w:t xml:space="preserve"> should be able to enter a time and check all packages’ statuses</w:t>
+      </w:r>
+      <w:r>
+        <w:rPr>
+          <w:rFonts w:ascii="Times New Roman" w:eastAsia="Times New Roman" w:hAnsi="Times New Roman" w:cs="Times New Roman"/>
+          <w:color w:val="7030A0"/>
+        </w:rPr>
+        <w:t xml:space="preserve"> (delivered at X, at the hub, or </w:t>
+      </w:r>
+      <w:proofErr w:type="spellStart"/>
+      <w:r>
+        <w:rPr>
+          <w:rFonts w:ascii="Times New Roman" w:eastAsia="Times New Roman" w:hAnsi="Times New Roman" w:cs="Times New Roman"/>
+          <w:color w:val="7030A0"/>
+        </w:rPr>
+        <w:t>en</w:t>
+      </w:r>
+      <w:proofErr w:type="spellEnd"/>
+      <w:r>
+        <w:rPr>
+          <w:rFonts w:ascii="Times New Roman" w:eastAsia="Times New Roman" w:hAnsi="Times New Roman" w:cs="Times New Roman"/>
+          <w:color w:val="7030A0"/>
+        </w:rPr>
+        <w:t xml:space="preserve"> route). For example, in the console, it might look like:</w:t>
       </w:r>
     </w:p>
     <w:p>
@@ -2034,7 +2160,6 @@
           <w:sz w:val="18"/>
           <w:szCs w:val="18"/>
         </w:rPr>
-        <w:lastRenderedPageBreak/>
         <w:t xml:space="preserve">Enter a time after 08:00:00 (in military time, i.e., 0900) to check package status or 'X' to exit: </w:t>
       </w:r>
     </w:p>
@@ -2075,7 +2200,27 @@
           <w:sz w:val="18"/>
           <w:szCs w:val="18"/>
         </w:rPr>
-        <w:t>Package ID: 1, Address:  195 W Oakland Ave, ….Delivered at 08:46:20</w:t>
+        <w:t xml:space="preserve">Package ID: 1, Address:  195 W Oakland Ave, </w:t>
+      </w:r>
+      <w:proofErr w:type="gramStart"/>
+      <w:r>
+        <w:rPr>
+          <w:rFonts w:ascii="Courier New" w:eastAsia="Courier New" w:hAnsi="Courier New" w:cs="Courier New"/>
+          <w:color w:val="7030A0"/>
+          <w:sz w:val="18"/>
+          <w:szCs w:val="18"/>
+        </w:rPr>
+        <w:t>….Delivered</w:t>
+      </w:r>
+      <w:proofErr w:type="gramEnd"/>
+      <w:r>
+        <w:rPr>
+          <w:rFonts w:ascii="Courier New" w:eastAsia="Courier New" w:hAnsi="Courier New" w:cs="Courier New"/>
+          <w:color w:val="7030A0"/>
+          <w:sz w:val="18"/>
+          <w:szCs w:val="18"/>
+        </w:rPr>
+        <w:t xml:space="preserve"> at 08:46:20</w:t>
       </w:r>
     </w:p>
     <w:p>
@@ -2350,7 +2495,23 @@
           <w:rFonts w:ascii="Times New Roman" w:eastAsia="Times New Roman" w:hAnsi="Times New Roman" w:cs="Times New Roman"/>
           <w:color w:val="7030A0"/>
         </w:rPr>
-        <w:t xml:space="preserve">Provide one screenshot within each of the time intervals above. If everything does not fit on a single screenshot, you can use multiple images; label them, so it’s clear which time interval they cover, e.g., “G1-a.jpg, G1-b.jpg,...” The screenshots can be included anywhere in your submission, e.g., the document, separately, in the project folder -but make them easy to find. </w:t>
+        <w:t xml:space="preserve">Provide one screenshot within each of the time intervals above. If everything does not fit on a single screenshot, you can use multiple images; label them, so it’s clear which time interval they cover, e.g., “G1-a.jpg, </w:t>
+      </w:r>
+      <w:proofErr w:type="gramStart"/>
+      <w:r>
+        <w:rPr>
+          <w:rFonts w:ascii="Times New Roman" w:eastAsia="Times New Roman" w:hAnsi="Times New Roman" w:cs="Times New Roman"/>
+          <w:color w:val="7030A0"/>
+        </w:rPr>
+        <w:t>G1-b.jpg,...</w:t>
+      </w:r>
+      <w:proofErr w:type="gramEnd"/>
+      <w:r>
+        <w:rPr>
+          <w:rFonts w:ascii="Times New Roman" w:eastAsia="Times New Roman" w:hAnsi="Times New Roman" w:cs="Times New Roman"/>
+          <w:color w:val="7030A0"/>
+        </w:rPr>
+        <w:t xml:space="preserve">” The screenshots can be included anywhere in your submission, e.g., the document, separately, in the project folder -but make them easy to find. </w:t>
       </w:r>
     </w:p>
     <w:p>
@@ -2478,7 +2639,6 @@
           <w:rFonts w:ascii="Times New Roman" w:eastAsia="Times New Roman" w:hAnsi="Times New Roman" w:cs="Times New Roman"/>
           <w:color w:val="7030A0"/>
         </w:rPr>
-        <w:lastRenderedPageBreak/>
         <w:t>I1: STRENGTHS OF THE CHOSEN ALGORITHM</w:t>
       </w:r>
     </w:p>
@@ -2614,6 +2774,7 @@
           <w:rFonts w:ascii="Times New Roman" w:eastAsia="Times New Roman" w:hAnsi="Times New Roman" w:cs="Times New Roman"/>
           <w:color w:val="7030A0"/>
         </w:rPr>
+        <w:lastRenderedPageBreak/>
         <w:t xml:space="preserve">Provide the total combined miles traveled by all trucks. It must be less than 140. </w:t>
       </w:r>
     </w:p>
@@ -2705,7 +2866,25 @@
           <w:i/>
           <w:color w:val="7030A0"/>
         </w:rPr>
-        <w:t xml:space="preserve">By “requirements,” they mean requirements of the solution -not requirements of the algorithm listed in Part A. Evaluators should be able to verify the mileage and deliveries via the user interface. So this section may seem a little odd as it equates verification with “stating,” but that is what they ask you to do.  </w:t>
+        <w:t xml:space="preserve">By “requirements,” they mean requirements of the solution -not requirements of the algorithm listed in Part A. Evaluators should be able to verify the mileage and deliveries via the user interface. </w:t>
+      </w:r>
+      <w:proofErr w:type="gramStart"/>
+      <w:r>
+        <w:rPr>
+          <w:rFonts w:ascii="Times New Roman" w:eastAsia="Times New Roman" w:hAnsi="Times New Roman" w:cs="Times New Roman"/>
+          <w:i/>
+          <w:color w:val="7030A0"/>
+        </w:rPr>
+        <w:t>So</w:t>
+      </w:r>
+      <w:proofErr w:type="gramEnd"/>
+      <w:r>
+        <w:rPr>
+          <w:rFonts w:ascii="Times New Roman" w:eastAsia="Times New Roman" w:hAnsi="Times New Roman" w:cs="Times New Roman"/>
+          <w:i/>
+          <w:color w:val="7030A0"/>
+        </w:rPr>
+        <w:t xml:space="preserve"> this section may seem a little odd as it equates verification with “stating,” but that is what they ask you to do.  </w:t>
       </w:r>
       <w:r>
         <w:rPr>
@@ -2793,7 +2972,25 @@
           <w:i/>
           <w:color w:val="7030A0"/>
         </w:rPr>
-        <w:t xml:space="preserve">The two alternative algorithms only need to be different from the algorithm identified in Part A; they do not need to be equitable or better in completely-known. Furthermore, these two algorithms could apply to any portion of the application. The problem of finding a delivery route is known as the “Traveling Salesperson Problem” or TSP. An old and well-known problem, there are many, many approaches to this problem. </w:t>
+        <w:t xml:space="preserve">The two alternative algorithms only need to be different from the algorithm identified in Part A; they do not need to be equitable or better in </w:t>
+      </w:r>
+      <w:proofErr w:type="gramStart"/>
+      <w:r>
+        <w:rPr>
+          <w:rFonts w:ascii="Times New Roman" w:eastAsia="Times New Roman" w:hAnsi="Times New Roman" w:cs="Times New Roman"/>
+          <w:i/>
+          <w:color w:val="7030A0"/>
+        </w:rPr>
+        <w:t>completely-known</w:t>
+      </w:r>
+      <w:proofErr w:type="gramEnd"/>
+      <w:r>
+        <w:rPr>
+          <w:rFonts w:ascii="Times New Roman" w:eastAsia="Times New Roman" w:hAnsi="Times New Roman" w:cs="Times New Roman"/>
+          <w:i/>
+          <w:color w:val="7030A0"/>
+        </w:rPr>
+        <w:t xml:space="preserve">. Furthermore, these two algorithms could apply to any portion of the application. The problem of finding a delivery route is known as the “Traveling Salesperson Problem” or TSP. An old and well-known problem, there are many, many approaches to this problem. </w:t>
       </w:r>
     </w:p>
     <w:p>
@@ -2911,7 +3108,6 @@
           <w:rFonts w:ascii="Times New Roman" w:eastAsia="Times New Roman" w:hAnsi="Times New Roman" w:cs="Times New Roman"/>
           <w:color w:val="7030A0"/>
         </w:rPr>
-        <w:lastRenderedPageBreak/>
         <w:t xml:space="preserve">Compare the two alternative algorithms to the algorithm identified in </w:t>
       </w:r>
       <w:hyperlink w:anchor="_6slq3j785okr">
@@ -2944,7 +3140,23 @@
           <w:rFonts w:ascii="Times New Roman" w:eastAsia="Times New Roman" w:hAnsi="Times New Roman" w:cs="Times New Roman"/>
           <w:color w:val="7030A0"/>
         </w:rPr>
-        <w:t xml:space="preserve">” So you should list at least two attributes per algorithm list in </w:t>
+        <w:t xml:space="preserve">” </w:t>
+      </w:r>
+      <w:proofErr w:type="gramStart"/>
+      <w:r>
+        <w:rPr>
+          <w:rFonts w:ascii="Times New Roman" w:eastAsia="Times New Roman" w:hAnsi="Times New Roman" w:cs="Times New Roman"/>
+          <w:color w:val="7030A0"/>
+        </w:rPr>
+        <w:t>So</w:t>
+      </w:r>
+      <w:proofErr w:type="gramEnd"/>
+      <w:r>
+        <w:rPr>
+          <w:rFonts w:ascii="Times New Roman" w:eastAsia="Times New Roman" w:hAnsi="Times New Roman" w:cs="Times New Roman"/>
+          <w:color w:val="7030A0"/>
+        </w:rPr>
+        <w:t xml:space="preserve"> you should list at least two attributes per algorithm list in </w:t>
       </w:r>
       <w:hyperlink w:anchor="_6m6o2ryhezd0">
         <w:r>
@@ -3041,6 +3253,7 @@
         <w:rPr>
           <w:color w:val="7030A0"/>
         </w:rPr>
+        <w:lastRenderedPageBreak/>
         <w:pict w14:anchorId="13047468">
           <v:rect id="_x0000_i1046" style="width:0;height:1.5pt" o:hralign="center" o:hrstd="t" o:hr="t" fillcolor="#a0a0a0" stroked="f"/>
         </w:pict>
@@ -3279,7 +3492,25 @@
           <w:i/>
           <w:color w:val="7030A0"/>
         </w:rPr>
-        <w:t xml:space="preserve">. Evaluators should be able to verify the mileage and deliveries via the user interface. Other parts are addressed in previous sections. So this section is a little odd as it equates verification with “stating,” but that is what they ask you to do.  </w:t>
+        <w:t xml:space="preserve">. Evaluators should be able to verify the mileage and deliveries via the user interface. Other parts are addressed in previous sections. </w:t>
+      </w:r>
+      <w:proofErr w:type="gramStart"/>
+      <w:r>
+        <w:rPr>
+          <w:rFonts w:ascii="Times New Roman" w:eastAsia="Times New Roman" w:hAnsi="Times New Roman" w:cs="Times New Roman"/>
+          <w:i/>
+          <w:color w:val="7030A0"/>
+        </w:rPr>
+        <w:t>So</w:t>
+      </w:r>
+      <w:proofErr w:type="gramEnd"/>
+      <w:r>
+        <w:rPr>
+          <w:rFonts w:ascii="Times New Roman" w:eastAsia="Times New Roman" w:hAnsi="Times New Roman" w:cs="Times New Roman"/>
+          <w:i/>
+          <w:color w:val="7030A0"/>
+        </w:rPr>
+        <w:t xml:space="preserve"> this section is a little odd as it equates verification with “stating,” but that is what they ask you to do.  </w:t>
       </w:r>
     </w:p>
     <w:p>
@@ -3358,7 +3589,6 @@
           <w:i/>
           <w:color w:val="7030A0"/>
         </w:rPr>
-        <w:lastRenderedPageBreak/>
         <w:t>The “look-up function” refers to the hash table’s look-up function identified in Part D. Describe how adding more packages affects the time it takes to retrieve package information. The effect could be nil, as in the case of a direct (1-1) mapping. Whatever the case, provide a brief explanation.</w:t>
       </w:r>
     </w:p>
@@ -3737,7 +3967,25 @@
           <w:i/>
           <w:color w:val="7030A0"/>
         </w:rPr>
-        <w:t xml:space="preserve">” So you should list at least two attributes per data structure from </w:t>
+        <w:t xml:space="preserve">” </w:t>
+      </w:r>
+      <w:proofErr w:type="gramStart"/>
+      <w:r>
+        <w:rPr>
+          <w:rFonts w:ascii="Times New Roman" w:eastAsia="Times New Roman" w:hAnsi="Times New Roman" w:cs="Times New Roman"/>
+          <w:i/>
+          <w:color w:val="7030A0"/>
+        </w:rPr>
+        <w:t>So</w:t>
+      </w:r>
+      <w:proofErr w:type="gramEnd"/>
+      <w:r>
+        <w:rPr>
+          <w:rFonts w:ascii="Times New Roman" w:eastAsia="Times New Roman" w:hAnsi="Times New Roman" w:cs="Times New Roman"/>
+          <w:i/>
+          <w:color w:val="7030A0"/>
+        </w:rPr>
+        <w:t xml:space="preserve"> you should list at least two attributes per data structure from </w:t>
       </w:r>
       <w:hyperlink w:anchor="_g9al3fuucalf">
         <w:r>
@@ -3802,7 +4050,6 @@
           <w:rFonts w:ascii="Times New Roman" w:eastAsia="Times New Roman" w:hAnsi="Times New Roman" w:cs="Times New Roman"/>
           <w:color w:val="7030A0"/>
         </w:rPr>
-        <w:lastRenderedPageBreak/>
         <w:t>L: SOURCES</w:t>
       </w:r>
     </w:p>
@@ -3866,7 +4113,25 @@
           <w:i/>
           <w:color w:val="7030A0"/>
         </w:rPr>
-        <w:t xml:space="preserve">). Every reference listed must have a matching in-text citation; sources not warranting an in-text citation should be excluded. If you used no sources, include a sources section in your documentation stating “no outside sources were used.” You should include all code in code comments. Contact the </w:t>
+        <w:t xml:space="preserve">). Every reference listed must have a matching in-text citation; sources not warranting an in-text citation should be excluded. If you used no sources, include a sources section in your documentation </w:t>
+      </w:r>
+      <w:proofErr w:type="gramStart"/>
+      <w:r>
+        <w:rPr>
+          <w:rFonts w:ascii="Times New Roman" w:eastAsia="Times New Roman" w:hAnsi="Times New Roman" w:cs="Times New Roman"/>
+          <w:i/>
+          <w:color w:val="7030A0"/>
+        </w:rPr>
+        <w:t>stating</w:t>
+      </w:r>
+      <w:proofErr w:type="gramEnd"/>
+      <w:r>
+        <w:rPr>
+          <w:rFonts w:ascii="Times New Roman" w:eastAsia="Times New Roman" w:hAnsi="Times New Roman" w:cs="Times New Roman"/>
+          <w:i/>
+          <w:color w:val="7030A0"/>
+        </w:rPr>
+        <w:t xml:space="preserve"> “no outside sources were used.” You should include all code in code comments. Contact the </w:t>
       </w:r>
       <w:hyperlink r:id="rId10">
         <w:r>
@@ -3921,6 +4186,7 @@
           <w:rFonts w:ascii="Times New Roman" w:eastAsia="Times New Roman" w:hAnsi="Times New Roman" w:cs="Times New Roman"/>
           <w:color w:val="7030A0"/>
         </w:rPr>
+        <w:lastRenderedPageBreak/>
         <w:t>M: PROFESSIONAL COMMUNICATION</w:t>
       </w:r>
     </w:p>
@@ -4199,11 +4465,19 @@
           <w:color w:val="7030A0"/>
         </w:rPr>
       </w:pPr>
-      <w:r>
-        <w:rPr>
-          <w:color w:val="7030A0"/>
-        </w:rPr>
-        <w:t>zybooks: c950: Data Structures and Algorithms II</w:t>
+      <w:proofErr w:type="spellStart"/>
+      <w:r>
+        <w:rPr>
+          <w:color w:val="7030A0"/>
+        </w:rPr>
+        <w:t>zybooks</w:t>
+      </w:r>
+      <w:proofErr w:type="spellEnd"/>
+      <w:r>
+        <w:rPr>
+          <w:color w:val="7030A0"/>
+        </w:rPr>
+        <w:t>: c950: Data Structures and Algorithms II</w:t>
       </w:r>
     </w:p>
     <w:p>
@@ -4297,6 +4571,7 @@
         <w:rPr>
           <w:color w:val="7030A0"/>
         </w:rPr>
+        <w:lastRenderedPageBreak/>
         <w:t>WGU C950 course documents:  C950 WGUPS Project Implementation Steps</w:t>
       </w:r>
     </w:p>

</xml_diff>

<commit_message>
documentation progress, references completed
</commit_message>
<xml_diff>
--- a/C950 WGUPS Documentation.docx
+++ b/C950 WGUPS Documentation.docx
@@ -254,13 +254,9 @@
         <w:jc w:val="both"/>
         <w:rPr>
           <w:rFonts w:ascii="Times New Roman" w:eastAsia="Times New Roman" w:hAnsi="Times New Roman" w:cs="Times New Roman"/>
-          <w:color w:val="7030A0"/>
-        </w:rPr>
-      </w:pPr>
-      <w:r>
-        <w:rPr>
-          <w:color w:val="7030A0"/>
-        </w:rPr>
+        </w:rPr>
+      </w:pPr>
+      <w:r>
         <w:pict w14:anchorId="08E68D62">
           <v:rect id="_x0000_i1026" style="width:0;height:1.5pt" o:hralign="center" o:hrstd="t" o:hr="t" fillcolor="#a0a0a0" stroked="f"/>
         </w:pict>
@@ -273,7 +269,6 @@
         <w:jc w:val="both"/>
         <w:rPr>
           <w:rFonts w:ascii="Times New Roman" w:eastAsia="Times New Roman" w:hAnsi="Times New Roman" w:cs="Times New Roman"/>
-          <w:color w:val="7030A0"/>
         </w:rPr>
       </w:pPr>
       <w:bookmarkStart w:id="1" w:name="_sliqxpgb6vap" w:colFirst="0" w:colLast="0"/>
@@ -281,55 +276,59 @@
       <w:r>
         <w:rPr>
           <w:rFonts w:ascii="Times New Roman" w:eastAsia="Times New Roman" w:hAnsi="Times New Roman" w:cs="Times New Roman"/>
-          <w:color w:val="7030A0"/>
         </w:rPr>
         <w:t>B2: DEVELOPMENT ENVIRONMENT</w:t>
       </w:r>
     </w:p>
     <w:p>
       <w:pPr>
-        <w:jc w:val="both"/>
-        <w:rPr>
-          <w:rFonts w:ascii="Times New Roman" w:eastAsia="Times New Roman" w:hAnsi="Times New Roman" w:cs="Times New Roman"/>
-          <w:color w:val="7030A0"/>
-        </w:rPr>
-      </w:pPr>
-      <w:r>
-        <w:rPr>
-          <w:rFonts w:ascii="Times New Roman" w:eastAsia="Times New Roman" w:hAnsi="Times New Roman" w:cs="Times New Roman"/>
-          <w:color w:val="7030A0"/>
-        </w:rPr>
-        <w:t>The submission accurately describes the software and hardware used to create the Python application.</w:t>
-      </w:r>
-    </w:p>
-    <w:p>
-      <w:pPr>
-        <w:jc w:val="both"/>
-        <w:rPr>
-          <w:rFonts w:ascii="Times New Roman" w:eastAsia="Times New Roman" w:hAnsi="Times New Roman" w:cs="Times New Roman"/>
-          <w:color w:val="7030A0"/>
-        </w:rPr>
-      </w:pPr>
-    </w:p>
-    <w:p>
-      <w:pPr>
-        <w:rPr>
-          <w:rFonts w:ascii="Times New Roman" w:eastAsia="Times New Roman" w:hAnsi="Times New Roman" w:cs="Times New Roman"/>
-          <w:color w:val="7030A0"/>
-        </w:rPr>
-      </w:pPr>
-      <w:r>
-        <w:rPr>
-          <w:rFonts w:ascii="Times New Roman" w:eastAsia="Times New Roman" w:hAnsi="Times New Roman" w:cs="Times New Roman"/>
-          <w:i/>
-          <w:color w:val="7030A0"/>
-        </w:rPr>
-        <w:t xml:space="preserve">You should include brief descriptions of the programming language, IDE, operating systems, hardware, etc., used to write and run your application. </w:t>
-      </w:r>
-      <w:r>
-        <w:rPr>
-          <w:color w:val="7030A0"/>
-        </w:rPr>
+        <w:rPr>
+          <w:lang w:val="en"/>
+        </w:rPr>
+      </w:pPr>
+      <w:r>
+        <w:rPr>
+          <w:lang w:val="en"/>
+        </w:rPr>
+        <w:tab/>
+        <w:t xml:space="preserve">This program was written on an Intel i7, Lenovo </w:t>
+      </w:r>
+      <w:proofErr w:type="spellStart"/>
+      <w:r>
+        <w:rPr>
+          <w:lang w:val="en"/>
+        </w:rPr>
+        <w:t>Ideapad</w:t>
+      </w:r>
+      <w:proofErr w:type="spellEnd"/>
+      <w:r>
+        <w:rPr>
+          <w:lang w:val="en"/>
+        </w:rPr>
+        <w:t xml:space="preserve">, laptop. Software used includes Windows 11, Microsoft Office, and PyCharm IDE. Version control was handled by Git, Git Bash, and </w:t>
+      </w:r>
+      <w:proofErr w:type="spellStart"/>
+      <w:r>
+        <w:rPr>
+          <w:lang w:val="en"/>
+        </w:rPr>
+        <w:t>Github</w:t>
+      </w:r>
+      <w:proofErr w:type="spellEnd"/>
+      <w:r>
+        <w:rPr>
+          <w:lang w:val="en"/>
+        </w:rPr>
+        <w:t xml:space="preserve">. The program was written in Python 3. </w:t>
+      </w:r>
+    </w:p>
+    <w:p>
+      <w:pPr>
+        <w:rPr>
+          <w:rFonts w:ascii="Times New Roman" w:eastAsia="Times New Roman" w:hAnsi="Times New Roman" w:cs="Times New Roman"/>
+        </w:rPr>
+      </w:pPr>
+      <w:r>
         <w:pict w14:anchorId="0FCAB089">
           <v:rect id="_x0000_i1027" style="width:0;height:1.5pt" o:hralign="center" o:hrstd="t" o:hr="t" fillcolor="#a0a0a0" stroked="f"/>
         </w:pict>
@@ -346,14 +345,256 @@
       </w:pPr>
       <w:bookmarkStart w:id="2" w:name="_upo6tby5sl7o" w:colFirst="0" w:colLast="0"/>
       <w:bookmarkEnd w:id="2"/>
-      <w:r>
-        <w:rPr>
-          <w:rFonts w:ascii="Times New Roman" w:eastAsia="Times New Roman" w:hAnsi="Times New Roman" w:cs="Times New Roman"/>
-          <w:color w:val="7030A0"/>
-        </w:rPr>
-        <w:lastRenderedPageBreak/>
+    </w:p>
+    <w:p>
+      <w:pPr>
+        <w:pStyle w:val="Heading2"/>
+        <w:jc w:val="both"/>
+        <w:rPr>
+          <w:rFonts w:ascii="Times New Roman" w:eastAsia="Times New Roman" w:hAnsi="Times New Roman" w:cs="Times New Roman"/>
+          <w:color w:val="7030A0"/>
+        </w:rPr>
+      </w:pPr>
+      <w:r>
+        <w:rPr>
+          <w:rFonts w:ascii="Times New Roman" w:eastAsia="Times New Roman" w:hAnsi="Times New Roman" w:cs="Times New Roman"/>
+          <w:color w:val="7030A0"/>
+        </w:rPr>
         <w:t>B3: SPACE-TIME AND BIG-O</w:t>
       </w:r>
+    </w:p>
+    <w:tbl>
+      <w:tblPr>
+        <w:tblStyle w:val="TableGrid"/>
+        <w:tblW w:w="0" w:type="auto"/>
+        <w:tblLook w:val="04A0" w:firstRow="1" w:lastRow="0" w:firstColumn="1" w:lastColumn="0" w:noHBand="0" w:noVBand="1"/>
+      </w:tblPr>
+      <w:tblGrid>
+        <w:gridCol w:w="4675"/>
+        <w:gridCol w:w="4675"/>
+      </w:tblGrid>
+      <w:tr>
+        <w:tc>
+          <w:tcPr>
+            <w:tcW w:w="4675" w:type="dxa"/>
+          </w:tcPr>
+          <w:p>
+            <w:pPr>
+              <w:rPr>
+                <w:lang w:val="en"/>
+              </w:rPr>
+            </w:pPr>
+          </w:p>
+        </w:tc>
+        <w:tc>
+          <w:tcPr>
+            <w:tcW w:w="4675" w:type="dxa"/>
+          </w:tcPr>
+          <w:p>
+            <w:pPr>
+              <w:rPr>
+                <w:lang w:val="en"/>
+              </w:rPr>
+            </w:pPr>
+          </w:p>
+        </w:tc>
+      </w:tr>
+      <w:tr>
+        <w:tc>
+          <w:tcPr>
+            <w:tcW w:w="4675" w:type="dxa"/>
+          </w:tcPr>
+          <w:p>
+            <w:pPr>
+              <w:rPr>
+                <w:lang w:val="en"/>
+              </w:rPr>
+            </w:pPr>
+          </w:p>
+        </w:tc>
+        <w:tc>
+          <w:tcPr>
+            <w:tcW w:w="4675" w:type="dxa"/>
+          </w:tcPr>
+          <w:p>
+            <w:pPr>
+              <w:rPr>
+                <w:lang w:val="en"/>
+              </w:rPr>
+            </w:pPr>
+          </w:p>
+        </w:tc>
+      </w:tr>
+      <w:tr>
+        <w:tc>
+          <w:tcPr>
+            <w:tcW w:w="4675" w:type="dxa"/>
+          </w:tcPr>
+          <w:p>
+            <w:pPr>
+              <w:rPr>
+                <w:lang w:val="en"/>
+              </w:rPr>
+            </w:pPr>
+          </w:p>
+        </w:tc>
+        <w:tc>
+          <w:tcPr>
+            <w:tcW w:w="4675" w:type="dxa"/>
+          </w:tcPr>
+          <w:p>
+            <w:pPr>
+              <w:rPr>
+                <w:lang w:val="en"/>
+              </w:rPr>
+            </w:pPr>
+          </w:p>
+        </w:tc>
+      </w:tr>
+      <w:tr>
+        <w:tc>
+          <w:tcPr>
+            <w:tcW w:w="4675" w:type="dxa"/>
+          </w:tcPr>
+          <w:p>
+            <w:pPr>
+              <w:rPr>
+                <w:lang w:val="en"/>
+              </w:rPr>
+            </w:pPr>
+          </w:p>
+        </w:tc>
+        <w:tc>
+          <w:tcPr>
+            <w:tcW w:w="4675" w:type="dxa"/>
+          </w:tcPr>
+          <w:p>
+            <w:pPr>
+              <w:rPr>
+                <w:lang w:val="en"/>
+              </w:rPr>
+            </w:pPr>
+          </w:p>
+        </w:tc>
+      </w:tr>
+      <w:tr>
+        <w:tc>
+          <w:tcPr>
+            <w:tcW w:w="4675" w:type="dxa"/>
+          </w:tcPr>
+          <w:p>
+            <w:pPr>
+              <w:rPr>
+                <w:lang w:val="en"/>
+              </w:rPr>
+            </w:pPr>
+          </w:p>
+        </w:tc>
+        <w:tc>
+          <w:tcPr>
+            <w:tcW w:w="4675" w:type="dxa"/>
+          </w:tcPr>
+          <w:p>
+            <w:pPr>
+              <w:rPr>
+                <w:lang w:val="en"/>
+              </w:rPr>
+            </w:pPr>
+          </w:p>
+        </w:tc>
+      </w:tr>
+      <w:tr>
+        <w:tc>
+          <w:tcPr>
+            <w:tcW w:w="4675" w:type="dxa"/>
+          </w:tcPr>
+          <w:p>
+            <w:pPr>
+              <w:rPr>
+                <w:lang w:val="en"/>
+              </w:rPr>
+            </w:pPr>
+          </w:p>
+        </w:tc>
+        <w:tc>
+          <w:tcPr>
+            <w:tcW w:w="4675" w:type="dxa"/>
+          </w:tcPr>
+          <w:p>
+            <w:pPr>
+              <w:rPr>
+                <w:lang w:val="en"/>
+              </w:rPr>
+            </w:pPr>
+          </w:p>
+        </w:tc>
+      </w:tr>
+      <w:tr>
+        <w:tc>
+          <w:tcPr>
+            <w:tcW w:w="4675" w:type="dxa"/>
+          </w:tcPr>
+          <w:p>
+            <w:pPr>
+              <w:rPr>
+                <w:lang w:val="en"/>
+              </w:rPr>
+            </w:pPr>
+          </w:p>
+        </w:tc>
+        <w:tc>
+          <w:tcPr>
+            <w:tcW w:w="4675" w:type="dxa"/>
+          </w:tcPr>
+          <w:p>
+            <w:pPr>
+              <w:rPr>
+                <w:lang w:val="en"/>
+              </w:rPr>
+            </w:pPr>
+          </w:p>
+        </w:tc>
+      </w:tr>
+      <w:tr>
+        <w:tc>
+          <w:tcPr>
+            <w:tcW w:w="4675" w:type="dxa"/>
+          </w:tcPr>
+          <w:p>
+            <w:pPr>
+              <w:rPr>
+                <w:lang w:val="en"/>
+              </w:rPr>
+            </w:pPr>
+          </w:p>
+        </w:tc>
+        <w:tc>
+          <w:tcPr>
+            <w:tcW w:w="4675" w:type="dxa"/>
+          </w:tcPr>
+          <w:p>
+            <w:pPr>
+              <w:rPr>
+                <w:lang w:val="en"/>
+              </w:rPr>
+            </w:pPr>
+          </w:p>
+        </w:tc>
+      </w:tr>
+    </w:tbl>
+    <w:p>
+      <w:pPr>
+        <w:rPr>
+          <w:lang w:val="en"/>
+        </w:rPr>
+      </w:pPr>
+    </w:p>
+    <w:p>
+      <w:pPr>
+        <w:rPr>
+          <w:lang w:val="en"/>
+        </w:rPr>
+      </w:pPr>
     </w:p>
     <w:p>
       <w:pPr>
@@ -621,6 +862,7 @@
         <w:rPr>
           <w:color w:val="7030A0"/>
         </w:rPr>
+        <w:lastRenderedPageBreak/>
         <w:pict w14:anchorId="4126C8BA">
           <v:rect id="_x0000_i1029" style="width:0;height:1.5pt" o:hralign="center" o:hrstd="t" o:hr="t" fillcolor="#a0a0a0" stroked="f"/>
         </w:pict>
@@ -748,7 +990,6 @@
         <w:rPr>
           <w:color w:val="7030A0"/>
         </w:rPr>
-        <w:lastRenderedPageBreak/>
         <w:pict w14:anchorId="07EF6F80">
           <v:rect id="_x0000_i1030" style="width:0;height:1.5pt" o:hralign="center" o:hrstd="t" o:hr="t" fillcolor="#a0a0a0" stroked="f"/>
         </w:pict>
@@ -898,13 +1139,9 @@
         <w:jc w:val="both"/>
         <w:rPr>
           <w:rFonts w:ascii="Times New Roman" w:eastAsia="Times New Roman" w:hAnsi="Times New Roman" w:cs="Times New Roman"/>
-          <w:color w:val="7030A0"/>
-        </w:rPr>
-      </w:pPr>
-      <w:r>
-        <w:rPr>
-          <w:color w:val="7030A0"/>
-        </w:rPr>
+        </w:rPr>
+      </w:pPr>
+      <w:r>
         <w:pict w14:anchorId="07953282">
           <v:rect id="_x0000_i1031" style="width:0;height:1.5pt" o:hralign="center" o:hrstd="t" o:hr="t" fillcolor="#a0a0a0" stroked="f"/>
         </w:pict>
@@ -916,7 +1153,6 @@
         <w:jc w:val="both"/>
         <w:rPr>
           <w:rFonts w:ascii="Times New Roman" w:eastAsia="Times New Roman" w:hAnsi="Times New Roman" w:cs="Times New Roman"/>
-          <w:color w:val="7030A0"/>
         </w:rPr>
       </w:pPr>
       <w:bookmarkStart w:id="6" w:name="_tahjv330lrxb" w:colFirst="0" w:colLast="0"/>
@@ -924,90 +1160,36 @@
       <w:r>
         <w:rPr>
           <w:rFonts w:ascii="Times New Roman" w:eastAsia="Times New Roman" w:hAnsi="Times New Roman" w:cs="Times New Roman"/>
-          <w:color w:val="7030A0"/>
         </w:rPr>
         <w:t>C: ORIGINAL CODE</w:t>
       </w:r>
     </w:p>
     <w:p>
       <w:pPr>
-        <w:jc w:val="both"/>
-        <w:rPr>
-          <w:rFonts w:ascii="Times New Roman" w:eastAsia="Times New Roman" w:hAnsi="Times New Roman" w:cs="Times New Roman"/>
-          <w:color w:val="7030A0"/>
-        </w:rPr>
-      </w:pPr>
-      <w:r>
-        <w:rPr>
-          <w:rFonts w:ascii="Times New Roman" w:eastAsia="Times New Roman" w:hAnsi="Times New Roman" w:cs="Times New Roman"/>
-          <w:color w:val="7030A0"/>
-        </w:rPr>
-        <w:t>The code is original and runs without errors or warnings.</w:t>
-      </w:r>
-    </w:p>
-    <w:p>
-      <w:pPr>
-        <w:jc w:val="both"/>
-        <w:rPr>
-          <w:rFonts w:ascii="Times New Roman" w:eastAsia="Times New Roman" w:hAnsi="Times New Roman" w:cs="Times New Roman"/>
-          <w:i/>
-          <w:color w:val="7030A0"/>
-        </w:rPr>
-      </w:pPr>
-    </w:p>
-    <w:p>
-      <w:pPr>
-        <w:jc w:val="both"/>
-        <w:rPr>
-          <w:rFonts w:ascii="Times New Roman" w:eastAsia="Times New Roman" w:hAnsi="Times New Roman" w:cs="Times New Roman"/>
-          <w:i/>
-          <w:color w:val="7030A0"/>
-        </w:rPr>
-      </w:pPr>
-      <w:r>
-        <w:rPr>
-          <w:rFonts w:ascii="Times New Roman" w:eastAsia="Times New Roman" w:hAnsi="Times New Roman" w:cs="Times New Roman"/>
-          <w:i/>
-          <w:color w:val="7030A0"/>
-        </w:rPr>
-        <w:t xml:space="preserve">The code should run using a standard installation of the latest version of Python 3. The evaluators should not need to download any libraries, e.g., pandas. Most submissions run through an IDE; evaluators will use </w:t>
-      </w:r>
-      <w:hyperlink r:id="rId7" w:anchor="section=pycharm-edu">
-        <w:r>
-          <w:rPr>
-            <w:rFonts w:ascii="Times New Roman" w:eastAsia="Times New Roman" w:hAnsi="Times New Roman" w:cs="Times New Roman"/>
-            <w:i/>
-            <w:color w:val="7030A0"/>
-            <w:u w:val="single"/>
-          </w:rPr>
-          <w:t>PyCharm</w:t>
-        </w:r>
-      </w:hyperlink>
-      <w:r>
-        <w:rPr>
-          <w:rFonts w:ascii="Times New Roman" w:eastAsia="Times New Roman" w:hAnsi="Times New Roman" w:cs="Times New Roman"/>
-          <w:i/>
-          <w:color w:val="7030A0"/>
-        </w:rPr>
-        <w:t xml:space="preserve">. </w:t>
+        <w:rPr>
+          <w:lang w:val="en"/>
+        </w:rPr>
+      </w:pPr>
+      <w:r>
+        <w:rPr>
+          <w:lang w:val="en"/>
+        </w:rPr>
+        <w:tab/>
+        <w:t xml:space="preserve">All code was written by </w:t>
       </w:r>
       <w:proofErr w:type="gramStart"/>
       <w:r>
         <w:rPr>
-          <w:rFonts w:ascii="Times New Roman" w:eastAsia="Times New Roman" w:hAnsi="Times New Roman" w:cs="Times New Roman"/>
-          <w:i/>
-          <w:color w:val="7030A0"/>
-        </w:rPr>
-        <w:t>So</w:t>
+          <w:lang w:val="en"/>
+        </w:rPr>
+        <w:t>myself</w:t>
       </w:r>
       <w:proofErr w:type="gramEnd"/>
       <w:r>
         <w:rPr>
-          <w:rFonts w:ascii="Times New Roman" w:eastAsia="Times New Roman" w:hAnsi="Times New Roman" w:cs="Times New Roman"/>
-          <w:i/>
-          <w:color w:val="7030A0"/>
-        </w:rPr>
-        <w:t xml:space="preserve"> if you do something different, say running it through the console, consider including special instructions.</w:t>
+          <w:lang w:val="en"/>
+        </w:rPr>
+        <w:t>, with algorithm help referenced as appropriate in the reference section below. Only the standard python library was used. It runs without errors.</w:t>
       </w:r>
     </w:p>
     <w:p>
@@ -1120,6 +1302,7 @@
         </w:rPr>
       </w:pPr>
       <w:r>
+        <w:lastRenderedPageBreak/>
         <w:pict w14:anchorId="02B23DCC">
           <v:rect id="_x0000_i1034" style="width:0;height:1.5pt" o:hralign="center" o:hrstd="t" o:hr="t" fillcolor="#a0a0a0" stroked="f"/>
         </w:pict>
@@ -1185,7 +1368,6 @@
           <w:i/>
           <w:color w:val="7030A0"/>
         </w:rPr>
-        <w:lastRenderedPageBreak/>
         <w:t xml:space="preserve">As with </w:t>
       </w:r>
       <w:hyperlink w:anchor="_6slq3j785okr">
@@ -1320,7 +1502,7 @@
         </w:rPr>
         <w:t xml:space="preserve">Submitted code may use anything from </w:t>
       </w:r>
-      <w:hyperlink r:id="rId8">
+      <w:hyperlink r:id="rId7">
         <w:r>
           <w:rPr>
             <w:rFonts w:ascii="Times New Roman" w:eastAsia="Times New Roman" w:hAnsi="Times New Roman" w:cs="Times New Roman"/>
@@ -1672,6 +1854,7 @@
           <w:rFonts w:ascii="Times New Roman" w:eastAsia="Times New Roman" w:hAnsi="Times New Roman" w:cs="Times New Roman"/>
           <w:color w:val="7030A0"/>
         </w:rPr>
+        <w:lastRenderedPageBreak/>
         <w:t>D1: EXPLANATION OF DATA STRUCTURE</w:t>
       </w:r>
     </w:p>
@@ -1748,7 +1931,6 @@
         <w:rPr>
           <w:color w:val="7030A0"/>
         </w:rPr>
-        <w:lastRenderedPageBreak/>
         <w:pict w14:anchorId="1F9570D7">
           <v:rect id="_x0000_i1036" style="width:0;height:1.5pt" o:hralign="center" o:hrstd="t" o:hr="t" fillcolor="#a0a0a0" stroked="f"/>
         </w:pict>
@@ -2160,6 +2342,7 @@
           <w:sz w:val="18"/>
           <w:szCs w:val="18"/>
         </w:rPr>
+        <w:lastRenderedPageBreak/>
         <w:t xml:space="preserve">Enter a time after 08:00:00 (in military time, i.e., 0900) to check package status or 'X' to exit: </w:t>
       </w:r>
     </w:p>
@@ -2639,6 +2822,7 @@
           <w:rFonts w:ascii="Times New Roman" w:eastAsia="Times New Roman" w:hAnsi="Times New Roman" w:cs="Times New Roman"/>
           <w:color w:val="7030A0"/>
         </w:rPr>
+        <w:lastRenderedPageBreak/>
         <w:t>I1: STRENGTHS OF THE CHOSEN ALGORITHM</w:t>
       </w:r>
     </w:p>
@@ -2774,7 +2958,6 @@
           <w:rFonts w:ascii="Times New Roman" w:eastAsia="Times New Roman" w:hAnsi="Times New Roman" w:cs="Times New Roman"/>
           <w:color w:val="7030A0"/>
         </w:rPr>
-        <w:lastRenderedPageBreak/>
         <w:t xml:space="preserve">Provide the total combined miles traveled by all trucks. It must be less than 140. </w:t>
       </w:r>
     </w:p>
@@ -3108,6 +3291,7 @@
           <w:rFonts w:ascii="Times New Roman" w:eastAsia="Times New Roman" w:hAnsi="Times New Roman" w:cs="Times New Roman"/>
           <w:color w:val="7030A0"/>
         </w:rPr>
+        <w:lastRenderedPageBreak/>
         <w:t xml:space="preserve">Compare the two alternative algorithms to the algorithm identified in </w:t>
       </w:r>
       <w:hyperlink w:anchor="_6slq3j785okr">
@@ -3253,7 +3437,6 @@
         <w:rPr>
           <w:color w:val="7030A0"/>
         </w:rPr>
-        <w:lastRenderedPageBreak/>
         <w:pict w14:anchorId="13047468">
           <v:rect id="_x0000_i1046" style="width:0;height:1.5pt" o:hralign="center" o:hrstd="t" o:hr="t" fillcolor="#a0a0a0" stroked="f"/>
         </w:pict>
@@ -3589,6 +3772,7 @@
           <w:i/>
           <w:color w:val="7030A0"/>
         </w:rPr>
+        <w:lastRenderedPageBreak/>
         <w:t>The “look-up function” refers to the hash table’s look-up function identified in Part D. Describe how adding more packages affects the time it takes to retrieve package information. The effect could be nil, as in the case of a direct (1-1) mapping. Whatever the case, provide a brief explanation.</w:t>
       </w:r>
     </w:p>
@@ -3597,13 +3781,9 @@
         <w:jc w:val="both"/>
         <w:rPr>
           <w:rFonts w:ascii="Times New Roman" w:eastAsia="Times New Roman" w:hAnsi="Times New Roman" w:cs="Times New Roman"/>
-          <w:color w:val="7030A0"/>
-        </w:rPr>
-      </w:pPr>
-      <w:r>
-        <w:rPr>
-          <w:color w:val="7030A0"/>
-        </w:rPr>
+        </w:rPr>
+      </w:pPr>
+      <w:r>
         <w:pict w14:anchorId="6A9E56EC">
           <v:rect id="_x0000_i1048" style="width:0;height:1.5pt" o:hralign="center" o:hrstd="t" o:hr="t" fillcolor="#a0a0a0" stroked="f"/>
         </w:pict>
@@ -3615,7 +3795,6 @@
         <w:jc w:val="both"/>
         <w:rPr>
           <w:rFonts w:ascii="Times New Roman" w:eastAsia="Times New Roman" w:hAnsi="Times New Roman" w:cs="Times New Roman"/>
-          <w:color w:val="7030A0"/>
         </w:rPr>
       </w:pPr>
       <w:bookmarkStart w:id="24" w:name="_6452uubkqs6m" w:colFirst="0" w:colLast="0"/>
@@ -3623,39 +3802,204 @@
       <w:r>
         <w:rPr>
           <w:rFonts w:ascii="Times New Roman" w:eastAsia="Times New Roman" w:hAnsi="Times New Roman" w:cs="Times New Roman"/>
-          <w:color w:val="7030A0"/>
         </w:rPr>
         <w:t>K1B: OVERHEAD</w:t>
       </w:r>
     </w:p>
     <w:p>
       <w:pPr>
-        <w:jc w:val="both"/>
-        <w:rPr>
-          <w:rFonts w:ascii="Times New Roman" w:eastAsia="Times New Roman" w:hAnsi="Times New Roman" w:cs="Times New Roman"/>
-          <w:color w:val="7030A0"/>
-        </w:rPr>
-      </w:pPr>
-      <w:r>
-        <w:rPr>
-          <w:rFonts w:ascii="Times New Roman" w:eastAsia="Times New Roman" w:hAnsi="Times New Roman" w:cs="Times New Roman"/>
-          <w:color w:val="7030A0"/>
-        </w:rPr>
-        <w:t>The discussion accurately explains how adding packages directly affects the data structure space usage.</w:t>
-      </w:r>
-    </w:p>
-    <w:p>
-      <w:pPr>
-        <w:jc w:val="both"/>
-        <w:rPr>
-          <w:rFonts w:ascii="Times New Roman" w:eastAsia="Times New Roman" w:hAnsi="Times New Roman" w:cs="Times New Roman"/>
-          <w:color w:val="7030A0"/>
-        </w:rPr>
-      </w:pPr>
-      <w:r>
-        <w:rPr>
-          <w:color w:val="7030A0"/>
-        </w:rPr>
+        <w:rPr>
+          <w:lang w:val="en"/>
+        </w:rPr>
+      </w:pPr>
+      <w:r>
+        <w:rPr>
+          <w:lang w:val="en"/>
+        </w:rPr>
+        <w:tab/>
+        <w:t xml:space="preserve">My hash table implementation’s size, at least </w:t>
+      </w:r>
+      <w:proofErr w:type="gramStart"/>
+      <w:r>
+        <w:rPr>
+          <w:lang w:val="en"/>
+        </w:rPr>
+        <w:t>in regards to</w:t>
+      </w:r>
+      <w:proofErr w:type="gramEnd"/>
+      <w:r>
+        <w:rPr>
+          <w:lang w:val="en"/>
+        </w:rPr>
+        <w:t xml:space="preserve"> the length of the lists, is constant from its creation. When the program is run, the program uses CSV reader to count the number of the packages in the provided CSV and creates a hash table that size. See Packages.py, </w:t>
+      </w:r>
+      <w:proofErr w:type="spellStart"/>
+      <w:r>
+        <w:rPr>
+          <w:lang w:val="en"/>
+        </w:rPr>
+        <w:t>get_number_of_</w:t>
+      </w:r>
+      <w:proofErr w:type="gramStart"/>
+      <w:r>
+        <w:rPr>
+          <w:lang w:val="en"/>
+        </w:rPr>
+        <w:t>packages</w:t>
+      </w:r>
+      <w:proofErr w:type="spellEnd"/>
+      <w:r>
+        <w:rPr>
+          <w:lang w:val="en"/>
+        </w:rPr>
+        <w:t>(</w:t>
+      </w:r>
+      <w:proofErr w:type="gramEnd"/>
+      <w:r>
+        <w:rPr>
+          <w:lang w:val="en"/>
+        </w:rPr>
+        <w:t>), and how that argument is returned and used in the creation of “</w:t>
+      </w:r>
+      <w:proofErr w:type="spellStart"/>
+      <w:r>
+        <w:rPr>
+          <w:lang w:val="en"/>
+        </w:rPr>
+        <w:t>package_hashtable</w:t>
+      </w:r>
+      <w:proofErr w:type="spellEnd"/>
+      <w:r>
+        <w:rPr>
+          <w:lang w:val="en"/>
+        </w:rPr>
+        <w:t xml:space="preserve"> = </w:t>
+      </w:r>
+      <w:proofErr w:type="spellStart"/>
+      <w:r>
+        <w:rPr>
+          <w:lang w:val="en"/>
+        </w:rPr>
+        <w:t>HashTable</w:t>
+      </w:r>
+      <w:proofErr w:type="spellEnd"/>
+      <w:r>
+        <w:rPr>
+          <w:lang w:val="en"/>
+        </w:rPr>
+        <w:t>(</w:t>
+      </w:r>
+      <w:proofErr w:type="spellStart"/>
+      <w:r>
+        <w:rPr>
+          <w:lang w:val="en"/>
+        </w:rPr>
+        <w:t>number_packages</w:t>
+      </w:r>
+      <w:proofErr w:type="spellEnd"/>
+      <w:r>
+        <w:rPr>
+          <w:lang w:val="en"/>
+        </w:rPr>
+        <w:t>)</w:t>
+      </w:r>
+      <w:r>
+        <w:rPr>
+          <w:lang w:val="en"/>
+        </w:rPr>
+        <w:t xml:space="preserve">”. </w:t>
+      </w:r>
+      <w:r>
+        <w:rPr>
+          <w:lang w:val="en"/>
+        </w:rPr>
+        <w:t>The only space added as packages are added, is the package data itself. The package data itself is a list of 1 key and 10 items. See Package.py: “</w:t>
+      </w:r>
+      <w:proofErr w:type="spellStart"/>
+      <w:proofErr w:type="gramStart"/>
+      <w:r>
+        <w:rPr>
+          <w:lang w:val="en"/>
+        </w:rPr>
+        <w:t>hashmap.put</w:t>
+      </w:r>
+      <w:proofErr w:type="spellEnd"/>
+      <w:r>
+        <w:rPr>
+          <w:lang w:val="en"/>
+        </w:rPr>
+        <w:t>(</w:t>
+      </w:r>
+      <w:proofErr w:type="spellStart"/>
+      <w:proofErr w:type="gramEnd"/>
+      <w:r>
+        <w:rPr>
+          <w:lang w:val="en"/>
+        </w:rPr>
+        <w:t>i</w:t>
+      </w:r>
+      <w:proofErr w:type="spellEnd"/>
+      <w:r>
+        <w:rPr>
+          <w:lang w:val="en"/>
+        </w:rPr>
+        <w:t xml:space="preserve">, [line[1], line[2], line[3], line[4], line[5], line[6], line[7], </w:t>
+      </w:r>
+      <w:proofErr w:type="spellStart"/>
+      <w:r>
+        <w:rPr>
+          <w:lang w:val="en"/>
+        </w:rPr>
+        <w:t>truck_num</w:t>
+      </w:r>
+      <w:proofErr w:type="spellEnd"/>
+      <w:r>
+        <w:rPr>
+          <w:lang w:val="en"/>
+        </w:rPr>
+        <w:t xml:space="preserve">, </w:t>
+      </w:r>
+      <w:proofErr w:type="spellStart"/>
+      <w:r>
+        <w:rPr>
+          <w:lang w:val="en"/>
+        </w:rPr>
+        <w:t>time_stamp</w:t>
+      </w:r>
+      <w:proofErr w:type="spellEnd"/>
+      <w:r>
+        <w:rPr>
+          <w:lang w:val="en"/>
+        </w:rPr>
+        <w:t>,</w:t>
+      </w:r>
+      <w:r>
+        <w:rPr>
+          <w:lang w:val="en"/>
+        </w:rPr>
+        <w:t xml:space="preserve"> </w:t>
+      </w:r>
+      <w:r>
+        <w:rPr>
+          <w:lang w:val="en"/>
+        </w:rPr>
+        <w:t>status])</w:t>
+      </w:r>
+      <w:r>
+        <w:rPr>
+          <w:lang w:val="en"/>
+        </w:rPr>
+        <w:t>”. The space taken is the base empty list + 11*n for each package inserted.</w:t>
+      </w:r>
+    </w:p>
+    <w:p>
+      <w:pPr>
+        <w:jc w:val="both"/>
+        <w:rPr>
+          <w:rFonts w:ascii="Times New Roman" w:eastAsia="Times New Roman" w:hAnsi="Times New Roman" w:cs="Times New Roman"/>
+        </w:rPr>
+      </w:pPr>
+      <w:r>
         <w:pict w14:anchorId="577996B1">
           <v:rect id="_x0000_i1049" style="width:0;height:1.5pt" o:hralign="center" o:hrstd="t" o:hr="t" fillcolor="#a0a0a0" stroked="f"/>
         </w:pict>
@@ -3950,6 +4294,7 @@
           <w:i/>
           <w:color w:val="7030A0"/>
         </w:rPr>
+        <w:lastRenderedPageBreak/>
         <w:t>Attributes and the comparison can include almost anything, e.g., mappings, structure, advantages, disadvantages, etc. The rubric writes “attribute-</w:t>
       </w:r>
       <w:r>
@@ -4040,7 +4385,6 @@
         <w:jc w:val="both"/>
         <w:rPr>
           <w:rFonts w:ascii="Times New Roman" w:eastAsia="Times New Roman" w:hAnsi="Times New Roman" w:cs="Times New Roman"/>
-          <w:color w:val="7030A0"/>
         </w:rPr>
       </w:pPr>
       <w:bookmarkStart w:id="28" w:name="_cm923pkxsc32" w:colFirst="0" w:colLast="0"/>
@@ -4048,675 +4392,324 @@
       <w:r>
         <w:rPr>
           <w:rFonts w:ascii="Times New Roman" w:eastAsia="Times New Roman" w:hAnsi="Times New Roman" w:cs="Times New Roman"/>
-          <w:color w:val="7030A0"/>
         </w:rPr>
         <w:t>L: SOURCES</w:t>
       </w:r>
     </w:p>
     <w:p>
       <w:pPr>
-        <w:jc w:val="both"/>
-        <w:rPr>
-          <w:rFonts w:ascii="Times New Roman" w:eastAsia="Times New Roman" w:hAnsi="Times New Roman" w:cs="Times New Roman"/>
-          <w:i/>
-          <w:color w:val="7030A0"/>
-        </w:rPr>
-      </w:pPr>
-      <w:r>
-        <w:rPr>
-          <w:rFonts w:ascii="Times New Roman" w:eastAsia="Times New Roman" w:hAnsi="Times New Roman" w:cs="Times New Roman"/>
-          <w:color w:val="7030A0"/>
-        </w:rPr>
-        <w:t>The submission includes in-text citations for properly quoted sources, paraphrased, or summarized and a reference list that accurately identifies the author, date, title, and source location as available.</w:t>
-      </w:r>
-    </w:p>
-    <w:p>
-      <w:pPr>
-        <w:jc w:val="both"/>
-        <w:rPr>
-          <w:rFonts w:ascii="Times New Roman" w:eastAsia="Times New Roman" w:hAnsi="Times New Roman" w:cs="Times New Roman"/>
-          <w:i/>
-          <w:color w:val="7030A0"/>
-        </w:rPr>
-      </w:pPr>
-    </w:p>
-    <w:p>
-      <w:pPr>
-        <w:jc w:val="both"/>
-        <w:rPr>
-          <w:rFonts w:ascii="Times New Roman" w:eastAsia="Times New Roman" w:hAnsi="Times New Roman" w:cs="Times New Roman"/>
-          <w:color w:val="7030A0"/>
-        </w:rPr>
-      </w:pPr>
-      <w:r>
-        <w:rPr>
-          <w:rFonts w:ascii="Times New Roman" w:eastAsia="Times New Roman" w:hAnsi="Times New Roman" w:cs="Times New Roman"/>
-          <w:i/>
-          <w:color w:val="7030A0"/>
-        </w:rPr>
-        <w:t>You must follow (</w:t>
-      </w:r>
-      <w:hyperlink r:id="rId9">
-        <w:r>
-          <w:rPr>
-            <w:rFonts w:ascii="Times New Roman" w:eastAsia="Times New Roman" w:hAnsi="Times New Roman" w:cs="Times New Roman"/>
-            <w:i/>
-            <w:color w:val="7030A0"/>
-            <w:u w:val="single"/>
-          </w:rPr>
-          <w:t>APA standards</w:t>
-        </w:r>
-      </w:hyperlink>
-      <w:r>
-        <w:rPr>
-          <w:rFonts w:ascii="Times New Roman" w:eastAsia="Times New Roman" w:hAnsi="Times New Roman" w:cs="Times New Roman"/>
-          <w:i/>
-          <w:color w:val="7030A0"/>
-        </w:rPr>
-        <w:t xml:space="preserve">). Every reference listed must have a matching in-text citation; sources not warranting an in-text citation should be excluded. If you used no sources, include a sources section in your documentation </w:t>
-      </w:r>
-      <w:proofErr w:type="gramStart"/>
-      <w:r>
-        <w:rPr>
-          <w:rFonts w:ascii="Times New Roman" w:eastAsia="Times New Roman" w:hAnsi="Times New Roman" w:cs="Times New Roman"/>
-          <w:i/>
-          <w:color w:val="7030A0"/>
-        </w:rPr>
-        <w:t>stating</w:t>
-      </w:r>
-      <w:proofErr w:type="gramEnd"/>
-      <w:r>
-        <w:rPr>
-          <w:rFonts w:ascii="Times New Roman" w:eastAsia="Times New Roman" w:hAnsi="Times New Roman" w:cs="Times New Roman"/>
-          <w:i/>
-          <w:color w:val="7030A0"/>
-        </w:rPr>
-        <w:t xml:space="preserve"> “no outside sources were used.” You should include all code in code comments. Contact the </w:t>
-      </w:r>
-      <w:hyperlink r:id="rId10">
-        <w:r>
-          <w:rPr>
-            <w:rFonts w:ascii="Times New Roman" w:eastAsia="Times New Roman" w:hAnsi="Times New Roman" w:cs="Times New Roman"/>
-            <w:i/>
-            <w:color w:val="7030A0"/>
-            <w:u w:val="single"/>
-          </w:rPr>
-          <w:t>writing center</w:t>
-        </w:r>
-      </w:hyperlink>
-      <w:r>
-        <w:rPr>
-          <w:rFonts w:ascii="Times New Roman" w:eastAsia="Times New Roman" w:hAnsi="Times New Roman" w:cs="Times New Roman"/>
-          <w:i/>
-          <w:color w:val="7030A0"/>
-        </w:rPr>
-        <w:t xml:space="preserve"> for questions or help with this portion. </w:t>
-      </w:r>
-    </w:p>
-    <w:p>
-      <w:pPr>
-        <w:jc w:val="both"/>
-        <w:rPr>
-          <w:rFonts w:ascii="Times New Roman" w:eastAsia="Times New Roman" w:hAnsi="Times New Roman" w:cs="Times New Roman"/>
-          <w:color w:val="7030A0"/>
-        </w:rPr>
-      </w:pPr>
-      <w:r>
-        <w:rPr>
-          <w:color w:val="7030A0"/>
-        </w:rPr>
-        <w:pict w14:anchorId="1E6229AE">
-          <v:rect id="_x0000_i1053" style="width:0;height:1.5pt" o:hralign="center" o:hrstd="t" o:hr="t" fillcolor="#a0a0a0" stroked="f"/>
-        </w:pict>
-      </w:r>
-    </w:p>
-    <w:p>
-      <w:pPr>
-        <w:pStyle w:val="Heading2"/>
-        <w:jc w:val="both"/>
-        <w:rPr>
-          <w:rFonts w:ascii="Times New Roman" w:eastAsia="Times New Roman" w:hAnsi="Times New Roman" w:cs="Times New Roman"/>
-          <w:color w:val="7030A0"/>
-        </w:rPr>
-      </w:pPr>
-      <w:bookmarkStart w:id="29" w:name="_8reww7lpa161" w:colFirst="0" w:colLast="0"/>
-      <w:bookmarkEnd w:id="29"/>
-      <w:r>
-        <w:rPr>
-          <w:rFonts w:ascii="Times New Roman" w:eastAsia="Times New Roman" w:hAnsi="Times New Roman" w:cs="Times New Roman"/>
-          <w:color w:val="7030A0"/>
-        </w:rPr>
-        <w:lastRenderedPageBreak/>
-        <w:t>M: PROFESSIONAL COMMUNICATION</w:t>
-      </w:r>
-    </w:p>
-    <w:p>
-      <w:pPr>
-        <w:jc w:val="both"/>
-        <w:rPr>
-          <w:rFonts w:ascii="Times New Roman" w:eastAsia="Times New Roman" w:hAnsi="Times New Roman" w:cs="Times New Roman"/>
-          <w:color w:val="7030A0"/>
-        </w:rPr>
-      </w:pPr>
-      <w:r>
-        <w:rPr>
-          <w:rFonts w:ascii="Times New Roman" w:eastAsia="Times New Roman" w:hAnsi="Times New Roman" w:cs="Times New Roman"/>
-          <w:color w:val="7030A0"/>
-        </w:rPr>
-        <w:t>The content reflects an attention to detail, is organized, and focuses on the main ideas as prescribed in the task or chosen by the candidate. Terminology is pertinent, is used correctly, and effectively conveys the intended meaning. Mechanics, usage, and grammar promote accurate interpretation and understanding.</w:t>
-      </w:r>
-    </w:p>
-    <w:p>
-      <w:pPr>
-        <w:jc w:val="both"/>
-        <w:rPr>
-          <w:rFonts w:ascii="Times New Roman" w:eastAsia="Times New Roman" w:hAnsi="Times New Roman" w:cs="Times New Roman"/>
-          <w:i/>
-          <w:color w:val="7030A0"/>
-        </w:rPr>
-      </w:pPr>
-    </w:p>
-    <w:p>
-      <w:pPr>
-        <w:jc w:val="both"/>
-        <w:rPr>
-          <w:rFonts w:ascii="Times New Roman" w:eastAsia="Times New Roman" w:hAnsi="Times New Roman" w:cs="Times New Roman"/>
-          <w:i/>
-          <w:color w:val="7030A0"/>
-        </w:rPr>
-      </w:pPr>
-      <w:r>
-        <w:rPr>
-          <w:rFonts w:ascii="Times New Roman" w:eastAsia="Times New Roman" w:hAnsi="Times New Roman" w:cs="Times New Roman"/>
-          <w:i/>
-          <w:color w:val="7030A0"/>
-        </w:rPr>
-        <w:t xml:space="preserve">Don’t overlook this! Minor grammar errors are one of the most common reasons for rejected submissions. The submitted document should be grammatically correct and easy to read. Make use of one of the freely available </w:t>
-      </w:r>
-      <w:hyperlink r:id="rId11">
-        <w:r>
-          <w:rPr>
-            <w:rFonts w:ascii="Times New Roman" w:eastAsia="Times New Roman" w:hAnsi="Times New Roman" w:cs="Times New Roman"/>
-            <w:i/>
-            <w:color w:val="7030A0"/>
-            <w:u w:val="single"/>
-          </w:rPr>
-          <w:t xml:space="preserve">grammar </w:t>
-        </w:r>
-      </w:hyperlink>
-      <w:r>
-        <w:rPr>
-          <w:rFonts w:ascii="Times New Roman" w:eastAsia="Times New Roman" w:hAnsi="Times New Roman" w:cs="Times New Roman"/>
-          <w:i/>
-          <w:color w:val="7030A0"/>
-        </w:rPr>
-        <w:t xml:space="preserve">checkers or the </w:t>
-      </w:r>
-      <w:hyperlink r:id="rId12">
-        <w:r>
-          <w:rPr>
-            <w:rFonts w:ascii="Times New Roman" w:eastAsia="Times New Roman" w:hAnsi="Times New Roman" w:cs="Times New Roman"/>
-            <w:i/>
-            <w:color w:val="7030A0"/>
-            <w:u w:val="single"/>
-          </w:rPr>
-          <w:t>writing center</w:t>
-        </w:r>
-      </w:hyperlink>
-      <w:r>
-        <w:rPr>
-          <w:rFonts w:ascii="Times New Roman" w:eastAsia="Times New Roman" w:hAnsi="Times New Roman" w:cs="Times New Roman"/>
-          <w:i/>
-          <w:color w:val="7030A0"/>
-        </w:rPr>
+        <w:pStyle w:val="NormalWeb"/>
+        <w:ind w:left="567" w:hanging="567"/>
+      </w:pPr>
+      <w:proofErr w:type="spellStart"/>
+      <w:r>
+        <w:t>AskPython</w:t>
+      </w:r>
+      <w:proofErr w:type="spellEnd"/>
+      <w:r>
+        <w:t xml:space="preserve">. (2021, June </w:t>
+      </w:r>
+      <w:r>
+        <w:t xml:space="preserve">25). </w:t>
+      </w:r>
+      <w:r>
+        <w:rPr>
+          <w:i/>
+          <w:iCs/>
+        </w:rPr>
+        <w:t>3 ways to sort a dictionary by value in python</w:t>
+      </w:r>
+      <w:r>
         <w:t xml:space="preserve">. </w:t>
       </w:r>
-      <w:r>
-        <w:rPr>
-          <w:rFonts w:ascii="Times New Roman" w:eastAsia="Times New Roman" w:hAnsi="Times New Roman" w:cs="Times New Roman"/>
-          <w:b/>
-          <w:i/>
-          <w:color w:val="7030A0"/>
-        </w:rPr>
-        <w:t>The evaluators use grammarly.com.</w:t>
-      </w:r>
-      <w:r>
-        <w:rPr>
-          <w:rFonts w:ascii="Times New Roman" w:eastAsia="Times New Roman" w:hAnsi="Times New Roman" w:cs="Times New Roman"/>
-          <w:i/>
-          <w:color w:val="7030A0"/>
-        </w:rPr>
+      <w:proofErr w:type="spellStart"/>
+      <w:r>
+        <w:t>AskPython</w:t>
+      </w:r>
+      <w:proofErr w:type="spellEnd"/>
+      <w:r>
+        <w:t xml:space="preserve">. Retrieved January 26, 2022, from https://www.askpython.com/python/dictionary/sort-a-dictionary-by-value-in-python </w:t>
+      </w:r>
+    </w:p>
+    <w:p>
+      <w:pPr>
+        <w:pStyle w:val="NormalWeb"/>
+        <w:ind w:left="567" w:hanging="567"/>
+      </w:pPr>
+      <w:proofErr w:type="spellStart"/>
+      <w:r>
+        <w:t>Drowell</w:t>
+      </w:r>
+      <w:proofErr w:type="spellEnd"/>
+      <w:r>
+        <w:t xml:space="preserve">, E. (n.d.). </w:t>
+      </w:r>
+      <w:r>
+        <w:rPr>
+          <w:i/>
+          <w:iCs/>
+        </w:rPr>
+        <w:t>Know thy complexities!</w:t>
+      </w:r>
+      <w:r>
+        <w:t xml:space="preserve"> Big-O Cheat Sheet. Retrieved January 26, 2022, from https://www.bigocheatsheet.com/ </w:t>
+      </w:r>
+      <w:r>
         <w:t xml:space="preserve"> </w:t>
       </w:r>
     </w:p>
     <w:p>
       <w:pPr>
-        <w:jc w:val="both"/>
-        <w:rPr>
-          <w:rFonts w:ascii="Times New Roman" w:eastAsia="Times New Roman" w:hAnsi="Times New Roman" w:cs="Times New Roman"/>
-          <w:i/>
-          <w:color w:val="7030A0"/>
-        </w:rPr>
-      </w:pPr>
-    </w:p>
-    <w:p>
-      <w:pPr>
-        <w:jc w:val="both"/>
-        <w:rPr>
-          <w:rFonts w:ascii="Times New Roman" w:eastAsia="Times New Roman" w:hAnsi="Times New Roman" w:cs="Times New Roman"/>
-          <w:i/>
-          <w:color w:val="7030A0"/>
-        </w:rPr>
-      </w:pPr>
-      <w:r>
-        <w:rPr>
-          <w:rFonts w:ascii="Times New Roman" w:eastAsia="Times New Roman" w:hAnsi="Times New Roman" w:cs="Times New Roman"/>
-          <w:i/>
-          <w:color w:val="7030A0"/>
-        </w:rPr>
-        <w:t xml:space="preserve">For any task returned for Professional Communication, a document with marked errors will be linked at the top of the evaluator comment page -not in section M. </w:t>
-      </w:r>
-    </w:p>
-    <w:p>
-      <w:pPr>
-        <w:jc w:val="both"/>
-        <w:rPr>
-          <w:rFonts w:ascii="Times New Roman" w:eastAsia="Times New Roman" w:hAnsi="Times New Roman" w:cs="Times New Roman"/>
-          <w:i/>
-          <w:color w:val="7030A0"/>
-        </w:rPr>
-      </w:pPr>
-      <w:r>
-        <w:rPr>
-          <w:rFonts w:ascii="Times New Roman" w:eastAsia="Times New Roman" w:hAnsi="Times New Roman" w:cs="Times New Roman"/>
-          <w:i/>
-          <w:noProof/>
-          <w:color w:val="7030A0"/>
-        </w:rPr>
-        <w:drawing>
-          <wp:inline distT="114300" distB="114300" distL="114300" distR="114300" wp14:anchorId="798FD449" wp14:editId="1DCFEF7B">
-            <wp:extent cx="2907429" cy="1290638"/>
-            <wp:effectExtent l="0" t="0" r="0" b="0"/>
-            <wp:docPr id="1" name="image2.png" descr="Graphical user interface, text, application, email&#10;&#10;Description automatically generated"/>
-            <wp:cNvGraphicFramePr/>
-            <a:graphic xmlns:a="http://schemas.openxmlformats.org/drawingml/2006/main">
-              <a:graphicData uri="http://schemas.openxmlformats.org/drawingml/2006/picture">
-                <pic:pic xmlns:pic="http://schemas.openxmlformats.org/drawingml/2006/picture">
-                  <pic:nvPicPr>
-                    <pic:cNvPr id="1" name="image2.png" descr="Graphical user interface, text, application, email&#10;&#10;Description automatically generated"/>
-                    <pic:cNvPicPr preferRelativeResize="0"/>
-                  </pic:nvPicPr>
-                  <pic:blipFill>
-                    <a:blip r:embed="rId13"/>
-                    <a:srcRect/>
-                    <a:stretch>
-                      <a:fillRect/>
-                    </a:stretch>
-                  </pic:blipFill>
-                  <pic:spPr>
-                    <a:xfrm>
-                      <a:off x="0" y="0"/>
-                      <a:ext cx="2907429" cy="1290638"/>
-                    </a:xfrm>
-                    <a:prstGeom prst="rect">
-                      <a:avLst/>
-                    </a:prstGeom>
-                    <a:ln/>
-                  </pic:spPr>
-                </pic:pic>
-              </a:graphicData>
-            </a:graphic>
-          </wp:inline>
-        </w:drawing>
-      </w:r>
-    </w:p>
-    <w:p>
-      <w:pPr>
-        <w:jc w:val="both"/>
-        <w:rPr>
-          <w:rFonts w:ascii="Times New Roman" w:eastAsia="Times New Roman" w:hAnsi="Times New Roman" w:cs="Times New Roman"/>
-          <w:i/>
-          <w:color w:val="7030A0"/>
-        </w:rPr>
-      </w:pPr>
-      <w:r>
-        <w:rPr>
-          <w:rFonts w:ascii="Times New Roman" w:eastAsia="Times New Roman" w:hAnsi="Times New Roman" w:cs="Times New Roman"/>
-          <w:i/>
-          <w:color w:val="7030A0"/>
-        </w:rPr>
-        <w:t xml:space="preserve">Though the comments will advise that all errors may not be marked, correcting only the marked errors has always been sufficient to pass. </w:t>
-      </w:r>
-    </w:p>
-    <w:p>
-      <w:pPr>
-        <w:rPr>
-          <w:color w:val="7030A0"/>
-        </w:rPr>
-      </w:pPr>
-      <w:r>
-        <w:rPr>
-          <w:color w:val="7030A0"/>
-        </w:rPr>
-        <w:pict w14:anchorId="36E5B0C8">
-          <v:rect id="_x0000_i1054" style="width:0;height:1.5pt" o:hralign="center" o:hrstd="t" o:hr="t" fillcolor="#a0a0a0" stroked="f"/>
-        </w:pict>
-      </w:r>
-    </w:p>
-    <w:p>
-      <w:pPr>
-        <w:rPr>
-          <w:color w:val="7030A0"/>
-        </w:rPr>
-      </w:pPr>
-    </w:p>
-    <w:p>
-      <w:pPr>
-        <w:rPr>
-          <w:color w:val="7030A0"/>
-        </w:rPr>
-      </w:pPr>
-      <w:r>
-        <w:rPr>
-          <w:color w:val="7030A0"/>
-        </w:rPr>
-        <w:t>References:</w:t>
-      </w:r>
-    </w:p>
-    <w:p>
-      <w:pPr>
-        <w:rPr>
-          <w:color w:val="7030A0"/>
-        </w:rPr>
-      </w:pPr>
-      <w:r>
-        <w:rPr>
-          <w:color w:val="7030A0"/>
+        <w:pStyle w:val="NormalWeb"/>
+        <w:ind w:left="567" w:hanging="567"/>
+      </w:pPr>
+      <w:proofErr w:type="spellStart"/>
+      <w:r>
+        <w:t>GeeksforGeeks</w:t>
+      </w:r>
+      <w:proofErr w:type="spellEnd"/>
+      <w:r>
+        <w:t xml:space="preserve">. (2020, July 28). </w:t>
+      </w:r>
+      <w:r>
+        <w:rPr>
+          <w:i/>
+          <w:iCs/>
+        </w:rPr>
+        <w:t>String alignment in Python f-string</w:t>
+      </w:r>
+      <w:r>
+        <w:t xml:space="preserve">. </w:t>
+      </w:r>
+      <w:proofErr w:type="spellStart"/>
+      <w:r>
+        <w:t>GeeksforGeeks</w:t>
+      </w:r>
+      <w:proofErr w:type="spellEnd"/>
+      <w:r>
+        <w:t xml:space="preserve">. Retrieved January 26, 2022, from https://www.geeksforgeeks.org/string-alignment-in-python-f-string/ </w:t>
+      </w:r>
+    </w:p>
+    <w:p>
+      <w:pPr>
+        <w:pStyle w:val="NormalWeb"/>
+        <w:ind w:left="567" w:hanging="567"/>
+      </w:pPr>
+      <w:r>
+        <w:t xml:space="preserve">Hellman, D. (2011, July 11). </w:t>
+      </w:r>
+      <w:r>
+        <w:rPr>
+          <w:i/>
+          <w:iCs/>
+        </w:rPr>
+        <w:t>PYMOTW</w:t>
+      </w:r>
+      <w:r>
+        <w:t xml:space="preserve">. datetime – Date/time value manipulation - Python Module of the Week. Retrieved January 26, 2022, from http://pymotw.com/2/datetime/ </w:t>
+      </w:r>
+    </w:p>
+    <w:p>
+      <w:pPr>
+        <w:pStyle w:val="NormalWeb"/>
+        <w:ind w:left="567" w:hanging="567"/>
+      </w:pPr>
+      <w:r>
+        <w:t xml:space="preserve">James, J. (2016). </w:t>
+      </w:r>
+      <w:r>
+        <w:rPr>
+          <w:i/>
+          <w:iCs/>
         </w:rPr>
         <w:t>Python: Creating a HASHMAP using Lists</w:t>
       </w:r>
-    </w:p>
-    <w:p>
-      <w:pPr>
-        <w:rPr>
-          <w:color w:val="7030A0"/>
-        </w:rPr>
-      </w:pPr>
-      <w:hyperlink r:id="rId14" w:history="1">
+      <w:r>
+        <w:t xml:space="preserve">. </w:t>
+      </w:r>
+      <w:proofErr w:type="spellStart"/>
+      <w:r>
+        <w:t>Youtube</w:t>
+      </w:r>
+      <w:proofErr w:type="spellEnd"/>
+      <w:r>
+        <w:t xml:space="preserve">. Retrieved January 26, 2022, from https://www.youtube.com/watch?v=9HFbhPscPU0. </w:t>
+      </w:r>
+    </w:p>
+    <w:p>
+      <w:pPr>
+        <w:pStyle w:val="NormalWeb"/>
+        <w:ind w:left="567" w:hanging="567"/>
+      </w:pPr>
+      <w:r>
+        <w:t xml:space="preserve">James, J. (2019). </w:t>
+      </w:r>
+      <w:r>
+        <w:rPr>
+          <w:i/>
+          <w:iCs/>
+        </w:rPr>
+        <w:t>Python: Dates, Times &amp; Timestamps Part-1 | datetime, time libraries</w:t>
+      </w:r>
+      <w:r>
+        <w:t xml:space="preserve">. </w:t>
+      </w:r>
+      <w:proofErr w:type="spellStart"/>
+      <w:r>
+        <w:t>Youtube</w:t>
+      </w:r>
+      <w:proofErr w:type="spellEnd"/>
+      <w:r>
+        <w:t xml:space="preserve">. Retrieved January 26, 2022, from </w:t>
+      </w:r>
+      <w:hyperlink r:id="rId8" w:history="1">
         <w:r>
           <w:rPr>
             <w:rStyle w:val="Hyperlink"/>
-            <w:color w:val="7030A0"/>
-          </w:rPr>
-          <w:t>https://www.youtube.com/watch?v=9HFbhPscPU0</w:t>
-        </w:r>
-      </w:hyperlink>
-    </w:p>
-    <w:p>
-      <w:pPr>
-        <w:rPr>
-          <w:color w:val="7030A0"/>
-        </w:rPr>
-      </w:pPr>
-    </w:p>
-    <w:p>
-      <w:pPr>
-        <w:rPr>
-          <w:color w:val="7030A0"/>
-        </w:rPr>
-      </w:pPr>
-      <w:proofErr w:type="spellStart"/>
-      <w:r>
-        <w:rPr>
-          <w:color w:val="7030A0"/>
-        </w:rPr>
-        <w:t>zybooks</w:t>
-      </w:r>
-      <w:proofErr w:type="spellEnd"/>
-      <w:r>
-        <w:rPr>
-          <w:color w:val="7030A0"/>
-        </w:rPr>
-        <w:t>: c950: Data Structures and Algorithms II</w:t>
-      </w:r>
-    </w:p>
-    <w:p>
-      <w:pPr>
-        <w:rPr>
-          <w:color w:val="7030A0"/>
-        </w:rPr>
-      </w:pPr>
-      <w:r>
-        <w:rPr>
-          <w:color w:val="7030A0"/>
-        </w:rPr>
-        <w:t xml:space="preserve">chapter 6.6 adjacency matrix </w:t>
-      </w:r>
-    </w:p>
-    <w:p>
-      <w:pPr>
-        <w:rPr>
-          <w:color w:val="7030A0"/>
-        </w:rPr>
-      </w:pPr>
-      <w:r>
-        <w:rPr>
-          <w:color w:val="7030A0"/>
-        </w:rPr>
-        <w:t>chapter 6.12 Dijkstra’s algorithm implementation</w:t>
-      </w:r>
-    </w:p>
-    <w:p>
-      <w:pPr>
-        <w:rPr>
-          <w:color w:val="7030A0"/>
-        </w:rPr>
-      </w:pPr>
-    </w:p>
-    <w:p>
-      <w:pPr>
-        <w:rPr>
-          <w:color w:val="7030A0"/>
-        </w:rPr>
-      </w:pPr>
-      <w:r>
-        <w:rPr>
-          <w:color w:val="7030A0"/>
-        </w:rPr>
-        <w:t>Sort a dictionary using lambda function</w:t>
-      </w:r>
-      <w:r>
-        <w:rPr>
-          <w:color w:val="7030A0"/>
-        </w:rPr>
-        <w:br/>
-      </w:r>
-      <w:hyperlink r:id="rId15" w:history="1">
-        <w:r>
-          <w:rPr>
-            <w:rStyle w:val="Hyperlink"/>
-            <w:color w:val="7030A0"/>
-          </w:rPr>
-          <w:t>https://www.askpython.com/python/dictionary/sort-a-dictionary-by-value-in-python</w:t>
-        </w:r>
-      </w:hyperlink>
-    </w:p>
-    <w:p>
-      <w:pPr>
-        <w:rPr>
-          <w:color w:val="7030A0"/>
-        </w:rPr>
-      </w:pPr>
-    </w:p>
-    <w:p>
-      <w:pPr>
-        <w:rPr>
-          <w:color w:val="7030A0"/>
-        </w:rPr>
-      </w:pPr>
-      <w:r>
-        <w:rPr>
-          <w:color w:val="7030A0"/>
-        </w:rPr>
-        <w:t>Tips on handling timestamp:</w:t>
-      </w:r>
-    </w:p>
-    <w:p>
-      <w:pPr>
-        <w:rPr>
-          <w:color w:val="7030A0"/>
-        </w:rPr>
-      </w:pPr>
-      <w:r>
-        <w:rPr>
-          <w:color w:val="7030A0"/>
-        </w:rPr>
-        <w:lastRenderedPageBreak/>
-        <w:t>WGU C950 course documents:  C950 WGUPS Project Implementation Steps</w:t>
-      </w:r>
-    </w:p>
-    <w:p>
-      <w:pPr>
-        <w:rPr>
-          <w:color w:val="7030A0"/>
-        </w:rPr>
-      </w:pPr>
-      <w:hyperlink r:id="rId16" w:history="1">
-        <w:r>
-          <w:rPr>
-            <w:rStyle w:val="Hyperlink"/>
-            <w:color w:val="7030A0"/>
-          </w:rPr>
-          <w:t>https://srm--c.na127.visual.force.com/apex/coursearticle?Id=kA03x000001DbBGCA0</w:t>
-        </w:r>
-      </w:hyperlink>
-    </w:p>
-    <w:p>
-      <w:pPr>
-        <w:rPr>
-          <w:color w:val="7030A0"/>
-        </w:rPr>
-      </w:pPr>
-      <w:r>
-        <w:rPr>
-          <w:color w:val="7030A0"/>
-        </w:rPr>
-        <w:t>tips on overall structure:</w:t>
-      </w:r>
-    </w:p>
-    <w:p>
-      <w:pPr>
-        <w:rPr>
-          <w:color w:val="7030A0"/>
-        </w:rPr>
-      </w:pPr>
-      <w:r>
-        <w:rPr>
-          <w:color w:val="7030A0"/>
-        </w:rPr>
-        <w:t xml:space="preserve">Jack Lusby Outreach email, </w:t>
-      </w:r>
-      <w:hyperlink r:id="rId17" w:history="1">
-        <w:r>
-          <w:rPr>
-            <w:rStyle w:val="Hyperlink"/>
-            <w:color w:val="7030A0"/>
-          </w:rPr>
-          <w:t>jack.lusby@wgu.edu</w:t>
-        </w:r>
-      </w:hyperlink>
-    </w:p>
-    <w:p>
-      <w:pPr>
-        <w:rPr>
-          <w:color w:val="7030A0"/>
-        </w:rPr>
-      </w:pPr>
-    </w:p>
-    <w:p>
-      <w:pPr>
-        <w:rPr>
-          <w:color w:val="7030A0"/>
-        </w:rPr>
-      </w:pPr>
-      <w:r>
-        <w:rPr>
-          <w:color w:val="7030A0"/>
-        </w:rPr>
-        <w:t>Python date-time library:</w:t>
-      </w:r>
-    </w:p>
-    <w:p>
-      <w:pPr>
-        <w:rPr>
-          <w:color w:val="7030A0"/>
-        </w:rPr>
-      </w:pPr>
-      <w:hyperlink r:id="rId18" w:history="1">
-        <w:r>
-          <w:rPr>
-            <w:rStyle w:val="Hyperlink"/>
-            <w:color w:val="7030A0"/>
           </w:rPr>
           <w:t>https://www.youtube.com/watch?v=hUkDhkrUNys&amp;t=459s</w:t>
         </w:r>
       </w:hyperlink>
-    </w:p>
-    <w:p>
-      <w:pPr>
-        <w:rPr>
-          <w:color w:val="7030A0"/>
-        </w:rPr>
-      </w:pPr>
-      <w:r>
-        <w:rPr>
-          <w:color w:val="7030A0"/>
-        </w:rPr>
-        <w:t>Python: Dates, Times &amp; Timestamps Part-1 | datetime, time libraries</w:t>
-      </w:r>
-    </w:p>
-    <w:p>
-      <w:pPr>
-        <w:rPr>
-          <w:color w:val="7030A0"/>
-        </w:rPr>
-      </w:pPr>
-    </w:p>
-    <w:p>
-      <w:pPr>
-        <w:rPr>
-          <w:color w:val="7030A0"/>
-        </w:rPr>
-      </w:pPr>
-      <w:hyperlink r:id="rId19" w:history="1">
-        <w:r>
-          <w:rPr>
-            <w:rStyle w:val="Hyperlink"/>
-            <w:color w:val="7030A0"/>
-          </w:rPr>
-          <w:t>https://www.geeksforgeeks.org/create-python-datetime-from-string/</w:t>
-        </w:r>
-      </w:hyperlink>
-    </w:p>
-    <w:p>
-      <w:pPr>
-        <w:rPr>
-          <w:color w:val="7030A0"/>
-        </w:rPr>
-      </w:pPr>
-      <w:r>
-        <w:rPr>
-          <w:color w:val="7030A0"/>
-        </w:rPr>
-        <w:t>datetime formatting</w:t>
-      </w:r>
-    </w:p>
-    <w:p>
-      <w:pPr>
-        <w:rPr>
-          <w:color w:val="7030A0"/>
-        </w:rPr>
-      </w:pPr>
+      <w:r>
+        <w:t xml:space="preserve">. </w:t>
+      </w:r>
+    </w:p>
+    <w:p>
+      <w:pPr>
+        <w:pStyle w:val="NormalWeb"/>
+        <w:ind w:left="567" w:hanging="567"/>
+      </w:pPr>
+      <w:r>
+        <w:t>Lusby, J. (2022, January 14). C950 Outreach... Email with overall program structure tips.</w:t>
+      </w:r>
+    </w:p>
+    <w:p>
+      <w:pPr>
+        <w:spacing w:before="100" w:beforeAutospacing="1" w:after="100" w:afterAutospacing="1" w:line="240" w:lineRule="auto"/>
+        <w:ind w:left="567" w:hanging="567"/>
+        <w:rPr>
+          <w:rFonts w:ascii="Times New Roman" w:eastAsia="Times New Roman" w:hAnsi="Times New Roman" w:cs="Times New Roman"/>
+          <w:sz w:val="24"/>
+          <w:szCs w:val="24"/>
+        </w:rPr>
+      </w:pPr>
+      <w:proofErr w:type="spellStart"/>
+      <w:r>
+        <w:rPr>
+          <w:rFonts w:ascii="Times New Roman" w:eastAsia="Times New Roman" w:hAnsi="Times New Roman" w:cs="Times New Roman"/>
+          <w:sz w:val="24"/>
+          <w:szCs w:val="24"/>
+        </w:rPr>
+        <w:t>Lysecky</w:t>
+      </w:r>
+      <w:proofErr w:type="spellEnd"/>
+      <w:r>
+        <w:rPr>
+          <w:rFonts w:ascii="Times New Roman" w:eastAsia="Times New Roman" w:hAnsi="Times New Roman" w:cs="Times New Roman"/>
+          <w:sz w:val="24"/>
+          <w:szCs w:val="24"/>
+        </w:rPr>
+        <w:t xml:space="preserve">, R. (n.d.). </w:t>
+      </w:r>
+      <w:proofErr w:type="spellStart"/>
+      <w:r>
+        <w:rPr>
+          <w:rFonts w:ascii="Times New Roman" w:eastAsia="Times New Roman" w:hAnsi="Times New Roman" w:cs="Times New Roman"/>
+          <w:i/>
+          <w:iCs/>
+          <w:sz w:val="24"/>
+          <w:szCs w:val="24"/>
+        </w:rPr>
+        <w:t>ZyBooks</w:t>
+      </w:r>
+      <w:proofErr w:type="spellEnd"/>
+      <w:r>
+        <w:rPr>
+          <w:rFonts w:ascii="Times New Roman" w:eastAsia="Times New Roman" w:hAnsi="Times New Roman" w:cs="Times New Roman"/>
+          <w:i/>
+          <w:iCs/>
+          <w:sz w:val="24"/>
+          <w:szCs w:val="24"/>
+        </w:rPr>
+        <w:t xml:space="preserve"> My library &gt; C950: Data Structures and Algorithms II home &gt; 6.6: Python: Graphs</w:t>
+      </w:r>
+      <w:r>
+        <w:rPr>
+          <w:rFonts w:ascii="Times New Roman" w:eastAsia="Times New Roman" w:hAnsi="Times New Roman" w:cs="Times New Roman"/>
+          <w:sz w:val="24"/>
+          <w:szCs w:val="24"/>
+        </w:rPr>
+        <w:t>.</w:t>
+      </w:r>
+      <w:r>
+        <w:rPr>
+          <w:rFonts w:ascii="Times New Roman" w:eastAsia="Times New Roman" w:hAnsi="Times New Roman" w:cs="Times New Roman"/>
+          <w:sz w:val="24"/>
+          <w:szCs w:val="24"/>
+        </w:rPr>
+        <w:t xml:space="preserve"> </w:t>
+      </w:r>
+      <w:r>
+        <w:rPr>
+          <w:rFonts w:ascii="Times New Roman" w:eastAsia="Times New Roman" w:hAnsi="Times New Roman" w:cs="Times New Roman"/>
+          <w:sz w:val="24"/>
+          <w:szCs w:val="24"/>
+        </w:rPr>
+        <w:t xml:space="preserve">Building the Graph and Vertex classes Retrieved January 26, 2022, from https://learn.zybooks.com/zybook/WGUC950AY20182019/chapter/6/section/6?content_resource_id=29588064. </w:t>
+      </w:r>
+    </w:p>
+    <w:p>
+      <w:pPr>
+        <w:pStyle w:val="NormalWeb"/>
+        <w:ind w:left="567" w:hanging="567"/>
+      </w:pPr>
+      <w:proofErr w:type="spellStart"/>
+      <w:r>
+        <w:t>phihagphihag</w:t>
+      </w:r>
+      <w:proofErr w:type="spellEnd"/>
+      <w:r>
+        <w:t xml:space="preserve"> 257k6666 gold badges427427 silver badges455455 bronze badges, &amp; </w:t>
+      </w:r>
+      <w:proofErr w:type="spellStart"/>
+      <w:r>
+        <w:t>martineaumartineau</w:t>
+      </w:r>
+      <w:proofErr w:type="spellEnd"/>
+      <w:r>
+        <w:t xml:space="preserve"> 108k2323 gold badges148148 silver badges263263 bronze badges. (1959, February 1). </w:t>
+      </w:r>
+      <w:r>
+        <w:rPr>
+          <w:i/>
+          <w:iCs/>
+        </w:rPr>
+        <w:t>How to sum all the values in a dictionary?</w:t>
+      </w:r>
+      <w:r>
+        <w:t xml:space="preserve"> Stack Overflow. Retrieved January 26, 2022, from https://stackoverflow.com/questions/4880960/how-to-sum-all-the-values-in-a-dictionary </w:t>
+      </w:r>
+    </w:p>
+    <w:p>
+      <w:pPr>
+        <w:pStyle w:val="NormalWeb"/>
+        <w:ind w:left="567" w:hanging="567"/>
+      </w:pPr>
+      <w:r>
+        <w:t>WGU C950 course documents</w:t>
+      </w:r>
+      <w:r>
+        <w:t xml:space="preserve"> for handling time steps and the greedy algorithm.</w:t>
+      </w:r>
+      <w:r>
+        <w:t xml:space="preserve"> https://srm--c.na127.visual.force.com/apex/coursearticle?Id=kA03x000001DbBGCA0. (n.d.). C950 </w:t>
+      </w:r>
+      <w:r>
+        <w:lastRenderedPageBreak/>
+        <w:t xml:space="preserve">WGUPS Project Implementation Steps - Example. https://srm--c.na127.visual.force.com/apex/coursearticle?Id=kA03x000001DbBGCA0. </w:t>
+      </w:r>
+      <w:bookmarkStart w:id="29" w:name="_8reww7lpa161" w:colFirst="0" w:colLast="0"/>
+      <w:bookmarkEnd w:id="29"/>
     </w:p>
     <w:sectPr>
       <w:pgSz w:w="12240" w:h="15840"/>
@@ -5737,6 +5730,7 @@
   <w:style w:type="character" w:default="1" w:styleId="DefaultParagraphFont">
     <w:name w:val="Default Paragraph Font"/>
     <w:uiPriority w:val="1"/>
+    <w:semiHidden/>
     <w:unhideWhenUsed/>
   </w:style>
   <w:style w:type="table" w:default="1" w:styleId="TableNormal">
@@ -5794,6 +5788,40 @@
       <w:sz w:val="32"/>
       <w:szCs w:val="32"/>
       <w:lang w:val="en"/>
+    </w:rPr>
+  </w:style>
+  <w:style w:type="table" w:styleId="TableGrid">
+    <w:name w:val="Table Grid"/>
+    <w:basedOn w:val="TableNormal"/>
+    <w:uiPriority w:val="39"/>
+    <w:rsid w:val="00ED5730"/>
+    <w:pPr>
+      <w:spacing w:after="0" w:line="240" w:lineRule="auto"/>
+    </w:pPr>
+    <w:tblPr>
+      <w:tblBorders>
+        <w:top w:val="single" w:sz="4" w:space="0" w:color="auto"/>
+        <w:left w:val="single" w:sz="4" w:space="0" w:color="auto"/>
+        <w:bottom w:val="single" w:sz="4" w:space="0" w:color="auto"/>
+        <w:right w:val="single" w:sz="4" w:space="0" w:color="auto"/>
+        <w:insideH w:val="single" w:sz="4" w:space="0" w:color="auto"/>
+        <w:insideV w:val="single" w:sz="4" w:space="0" w:color="auto"/>
+      </w:tblBorders>
+    </w:tblPr>
+  </w:style>
+  <w:style w:type="paragraph" w:styleId="NormalWeb">
+    <w:name w:val="Normal (Web)"/>
+    <w:basedOn w:val="Normal"/>
+    <w:uiPriority w:val="99"/>
+    <w:unhideWhenUsed/>
+    <w:rsid w:val="001616C1"/>
+    <w:pPr>
+      <w:spacing w:before="100" w:beforeAutospacing="1" w:after="100" w:afterAutospacing="1" w:line="240" w:lineRule="auto"/>
+    </w:pPr>
+    <w:rPr>
+      <w:rFonts w:ascii="Times New Roman" w:eastAsia="Times New Roman" w:hAnsi="Times New Roman" w:cs="Times New Roman"/>
+      <w:sz w:val="24"/>
+      <w:szCs w:val="24"/>
     </w:rPr>
   </w:style>
 </w:styles>

</xml_diff>

<commit_message>
big O totals complete
</commit_message>
<xml_diff>
--- a/C950 WGUPS Documentation.docx
+++ b/C950 WGUPS Documentation.docx
@@ -291,7 +291,35 @@
           <w:lang w:val="en"/>
         </w:rPr>
         <w:tab/>
-        <w:t xml:space="preserve">This program was written on an Intel i7, Lenovo Ideapad, laptop. Software used includes Windows 11, Microsoft Office, and PyCharm IDE. Version control was handled by Git, Git Bash, and Github. The program was written in Python 3. </w:t>
+        <w:t xml:space="preserve">This program was written on an Intel i7, Lenovo </w:t>
+      </w:r>
+      <w:proofErr w:type="spellStart"/>
+      <w:r>
+        <w:rPr>
+          <w:lang w:val="en"/>
+        </w:rPr>
+        <w:t>Ideapad</w:t>
+      </w:r>
+      <w:proofErr w:type="spellEnd"/>
+      <w:r>
+        <w:rPr>
+          <w:lang w:val="en"/>
+        </w:rPr>
+        <w:t xml:space="preserve">, laptop. Software used includes Windows 11, Microsoft Office, and PyCharm IDE. Version control was handled by Git, Git Bash, and </w:t>
+      </w:r>
+      <w:proofErr w:type="spellStart"/>
+      <w:r>
+        <w:rPr>
+          <w:lang w:val="en"/>
+        </w:rPr>
+        <w:t>Github</w:t>
+      </w:r>
+      <w:proofErr w:type="spellEnd"/>
+      <w:r>
+        <w:rPr>
+          <w:lang w:val="en"/>
+        </w:rPr>
+        <w:t xml:space="preserve">. The program was written in Python 3. </w:t>
       </w:r>
     </w:p>
     <w:p>
@@ -324,15 +352,27 @@
         <w:jc w:val="both"/>
         <w:rPr>
           <w:rFonts w:ascii="Times New Roman" w:eastAsia="Times New Roman" w:hAnsi="Times New Roman" w:cs="Times New Roman"/>
-          <w:color w:val="7030A0"/>
-        </w:rPr>
-      </w:pPr>
-      <w:r>
-        <w:rPr>
-          <w:rFonts w:ascii="Times New Roman" w:eastAsia="Times New Roman" w:hAnsi="Times New Roman" w:cs="Times New Roman"/>
-          <w:color w:val="7030A0"/>
+        </w:rPr>
+      </w:pPr>
+      <w:r>
+        <w:rPr>
+          <w:rFonts w:ascii="Times New Roman" w:eastAsia="Times New Roman" w:hAnsi="Times New Roman" w:cs="Times New Roman"/>
         </w:rPr>
         <w:t>B3: SPACE-TIME AND BIG-O</w:t>
+      </w:r>
+    </w:p>
+    <w:p>
+      <w:pPr>
+        <w:rPr>
+          <w:lang w:val="en"/>
+        </w:rPr>
+      </w:pPr>
+      <w:r>
+        <w:rPr>
+          <w:lang w:val="en"/>
+        </w:rPr>
+        <w:tab/>
+        <w:t>See notes within the code for explanations.</w:t>
       </w:r>
     </w:p>
     <w:tbl>
@@ -342,14 +382,14 @@
         <w:tblLook w:val="04A0" w:firstRow="1" w:lastRow="0" w:firstColumn="1" w:lastColumn="0" w:noHBand="0" w:noVBand="1"/>
       </w:tblPr>
       <w:tblGrid>
-        <w:gridCol w:w="5485"/>
-        <w:gridCol w:w="1741"/>
-        <w:gridCol w:w="2124"/>
+        <w:gridCol w:w="5395"/>
+        <w:gridCol w:w="2250"/>
+        <w:gridCol w:w="1705"/>
       </w:tblGrid>
       <w:tr>
         <w:tc>
           <w:tcPr>
-            <w:tcW w:w="5485" w:type="dxa"/>
+            <w:tcW w:w="5395" w:type="dxa"/>
           </w:tcPr>
           <w:p>
             <w:pPr>
@@ -369,7 +409,7 @@
         </w:tc>
         <w:tc>
           <w:tcPr>
-            <w:tcW w:w="1741" w:type="dxa"/>
+            <w:tcW w:w="2250" w:type="dxa"/>
           </w:tcPr>
           <w:p>
             <w:pPr>
@@ -387,7 +427,7 @@
         </w:tc>
         <w:tc>
           <w:tcPr>
-            <w:tcW w:w="2124" w:type="dxa"/>
+            <w:tcW w:w="1705" w:type="dxa"/>
           </w:tcPr>
           <w:p>
             <w:pPr>
@@ -407,7 +447,7 @@
       <w:tr>
         <w:tc>
           <w:tcPr>
-            <w:tcW w:w="5485" w:type="dxa"/>
+            <w:tcW w:w="5395" w:type="dxa"/>
           </w:tcPr>
           <w:p>
             <w:pPr>
@@ -427,7 +467,7 @@
         </w:tc>
         <w:tc>
           <w:tcPr>
-            <w:tcW w:w="1741" w:type="dxa"/>
+            <w:tcW w:w="2250" w:type="dxa"/>
           </w:tcPr>
           <w:p>
             <w:pPr>
@@ -445,7 +485,7 @@
         </w:tc>
         <w:tc>
           <w:tcPr>
-            <w:tcW w:w="2124" w:type="dxa"/>
+            <w:tcW w:w="1705" w:type="dxa"/>
           </w:tcPr>
           <w:p>
             <w:pPr>
@@ -465,7 +505,7 @@
       <w:tr>
         <w:tc>
           <w:tcPr>
-            <w:tcW w:w="5485" w:type="dxa"/>
+            <w:tcW w:w="5395" w:type="dxa"/>
           </w:tcPr>
           <w:p>
             <w:pPr>
@@ -485,7 +525,7 @@
         </w:tc>
         <w:tc>
           <w:tcPr>
-            <w:tcW w:w="1741" w:type="dxa"/>
+            <w:tcW w:w="2250" w:type="dxa"/>
           </w:tcPr>
           <w:p>
             <w:pPr>
@@ -515,7 +555,7 @@
         </w:tc>
         <w:tc>
           <w:tcPr>
-            <w:tcW w:w="2124" w:type="dxa"/>
+            <w:tcW w:w="1705" w:type="dxa"/>
           </w:tcPr>
           <w:p>
             <w:pPr>
@@ -547,7 +587,7 @@
       <w:tr>
         <w:tc>
           <w:tcPr>
-            <w:tcW w:w="5485" w:type="dxa"/>
+            <w:tcW w:w="5395" w:type="dxa"/>
           </w:tcPr>
           <w:p>
             <w:pPr>
@@ -571,7 +611,7 @@
         </w:tc>
         <w:tc>
           <w:tcPr>
-            <w:tcW w:w="1741" w:type="dxa"/>
+            <w:tcW w:w="2250" w:type="dxa"/>
           </w:tcPr>
           <w:p>
             <w:pPr>
@@ -625,7 +665,7 @@
         </w:tc>
         <w:tc>
           <w:tcPr>
-            <w:tcW w:w="2124" w:type="dxa"/>
+            <w:tcW w:w="1705" w:type="dxa"/>
           </w:tcPr>
           <w:p>
             <w:pPr>
@@ -657,7 +697,7 @@
       <w:tr>
         <w:tc>
           <w:tcPr>
-            <w:tcW w:w="5485" w:type="dxa"/>
+            <w:tcW w:w="5395" w:type="dxa"/>
           </w:tcPr>
           <w:p>
             <w:pPr>
@@ -687,7 +727,7 @@
         </w:tc>
         <w:tc>
           <w:tcPr>
-            <w:tcW w:w="1741" w:type="dxa"/>
+            <w:tcW w:w="2250" w:type="dxa"/>
           </w:tcPr>
           <w:p>
             <w:pPr>
@@ -729,7 +769,7 @@
         </w:tc>
         <w:tc>
           <w:tcPr>
-            <w:tcW w:w="2124" w:type="dxa"/>
+            <w:tcW w:w="1705" w:type="dxa"/>
           </w:tcPr>
           <w:p>
             <w:pPr>
@@ -761,7 +801,7 @@
       <w:tr>
         <w:tc>
           <w:tcPr>
-            <w:tcW w:w="5485" w:type="dxa"/>
+            <w:tcW w:w="5395" w:type="dxa"/>
           </w:tcPr>
           <w:p>
             <w:pPr>
@@ -791,7 +831,7 @@
         </w:tc>
         <w:tc>
           <w:tcPr>
-            <w:tcW w:w="1741" w:type="dxa"/>
+            <w:tcW w:w="2250" w:type="dxa"/>
           </w:tcPr>
           <w:p>
             <w:pPr>
@@ -809,7 +849,7 @@
         </w:tc>
         <w:tc>
           <w:tcPr>
-            <w:tcW w:w="2124" w:type="dxa"/>
+            <w:tcW w:w="1705" w:type="dxa"/>
           </w:tcPr>
           <w:p>
             <w:pPr>
@@ -838,7 +878,7 @@
       <w:tr>
         <w:tc>
           <w:tcPr>
-            <w:tcW w:w="5485" w:type="dxa"/>
+            <w:tcW w:w="5395" w:type="dxa"/>
           </w:tcPr>
           <w:p>
             <w:pPr>
@@ -868,7 +908,7 @@
         </w:tc>
         <w:tc>
           <w:tcPr>
-            <w:tcW w:w="1741" w:type="dxa"/>
+            <w:tcW w:w="2250" w:type="dxa"/>
           </w:tcPr>
           <w:p>
             <w:pPr>
@@ -898,7 +938,7 @@
         </w:tc>
         <w:tc>
           <w:tcPr>
-            <w:tcW w:w="2124" w:type="dxa"/>
+            <w:tcW w:w="1705" w:type="dxa"/>
           </w:tcPr>
           <w:p>
             <w:pPr>
@@ -930,7 +970,7 @@
       <w:tr>
         <w:tc>
           <w:tcPr>
-            <w:tcW w:w="5485" w:type="dxa"/>
+            <w:tcW w:w="5395" w:type="dxa"/>
           </w:tcPr>
           <w:p>
             <w:pPr>
@@ -960,7 +1000,7 @@
         </w:tc>
         <w:tc>
           <w:tcPr>
-            <w:tcW w:w="1741" w:type="dxa"/>
+            <w:tcW w:w="2250" w:type="dxa"/>
           </w:tcPr>
           <w:p>
             <w:pPr>
@@ -990,7 +1030,7 @@
         </w:tc>
         <w:tc>
           <w:tcPr>
-            <w:tcW w:w="2124" w:type="dxa"/>
+            <w:tcW w:w="1705" w:type="dxa"/>
           </w:tcPr>
           <w:p>
             <w:pPr>
@@ -1022,7 +1062,7 @@
       <w:tr>
         <w:tc>
           <w:tcPr>
-            <w:tcW w:w="5485" w:type="dxa"/>
+            <w:tcW w:w="5395" w:type="dxa"/>
           </w:tcPr>
           <w:p>
             <w:pPr>
@@ -1046,7 +1086,7 @@
         </w:tc>
         <w:tc>
           <w:tcPr>
-            <w:tcW w:w="1741" w:type="dxa"/>
+            <w:tcW w:w="2250" w:type="dxa"/>
           </w:tcPr>
           <w:p>
             <w:pPr>
@@ -1076,7 +1116,7 @@
         </w:tc>
         <w:tc>
           <w:tcPr>
-            <w:tcW w:w="2124" w:type="dxa"/>
+            <w:tcW w:w="1705" w:type="dxa"/>
           </w:tcPr>
           <w:p>
             <w:pPr>
@@ -1108,7 +1148,7 @@
       <w:tr>
         <w:tc>
           <w:tcPr>
-            <w:tcW w:w="5485" w:type="dxa"/>
+            <w:tcW w:w="5395" w:type="dxa"/>
           </w:tcPr>
           <w:p>
             <w:pPr>
@@ -1138,7 +1178,7 @@
         </w:tc>
         <w:tc>
           <w:tcPr>
-            <w:tcW w:w="1741" w:type="dxa"/>
+            <w:tcW w:w="2250" w:type="dxa"/>
           </w:tcPr>
           <w:p>
             <w:pPr>
@@ -1156,7 +1196,7 @@
         </w:tc>
         <w:tc>
           <w:tcPr>
-            <w:tcW w:w="2124" w:type="dxa"/>
+            <w:tcW w:w="1705" w:type="dxa"/>
           </w:tcPr>
           <w:p>
             <w:pPr>
@@ -1188,7 +1228,7 @@
       <w:tr>
         <w:tc>
           <w:tcPr>
-            <w:tcW w:w="5485" w:type="dxa"/>
+            <w:tcW w:w="5395" w:type="dxa"/>
           </w:tcPr>
           <w:p>
             <w:pPr>
@@ -1221,7 +1261,7 @@
         </w:tc>
         <w:tc>
           <w:tcPr>
-            <w:tcW w:w="1741" w:type="dxa"/>
+            <w:tcW w:w="2250" w:type="dxa"/>
           </w:tcPr>
           <w:p>
             <w:pPr>
@@ -1251,7 +1291,7 @@
         </w:tc>
         <w:tc>
           <w:tcPr>
-            <w:tcW w:w="2124" w:type="dxa"/>
+            <w:tcW w:w="1705" w:type="dxa"/>
           </w:tcPr>
           <w:p>
             <w:pPr>
@@ -1283,7 +1323,7 @@
       <w:tr>
         <w:tc>
           <w:tcPr>
-            <w:tcW w:w="5485" w:type="dxa"/>
+            <w:tcW w:w="5395" w:type="dxa"/>
           </w:tcPr>
           <w:p>
             <w:pPr>
@@ -1319,7 +1359,7 @@
         </w:tc>
         <w:tc>
           <w:tcPr>
-            <w:tcW w:w="1741" w:type="dxa"/>
+            <w:tcW w:w="2250" w:type="dxa"/>
           </w:tcPr>
           <w:p>
             <w:pPr>
@@ -1349,7 +1389,7 @@
         </w:tc>
         <w:tc>
           <w:tcPr>
-            <w:tcW w:w="2124" w:type="dxa"/>
+            <w:tcW w:w="1705" w:type="dxa"/>
           </w:tcPr>
           <w:p>
             <w:pPr>
@@ -1381,7 +1421,7 @@
       <w:tr>
         <w:tc>
           <w:tcPr>
-            <w:tcW w:w="5485" w:type="dxa"/>
+            <w:tcW w:w="5395" w:type="dxa"/>
           </w:tcPr>
           <w:p>
             <w:pPr>
@@ -1417,7 +1457,7 @@
         </w:tc>
         <w:tc>
           <w:tcPr>
-            <w:tcW w:w="1741" w:type="dxa"/>
+            <w:tcW w:w="2250" w:type="dxa"/>
           </w:tcPr>
           <w:p>
             <w:pPr>
@@ -1447,7 +1487,7 @@
         </w:tc>
         <w:tc>
           <w:tcPr>
-            <w:tcW w:w="2124" w:type="dxa"/>
+            <w:tcW w:w="1705" w:type="dxa"/>
           </w:tcPr>
           <w:p>
             <w:pPr>
@@ -1479,7 +1519,7 @@
       <w:tr>
         <w:tc>
           <w:tcPr>
-            <w:tcW w:w="5485" w:type="dxa"/>
+            <w:tcW w:w="5395" w:type="dxa"/>
           </w:tcPr>
           <w:p>
             <w:pPr>
@@ -1515,7 +1555,7 @@
         </w:tc>
         <w:tc>
           <w:tcPr>
-            <w:tcW w:w="1741" w:type="dxa"/>
+            <w:tcW w:w="2250" w:type="dxa"/>
           </w:tcPr>
           <w:p>
             <w:pPr>
@@ -1545,7 +1585,7 @@
         </w:tc>
         <w:tc>
           <w:tcPr>
-            <w:tcW w:w="2124" w:type="dxa"/>
+            <w:tcW w:w="1705" w:type="dxa"/>
           </w:tcPr>
           <w:p>
             <w:pPr>
@@ -1577,7 +1617,7 @@
       <w:tr>
         <w:tc>
           <w:tcPr>
-            <w:tcW w:w="5485" w:type="dxa"/>
+            <w:tcW w:w="5395" w:type="dxa"/>
           </w:tcPr>
           <w:p>
             <w:pPr>
@@ -1601,7 +1641,7 @@
         </w:tc>
         <w:tc>
           <w:tcPr>
-            <w:tcW w:w="1741" w:type="dxa"/>
+            <w:tcW w:w="2250" w:type="dxa"/>
           </w:tcPr>
           <w:p>
             <w:pPr>
@@ -1619,7 +1659,7 @@
         </w:tc>
         <w:tc>
           <w:tcPr>
-            <w:tcW w:w="2124" w:type="dxa"/>
+            <w:tcW w:w="1705" w:type="dxa"/>
           </w:tcPr>
           <w:p>
             <w:pPr>
@@ -1632,6 +1672,12 @@
                 <w:lang w:val="en"/>
               </w:rPr>
               <w:t>O(log(n)</w:t>
+            </w:r>
+            <w:r>
+              <w:rPr>
+                <w:lang w:val="en"/>
+              </w:rPr>
+              <w:t>)</w:t>
             </w:r>
           </w:p>
         </w:tc>
@@ -1639,7 +1685,7 @@
       <w:tr>
         <w:tc>
           <w:tcPr>
-            <w:tcW w:w="5485" w:type="dxa"/>
+            <w:tcW w:w="5395" w:type="dxa"/>
           </w:tcPr>
           <w:p>
             <w:pPr>
@@ -1675,7 +1721,7 @@
         </w:tc>
         <w:tc>
           <w:tcPr>
-            <w:tcW w:w="1741" w:type="dxa"/>
+            <w:tcW w:w="2250" w:type="dxa"/>
           </w:tcPr>
           <w:p>
             <w:pPr>
@@ -1705,7 +1751,7 @@
         </w:tc>
         <w:tc>
           <w:tcPr>
-            <w:tcW w:w="2124" w:type="dxa"/>
+            <w:tcW w:w="1705" w:type="dxa"/>
           </w:tcPr>
           <w:p>
             <w:pPr>
@@ -1737,7 +1783,7 @@
       <w:tr>
         <w:tc>
           <w:tcPr>
-            <w:tcW w:w="5485" w:type="dxa"/>
+            <w:tcW w:w="5395" w:type="dxa"/>
           </w:tcPr>
           <w:p>
             <w:pPr>
@@ -1761,7 +1807,7 @@
         </w:tc>
         <w:tc>
           <w:tcPr>
-            <w:tcW w:w="1741" w:type="dxa"/>
+            <w:tcW w:w="2250" w:type="dxa"/>
           </w:tcPr>
           <w:p>
             <w:pPr>
@@ -1779,7 +1825,7 @@
         </w:tc>
         <w:tc>
           <w:tcPr>
-            <w:tcW w:w="2124" w:type="dxa"/>
+            <w:tcW w:w="1705" w:type="dxa"/>
           </w:tcPr>
           <w:p>
             <w:pPr>
@@ -1799,7 +1845,7 @@
       <w:tr>
         <w:tc>
           <w:tcPr>
-            <w:tcW w:w="5485" w:type="dxa"/>
+            <w:tcW w:w="5395" w:type="dxa"/>
           </w:tcPr>
           <w:p>
             <w:pPr>
@@ -1823,7 +1869,7 @@
         </w:tc>
         <w:tc>
           <w:tcPr>
-            <w:tcW w:w="1741" w:type="dxa"/>
+            <w:tcW w:w="2250" w:type="dxa"/>
           </w:tcPr>
           <w:p>
             <w:pPr>
@@ -1841,7 +1887,7 @@
         </w:tc>
         <w:tc>
           <w:tcPr>
-            <w:tcW w:w="2124" w:type="dxa"/>
+            <w:tcW w:w="1705" w:type="dxa"/>
           </w:tcPr>
           <w:p>
             <w:pPr>
@@ -1861,7 +1907,7 @@
       <w:tr>
         <w:tc>
           <w:tcPr>
-            <w:tcW w:w="5485" w:type="dxa"/>
+            <w:tcW w:w="5395" w:type="dxa"/>
           </w:tcPr>
           <w:p>
             <w:pPr>
@@ -1891,7 +1937,7 @@
         </w:tc>
         <w:tc>
           <w:tcPr>
-            <w:tcW w:w="1741" w:type="dxa"/>
+            <w:tcW w:w="2250" w:type="dxa"/>
           </w:tcPr>
           <w:p>
             <w:pPr>
@@ -1915,7 +1961,7 @@
         </w:tc>
         <w:tc>
           <w:tcPr>
-            <w:tcW w:w="2124" w:type="dxa"/>
+            <w:tcW w:w="1705" w:type="dxa"/>
           </w:tcPr>
           <w:p>
             <w:pPr>
@@ -1947,7 +1993,7 @@
       <w:tr>
         <w:tc>
           <w:tcPr>
-            <w:tcW w:w="5485" w:type="dxa"/>
+            <w:tcW w:w="5395" w:type="dxa"/>
           </w:tcPr>
           <w:p>
             <w:pPr>
@@ -1971,7 +2017,7 @@
         </w:tc>
         <w:tc>
           <w:tcPr>
-            <w:tcW w:w="1741" w:type="dxa"/>
+            <w:tcW w:w="2250" w:type="dxa"/>
           </w:tcPr>
           <w:p>
             <w:pPr>
@@ -2001,7 +2047,7 @@
         </w:tc>
         <w:tc>
           <w:tcPr>
-            <w:tcW w:w="2124" w:type="dxa"/>
+            <w:tcW w:w="1705" w:type="dxa"/>
           </w:tcPr>
           <w:p>
             <w:pPr>
@@ -2033,7 +2079,7 @@
       <w:tr>
         <w:tc>
           <w:tcPr>
-            <w:tcW w:w="5485" w:type="dxa"/>
+            <w:tcW w:w="5395" w:type="dxa"/>
           </w:tcPr>
           <w:p>
             <w:pPr>
@@ -2057,7 +2103,7 @@
         </w:tc>
         <w:tc>
           <w:tcPr>
-            <w:tcW w:w="1741" w:type="dxa"/>
+            <w:tcW w:w="2250" w:type="dxa"/>
           </w:tcPr>
           <w:p>
             <w:pPr>
@@ -2087,7 +2133,7 @@
         </w:tc>
         <w:tc>
           <w:tcPr>
-            <w:tcW w:w="2124" w:type="dxa"/>
+            <w:tcW w:w="1705" w:type="dxa"/>
           </w:tcPr>
           <w:p>
             <w:pPr>
@@ -2119,7 +2165,7 @@
       <w:tr>
         <w:tc>
           <w:tcPr>
-            <w:tcW w:w="5485" w:type="dxa"/>
+            <w:tcW w:w="5395" w:type="dxa"/>
           </w:tcPr>
           <w:p>
             <w:pPr>
@@ -2146,7 +2192,7 @@
         </w:tc>
         <w:tc>
           <w:tcPr>
-            <w:tcW w:w="1741" w:type="dxa"/>
+            <w:tcW w:w="2250" w:type="dxa"/>
           </w:tcPr>
           <w:p>
             <w:pPr>
@@ -2176,7 +2222,7 @@
         </w:tc>
         <w:tc>
           <w:tcPr>
-            <w:tcW w:w="2124" w:type="dxa"/>
+            <w:tcW w:w="1705" w:type="dxa"/>
           </w:tcPr>
           <w:p>
             <w:pPr>
@@ -2208,7 +2254,7 @@
       <w:tr>
         <w:tc>
           <w:tcPr>
-            <w:tcW w:w="5485" w:type="dxa"/>
+            <w:tcW w:w="5395" w:type="dxa"/>
           </w:tcPr>
           <w:p>
             <w:pPr>
@@ -2238,7 +2284,7 @@
         </w:tc>
         <w:tc>
           <w:tcPr>
-            <w:tcW w:w="1741" w:type="dxa"/>
+            <w:tcW w:w="2250" w:type="dxa"/>
           </w:tcPr>
           <w:p>
             <w:pPr>
@@ -2256,7 +2302,7 @@
         </w:tc>
         <w:tc>
           <w:tcPr>
-            <w:tcW w:w="2124" w:type="dxa"/>
+            <w:tcW w:w="1705" w:type="dxa"/>
           </w:tcPr>
           <w:p>
             <w:pPr>
@@ -2276,10 +2322,13 @@
       <w:tr>
         <w:tc>
           <w:tcPr>
-            <w:tcW w:w="5485" w:type="dxa"/>
+            <w:tcW w:w="5395" w:type="dxa"/>
           </w:tcPr>
           <w:p>
             <w:pPr>
+              <w:tabs>
+                <w:tab w:val="left" w:pos="1296"/>
+              </w:tabs>
               <w:rPr>
                 <w:lang w:val="en"/>
               </w:rPr>
@@ -2289,12 +2338,18 @@
                 <w:lang w:val="en"/>
               </w:rPr>
               <w:t>23.</w:t>
+            </w:r>
+            <w:r>
+              <w:rPr>
+                <w:lang w:val="en"/>
+              </w:rPr>
+              <w:t xml:space="preserve"> DistanceMatrix.add_address</w:t>
             </w:r>
           </w:p>
         </w:tc>
         <w:tc>
           <w:tcPr>
-            <w:tcW w:w="1741" w:type="dxa"/>
+            <w:tcW w:w="2250" w:type="dxa"/>
           </w:tcPr>
           <w:p>
             <w:pPr>
@@ -2306,13 +2361,13 @@
               <w:rPr>
                 <w:lang w:val="en"/>
               </w:rPr>
-              <w:t>O()</w:t>
+              <w:t>O(1)</w:t>
             </w:r>
           </w:p>
         </w:tc>
         <w:tc>
           <w:tcPr>
-            <w:tcW w:w="2124" w:type="dxa"/>
+            <w:tcW w:w="1705" w:type="dxa"/>
           </w:tcPr>
           <w:p>
             <w:pPr>
@@ -2324,7 +2379,7 @@
               <w:rPr>
                 <w:lang w:val="en"/>
               </w:rPr>
-              <w:t>O()</w:t>
+              <w:t>O(1)</w:t>
             </w:r>
           </w:p>
         </w:tc>
@@ -2332,7 +2387,7 @@
       <w:tr>
         <w:tc>
           <w:tcPr>
-            <w:tcW w:w="5485" w:type="dxa"/>
+            <w:tcW w:w="5395" w:type="dxa"/>
           </w:tcPr>
           <w:p>
             <w:pPr>
@@ -2346,12 +2401,30 @@
                 <w:lang w:val="en"/>
               </w:rPr>
               <w:t>24.</w:t>
+            </w:r>
+            <w:r>
+              <w:rPr>
+                <w:lang w:val="en"/>
+              </w:rPr>
+              <w:t xml:space="preserve"> </w:t>
+            </w:r>
+            <w:r>
+              <w:rPr>
+                <w:lang w:val="en"/>
+              </w:rPr>
+              <w:t>DistanceMatrix.add_address</w:t>
+            </w:r>
+            <w:r>
+              <w:rPr>
+                <w:lang w:val="en"/>
+              </w:rPr>
+              <w:t>_one_direction</w:t>
             </w:r>
           </w:p>
         </w:tc>
         <w:tc>
           <w:tcPr>
-            <w:tcW w:w="1741" w:type="dxa"/>
+            <w:tcW w:w="2250" w:type="dxa"/>
           </w:tcPr>
           <w:p>
             <w:pPr>
@@ -2363,13 +2436,13 @@
               <w:rPr>
                 <w:lang w:val="en"/>
               </w:rPr>
-              <w:t>O()</w:t>
+              <w:t>O(1)</w:t>
             </w:r>
           </w:p>
         </w:tc>
         <w:tc>
           <w:tcPr>
-            <w:tcW w:w="2124" w:type="dxa"/>
+            <w:tcW w:w="1705" w:type="dxa"/>
           </w:tcPr>
           <w:p>
             <w:pPr>
@@ -2381,7 +2454,7 @@
               <w:rPr>
                 <w:lang w:val="en"/>
               </w:rPr>
-              <w:t>O()</w:t>
+              <w:t>O(1)</w:t>
             </w:r>
           </w:p>
         </w:tc>
@@ -2389,7 +2462,7 @@
       <w:tr>
         <w:tc>
           <w:tcPr>
-            <w:tcW w:w="5485" w:type="dxa"/>
+            <w:tcW w:w="5395" w:type="dxa"/>
           </w:tcPr>
           <w:p>
             <w:pPr>
@@ -2402,12 +2475,30 @@
                 <w:lang w:val="en"/>
               </w:rPr>
               <w:t>25.</w:t>
+            </w:r>
+            <w:r>
+              <w:rPr>
+                <w:lang w:val="en"/>
+              </w:rPr>
+              <w:t xml:space="preserve"> </w:t>
+            </w:r>
+            <w:r>
+              <w:rPr>
+                <w:lang w:val="en"/>
+              </w:rPr>
+              <w:t>DistanceMatrix.add_</w:t>
+            </w:r>
+            <w:r>
+              <w:rPr>
+                <w:lang w:val="en"/>
+              </w:rPr>
+              <w:t>distance</w:t>
             </w:r>
           </w:p>
         </w:tc>
         <w:tc>
           <w:tcPr>
-            <w:tcW w:w="1741" w:type="dxa"/>
+            <w:tcW w:w="2250" w:type="dxa"/>
           </w:tcPr>
           <w:p>
             <w:pPr>
@@ -2419,13 +2510,13 @@
               <w:rPr>
                 <w:lang w:val="en"/>
               </w:rPr>
-              <w:t>O()</w:t>
+              <w:t>O(1)</w:t>
             </w:r>
           </w:p>
         </w:tc>
         <w:tc>
           <w:tcPr>
-            <w:tcW w:w="2124" w:type="dxa"/>
+            <w:tcW w:w="1705" w:type="dxa"/>
           </w:tcPr>
           <w:p>
             <w:pPr>
@@ -2437,7 +2528,7 @@
               <w:rPr>
                 <w:lang w:val="en"/>
               </w:rPr>
-              <w:t>O()</w:t>
+              <w:t>O(1)</w:t>
             </w:r>
           </w:p>
         </w:tc>
@@ -2446,7 +2537,7 @@
       <w:tr>
         <w:tc>
           <w:tcPr>
-            <w:tcW w:w="5485" w:type="dxa"/>
+            <w:tcW w:w="5395" w:type="dxa"/>
           </w:tcPr>
           <w:p>
             <w:pPr>
@@ -2464,7 +2555,7 @@
         </w:tc>
         <w:tc>
           <w:tcPr>
-            <w:tcW w:w="1741" w:type="dxa"/>
+            <w:tcW w:w="2250" w:type="dxa"/>
           </w:tcPr>
           <w:p>
             <w:pPr>
@@ -2476,13 +2567,25 @@
               <w:rPr>
                 <w:lang w:val="en"/>
               </w:rPr>
-              <w:t>O()</w:t>
+              <w:t>O(n log n^2)</w:t>
+            </w:r>
+            <w:r>
+              <w:rPr>
+                <w:lang w:val="en"/>
+              </w:rPr>
+              <w:t xml:space="preserve"> - </w:t>
+            </w:r>
+            <w:r>
+              <w:rPr>
+                <w:lang w:val="en"/>
+              </w:rPr>
+              <w:t>O(n^2)</w:t>
             </w:r>
           </w:p>
         </w:tc>
         <w:tc>
           <w:tcPr>
-            <w:tcW w:w="2124" w:type="dxa"/>
+            <w:tcW w:w="1705" w:type="dxa"/>
           </w:tcPr>
           <w:p>
             <w:pPr>
@@ -2494,198 +2597,8 @@
               <w:rPr>
                 <w:lang w:val="en"/>
               </w:rPr>
-              <w:t>O()</w:t>
-            </w:r>
-          </w:p>
-        </w:tc>
-      </w:tr>
-      <w:tr>
-        <w:tc>
-          <w:tcPr>
-            <w:tcW w:w="5485" w:type="dxa"/>
-          </w:tcPr>
-          <w:p>
-            <w:pPr>
-              <w:rPr>
-                <w:lang w:val="en"/>
-              </w:rPr>
-            </w:pPr>
-          </w:p>
-        </w:tc>
-        <w:tc>
-          <w:tcPr>
-            <w:tcW w:w="1741" w:type="dxa"/>
-          </w:tcPr>
-          <w:p>
-            <w:pPr>
-              <w:rPr>
-                <w:lang w:val="en"/>
-              </w:rPr>
-            </w:pPr>
-          </w:p>
-        </w:tc>
-        <w:tc>
-          <w:tcPr>
-            <w:tcW w:w="2124" w:type="dxa"/>
-          </w:tcPr>
-          <w:p>
-            <w:pPr>
-              <w:rPr>
-                <w:lang w:val="en"/>
-              </w:rPr>
-            </w:pPr>
-          </w:p>
-        </w:tc>
-      </w:tr>
-      <w:tr>
-        <w:tc>
-          <w:tcPr>
-            <w:tcW w:w="5485" w:type="dxa"/>
-          </w:tcPr>
-          <w:p>
-            <w:pPr>
-              <w:rPr>
-                <w:lang w:val="en"/>
-              </w:rPr>
-            </w:pPr>
-          </w:p>
-        </w:tc>
-        <w:tc>
-          <w:tcPr>
-            <w:tcW w:w="1741" w:type="dxa"/>
-          </w:tcPr>
-          <w:p>
-            <w:pPr>
-              <w:rPr>
-                <w:lang w:val="en"/>
-              </w:rPr>
-            </w:pPr>
-          </w:p>
-        </w:tc>
-        <w:tc>
-          <w:tcPr>
-            <w:tcW w:w="2124" w:type="dxa"/>
-          </w:tcPr>
-          <w:p>
-            <w:pPr>
-              <w:rPr>
-                <w:lang w:val="en"/>
-              </w:rPr>
-            </w:pPr>
-          </w:p>
-        </w:tc>
-      </w:tr>
-      <w:tr>
-        <w:tc>
-          <w:tcPr>
-            <w:tcW w:w="5485" w:type="dxa"/>
-          </w:tcPr>
-          <w:p>
-            <w:pPr>
-              <w:rPr>
-                <w:lang w:val="en"/>
-              </w:rPr>
-            </w:pPr>
-          </w:p>
-        </w:tc>
-        <w:tc>
-          <w:tcPr>
-            <w:tcW w:w="1741" w:type="dxa"/>
-          </w:tcPr>
-          <w:p>
-            <w:pPr>
-              <w:rPr>
-                <w:lang w:val="en"/>
-              </w:rPr>
-            </w:pPr>
-          </w:p>
-        </w:tc>
-        <w:tc>
-          <w:tcPr>
-            <w:tcW w:w="2124" w:type="dxa"/>
-          </w:tcPr>
-          <w:p>
-            <w:pPr>
-              <w:rPr>
-                <w:lang w:val="en"/>
-              </w:rPr>
-            </w:pPr>
-          </w:p>
-        </w:tc>
-      </w:tr>
-      <w:tr>
-        <w:tc>
-          <w:tcPr>
-            <w:tcW w:w="5485" w:type="dxa"/>
-          </w:tcPr>
-          <w:p>
-            <w:pPr>
-              <w:rPr>
-                <w:lang w:val="en"/>
-              </w:rPr>
-            </w:pPr>
-          </w:p>
-        </w:tc>
-        <w:tc>
-          <w:tcPr>
-            <w:tcW w:w="1741" w:type="dxa"/>
-          </w:tcPr>
-          <w:p>
-            <w:pPr>
-              <w:rPr>
-                <w:lang w:val="en"/>
-              </w:rPr>
-            </w:pPr>
-          </w:p>
-        </w:tc>
-        <w:tc>
-          <w:tcPr>
-            <w:tcW w:w="2124" w:type="dxa"/>
-          </w:tcPr>
-          <w:p>
-            <w:pPr>
-              <w:rPr>
-                <w:lang w:val="en"/>
-              </w:rPr>
-            </w:pPr>
-          </w:p>
-        </w:tc>
-      </w:tr>
-      <w:tr>
-        <w:tc>
-          <w:tcPr>
-            <w:tcW w:w="5485" w:type="dxa"/>
-          </w:tcPr>
-          <w:p>
-            <w:pPr>
-              <w:rPr>
-                <w:lang w:val="en"/>
-              </w:rPr>
-            </w:pPr>
-          </w:p>
-        </w:tc>
-        <w:tc>
-          <w:tcPr>
-            <w:tcW w:w="1741" w:type="dxa"/>
-          </w:tcPr>
-          <w:p>
-            <w:pPr>
-              <w:rPr>
-                <w:lang w:val="en"/>
-              </w:rPr>
-            </w:pPr>
-          </w:p>
-        </w:tc>
-        <w:tc>
-          <w:tcPr>
-            <w:tcW w:w="2124" w:type="dxa"/>
-          </w:tcPr>
-          <w:p>
-            <w:pPr>
-              <w:rPr>
-                <w:lang w:val="en"/>
-              </w:rPr>
-            </w:pPr>
+              <w:t>O(n log n^3)</w:t>
+            </w:r>
           </w:p>
         </w:tc>
       </w:tr>
@@ -2699,125 +2612,13 @@
     </w:p>
     <w:p>
       <w:pPr>
-        <w:rPr>
-          <w:lang w:val="en"/>
-        </w:rPr>
-      </w:pPr>
-    </w:p>
-    <w:p>
-      <w:pPr>
-        <w:jc w:val="both"/>
-        <w:rPr>
-          <w:rFonts w:ascii="Times New Roman" w:eastAsia="Times New Roman" w:hAnsi="Times New Roman" w:cs="Times New Roman"/>
-          <w:color w:val="7030A0"/>
-        </w:rPr>
-      </w:pPr>
-      <w:r>
-        <w:rPr>
-          <w:rFonts w:ascii="Times New Roman" w:eastAsia="Times New Roman" w:hAnsi="Times New Roman" w:cs="Times New Roman"/>
-          <w:color w:val="7030A0"/>
-        </w:rPr>
-        <w:t>The (code) submission accurately describes the space-time complexity for each major block of code and the entire program using Big-O notation.</w:t>
-      </w:r>
-    </w:p>
-    <w:p>
-      <w:pPr>
-        <w:jc w:val="both"/>
-        <w:rPr>
-          <w:rFonts w:ascii="Times New Roman" w:eastAsia="Times New Roman" w:hAnsi="Times New Roman" w:cs="Times New Roman"/>
-          <w:i/>
-          <w:color w:val="7030A0"/>
-        </w:rPr>
-      </w:pPr>
-    </w:p>
-    <w:p>
-      <w:pPr>
-        <w:jc w:val="both"/>
-        <w:rPr>
-          <w:rFonts w:ascii="Times New Roman" w:eastAsia="Times New Roman" w:hAnsi="Times New Roman" w:cs="Times New Roman"/>
-          <w:i/>
-          <w:color w:val="7030A0"/>
-        </w:rPr>
-      </w:pPr>
-      <w:r>
-        <w:rPr>
-          <w:rFonts w:ascii="Times New Roman" w:eastAsia="Times New Roman" w:hAnsi="Times New Roman" w:cs="Times New Roman"/>
-          <w:i/>
-          <w:color w:val="7030A0"/>
-        </w:rPr>
-        <w:lastRenderedPageBreak/>
-        <w:t xml:space="preserve">Include this in code comments. “Major block” of codes and “accuracy” is not defined.  Ask yourself, “if I was looking at this code for the first time, what would I want to be described? How much detail would I need?” </w:t>
-      </w:r>
-    </w:p>
-    <w:p>
-      <w:pPr>
-        <w:jc w:val="both"/>
-        <w:rPr>
-          <w:rFonts w:ascii="Times New Roman" w:eastAsia="Times New Roman" w:hAnsi="Times New Roman" w:cs="Times New Roman"/>
-          <w:i/>
-          <w:color w:val="7030A0"/>
-        </w:rPr>
-      </w:pPr>
-    </w:p>
-    <w:p>
-      <w:pPr>
-        <w:jc w:val="both"/>
-        <w:rPr>
-          <w:rFonts w:ascii="Times New Roman" w:eastAsia="Times New Roman" w:hAnsi="Times New Roman" w:cs="Times New Roman"/>
-          <w:i/>
-          <w:color w:val="7030A0"/>
-        </w:rPr>
-      </w:pPr>
-      <w:r>
-        <w:rPr>
-          <w:rFonts w:ascii="Times New Roman" w:eastAsia="Times New Roman" w:hAnsi="Times New Roman" w:cs="Times New Roman"/>
-          <w:i/>
-          <w:color w:val="7030A0"/>
-        </w:rPr>
-        <w:t xml:space="preserve">How accurately does the time complexity description need to be? Big-O classifications are sets of functions defined by an upper bound. e.g., a function that is in  O(1) is also in O(n). However, it is reasonable for evaluators to expect better accuracy in obvious cases, e.g., if it’s constant -write O(1). For more complicated situations, less accuracy should be acceptable. </w:t>
-      </w:r>
-    </w:p>
-    <w:p>
-      <w:pPr>
-        <w:jc w:val="both"/>
-        <w:rPr>
-          <w:rFonts w:ascii="Times New Roman" w:eastAsia="Times New Roman" w:hAnsi="Times New Roman" w:cs="Times New Roman"/>
-          <w:i/>
-          <w:color w:val="7030A0"/>
-        </w:rPr>
-      </w:pPr>
-    </w:p>
-    <w:p>
-      <w:pPr>
-        <w:jc w:val="both"/>
-        <w:rPr>
-          <w:rFonts w:ascii="Times New Roman" w:eastAsia="Times New Roman" w:hAnsi="Times New Roman" w:cs="Times New Roman"/>
-          <w:i/>
-          <w:color w:val="7030A0"/>
-        </w:rPr>
-      </w:pPr>
-      <w:r>
-        <w:rPr>
-          <w:rFonts w:ascii="Times New Roman" w:eastAsia="Times New Roman" w:hAnsi="Times New Roman" w:cs="Times New Roman"/>
-          <w:i/>
-          <w:color w:val="7030A0"/>
-        </w:rPr>
-        <w:t xml:space="preserve">If you are uncertain about whether comments or accuracy is sufficient -submit it. At worst, the evaluator will ask for more. </w:t>
-      </w:r>
-    </w:p>
-    <w:p>
-      <w:pPr>
-        <w:jc w:val="both"/>
-        <w:rPr>
-          <w:rFonts w:ascii="Times New Roman" w:eastAsia="Times New Roman" w:hAnsi="Times New Roman" w:cs="Times New Roman"/>
-          <w:i/>
-          <w:color w:val="7030A0"/>
-        </w:rPr>
-      </w:pPr>
-      <w:r>
-        <w:rPr>
-          <w:color w:val="7030A0"/>
-        </w:rPr>
+        <w:jc w:val="both"/>
+        <w:rPr>
+          <w:rFonts w:ascii="Times New Roman" w:eastAsia="Times New Roman" w:hAnsi="Times New Roman" w:cs="Times New Roman"/>
+          <w:color w:val="7030A0"/>
+        </w:rPr>
+      </w:pPr>
+      <w:r>
         <w:pict w14:anchorId="6DE339A1">
           <v:rect id="_x0000_i1028" style="width:0;height:1.5pt" o:hralign="center" o:hrstd="t" o:hr="t" fillcolor="#a0a0a0" stroked="f"/>
         </w:pict>
@@ -2882,6 +2683,7 @@
           <w:i/>
           <w:color w:val="7030A0"/>
         </w:rPr>
+        <w:lastRenderedPageBreak/>
         <w:t xml:space="preserve">The application will have at least two scalable elements, the self-adjusting algorithm from </w:t>
       </w:r>
       <w:hyperlink w:anchor="_6slq3j785okr">
@@ -3124,7 +2926,23 @@
           <w:rFonts w:ascii="Times New Roman" w:eastAsia="Times New Roman" w:hAnsi="Times New Roman" w:cs="Times New Roman"/>
           <w:color w:val="7030A0"/>
         </w:rPr>
-        <w:t xml:space="preserve">Include all self-adjusting (non-builtin) data structures in the discussion. However, you are only required to have one such data structure -the hash-table from </w:t>
+        <w:t>Include all self-adjusting (non-</w:t>
+      </w:r>
+      <w:proofErr w:type="spellStart"/>
+      <w:r>
+        <w:rPr>
+          <w:rFonts w:ascii="Times New Roman" w:eastAsia="Times New Roman" w:hAnsi="Times New Roman" w:cs="Times New Roman"/>
+          <w:color w:val="7030A0"/>
+        </w:rPr>
+        <w:t>builtin</w:t>
+      </w:r>
+      <w:proofErr w:type="spellEnd"/>
+      <w:r>
+        <w:rPr>
+          <w:rFonts w:ascii="Times New Roman" w:eastAsia="Times New Roman" w:hAnsi="Times New Roman" w:cs="Times New Roman"/>
+          <w:color w:val="7030A0"/>
+        </w:rPr>
+        <w:t xml:space="preserve">) data structures in the discussion. However, you are only required to have one such data structure -the hash-table from </w:t>
       </w:r>
       <w:hyperlink w:anchor="_e5lmjqcaaava">
         <w:r>
@@ -3171,7 +2989,23 @@
           <w:rFonts w:ascii="Times New Roman" w:eastAsia="Times New Roman" w:hAnsi="Times New Roman" w:cs="Times New Roman"/>
           <w:color w:val="7030A0"/>
         </w:rPr>
-        <w:t>” So include at least two for each.</w:t>
+        <w:t xml:space="preserve">” </w:t>
+      </w:r>
+      <w:proofErr w:type="gramStart"/>
+      <w:r>
+        <w:rPr>
+          <w:rFonts w:ascii="Times New Roman" w:eastAsia="Times New Roman" w:hAnsi="Times New Roman" w:cs="Times New Roman"/>
+          <w:color w:val="7030A0"/>
+        </w:rPr>
+        <w:t>So</w:t>
+      </w:r>
+      <w:proofErr w:type="gramEnd"/>
+      <w:r>
+        <w:rPr>
+          <w:rFonts w:ascii="Times New Roman" w:eastAsia="Times New Roman" w:hAnsi="Times New Roman" w:cs="Times New Roman"/>
+          <w:color w:val="7030A0"/>
+        </w:rPr>
+        <w:t xml:space="preserve"> include at least two for each.</w:t>
       </w:r>
     </w:p>
     <w:p>
@@ -3215,7 +3049,21 @@
           <w:lang w:val="en"/>
         </w:rPr>
         <w:tab/>
-        <w:t>All code was written by myself, with algorithm help referenced as appropriate in the reference section below. Only the standard python library was used. It runs without errors.</w:t>
+        <w:t xml:space="preserve">All code was written by </w:t>
+      </w:r>
+      <w:proofErr w:type="gramStart"/>
+      <w:r>
+        <w:rPr>
+          <w:lang w:val="en"/>
+        </w:rPr>
+        <w:t>myself</w:t>
+      </w:r>
+      <w:proofErr w:type="gramEnd"/>
+      <w:r>
+        <w:rPr>
+          <w:lang w:val="en"/>
+        </w:rPr>
+        <w:t>, with algorithm help referenced as appropriate in the reference section below. Only the standard python library was used. It runs without errors.</w:t>
       </w:r>
     </w:p>
     <w:p>
@@ -3303,6 +3151,7 @@
         <w:rPr>
           <w:rFonts w:ascii="Times New Roman" w:eastAsia="Times New Roman" w:hAnsi="Times New Roman" w:cs="Times New Roman"/>
         </w:rPr>
+        <w:lastRenderedPageBreak/>
         <w:t>C2: PROCESS AND FLOW COMMENTS</w:t>
       </w:r>
     </w:p>
@@ -3525,7 +3374,6 @@
           <w:i/>
           <w:color w:val="7030A0"/>
         </w:rPr>
-        <w:lastRenderedPageBreak/>
         <w:t xml:space="preserve">Submitted code may use anything from </w:t>
       </w:r>
       <w:hyperlink r:id="rId7">
@@ -3826,7 +3674,26 @@
           <w:i/>
           <w:color w:val="7030A0"/>
         </w:rPr>
-        <w:t>delivery status (at the hub, en route, or delivery time)</w:t>
+        <w:lastRenderedPageBreak/>
+        <w:t xml:space="preserve">delivery status (at the hub, </w:t>
+      </w:r>
+      <w:proofErr w:type="spellStart"/>
+      <w:r>
+        <w:rPr>
+          <w:rFonts w:ascii="Times New Roman" w:eastAsia="Times New Roman" w:hAnsi="Times New Roman" w:cs="Times New Roman"/>
+          <w:i/>
+          <w:color w:val="7030A0"/>
+        </w:rPr>
+        <w:t>en</w:t>
+      </w:r>
+      <w:proofErr w:type="spellEnd"/>
+      <w:r>
+        <w:rPr>
+          <w:rFonts w:ascii="Times New Roman" w:eastAsia="Times New Roman" w:hAnsi="Times New Roman" w:cs="Times New Roman"/>
+          <w:i/>
+          <w:color w:val="7030A0"/>
+        </w:rPr>
+        <w:t xml:space="preserve"> route, or delivery time)</w:t>
       </w:r>
     </w:p>
     <w:p>
@@ -3958,7 +3825,23 @@
           <w:rFonts w:ascii="Times New Roman" w:eastAsia="Times New Roman" w:hAnsi="Times New Roman" w:cs="Times New Roman"/>
           <w:color w:val="7030A0"/>
         </w:rPr>
-        <w:t xml:space="preserve">The hash table has an insertion function that stores all of the given components (listed in </w:t>
+        <w:t xml:space="preserve">The hash table has an insertion function that stores </w:t>
+      </w:r>
+      <w:proofErr w:type="gramStart"/>
+      <w:r>
+        <w:rPr>
+          <w:rFonts w:ascii="Times New Roman" w:eastAsia="Times New Roman" w:hAnsi="Times New Roman" w:cs="Times New Roman"/>
+          <w:color w:val="7030A0"/>
+        </w:rPr>
+        <w:t>all of</w:t>
+      </w:r>
+      <w:proofErr w:type="gramEnd"/>
+      <w:r>
+        <w:rPr>
+          <w:rFonts w:ascii="Times New Roman" w:eastAsia="Times New Roman" w:hAnsi="Times New Roman" w:cs="Times New Roman"/>
+          <w:color w:val="7030A0"/>
+        </w:rPr>
+        <w:t xml:space="preserve"> the given components (listed in </w:t>
       </w:r>
       <w:hyperlink w:anchor="_e5lmjqcaaava">
         <w:r>
@@ -4011,7 +3894,6 @@
           <w:rFonts w:ascii="Times New Roman" w:eastAsia="Times New Roman" w:hAnsi="Times New Roman" w:cs="Times New Roman"/>
           <w:color w:val="7030A0"/>
         </w:rPr>
-        <w:lastRenderedPageBreak/>
         <w:t>F: LOOK-UP FUNCTION</w:t>
       </w:r>
     </w:p>
@@ -4028,7 +3910,23 @@
           <w:rFonts w:ascii="Times New Roman" w:eastAsia="Times New Roman" w:hAnsi="Times New Roman" w:cs="Times New Roman"/>
           <w:color w:val="7030A0"/>
         </w:rPr>
-        <w:t xml:space="preserve">The provided hash table should include a look-up function that can use a package's ID to retrieve all of the same package’s components from the hash table (listed in </w:t>
+        <w:t xml:space="preserve">The provided hash table should include a look-up function that can use a package's ID to retrieve </w:t>
+      </w:r>
+      <w:proofErr w:type="gramStart"/>
+      <w:r>
+        <w:rPr>
+          <w:rFonts w:ascii="Times New Roman" w:eastAsia="Times New Roman" w:hAnsi="Times New Roman" w:cs="Times New Roman"/>
+          <w:color w:val="7030A0"/>
+        </w:rPr>
+        <w:t>all of</w:t>
+      </w:r>
+      <w:proofErr w:type="gramEnd"/>
+      <w:r>
+        <w:rPr>
+          <w:rFonts w:ascii="Times New Roman" w:eastAsia="Times New Roman" w:hAnsi="Times New Roman" w:cs="Times New Roman"/>
+          <w:color w:val="7030A0"/>
+        </w:rPr>
+        <w:t xml:space="preserve"> the same package’s components from the hash table (listed in </w:t>
       </w:r>
       <w:hyperlink w:anchor="_e5lmjqcaaava">
         <w:r>
@@ -4170,7 +4068,27 @@
           <w:sz w:val="22"/>
           <w:szCs w:val="22"/>
         </w:rPr>
-        <w:t>)  of any package at any time and the total mileage traveled by all trucks.  The delivery status should report the package as “at the hub,” “en route,” or “delivered at ____.” Delivery status must include the time.</w:t>
+        <w:t>)  of any package at any time and the total mileage traveled by all trucks.  The delivery status should report the package as “at the hub,” “</w:t>
+      </w:r>
+      <w:proofErr w:type="spellStart"/>
+      <w:r>
+        <w:rPr>
+          <w:rFonts w:ascii="Times New Roman" w:eastAsia="Times New Roman" w:hAnsi="Times New Roman" w:cs="Times New Roman"/>
+          <w:color w:val="7030A0"/>
+          <w:sz w:val="22"/>
+          <w:szCs w:val="22"/>
+        </w:rPr>
+        <w:t>en</w:t>
+      </w:r>
+      <w:proofErr w:type="spellEnd"/>
+      <w:r>
+        <w:rPr>
+          <w:rFonts w:ascii="Times New Roman" w:eastAsia="Times New Roman" w:hAnsi="Times New Roman" w:cs="Times New Roman"/>
+          <w:color w:val="7030A0"/>
+          <w:sz w:val="22"/>
+          <w:szCs w:val="22"/>
+        </w:rPr>
+        <w:t xml:space="preserve"> route,” or “delivered at ____.” Delivery status must include the time.</w:t>
       </w:r>
     </w:p>
     <w:p>
@@ -4219,6 +4137,7 @@
           <w:i/>
           <w:color w:val="7030A0"/>
         </w:rPr>
+        <w:lastRenderedPageBreak/>
         <w:t>To check package statuses,  you should be able to enter a time and check all packages’ statuses</w:t>
       </w:r>
       <w:r>
@@ -4226,7 +4145,23 @@
           <w:rFonts w:ascii="Times New Roman" w:eastAsia="Times New Roman" w:hAnsi="Times New Roman" w:cs="Times New Roman"/>
           <w:color w:val="7030A0"/>
         </w:rPr>
-        <w:t xml:space="preserve"> (delivered at X, at the hub, or en route). For example, in the console, it might look like:</w:t>
+        <w:t xml:space="preserve"> (delivered at X, at the hub, or </w:t>
+      </w:r>
+      <w:proofErr w:type="spellStart"/>
+      <w:r>
+        <w:rPr>
+          <w:rFonts w:ascii="Times New Roman" w:eastAsia="Times New Roman" w:hAnsi="Times New Roman" w:cs="Times New Roman"/>
+          <w:color w:val="7030A0"/>
+        </w:rPr>
+        <w:t>en</w:t>
+      </w:r>
+      <w:proofErr w:type="spellEnd"/>
+      <w:r>
+        <w:rPr>
+          <w:rFonts w:ascii="Times New Roman" w:eastAsia="Times New Roman" w:hAnsi="Times New Roman" w:cs="Times New Roman"/>
+          <w:color w:val="7030A0"/>
+        </w:rPr>
+        <w:t xml:space="preserve"> route). For example, in the console, it might look like:</w:t>
       </w:r>
     </w:p>
     <w:p>
@@ -4489,7 +4424,6 @@
           <w:i/>
           <w:color w:val="7030A0"/>
         </w:rPr>
-        <w:lastRenderedPageBreak/>
         <w:t>8:35 a.m. and 9:25 a.m.</w:t>
       </w:r>
     </w:p>
@@ -4562,7 +4496,23 @@
           <w:rFonts w:ascii="Times New Roman" w:eastAsia="Times New Roman" w:hAnsi="Times New Roman" w:cs="Times New Roman"/>
           <w:color w:val="7030A0"/>
         </w:rPr>
-        <w:t xml:space="preserve">Provide one screenshot within each of the time intervals above. If everything does not fit on a single screenshot, you can use multiple images; label them, so it’s clear which time interval they cover, e.g., “G1-a.jpg, G1-b.jpg,...” The screenshots can be included anywhere in your submission, e.g., the document, separately, in the project folder -but make them easy to find. </w:t>
+        <w:t xml:space="preserve">Provide one screenshot within each of the time intervals above. If everything does not fit on a single screenshot, you can use multiple images; label them, so it’s clear which time interval they cover, e.g., “G1-a.jpg, </w:t>
+      </w:r>
+      <w:proofErr w:type="gramStart"/>
+      <w:r>
+        <w:rPr>
+          <w:rFonts w:ascii="Times New Roman" w:eastAsia="Times New Roman" w:hAnsi="Times New Roman" w:cs="Times New Roman"/>
+          <w:color w:val="7030A0"/>
+        </w:rPr>
+        <w:t>G1-b.jpg,...</w:t>
+      </w:r>
+      <w:proofErr w:type="gramEnd"/>
+      <w:r>
+        <w:rPr>
+          <w:rFonts w:ascii="Times New Roman" w:eastAsia="Times New Roman" w:hAnsi="Times New Roman" w:cs="Times New Roman"/>
+          <w:color w:val="7030A0"/>
+        </w:rPr>
+        <w:t xml:space="preserve">” The screenshots can be included anywhere in your submission, e.g., the document, separately, in the project folder -but make them easy to find. </w:t>
       </w:r>
     </w:p>
     <w:p>
@@ -4690,6 +4640,7 @@
           <w:rFonts w:ascii="Times New Roman" w:eastAsia="Times New Roman" w:hAnsi="Times New Roman" w:cs="Times New Roman"/>
           <w:color w:val="7030A0"/>
         </w:rPr>
+        <w:lastRenderedPageBreak/>
         <w:t>I1: STRENGTHS OF THE CHOSEN ALGORITHM</w:t>
       </w:r>
     </w:p>
@@ -4916,16 +4867,25 @@
           <w:i/>
           <w:color w:val="7030A0"/>
         </w:rPr>
-        <w:t xml:space="preserve">By “requirements,” they mean requirements of the solution -not requirements of the algorithm listed in Part A. Evaluators should be able to verify the mileage and deliveries via the user interface. So this section </w:t>
-      </w:r>
-      <w:r>
-        <w:rPr>
-          <w:rFonts w:ascii="Times New Roman" w:eastAsia="Times New Roman" w:hAnsi="Times New Roman" w:cs="Times New Roman"/>
-          <w:i/>
-          <w:color w:val="7030A0"/>
-        </w:rPr>
-        <w:lastRenderedPageBreak/>
-        <w:t xml:space="preserve">may seem a little odd as it equates verification with “stating,” but that is what they ask you to do.  </w:t>
+        <w:t xml:space="preserve">By “requirements,” they mean requirements of the solution -not requirements of the algorithm listed in Part A. Evaluators should be able to verify the mileage and deliveries via the user interface. </w:t>
+      </w:r>
+      <w:proofErr w:type="gramStart"/>
+      <w:r>
+        <w:rPr>
+          <w:rFonts w:ascii="Times New Roman" w:eastAsia="Times New Roman" w:hAnsi="Times New Roman" w:cs="Times New Roman"/>
+          <w:i/>
+          <w:color w:val="7030A0"/>
+        </w:rPr>
+        <w:t>So</w:t>
+      </w:r>
+      <w:proofErr w:type="gramEnd"/>
+      <w:r>
+        <w:rPr>
+          <w:rFonts w:ascii="Times New Roman" w:eastAsia="Times New Roman" w:hAnsi="Times New Roman" w:cs="Times New Roman"/>
+          <w:i/>
+          <w:color w:val="7030A0"/>
+        </w:rPr>
+        <w:t xml:space="preserve"> this section may seem a little odd as it equates verification with “stating,” but that is what they ask you to do.  </w:t>
       </w:r>
       <w:r>
         <w:rPr>
@@ -5013,7 +4973,25 @@
           <w:i/>
           <w:color w:val="7030A0"/>
         </w:rPr>
-        <w:t xml:space="preserve">The two alternative algorithms only need to be different from the algorithm identified in Part A; they do not need to be equitable or better in completely-known. Furthermore, these two algorithms could apply to any portion of the application. The problem of finding a delivery route is known as the “Traveling Salesperson Problem” or TSP. An old and well-known problem, there are many, many approaches to this problem. </w:t>
+        <w:t xml:space="preserve">The two alternative algorithms only need to be different from the algorithm identified in Part A; they do not need to be equitable or better in </w:t>
+      </w:r>
+      <w:proofErr w:type="gramStart"/>
+      <w:r>
+        <w:rPr>
+          <w:rFonts w:ascii="Times New Roman" w:eastAsia="Times New Roman" w:hAnsi="Times New Roman" w:cs="Times New Roman"/>
+          <w:i/>
+          <w:color w:val="7030A0"/>
+        </w:rPr>
+        <w:t>completely-known</w:t>
+      </w:r>
+      <w:proofErr w:type="gramEnd"/>
+      <w:r>
+        <w:rPr>
+          <w:rFonts w:ascii="Times New Roman" w:eastAsia="Times New Roman" w:hAnsi="Times New Roman" w:cs="Times New Roman"/>
+          <w:i/>
+          <w:color w:val="7030A0"/>
+        </w:rPr>
+        <w:t xml:space="preserve">. Furthermore, these two algorithms could apply to any portion of the application. The problem of finding a delivery route is known as the “Traveling Salesperson Problem” or TSP. An old and well-known problem, there are many, many approaches to this problem. </w:t>
       </w:r>
     </w:p>
     <w:p>
@@ -5131,6 +5109,7 @@
           <w:rFonts w:ascii="Times New Roman" w:eastAsia="Times New Roman" w:hAnsi="Times New Roman" w:cs="Times New Roman"/>
           <w:color w:val="7030A0"/>
         </w:rPr>
+        <w:lastRenderedPageBreak/>
         <w:t xml:space="preserve">Compare the two alternative algorithms to the algorithm identified in </w:t>
       </w:r>
       <w:hyperlink w:anchor="_6slq3j785okr">
@@ -5163,7 +5142,23 @@
           <w:rFonts w:ascii="Times New Roman" w:eastAsia="Times New Roman" w:hAnsi="Times New Roman" w:cs="Times New Roman"/>
           <w:color w:val="7030A0"/>
         </w:rPr>
-        <w:t xml:space="preserve">” So you should list at least two attributes per algorithm list in </w:t>
+        <w:t xml:space="preserve">” </w:t>
+      </w:r>
+      <w:proofErr w:type="gramStart"/>
+      <w:r>
+        <w:rPr>
+          <w:rFonts w:ascii="Times New Roman" w:eastAsia="Times New Roman" w:hAnsi="Times New Roman" w:cs="Times New Roman"/>
+          <w:color w:val="7030A0"/>
+        </w:rPr>
+        <w:t>So</w:t>
+      </w:r>
+      <w:proofErr w:type="gramEnd"/>
+      <w:r>
+        <w:rPr>
+          <w:rFonts w:ascii="Times New Roman" w:eastAsia="Times New Roman" w:hAnsi="Times New Roman" w:cs="Times New Roman"/>
+          <w:color w:val="7030A0"/>
+        </w:rPr>
+        <w:t xml:space="preserve"> you should list at least two attributes per algorithm list in </w:t>
       </w:r>
       <w:hyperlink w:anchor="_6m6o2ryhezd0">
         <w:r>
@@ -5361,7 +5356,6 @@
           <w:rFonts w:ascii="Times New Roman" w:eastAsia="Times New Roman" w:hAnsi="Times New Roman" w:cs="Times New Roman"/>
           <w:color w:val="7030A0"/>
         </w:rPr>
-        <w:lastRenderedPageBreak/>
         <w:t xml:space="preserve">State that all packages were delivered according to their delivery specifications. </w:t>
       </w:r>
     </w:p>
@@ -5499,7 +5493,25 @@
           <w:i/>
           <w:color w:val="7030A0"/>
         </w:rPr>
-        <w:t xml:space="preserve">. Evaluators should be able to verify the mileage and deliveries via the user interface. Other parts are addressed in previous sections. So this section is a little odd as it equates verification with “stating,” but that is what they ask you to do.  </w:t>
+        <w:t xml:space="preserve">. Evaluators should be able to verify the mileage and deliveries via the user interface. Other parts are addressed in previous sections. </w:t>
+      </w:r>
+      <w:proofErr w:type="gramStart"/>
+      <w:r>
+        <w:rPr>
+          <w:rFonts w:ascii="Times New Roman" w:eastAsia="Times New Roman" w:hAnsi="Times New Roman" w:cs="Times New Roman"/>
+          <w:i/>
+          <w:color w:val="7030A0"/>
+        </w:rPr>
+        <w:t>So</w:t>
+      </w:r>
+      <w:proofErr w:type="gramEnd"/>
+      <w:r>
+        <w:rPr>
+          <w:rFonts w:ascii="Times New Roman" w:eastAsia="Times New Roman" w:hAnsi="Times New Roman" w:cs="Times New Roman"/>
+          <w:i/>
+          <w:color w:val="7030A0"/>
+        </w:rPr>
+        <w:t xml:space="preserve"> this section is a little odd as it equates verification with “stating,” but that is what they ask you to do.  </w:t>
       </w:r>
     </w:p>
     <w:p>
@@ -5578,6 +5590,7 @@
           <w:i/>
           <w:color w:val="7030A0"/>
         </w:rPr>
+        <w:lastRenderedPageBreak/>
         <w:t>The “look-up function” refers to the hash table’s look-up function identified in Part D. Describe how adding more packages affects the time it takes to retrieve package information. The effect could be nil, as in the case of a direct (1-1) mapping. Whatever the case, provide a brief explanation.</w:t>
       </w:r>
     </w:p>
@@ -5622,13 +5635,139 @@
           <w:lang w:val="en"/>
         </w:rPr>
         <w:tab/>
-        <w:t xml:space="preserve">My hash table implementation’s size, at least in regards to the length of the lists, is constant from its creation. When the program is run, the program uses CSV reader to count the number of the packages in the provided CSV and creates a hash table that size. See Packages.py, get_number_of_packages(), and how that argument is returned and used in the creation of “package_hashtable = HashTable(number_packages)”. </w:t>
-      </w:r>
+        <w:t xml:space="preserve">My hash table implementation’s size, at least </w:t>
+      </w:r>
+      <w:proofErr w:type="gramStart"/>
       <w:r>
         <w:rPr>
           <w:lang w:val="en"/>
         </w:rPr>
-        <w:t>The only space added as packages are added, is the package data itself. The package data itself is a list of 1 key and 10 items. See Package.py: “hashmap.put(i, [line[1], line[2], line[3], line[4], line[5], line[6], line[7], truck_num, time_stamp, status])”. The space taken is the base empty list + 11*n for each package inserted.</w:t>
+        <w:t>in regards to</w:t>
+      </w:r>
+      <w:proofErr w:type="gramEnd"/>
+      <w:r>
+        <w:rPr>
+          <w:lang w:val="en"/>
+        </w:rPr>
+        <w:t xml:space="preserve"> the length of the lists, is constant from its creation. When the program is run, the program uses CSV reader to count the number of the packages in the provided CSV and creates a hash table that size. See Packages.py, </w:t>
+      </w:r>
+      <w:proofErr w:type="spellStart"/>
+      <w:r>
+        <w:rPr>
+          <w:lang w:val="en"/>
+        </w:rPr>
+        <w:t>get_number_of_packages</w:t>
+      </w:r>
+      <w:proofErr w:type="spellEnd"/>
+      <w:r>
+        <w:rPr>
+          <w:lang w:val="en"/>
+        </w:rPr>
+        <w:t>(), and how that argument is returned and used in the creation of “</w:t>
+      </w:r>
+      <w:proofErr w:type="spellStart"/>
+      <w:r>
+        <w:rPr>
+          <w:lang w:val="en"/>
+        </w:rPr>
+        <w:t>package_hashtable</w:t>
+      </w:r>
+      <w:proofErr w:type="spellEnd"/>
+      <w:r>
+        <w:rPr>
+          <w:lang w:val="en"/>
+        </w:rPr>
+        <w:t xml:space="preserve"> = </w:t>
+      </w:r>
+      <w:proofErr w:type="spellStart"/>
+      <w:r>
+        <w:rPr>
+          <w:lang w:val="en"/>
+        </w:rPr>
+        <w:t>HashTable</w:t>
+      </w:r>
+      <w:proofErr w:type="spellEnd"/>
+      <w:r>
+        <w:rPr>
+          <w:lang w:val="en"/>
+        </w:rPr>
+        <w:t>(</w:t>
+      </w:r>
+      <w:proofErr w:type="spellStart"/>
+      <w:r>
+        <w:rPr>
+          <w:lang w:val="en"/>
+        </w:rPr>
+        <w:t>number_packages</w:t>
+      </w:r>
+      <w:proofErr w:type="spellEnd"/>
+      <w:r>
+        <w:rPr>
+          <w:lang w:val="en"/>
+        </w:rPr>
+        <w:t xml:space="preserve">)”. </w:t>
+      </w:r>
+      <w:r>
+        <w:rPr>
+          <w:lang w:val="en"/>
+        </w:rPr>
+        <w:t>The only space added as packages are added, is the package data itself. The package data itself is a list of 1 key and 10 items. See Package.py: “</w:t>
+      </w:r>
+      <w:proofErr w:type="spellStart"/>
+      <w:r>
+        <w:rPr>
+          <w:lang w:val="en"/>
+        </w:rPr>
+        <w:t>hashmap.put</w:t>
+      </w:r>
+      <w:proofErr w:type="spellEnd"/>
+      <w:r>
+        <w:rPr>
+          <w:lang w:val="en"/>
+        </w:rPr>
+        <w:t>(</w:t>
+      </w:r>
+      <w:proofErr w:type="spellStart"/>
+      <w:r>
+        <w:rPr>
+          <w:lang w:val="en"/>
+        </w:rPr>
+        <w:t>i</w:t>
+      </w:r>
+      <w:proofErr w:type="spellEnd"/>
+      <w:r>
+        <w:rPr>
+          <w:lang w:val="en"/>
+        </w:rPr>
+        <w:t xml:space="preserve">, [line[1], line[2], line[3], line[4], line[5], line[6], line[7], </w:t>
+      </w:r>
+      <w:proofErr w:type="spellStart"/>
+      <w:r>
+        <w:rPr>
+          <w:lang w:val="en"/>
+        </w:rPr>
+        <w:t>truck_num</w:t>
+      </w:r>
+      <w:proofErr w:type="spellEnd"/>
+      <w:r>
+        <w:rPr>
+          <w:lang w:val="en"/>
+        </w:rPr>
+        <w:t xml:space="preserve">, </w:t>
+      </w:r>
+      <w:proofErr w:type="spellStart"/>
+      <w:r>
+        <w:rPr>
+          <w:lang w:val="en"/>
+        </w:rPr>
+        <w:t>time_stamp</w:t>
+      </w:r>
+      <w:proofErr w:type="spellEnd"/>
+      <w:r>
+        <w:rPr>
+          <w:lang w:val="en"/>
+        </w:rPr>
+        <w:t>, status])”. The space taken is the base empty list + 11*n for each package inserted.</w:t>
       </w:r>
     </w:p>
     <w:p>
@@ -5933,6 +6072,7 @@
           <w:i/>
           <w:color w:val="7030A0"/>
         </w:rPr>
+        <w:lastRenderedPageBreak/>
         <w:t>Attributes and the comparison can include almost anything, e.g., mappings, structure, advantages, disadvantages, etc. The rubric writes “attribute-</w:t>
       </w:r>
       <w:r>
@@ -5950,7 +6090,25 @@
           <w:i/>
           <w:color w:val="7030A0"/>
         </w:rPr>
-        <w:t xml:space="preserve">” So you should list at least two attributes per data structure from </w:t>
+        <w:t xml:space="preserve">” </w:t>
+      </w:r>
+      <w:proofErr w:type="gramStart"/>
+      <w:r>
+        <w:rPr>
+          <w:rFonts w:ascii="Times New Roman" w:eastAsia="Times New Roman" w:hAnsi="Times New Roman" w:cs="Times New Roman"/>
+          <w:i/>
+          <w:color w:val="7030A0"/>
+        </w:rPr>
+        <w:t>So</w:t>
+      </w:r>
+      <w:proofErr w:type="gramEnd"/>
+      <w:r>
+        <w:rPr>
+          <w:rFonts w:ascii="Times New Roman" w:eastAsia="Times New Roman" w:hAnsi="Times New Roman" w:cs="Times New Roman"/>
+          <w:i/>
+          <w:color w:val="7030A0"/>
+        </w:rPr>
+        <w:t xml:space="preserve"> you should list at least two attributes per data structure from </w:t>
       </w:r>
       <w:hyperlink w:anchor="_g9al3fuucalf">
         <w:r>
@@ -6021,8 +6179,13 @@
         <w:pStyle w:val="NormalWeb"/>
         <w:ind w:left="567" w:hanging="567"/>
       </w:pPr>
-      <w:r>
-        <w:t xml:space="preserve">AskPython. (2021, June </w:t>
+      <w:proofErr w:type="spellStart"/>
+      <w:r>
+        <w:t>AskPython</w:t>
+      </w:r>
+      <w:proofErr w:type="spellEnd"/>
+      <w:r>
+        <w:t xml:space="preserve">. (2021, June </w:t>
       </w:r>
       <w:r>
         <w:t xml:space="preserve">25). </w:t>
@@ -6035,7 +6198,15 @@
         <w:t>3 ways to sort a dictionary by value in python</w:t>
       </w:r>
       <w:r>
-        <w:t xml:space="preserve">. AskPython. Retrieved January 26, 2022, from https://www.askpython.com/python/dictionary/sort-a-dictionary-by-value-in-python </w:t>
+        <w:t xml:space="preserve">. </w:t>
+      </w:r>
+      <w:proofErr w:type="spellStart"/>
+      <w:r>
+        <w:t>AskPython</w:t>
+      </w:r>
+      <w:proofErr w:type="spellEnd"/>
+      <w:r>
+        <w:t xml:space="preserve">. Retrieved January 26, 2022, from https://www.askpython.com/python/dictionary/sort-a-dictionary-by-value-in-python </w:t>
       </w:r>
     </w:p>
     <w:p>
@@ -6043,8 +6214,13 @@
         <w:pStyle w:val="NormalWeb"/>
         <w:ind w:left="567" w:hanging="567"/>
       </w:pPr>
-      <w:r>
-        <w:t xml:space="preserve">Drowell, E. (n.d.). </w:t>
+      <w:proofErr w:type="spellStart"/>
+      <w:r>
+        <w:t>Drowell</w:t>
+      </w:r>
+      <w:proofErr w:type="spellEnd"/>
+      <w:r>
+        <w:t xml:space="preserve">, E. (n.d.). </w:t>
       </w:r>
       <w:r>
         <w:rPr>
@@ -6065,8 +6241,13 @@
         <w:pStyle w:val="NormalWeb"/>
         <w:ind w:left="567" w:hanging="567"/>
       </w:pPr>
-      <w:r>
-        <w:t xml:space="preserve">GeeksforGeeks. (2020, July 28). </w:t>
+      <w:proofErr w:type="spellStart"/>
+      <w:r>
+        <w:t>GeeksforGeeks</w:t>
+      </w:r>
+      <w:proofErr w:type="spellEnd"/>
+      <w:r>
+        <w:t xml:space="preserve">. (2020, July 28). </w:t>
       </w:r>
       <w:r>
         <w:rPr>
@@ -6076,7 +6257,15 @@
         <w:t>String alignment in Python f-string</w:t>
       </w:r>
       <w:r>
-        <w:t xml:space="preserve">. GeeksforGeeks. Retrieved January 26, 2022, from https://www.geeksforgeeks.org/string-alignment-in-python-f-string/ </w:t>
+        <w:t xml:space="preserve">. </w:t>
+      </w:r>
+      <w:proofErr w:type="spellStart"/>
+      <w:r>
+        <w:t>GeeksforGeeks</w:t>
+      </w:r>
+      <w:proofErr w:type="spellEnd"/>
+      <w:r>
+        <w:t xml:space="preserve">. Retrieved January 26, 2022, from https://www.geeksforgeeks.org/string-alignment-in-python-f-string/ </w:t>
       </w:r>
     </w:p>
     <w:p>
@@ -6104,7 +6293,6 @@
         <w:ind w:left="567" w:hanging="567"/>
       </w:pPr>
       <w:r>
-        <w:lastRenderedPageBreak/>
         <w:t xml:space="preserve">James, J. (2016). </w:t>
       </w:r>
       <w:r>
@@ -6115,7 +6303,15 @@
         <w:t>Python: Creating a HASHMAP using Lists</w:t>
       </w:r>
       <w:r>
-        <w:t xml:space="preserve">. Youtube. Retrieved January 26, 2022, from https://www.youtube.com/watch?v=9HFbhPscPU0. </w:t>
+        <w:t xml:space="preserve">. </w:t>
+      </w:r>
+      <w:proofErr w:type="spellStart"/>
+      <w:r>
+        <w:t>Youtube</w:t>
+      </w:r>
+      <w:proofErr w:type="spellEnd"/>
+      <w:r>
+        <w:t xml:space="preserve">. Retrieved January 26, 2022, from https://www.youtube.com/watch?v=9HFbhPscPU0. </w:t>
       </w:r>
     </w:p>
     <w:p>
@@ -6134,7 +6330,15 @@
         <w:t>Python: Dates, Times &amp; Timestamps Part-1 | datetime, time libraries</w:t>
       </w:r>
       <w:r>
-        <w:t xml:space="preserve">. Youtube. Retrieved January 26, 2022, from </w:t>
+        <w:t xml:space="preserve">. </w:t>
+      </w:r>
+      <w:proofErr w:type="spellStart"/>
+      <w:r>
+        <w:t>Youtube</w:t>
+      </w:r>
+      <w:proofErr w:type="spellEnd"/>
+      <w:r>
+        <w:t xml:space="preserve">. Retrieved January 26, 2022, from </w:t>
       </w:r>
       <w:hyperlink r:id="rId8" w:history="1">
         <w:r>
@@ -6167,14 +6371,25 @@
           <w:szCs w:val="24"/>
         </w:rPr>
       </w:pPr>
+      <w:proofErr w:type="spellStart"/>
       <w:r>
         <w:rPr>
           <w:rFonts w:ascii="Times New Roman" w:eastAsia="Times New Roman" w:hAnsi="Times New Roman" w:cs="Times New Roman"/>
           <w:sz w:val="24"/>
           <w:szCs w:val="24"/>
         </w:rPr>
-        <w:t xml:space="preserve">Lysecky, R. (n.d.). </w:t>
-      </w:r>
+        <w:t>Lysecky</w:t>
+      </w:r>
+      <w:proofErr w:type="spellEnd"/>
+      <w:r>
+        <w:rPr>
+          <w:rFonts w:ascii="Times New Roman" w:eastAsia="Times New Roman" w:hAnsi="Times New Roman" w:cs="Times New Roman"/>
+          <w:sz w:val="24"/>
+          <w:szCs w:val="24"/>
+        </w:rPr>
+        <w:t xml:space="preserve">, R. (n.d.). </w:t>
+      </w:r>
+      <w:proofErr w:type="spellStart"/>
       <w:r>
         <w:rPr>
           <w:rFonts w:ascii="Times New Roman" w:eastAsia="Times New Roman" w:hAnsi="Times New Roman" w:cs="Times New Roman"/>
@@ -6183,15 +6398,18 @@
           <w:sz w:val="24"/>
           <w:szCs w:val="24"/>
         </w:rPr>
-        <w:t>ZyBooks My library &gt; C950: Data Structures and Algorithms II home &gt; 6.6: Python: Graphs</w:t>
-      </w:r>
-      <w:r>
-        <w:rPr>
-          <w:rFonts w:ascii="Times New Roman" w:eastAsia="Times New Roman" w:hAnsi="Times New Roman" w:cs="Times New Roman"/>
+        <w:t>ZyBooks</w:t>
+      </w:r>
+      <w:proofErr w:type="spellEnd"/>
+      <w:r>
+        <w:rPr>
+          <w:rFonts w:ascii="Times New Roman" w:eastAsia="Times New Roman" w:hAnsi="Times New Roman" w:cs="Times New Roman"/>
+          <w:i/>
+          <w:iCs/>
           <w:sz w:val="24"/>
           <w:szCs w:val="24"/>
         </w:rPr>
-        <w:t>.</w:t>
+        <w:t xml:space="preserve"> My library &gt; C950: Data Structures and Algorithms II home &gt; 6.6: Python: Graphs</w:t>
       </w:r>
       <w:r>
         <w:rPr>
@@ -6199,7 +6417,7 @@
           <w:sz w:val="24"/>
           <w:szCs w:val="24"/>
         </w:rPr>
-        <w:t xml:space="preserve"> </w:t>
+        <w:t>.</w:t>
       </w:r>
       <w:r>
         <w:rPr>
@@ -6207,6 +6425,14 @@
           <w:sz w:val="24"/>
           <w:szCs w:val="24"/>
         </w:rPr>
+        <w:t xml:space="preserve"> </w:t>
+      </w:r>
+      <w:r>
+        <w:rPr>
+          <w:rFonts w:ascii="Times New Roman" w:eastAsia="Times New Roman" w:hAnsi="Times New Roman" w:cs="Times New Roman"/>
+          <w:sz w:val="24"/>
+          <w:szCs w:val="24"/>
+        </w:rPr>
         <w:t xml:space="preserve">Building the Graph and Vertex classes Retrieved January 26, 2022, from https://learn.zybooks.com/zybook/WGUC950AY20182019/chapter/6/section/6?content_resource_id=29588064. </w:t>
       </w:r>
     </w:p>
@@ -6215,8 +6441,21 @@
         <w:pStyle w:val="NormalWeb"/>
         <w:ind w:left="567" w:hanging="567"/>
       </w:pPr>
-      <w:r>
-        <w:t xml:space="preserve">phihagphihag 257k6666 gold badges427427 silver badges455455 bronze badges, &amp; martineaumartineau 108k2323 gold badges148148 silver badges263263 bronze badges. (1959, February 1). </w:t>
+      <w:proofErr w:type="spellStart"/>
+      <w:r>
+        <w:t>phihagphihag</w:t>
+      </w:r>
+      <w:proofErr w:type="spellEnd"/>
+      <w:r>
+        <w:t xml:space="preserve"> 257k6666 gold badges427427 silver badges455455 bronze badges, &amp; </w:t>
+      </w:r>
+      <w:proofErr w:type="spellStart"/>
+      <w:r>
+        <w:t>martineaumartineau</w:t>
+      </w:r>
+      <w:proofErr w:type="spellEnd"/>
+      <w:r>
+        <w:t xml:space="preserve"> 108k2323 gold badges148148 silver badges263263 bronze badges. (1959, February 1). </w:t>
       </w:r>
       <w:r>
         <w:rPr>
@@ -6238,7 +6477,11 @@
         <w:t>WGU C950 course documents</w:t>
       </w:r>
       <w:r>
-        <w:t xml:space="preserve"> for handling time steps and the greedy algorithm. https://srm--c.na127.visual.force.com/apex/coursearticle?Id=kA03x000001DbBGCA0. (n.d.). C950 WGUPS Project Implementation Steps - Example. https://srm--c.na127.visual.force.com/apex/coursearticle?Id=kA03x000001DbBGCA0. </w:t>
+        <w:t xml:space="preserve"> for handling time steps and the greedy algorithm. https://srm--c.na127.visual.force.com/apex/coursearticle?Id=kA03x000001DbBGCA0. (n.d.). C950 </w:t>
+      </w:r>
+      <w:r>
+        <w:lastRenderedPageBreak/>
+        <w:t xml:space="preserve">WGUPS Project Implementation Steps - Example. https://srm--c.na127.visual.force.com/apex/coursearticle?Id=kA03x000001DbBGCA0. </w:t>
       </w:r>
       <w:bookmarkStart w:id="30" w:name="_8reww7lpa161" w:colFirst="0" w:colLast="0"/>
       <w:bookmarkEnd w:id="30"/>

</xml_diff>

<commit_message>
references and documentation progress
</commit_message>
<xml_diff>
--- a/C950 WGUPS Documentation.docx
+++ b/C950 WGUPS Documentation.docx
@@ -419,21 +419,12 @@
           <w:lang w:val="en"/>
         </w:rPr>
       </w:pPr>
-      <w:proofErr w:type="spellStart"/>
-      <w:r>
-        <w:rPr>
-          <w:rFonts w:cstheme="minorHAnsi"/>
-          <w:lang w:val="en"/>
-        </w:rPr>
-        <w:t>Hashmap.update</w:t>
-      </w:r>
-      <w:proofErr w:type="spellEnd"/>
-      <w:r>
-        <w:rPr>
-          <w:rFonts w:cstheme="minorHAnsi"/>
-          <w:lang w:val="en"/>
-        </w:rPr>
-        <w:t xml:space="preserve"> package 9 data</w:t>
+      <w:r>
+        <w:rPr>
+          <w:rFonts w:cstheme="minorHAnsi"/>
+          <w:lang w:val="en"/>
+        </w:rPr>
+        <w:t>Hashmap.update package 9 data</w:t>
       </w:r>
     </w:p>
     <w:p>
@@ -602,17 +593,8 @@
           <w:rFonts w:cstheme="minorHAnsi"/>
           <w:lang w:val="en"/>
         </w:rPr>
-        <w:t xml:space="preserve">Choose first item of sorted array and save to </w:t>
-      </w:r>
-      <w:proofErr w:type="spellStart"/>
-      <w:r>
-        <w:rPr>
-          <w:rFonts w:cstheme="minorHAnsi"/>
-          <w:lang w:val="en"/>
-        </w:rPr>
-        <w:t>ordered_list</w:t>
-      </w:r>
-      <w:proofErr w:type="spellEnd"/>
+        <w:t>Choose first item of sorted array and save to ordered_list</w:t>
+      </w:r>
     </w:p>
     <w:p>
       <w:pPr>
@@ -627,17 +609,8 @@
           <w:rFonts w:cstheme="minorHAnsi"/>
           <w:lang w:val="en"/>
         </w:rPr>
-        <w:t xml:space="preserve">Choose first value in sorted array and save to </w:t>
-      </w:r>
-      <w:proofErr w:type="spellStart"/>
-      <w:r>
-        <w:rPr>
-          <w:rFonts w:cstheme="minorHAnsi"/>
-          <w:lang w:val="en"/>
-        </w:rPr>
-        <w:t>ordered_distance_dictionary</w:t>
-      </w:r>
-      <w:proofErr w:type="spellEnd"/>
+        <w:t>Choose first value in sorted array and save to ordered_distance_dictionary</w:t>
+      </w:r>
     </w:p>
     <w:p>
       <w:pPr>
@@ -667,88 +640,38 @@
           <w:rFonts w:cstheme="minorHAnsi"/>
           <w:lang w:val="en"/>
         </w:rPr>
-        <w:t xml:space="preserve">Return </w:t>
-      </w:r>
-      <w:proofErr w:type="spellStart"/>
-      <w:r>
-        <w:rPr>
-          <w:rFonts w:cstheme="minorHAnsi"/>
-          <w:lang w:val="en"/>
-        </w:rPr>
-        <w:t>ordered_list</w:t>
-      </w:r>
-      <w:proofErr w:type="spellEnd"/>
-      <w:r>
-        <w:rPr>
-          <w:rFonts w:cstheme="minorHAnsi"/>
-          <w:lang w:val="en"/>
-        </w:rPr>
-        <w:t xml:space="preserve">, </w:t>
-      </w:r>
-      <w:proofErr w:type="spellStart"/>
-      <w:r>
-        <w:rPr>
-          <w:rFonts w:cstheme="minorHAnsi"/>
-          <w:lang w:val="en"/>
-        </w:rPr>
-        <w:t>ordered_distance_dictionary</w:t>
-      </w:r>
-      <w:proofErr w:type="spellEnd"/>
-      <w:r>
-        <w:rPr>
-          <w:rFonts w:cstheme="minorHAnsi"/>
-          <w:lang w:val="en"/>
-        </w:rPr>
-        <w:t>, sum(values(</w:t>
-      </w:r>
-      <w:proofErr w:type="spellStart"/>
-      <w:r>
-        <w:rPr>
-          <w:rFonts w:cstheme="minorHAnsi"/>
-          <w:lang w:val="en"/>
-        </w:rPr>
-        <w:t>ordered_distance_dictionary</w:t>
-      </w:r>
-      <w:proofErr w:type="spellEnd"/>
-      <w:r>
-        <w:rPr>
-          <w:rFonts w:cstheme="minorHAnsi"/>
-          <w:lang w:val="en"/>
-        </w:rPr>
-        <w:t>)</w:t>
-      </w:r>
-    </w:p>
-    <w:p>
-      <w:pPr>
-        <w:rPr>
-          <w:rFonts w:cstheme="minorHAnsi"/>
-          <w:lang w:val="en"/>
-        </w:rPr>
-      </w:pPr>
-    </w:p>
-    <w:p>
-      <w:pPr>
-        <w:rPr>
-          <w:rFonts w:cstheme="minorHAnsi"/>
-          <w:lang w:val="en"/>
-        </w:rPr>
-      </w:pPr>
-      <w:r>
-        <w:rPr>
-          <w:rFonts w:cstheme="minorHAnsi"/>
-          <w:lang w:val="en"/>
-        </w:rPr>
-        <w:t xml:space="preserve">For package in Truck1 </w:t>
-      </w:r>
-      <w:proofErr w:type="spellStart"/>
-      <w:r>
-        <w:rPr>
-          <w:rFonts w:cstheme="minorHAnsi"/>
-          <w:lang w:val="en"/>
-        </w:rPr>
-        <w:t>ordered_list</w:t>
-      </w:r>
-      <w:proofErr w:type="spellEnd"/>
+        <w:t>Return ordered_list, ordered_distance_dictionary</w:t>
+      </w:r>
+      <w:r>
+        <w:rPr>
+          <w:rFonts w:cstheme="minorHAnsi"/>
+          <w:lang w:val="en"/>
+        </w:rPr>
+        <w:t>, sum(values(ordered_distance_dictionary)</w:t>
+      </w:r>
+    </w:p>
+    <w:p>
+      <w:pPr>
+        <w:rPr>
+          <w:rFonts w:cstheme="minorHAnsi"/>
+          <w:lang w:val="en"/>
+        </w:rPr>
+      </w:pPr>
+    </w:p>
+    <w:p>
+      <w:pPr>
+        <w:rPr>
+          <w:rFonts w:cstheme="minorHAnsi"/>
+          <w:lang w:val="en"/>
+        </w:rPr>
+      </w:pPr>
+      <w:r>
+        <w:rPr>
+          <w:rFonts w:cstheme="minorHAnsi"/>
+          <w:lang w:val="en"/>
+        </w:rPr>
+        <w:t>For package in Truck1 ordered_list</w:t>
+      </w:r>
     </w:p>
     <w:p>
       <w:pPr>
@@ -779,39 +702,7 @@
           <w:lang w:val="en"/>
         </w:rPr>
         <w:tab/>
-        <w:t xml:space="preserve">Current time = current time + </w:t>
-      </w:r>
-      <w:proofErr w:type="spellStart"/>
-      <w:r>
-        <w:rPr>
-          <w:rFonts w:cstheme="minorHAnsi"/>
-          <w:lang w:val="en"/>
-        </w:rPr>
-        <w:t>convert_distance_to_time</w:t>
-      </w:r>
-      <w:proofErr w:type="spellEnd"/>
-      <w:r>
-        <w:rPr>
-          <w:rFonts w:cstheme="minorHAnsi"/>
-          <w:lang w:val="en"/>
-        </w:rPr>
-        <w:t>(</w:t>
-      </w:r>
-      <w:proofErr w:type="spellStart"/>
-      <w:r>
-        <w:rPr>
-          <w:rFonts w:cstheme="minorHAnsi"/>
-          <w:lang w:val="en"/>
-        </w:rPr>
-        <w:t>ordered_distance_dictionary</w:t>
-      </w:r>
-      <w:proofErr w:type="spellEnd"/>
-      <w:r>
-        <w:rPr>
-          <w:rFonts w:cstheme="minorHAnsi"/>
-          <w:lang w:val="en"/>
-        </w:rPr>
-        <w:t>)</w:t>
+        <w:t>Current time = current time + convert_distance_to_time(ordered_distance_dictionary)</w:t>
       </w:r>
     </w:p>
     <w:p>
@@ -827,22 +718,7 @@
           <w:lang w:val="en"/>
         </w:rPr>
         <w:tab/>
-      </w:r>
-      <w:proofErr w:type="spellStart"/>
-      <w:r>
-        <w:rPr>
-          <w:rFonts w:cstheme="minorHAnsi"/>
-          <w:lang w:val="en"/>
-        </w:rPr>
-        <w:t>Hashmap.put</w:t>
-      </w:r>
-      <w:proofErr w:type="spellEnd"/>
-      <w:r>
-        <w:rPr>
-          <w:rFonts w:cstheme="minorHAnsi"/>
-          <w:lang w:val="en"/>
-        </w:rPr>
-        <w:t xml:space="preserve">  “delivered time =  {current time} for package</w:t>
+        <w:t>Hashmap.put  “delivered time =  {current time} for package</w:t>
       </w:r>
     </w:p>
     <w:p>
@@ -864,17 +740,8 @@
           <w:rFonts w:cstheme="minorHAnsi"/>
           <w:lang w:val="en"/>
         </w:rPr>
-        <w:t xml:space="preserve">Next </w:t>
-      </w:r>
-      <w:proofErr w:type="spellStart"/>
-      <w:r>
-        <w:rPr>
-          <w:rFonts w:cstheme="minorHAnsi"/>
-          <w:lang w:val="en"/>
-        </w:rPr>
-        <w:t>ordered_distance_dictionary</w:t>
-      </w:r>
-      <w:proofErr w:type="spellEnd"/>
+        <w:t>Next ordered_distance_dictionary</w:t>
+      </w:r>
     </w:p>
     <w:p>
       <w:pPr>
@@ -981,37 +848,7 @@
           <w:lang w:val="en"/>
         </w:rPr>
         <w:lastRenderedPageBreak/>
-        <w:t xml:space="preserve">Total miles = sum of </w:t>
-      </w:r>
-      <w:r>
-        <w:rPr>
-          <w:rFonts w:cstheme="minorHAnsi"/>
-          <w:lang w:val="en"/>
-        </w:rPr>
-        <w:t>sum(values(</w:t>
-      </w:r>
-      <w:proofErr w:type="spellStart"/>
-      <w:r>
-        <w:rPr>
-          <w:rFonts w:cstheme="minorHAnsi"/>
-          <w:lang w:val="en"/>
-        </w:rPr>
-        <w:t>ordered_distance_dictionary</w:t>
-      </w:r>
-      <w:proofErr w:type="spellEnd"/>
-      <w:r>
-        <w:rPr>
-          <w:rFonts w:cstheme="minorHAnsi"/>
-          <w:lang w:val="en"/>
-        </w:rPr>
-        <w:t>)</w:t>
-      </w:r>
-      <w:r>
-        <w:rPr>
-          <w:rFonts w:cstheme="minorHAnsi"/>
-          <w:lang w:val="en"/>
-        </w:rPr>
-        <w:t xml:space="preserve"> for trucks 1, 2, and 3</w:t>
+        <w:t>Total miles = sum of sum(values(ordered_distance_dictionary) for trucks 1, 2, and 3</w:t>
       </w:r>
     </w:p>
     <w:p>
@@ -1121,35 +958,7 @@
           <w:lang w:val="en"/>
         </w:rPr>
         <w:tab/>
-        <w:t xml:space="preserve">This program was written on an Intel i7, Lenovo </w:t>
-      </w:r>
-      <w:proofErr w:type="spellStart"/>
-      <w:r>
-        <w:rPr>
-          <w:lang w:val="en"/>
-        </w:rPr>
-        <w:t>Ideapad</w:t>
-      </w:r>
-      <w:proofErr w:type="spellEnd"/>
-      <w:r>
-        <w:rPr>
-          <w:lang w:val="en"/>
-        </w:rPr>
-        <w:t xml:space="preserve">, laptop. Software used includes Windows 11, Microsoft Office, and PyCharm IDE. Version control was handled by Git, Git Bash, and </w:t>
-      </w:r>
-      <w:proofErr w:type="spellStart"/>
-      <w:r>
-        <w:rPr>
-          <w:lang w:val="en"/>
-        </w:rPr>
-        <w:t>Github</w:t>
-      </w:r>
-      <w:proofErr w:type="spellEnd"/>
-      <w:r>
-        <w:rPr>
-          <w:lang w:val="en"/>
-        </w:rPr>
-        <w:t xml:space="preserve">. The program was written in Python 3. </w:t>
+        <w:t xml:space="preserve">This program was written on an Intel i7, Lenovo Ideapad, laptop. Software used includes Windows 11, Microsoft Office, and PyCharm IDE. Version control was handled by Git, Git Bash, and Github. The program was written in Python 3. </w:t>
       </w:r>
     </w:p>
     <w:p>
@@ -3462,14 +3271,7 @@
           <w:rFonts w:cstheme="minorHAnsi"/>
           <w:lang w:val="en"/>
         </w:rPr>
-        <w:t>O(n^2)</w:t>
-      </w:r>
-      <w:r>
-        <w:rPr>
-          <w:rFonts w:cstheme="minorHAnsi"/>
-          <w:lang w:val="en"/>
-        </w:rPr>
-        <w:t xml:space="preserve"> time. </w:t>
+        <w:t xml:space="preserve">O(n^2) time. </w:t>
       </w:r>
     </w:p>
     <w:p>
@@ -3485,30 +3287,7 @@
           <w:lang w:val="en"/>
         </w:rPr>
         <w:tab/>
-        <w:t xml:space="preserve">The program is maintainable due to extensive notes throughout the code. Attempts were made to compartmentalize topics. Also, very descriptive variable names are </w:t>
-      </w:r>
-      <w:proofErr w:type="gramStart"/>
-      <w:r>
-        <w:rPr>
-          <w:rFonts w:cstheme="minorHAnsi"/>
-          <w:lang w:val="en"/>
-        </w:rPr>
-        <w:t>used.</w:t>
-      </w:r>
-      <w:r>
-        <w:rPr>
-          <w:rFonts w:eastAsia="Times New Roman" w:cstheme="minorHAnsi"/>
-          <w:i/>
-        </w:rPr>
-        <w:t>.</w:t>
-      </w:r>
-      <w:proofErr w:type="gramEnd"/>
-      <w:r>
-        <w:rPr>
-          <w:rFonts w:eastAsia="Times New Roman" w:cstheme="minorHAnsi"/>
-          <w:i/>
-        </w:rPr>
-        <w:t xml:space="preserve"> </w:t>
+        <w:t>The program is maintainable due to extensive notes throughout the code. Attempts were made to compartmentalize topics. Also, very descriptive variable names are used.</w:t>
       </w:r>
     </w:p>
     <w:p>
@@ -3533,7 +3312,6 @@
         <w:jc w:val="both"/>
         <w:rPr>
           <w:rFonts w:ascii="Times New Roman" w:eastAsia="Times New Roman" w:hAnsi="Times New Roman" w:cs="Times New Roman"/>
-          <w:color w:val="7030A0"/>
         </w:rPr>
       </w:pPr>
       <w:bookmarkStart w:id="6" w:name="_wakh3yh148e7" w:colFirst="0" w:colLast="0"/>
@@ -3541,7 +3319,6 @@
       <w:r>
         <w:rPr>
           <w:rFonts w:ascii="Times New Roman" w:eastAsia="Times New Roman" w:hAnsi="Times New Roman" w:cs="Times New Roman"/>
-          <w:color w:val="7030A0"/>
         </w:rPr>
         <w:t>B6: SELF-ADJUSTING DATA STRUCTURES</w:t>
       </w:r>
@@ -3559,7 +3336,14 @@
           <w:lang w:val="en"/>
         </w:rPr>
         <w:tab/>
-        <w:t>This implementation is self-adjusting in two ways. First, the hash map that holds the packages to be delivered is not fixed. You can feed it any CSV list of package information, it counts the lines, and then creates a hash table of that size. The hash function used is a simple modulo of the size of the table, so the table can change without causing collision issues.</w:t>
+        <w:t>This implementation is self-adjusting in two ways. First, the hash map that holds the packages to be delivered is not fixed. You can feed it any CSV list of</w:t>
+      </w:r>
+      <w:r>
+        <w:rPr>
+          <w:rFonts w:cstheme="minorHAnsi"/>
+          <w:lang w:val="en"/>
+        </w:rPr>
+        <w:t xml:space="preserve"> package information, it counts the lines, and then creates a hash table of that size. The hash function used is a simple modulo of the size of the table, so the table can change without causing collision issues.</w:t>
       </w:r>
     </w:p>
     <w:p>
@@ -3601,23 +3385,21 @@
           <w:lang w:val="en"/>
         </w:rPr>
         <w:tab/>
-        <w:t xml:space="preserve">The code fails to be </w:t>
-      </w:r>
-      <w:proofErr w:type="spellStart"/>
-      <w:r>
-        <w:rPr>
-          <w:rFonts w:cstheme="minorHAnsi"/>
-          <w:lang w:val="en"/>
-        </w:rPr>
-        <w:t>self adjusting</w:t>
-      </w:r>
-      <w:proofErr w:type="spellEnd"/>
-      <w:r>
-        <w:rPr>
-          <w:rFonts w:cstheme="minorHAnsi"/>
-          <w:lang w:val="en"/>
-        </w:rPr>
-        <w:t xml:space="preserve"> concerning the address matrix. In Address.py, line 40, the loop is based on the “magic number” 27. 27 is the number of addresses in the city. This would have to be adjusted if more addresses were added.</w:t>
+        <w:t>The code fails to be self</w:t>
+      </w:r>
+      <w:r>
+        <w:rPr>
+          <w:rFonts w:cstheme="minorHAnsi"/>
+          <w:lang w:val="en"/>
+        </w:rPr>
+        <w:t>-</w:t>
+      </w:r>
+      <w:r>
+        <w:rPr>
+          <w:rFonts w:cstheme="minorHAnsi"/>
+          <w:lang w:val="en"/>
+        </w:rPr>
+        <w:t>adjusting concerning the address matrix. In Address.py, line 40, the loop is based on the “magic number” 27. 27 is the number of addresses in the city. This would have to be adjusted if more addresses were added.</w:t>
       </w:r>
     </w:p>
     <w:p>
@@ -3663,14 +3445,12 @@
         <w:tab/>
         <w:t xml:space="preserve">All code was written by </w:t>
       </w:r>
-      <w:proofErr w:type="gramStart"/>
-      <w:r>
-        <w:rPr>
-          <w:lang w:val="en"/>
-        </w:rPr>
-        <w:t>myself</w:t>
-      </w:r>
-      <w:proofErr w:type="gramEnd"/>
+      <w:r>
+        <w:rPr>
+          <w:lang w:val="en"/>
+        </w:rPr>
+        <w:t>me</w:t>
+      </w:r>
       <w:r>
         <w:rPr>
           <w:lang w:val="en"/>
@@ -3798,16 +3578,14 @@
         <w:pStyle w:val="Heading2"/>
         <w:jc w:val="both"/>
         <w:rPr>
-          <w:rFonts w:ascii="Times New Roman" w:eastAsia="Times New Roman" w:hAnsi="Times New Roman" w:cs="Times New Roman"/>
-          <w:color w:val="7030A0"/>
+          <w:rFonts w:asciiTheme="minorHAnsi" w:eastAsia="Times New Roman" w:hAnsiTheme="minorHAnsi" w:cstheme="minorHAnsi"/>
         </w:rPr>
       </w:pPr>
       <w:bookmarkStart w:id="10" w:name="_e5lmjqcaaava" w:colFirst="0" w:colLast="0"/>
       <w:bookmarkEnd w:id="10"/>
       <w:r>
         <w:rPr>
-          <w:rFonts w:ascii="Times New Roman" w:eastAsia="Times New Roman" w:hAnsi="Times New Roman" w:cs="Times New Roman"/>
-          <w:color w:val="7030A0"/>
+          <w:rFonts w:asciiTheme="minorHAnsi" w:eastAsia="Times New Roman" w:hAnsiTheme="minorHAnsi" w:cstheme="minorHAnsi"/>
         </w:rPr>
         <w:t>D: DATA STRUCTURE</w:t>
       </w:r>
@@ -3816,495 +3594,63 @@
       <w:pPr>
         <w:jc w:val="both"/>
         <w:rPr>
-          <w:rFonts w:ascii="Times New Roman" w:eastAsia="Times New Roman" w:hAnsi="Times New Roman" w:cs="Times New Roman"/>
-          <w:color w:val="7030A0"/>
-        </w:rPr>
-      </w:pPr>
-      <w:r>
-        <w:rPr>
-          <w:rFonts w:ascii="Times New Roman" w:eastAsia="Times New Roman" w:hAnsi="Times New Roman" w:cs="Times New Roman"/>
-          <w:color w:val="7030A0"/>
-        </w:rPr>
-        <w:t>The submission identifies a self-adjusting data structure that can store the package information and perform well with Part A’s algorithm.</w:t>
-      </w:r>
-    </w:p>
-    <w:p>
-      <w:pPr>
-        <w:jc w:val="both"/>
-        <w:rPr>
-          <w:rFonts w:ascii="Times New Roman" w:eastAsia="Times New Roman" w:hAnsi="Times New Roman" w:cs="Times New Roman"/>
-          <w:i/>
-          <w:color w:val="7030A0"/>
-        </w:rPr>
-      </w:pPr>
-    </w:p>
-    <w:p>
-      <w:pPr>
-        <w:jc w:val="both"/>
-        <w:rPr>
-          <w:rFonts w:ascii="Times New Roman" w:eastAsia="Times New Roman" w:hAnsi="Times New Roman" w:cs="Times New Roman"/>
-          <w:i/>
-          <w:color w:val="7030A0"/>
-        </w:rPr>
-      </w:pPr>
-      <w:r>
-        <w:rPr>
-          <w:rFonts w:ascii="Times New Roman" w:eastAsia="Times New Roman" w:hAnsi="Times New Roman" w:cs="Times New Roman"/>
-          <w:i/>
-          <w:color w:val="7030A0"/>
-        </w:rPr>
-        <w:t xml:space="preserve">As with </w:t>
-      </w:r>
-      <w:hyperlink w:anchor="_6slq3j785okr">
-        <w:r>
-          <w:rPr>
-            <w:rFonts w:ascii="Times New Roman" w:eastAsia="Times New Roman" w:hAnsi="Times New Roman" w:cs="Times New Roman"/>
-            <w:i/>
-            <w:color w:val="7030A0"/>
-            <w:u w:val="single"/>
-          </w:rPr>
-          <w:t>Part A</w:t>
-        </w:r>
-      </w:hyperlink>
-      <w:r>
-        <w:rPr>
-          <w:rFonts w:ascii="Times New Roman" w:eastAsia="Times New Roman" w:hAnsi="Times New Roman" w:cs="Times New Roman"/>
-          <w:i/>
-          <w:color w:val="7030A0"/>
-        </w:rPr>
-        <w:t xml:space="preserve">, self-adjusting means any code which adjusts dynamically according to input. This can include adjusting to size (lists are mutable in Python) or searches. For example, a hash table that can adapt to more packages without rewriting the code would be self-adjusting. This data structure must be the same hash-table in </w:t>
-      </w:r>
-      <w:hyperlink w:anchor="_1l9uepa07fn2">
-        <w:r>
-          <w:rPr>
-            <w:rFonts w:ascii="Times New Roman" w:eastAsia="Times New Roman" w:hAnsi="Times New Roman" w:cs="Times New Roman"/>
-            <w:i/>
-            <w:color w:val="7030A0"/>
-            <w:u w:val="single"/>
-          </w:rPr>
-          <w:t>Part E</w:t>
-        </w:r>
-      </w:hyperlink>
-      <w:r>
-        <w:rPr>
-          <w:rFonts w:ascii="Times New Roman" w:eastAsia="Times New Roman" w:hAnsi="Times New Roman" w:cs="Times New Roman"/>
-          <w:i/>
-          <w:color w:val="7030A0"/>
-        </w:rPr>
-        <w:t xml:space="preserve"> and </w:t>
-      </w:r>
-      <w:hyperlink w:anchor="_t3406fuvv9c">
-        <w:r>
-          <w:rPr>
-            <w:rFonts w:ascii="Times New Roman" w:eastAsia="Times New Roman" w:hAnsi="Times New Roman" w:cs="Times New Roman"/>
-            <w:i/>
-            <w:color w:val="7030A0"/>
-            <w:u w:val="single"/>
-          </w:rPr>
-          <w:t>Part F</w:t>
-        </w:r>
-      </w:hyperlink>
-      <w:r>
-        <w:rPr>
-          <w:rFonts w:ascii="Times New Roman" w:eastAsia="Times New Roman" w:hAnsi="Times New Roman" w:cs="Times New Roman"/>
-          <w:i/>
-          <w:color w:val="7030A0"/>
-        </w:rPr>
-        <w:t>. Nothing else regarding the complexity of your hash table is required, e.g., it can be a 1-1 mapping, does not have to handle collisions, have chaining, etc.</w:t>
-      </w:r>
-    </w:p>
-    <w:p>
-      <w:pPr>
-        <w:jc w:val="both"/>
-        <w:rPr>
-          <w:rFonts w:ascii="Times New Roman" w:eastAsia="Times New Roman" w:hAnsi="Times New Roman" w:cs="Times New Roman"/>
-          <w:i/>
-          <w:color w:val="7030A0"/>
-        </w:rPr>
-      </w:pPr>
-    </w:p>
-    <w:p>
-      <w:pPr>
-        <w:jc w:val="both"/>
-        <w:rPr>
-          <w:rFonts w:ascii="Times New Roman" w:eastAsia="Times New Roman" w:hAnsi="Times New Roman" w:cs="Times New Roman"/>
-          <w:i/>
-          <w:color w:val="7030A0"/>
-        </w:rPr>
-      </w:pPr>
-      <w:r>
-        <w:rPr>
-          <w:rFonts w:ascii="Times New Roman" w:eastAsia="Times New Roman" w:hAnsi="Times New Roman" w:cs="Times New Roman"/>
-          <w:i/>
-          <w:color w:val="7030A0"/>
-        </w:rPr>
-        <w:t xml:space="preserve">The official task directions include a note: </w:t>
-      </w:r>
-    </w:p>
-    <w:p>
-      <w:pPr>
-        <w:ind w:left="720"/>
-        <w:jc w:val="both"/>
-        <w:rPr>
-          <w:rFonts w:ascii="Times New Roman" w:eastAsia="Times New Roman" w:hAnsi="Times New Roman" w:cs="Times New Roman"/>
-          <w:i/>
-          <w:color w:val="7030A0"/>
-        </w:rPr>
-      </w:pPr>
-      <w:r>
-        <w:rPr>
-          <w:rFonts w:ascii="Times New Roman" w:eastAsia="Times New Roman" w:hAnsi="Times New Roman" w:cs="Times New Roman"/>
-          <w:i/>
-          <w:color w:val="7030A0"/>
-        </w:rPr>
-        <w:t>“</w:t>
-      </w:r>
-      <w:r>
-        <w:rPr>
-          <w:i/>
-          <w:color w:val="7030A0"/>
-          <w:sz w:val="21"/>
-          <w:szCs w:val="21"/>
-          <w:highlight w:val="white"/>
-        </w:rPr>
-        <w:t>Note: Use only appropriate built-in data structures, except dictionaries.”</w:t>
-      </w:r>
-    </w:p>
-    <w:p>
-      <w:pPr>
-        <w:jc w:val="both"/>
-        <w:rPr>
-          <w:rFonts w:ascii="Times New Roman" w:eastAsia="Times New Roman" w:hAnsi="Times New Roman" w:cs="Times New Roman"/>
-          <w:i/>
-          <w:color w:val="7030A0"/>
-        </w:rPr>
-      </w:pPr>
-      <w:r>
-        <w:rPr>
-          <w:rFonts w:ascii="Times New Roman" w:eastAsia="Times New Roman" w:hAnsi="Times New Roman" w:cs="Times New Roman"/>
-          <w:i/>
-          <w:color w:val="7030A0"/>
-        </w:rPr>
-        <w:lastRenderedPageBreak/>
-        <w:t xml:space="preserve">Submitted code may use anything from </w:t>
-      </w:r>
-      <w:hyperlink r:id="rId5">
-        <w:r>
-          <w:rPr>
-            <w:rFonts w:ascii="Times New Roman" w:eastAsia="Times New Roman" w:hAnsi="Times New Roman" w:cs="Times New Roman"/>
-            <w:i/>
-            <w:color w:val="7030A0"/>
-            <w:u w:val="single"/>
-          </w:rPr>
-          <w:t>Python’s standard library</w:t>
-        </w:r>
-      </w:hyperlink>
-      <w:r>
-        <w:rPr>
-          <w:rFonts w:ascii="Times New Roman" w:eastAsia="Times New Roman" w:hAnsi="Times New Roman" w:cs="Times New Roman"/>
-          <w:i/>
-          <w:color w:val="7030A0"/>
-        </w:rPr>
-        <w:t xml:space="preserve">, including the built-in data structures (e.g., lists, tuples, sets, and dictionaries). The only exception is the hash-table, where the use of dictionaries is prohibited (a dictionary is a hash-table). </w:t>
-      </w:r>
-    </w:p>
-    <w:p>
-      <w:pPr>
-        <w:jc w:val="both"/>
-        <w:rPr>
-          <w:rFonts w:ascii="Times New Roman" w:eastAsia="Times New Roman" w:hAnsi="Times New Roman" w:cs="Times New Roman"/>
-          <w:i/>
-          <w:color w:val="7030A0"/>
-        </w:rPr>
-      </w:pPr>
-    </w:p>
-    <w:p>
-      <w:pPr>
-        <w:jc w:val="both"/>
-        <w:rPr>
-          <w:rFonts w:ascii="Times New Roman" w:eastAsia="Times New Roman" w:hAnsi="Times New Roman" w:cs="Times New Roman"/>
-          <w:i/>
-          <w:color w:val="7030A0"/>
-        </w:rPr>
-      </w:pPr>
-      <w:r>
-        <w:rPr>
-          <w:rFonts w:ascii="Times New Roman" w:eastAsia="Times New Roman" w:hAnsi="Times New Roman" w:cs="Times New Roman"/>
-          <w:i/>
-          <w:color w:val="7030A0"/>
-        </w:rPr>
-        <w:t xml:space="preserve">Per parts E and F, the hash table must have the following: </w:t>
-      </w:r>
-    </w:p>
-    <w:p>
-      <w:pPr>
-        <w:numPr>
-          <w:ilvl w:val="0"/>
-          <w:numId w:val="2"/>
-        </w:numPr>
-        <w:spacing w:after="0" w:line="276" w:lineRule="auto"/>
-        <w:jc w:val="both"/>
-        <w:rPr>
-          <w:rFonts w:ascii="Times New Roman" w:eastAsia="Times New Roman" w:hAnsi="Times New Roman" w:cs="Times New Roman"/>
-          <w:i/>
-          <w:color w:val="7030A0"/>
-        </w:rPr>
-      </w:pPr>
-      <w:r>
-        <w:rPr>
-          <w:rFonts w:ascii="Times New Roman" w:eastAsia="Times New Roman" w:hAnsi="Times New Roman" w:cs="Times New Roman"/>
-          <w:i/>
-          <w:color w:val="7030A0"/>
-        </w:rPr>
-        <w:t>E: an insertion function that includes as input all a package’s info (see below).</w:t>
-      </w:r>
-    </w:p>
-    <w:p>
-      <w:pPr>
-        <w:numPr>
-          <w:ilvl w:val="0"/>
-          <w:numId w:val="2"/>
-        </w:numPr>
-        <w:spacing w:after="0" w:line="276" w:lineRule="auto"/>
-        <w:jc w:val="both"/>
-        <w:rPr>
-          <w:rFonts w:ascii="Times New Roman" w:eastAsia="Times New Roman" w:hAnsi="Times New Roman" w:cs="Times New Roman"/>
-          <w:i/>
-          <w:color w:val="7030A0"/>
-        </w:rPr>
-      </w:pPr>
-      <w:r>
-        <w:rPr>
-          <w:rFonts w:ascii="Times New Roman" w:eastAsia="Times New Roman" w:hAnsi="Times New Roman" w:cs="Times New Roman"/>
-          <w:i/>
-          <w:color w:val="7030A0"/>
-        </w:rPr>
-        <w:t xml:space="preserve">F: a look-up function that uses the package’s ID as input and returns the corresponding package’s information (see below). </w:t>
-      </w:r>
-    </w:p>
-    <w:p>
-      <w:pPr>
-        <w:jc w:val="both"/>
-        <w:rPr>
-          <w:rFonts w:ascii="Times New Roman" w:eastAsia="Times New Roman" w:hAnsi="Times New Roman" w:cs="Times New Roman"/>
-          <w:i/>
-          <w:color w:val="7030A0"/>
-        </w:rPr>
-      </w:pPr>
-      <w:r>
-        <w:rPr>
-          <w:rFonts w:ascii="Times New Roman" w:eastAsia="Times New Roman" w:hAnsi="Times New Roman" w:cs="Times New Roman"/>
-          <w:i/>
-          <w:color w:val="7030A0"/>
-        </w:rPr>
-        <w:t xml:space="preserve">The ability to store and retrieve package info (via the package’s ID) is the only requirement. The information can be stored in an object and include additional parameters, e.g., special notes, time the package left the hub, etc. </w:t>
-      </w:r>
-    </w:p>
-    <w:p>
-      <w:pPr>
-        <w:jc w:val="both"/>
-        <w:rPr>
-          <w:rFonts w:ascii="Times New Roman" w:eastAsia="Times New Roman" w:hAnsi="Times New Roman" w:cs="Times New Roman"/>
-          <w:i/>
-          <w:color w:val="7030A0"/>
-        </w:rPr>
-      </w:pPr>
-    </w:p>
-    <w:p>
-      <w:pPr>
-        <w:jc w:val="both"/>
-        <w:rPr>
-          <w:rFonts w:ascii="Times New Roman" w:eastAsia="Times New Roman" w:hAnsi="Times New Roman" w:cs="Times New Roman"/>
-          <w:i/>
-          <w:color w:val="7030A0"/>
-        </w:rPr>
-      </w:pPr>
-      <w:r>
-        <w:rPr>
-          <w:rFonts w:ascii="Times New Roman" w:eastAsia="Times New Roman" w:hAnsi="Times New Roman" w:cs="Times New Roman"/>
-          <w:i/>
-          <w:color w:val="7030A0"/>
-        </w:rPr>
-        <w:t>The insert function (Part E) and look-up function (Part F) must respectively store and retrieve the following information:</w:t>
-      </w:r>
-    </w:p>
-    <w:p>
-      <w:pPr>
-        <w:numPr>
-          <w:ilvl w:val="0"/>
-          <w:numId w:val="3"/>
-        </w:numPr>
-        <w:spacing w:after="0" w:line="276" w:lineRule="auto"/>
-        <w:jc w:val="both"/>
-        <w:rPr>
-          <w:rFonts w:ascii="Times New Roman" w:eastAsia="Times New Roman" w:hAnsi="Times New Roman" w:cs="Times New Roman"/>
-          <w:i/>
-          <w:color w:val="7030A0"/>
-        </w:rPr>
-      </w:pPr>
-      <w:r>
-        <w:rPr>
-          <w:rFonts w:ascii="Times New Roman" w:eastAsia="Times New Roman" w:hAnsi="Times New Roman" w:cs="Times New Roman"/>
-          <w:i/>
-          <w:color w:val="7030A0"/>
-        </w:rPr>
-        <w:t xml:space="preserve">package ID number </w:t>
-      </w:r>
-    </w:p>
-    <w:p>
-      <w:pPr>
-        <w:numPr>
-          <w:ilvl w:val="0"/>
-          <w:numId w:val="3"/>
-        </w:numPr>
-        <w:spacing w:after="0" w:line="276" w:lineRule="auto"/>
-        <w:jc w:val="both"/>
-        <w:rPr>
-          <w:rFonts w:ascii="Times New Roman" w:eastAsia="Times New Roman" w:hAnsi="Times New Roman" w:cs="Times New Roman"/>
-          <w:i/>
-          <w:color w:val="7030A0"/>
-        </w:rPr>
-      </w:pPr>
-      <w:r>
-        <w:rPr>
-          <w:rFonts w:ascii="Times New Roman" w:eastAsia="Times New Roman" w:hAnsi="Times New Roman" w:cs="Times New Roman"/>
-          <w:i/>
-          <w:color w:val="7030A0"/>
-        </w:rPr>
-        <w:t>delivery address</w:t>
-      </w:r>
-    </w:p>
-    <w:p>
-      <w:pPr>
-        <w:numPr>
-          <w:ilvl w:val="0"/>
-          <w:numId w:val="3"/>
-        </w:numPr>
-        <w:spacing w:after="0" w:line="276" w:lineRule="auto"/>
-        <w:jc w:val="both"/>
-        <w:rPr>
-          <w:rFonts w:ascii="Times New Roman" w:eastAsia="Times New Roman" w:hAnsi="Times New Roman" w:cs="Times New Roman"/>
-          <w:i/>
-          <w:color w:val="7030A0"/>
-        </w:rPr>
-      </w:pPr>
-      <w:r>
-        <w:rPr>
-          <w:rFonts w:ascii="Times New Roman" w:eastAsia="Times New Roman" w:hAnsi="Times New Roman" w:cs="Times New Roman"/>
-          <w:i/>
-          <w:color w:val="7030A0"/>
-        </w:rPr>
-        <w:t>delivery deadline</w:t>
-      </w:r>
-    </w:p>
-    <w:p>
-      <w:pPr>
-        <w:numPr>
-          <w:ilvl w:val="0"/>
-          <w:numId w:val="3"/>
-        </w:numPr>
-        <w:spacing w:after="0" w:line="276" w:lineRule="auto"/>
-        <w:jc w:val="both"/>
-        <w:rPr>
-          <w:rFonts w:ascii="Times New Roman" w:eastAsia="Times New Roman" w:hAnsi="Times New Roman" w:cs="Times New Roman"/>
-          <w:i/>
-          <w:color w:val="7030A0"/>
-        </w:rPr>
-      </w:pPr>
-      <w:r>
-        <w:rPr>
-          <w:rFonts w:ascii="Times New Roman" w:eastAsia="Times New Roman" w:hAnsi="Times New Roman" w:cs="Times New Roman"/>
-          <w:i/>
-          <w:color w:val="7030A0"/>
-        </w:rPr>
-        <w:t>delivery city</w:t>
-      </w:r>
-    </w:p>
-    <w:p>
-      <w:pPr>
-        <w:numPr>
-          <w:ilvl w:val="0"/>
-          <w:numId w:val="3"/>
-        </w:numPr>
-        <w:spacing w:after="0" w:line="276" w:lineRule="auto"/>
-        <w:jc w:val="both"/>
-        <w:rPr>
-          <w:rFonts w:ascii="Times New Roman" w:eastAsia="Times New Roman" w:hAnsi="Times New Roman" w:cs="Times New Roman"/>
-          <w:i/>
-          <w:color w:val="7030A0"/>
-        </w:rPr>
-      </w:pPr>
-      <w:r>
-        <w:rPr>
-          <w:rFonts w:ascii="Times New Roman" w:eastAsia="Times New Roman" w:hAnsi="Times New Roman" w:cs="Times New Roman"/>
-          <w:i/>
-          <w:color w:val="7030A0"/>
-        </w:rPr>
-        <w:t>delivery zip code</w:t>
-      </w:r>
-    </w:p>
-    <w:p>
-      <w:pPr>
-        <w:numPr>
-          <w:ilvl w:val="0"/>
-          <w:numId w:val="3"/>
-        </w:numPr>
-        <w:spacing w:after="0" w:line="276" w:lineRule="auto"/>
-        <w:jc w:val="both"/>
-        <w:rPr>
-          <w:rFonts w:ascii="Times New Roman" w:eastAsia="Times New Roman" w:hAnsi="Times New Roman" w:cs="Times New Roman"/>
-          <w:i/>
-          <w:color w:val="7030A0"/>
-        </w:rPr>
-      </w:pPr>
-      <w:r>
-        <w:rPr>
-          <w:rFonts w:ascii="Times New Roman" w:eastAsia="Times New Roman" w:hAnsi="Times New Roman" w:cs="Times New Roman"/>
-          <w:i/>
-          <w:color w:val="7030A0"/>
-        </w:rPr>
-        <w:t>package weight</w:t>
-      </w:r>
-    </w:p>
-    <w:p>
-      <w:pPr>
-        <w:numPr>
-          <w:ilvl w:val="0"/>
-          <w:numId w:val="3"/>
-        </w:numPr>
-        <w:spacing w:after="0" w:line="276" w:lineRule="auto"/>
-        <w:jc w:val="both"/>
-        <w:rPr>
-          <w:rFonts w:ascii="Times New Roman" w:eastAsia="Times New Roman" w:hAnsi="Times New Roman" w:cs="Times New Roman"/>
-          <w:i/>
-          <w:color w:val="7030A0"/>
-        </w:rPr>
-      </w:pPr>
-      <w:r>
-        <w:rPr>
-          <w:rFonts w:ascii="Times New Roman" w:eastAsia="Times New Roman" w:hAnsi="Times New Roman" w:cs="Times New Roman"/>
-          <w:i/>
-          <w:color w:val="7030A0"/>
-        </w:rPr>
-        <w:t xml:space="preserve">delivery status (at the hub, </w:t>
-      </w:r>
-      <w:proofErr w:type="spellStart"/>
-      <w:r>
-        <w:rPr>
-          <w:rFonts w:ascii="Times New Roman" w:eastAsia="Times New Roman" w:hAnsi="Times New Roman" w:cs="Times New Roman"/>
-          <w:i/>
-          <w:color w:val="7030A0"/>
-        </w:rPr>
-        <w:t>en</w:t>
-      </w:r>
-      <w:proofErr w:type="spellEnd"/>
-      <w:r>
-        <w:rPr>
-          <w:rFonts w:ascii="Times New Roman" w:eastAsia="Times New Roman" w:hAnsi="Times New Roman" w:cs="Times New Roman"/>
-          <w:i/>
-          <w:color w:val="7030A0"/>
-        </w:rPr>
-        <w:t xml:space="preserve"> route, or delivery time)</w:t>
+          <w:rFonts w:eastAsia="Times New Roman" w:cstheme="minorHAnsi"/>
+        </w:rPr>
+      </w:pPr>
+      <w:r>
+        <w:rPr>
+          <w:rFonts w:eastAsia="Times New Roman" w:cstheme="minorHAnsi"/>
+        </w:rPr>
+        <w:tab/>
+        <w:t>The hash table in this program is self-adjusting. It obtains the number of packages from the provided CSV – see main.py</w:t>
+      </w:r>
+      <w:r>
+        <w:rPr>
+          <w:rFonts w:eastAsia="Times New Roman" w:cstheme="minorHAnsi"/>
+        </w:rPr>
+        <w:t xml:space="preserve"> line 48. It then automatically creates a hash table to fit that number of packages. See main.py line 50, which takes the result of line 48 as an argument.</w:t>
+      </w:r>
+    </w:p>
+    <w:p>
+      <w:pPr>
+        <w:jc w:val="both"/>
+        <w:rPr>
+          <w:rFonts w:eastAsia="Times New Roman" w:cstheme="minorHAnsi"/>
+        </w:rPr>
+      </w:pPr>
+      <w:r>
+        <w:rPr>
+          <w:rFonts w:eastAsia="Times New Roman" w:cstheme="minorHAnsi"/>
+        </w:rPr>
+        <w:tab/>
+        <w:t xml:space="preserve">The insertion method is called in main.py line 58. It takes the CSV and the hash table created in line 51 as arguments and adds the  CSV data to the hash table. This code is also self-adjusting in that it can take packages with any ID number up until the table is full. </w:t>
+      </w:r>
+    </w:p>
+    <w:p>
+      <w:pPr>
+        <w:jc w:val="both"/>
+        <w:rPr>
+          <w:rFonts w:eastAsia="Times New Roman" w:cstheme="minorHAnsi"/>
+        </w:rPr>
+      </w:pPr>
+      <w:r>
+        <w:rPr>
+          <w:rFonts w:eastAsia="Times New Roman" w:cstheme="minorHAnsi"/>
+        </w:rPr>
+        <w:tab/>
+        <w:t>The function that looks up the package data by ID number is called from main.py line 233. This prints each line for the user at the end of the program.</w:t>
+      </w:r>
+      <w:r>
+        <w:rPr>
+          <w:rFonts w:eastAsia="Times New Roman" w:cstheme="minorHAnsi"/>
+        </w:rPr>
+        <w:t xml:space="preserve"> This can be done via a loop because the packages happen to be in numerical order.</w:t>
+      </w:r>
+      <w:r>
+        <w:rPr>
+          <w:rFonts w:eastAsia="Times New Roman" w:cstheme="minorHAnsi"/>
+        </w:rPr>
+        <w:t xml:space="preserve"> It is also referenced by several other methods for various parts of the program. </w:t>
       </w:r>
     </w:p>
     <w:p>
@@ -4329,17 +3675,16 @@
         <w:pStyle w:val="Heading2"/>
         <w:jc w:val="both"/>
         <w:rPr>
-          <w:rFonts w:ascii="Times New Roman" w:eastAsia="Times New Roman" w:hAnsi="Times New Roman" w:cs="Times New Roman"/>
-          <w:color w:val="7030A0"/>
+          <w:rFonts w:asciiTheme="minorHAnsi" w:eastAsia="Times New Roman" w:hAnsiTheme="minorHAnsi" w:cstheme="minorHAnsi"/>
         </w:rPr>
       </w:pPr>
       <w:bookmarkStart w:id="11" w:name="_8e3030j9ckmq" w:colFirst="0" w:colLast="0"/>
       <w:bookmarkEnd w:id="11"/>
       <w:r>
         <w:rPr>
-          <w:rFonts w:ascii="Times New Roman" w:eastAsia="Times New Roman" w:hAnsi="Times New Roman" w:cs="Times New Roman"/>
-          <w:color w:val="7030A0"/>
-        </w:rPr>
+          <w:rFonts w:asciiTheme="minorHAnsi" w:eastAsia="Times New Roman" w:hAnsiTheme="minorHAnsi" w:cstheme="minorHAnsi"/>
+        </w:rPr>
+        <w:lastRenderedPageBreak/>
         <w:t>D1: EXPLANATION OF DATA STRUCTURE</w:t>
       </w:r>
     </w:p>
@@ -4347,56 +3692,72 @@
       <w:pPr>
         <w:jc w:val="both"/>
         <w:rPr>
-          <w:rFonts w:ascii="Times New Roman" w:eastAsia="Times New Roman" w:hAnsi="Times New Roman" w:cs="Times New Roman"/>
-          <w:color w:val="7030A0"/>
-        </w:rPr>
-      </w:pPr>
-      <w:r>
-        <w:rPr>
-          <w:rFonts w:ascii="Times New Roman" w:eastAsia="Times New Roman" w:hAnsi="Times New Roman" w:cs="Times New Roman"/>
-          <w:color w:val="7030A0"/>
-        </w:rPr>
-        <w:t>The submission accurately explains how the data structure (hash-table) uses package IDs to store and retrieve package information.</w:t>
-      </w:r>
-    </w:p>
-    <w:p>
-      <w:pPr>
-        <w:jc w:val="both"/>
-        <w:rPr>
-          <w:rFonts w:ascii="Times New Roman" w:eastAsia="Times New Roman" w:hAnsi="Times New Roman" w:cs="Times New Roman"/>
-          <w:color w:val="7030A0"/>
-        </w:rPr>
-      </w:pPr>
-    </w:p>
-    <w:p>
-      <w:pPr>
-        <w:jc w:val="both"/>
-        <w:rPr>
-          <w:rFonts w:ascii="Times New Roman" w:eastAsia="Times New Roman" w:hAnsi="Times New Roman" w:cs="Times New Roman"/>
-          <w:i/>
-          <w:color w:val="7030A0"/>
-        </w:rPr>
-      </w:pPr>
-      <w:r>
-        <w:rPr>
-          <w:rFonts w:ascii="Times New Roman" w:eastAsia="Times New Roman" w:hAnsi="Times New Roman" w:cs="Times New Roman"/>
-          <w:i/>
-          <w:color w:val="7030A0"/>
-        </w:rPr>
-        <w:t xml:space="preserve">Provide an explanation that describes the hash table’s logic, i.e.,  how it stores and retrieves package information. You should include a description of why your hash-table retrieves information accurately and more efficiently than a simple linear search. </w:t>
-      </w:r>
-    </w:p>
-    <w:p>
-      <w:pPr>
-        <w:jc w:val="both"/>
-        <w:rPr>
-          <w:rFonts w:ascii="Times New Roman" w:eastAsia="Times New Roman" w:hAnsi="Times New Roman" w:cs="Times New Roman"/>
-          <w:color w:val="7030A0"/>
-        </w:rPr>
-      </w:pPr>
-      <w:r>
-        <w:rPr>
-          <w:color w:val="7030A0"/>
+          <w:rFonts w:eastAsia="Times New Roman" w:cstheme="minorHAnsi"/>
+        </w:rPr>
+      </w:pPr>
+      <w:r>
+        <w:rPr>
+          <w:rFonts w:eastAsia="Times New Roman" w:cstheme="minorHAnsi"/>
+        </w:rPr>
+        <w:tab/>
+        <w:t xml:space="preserve">The hash table is implemented in the HashTable.py file. It consists of two parallel lists called self.key_buckets and self.data_buckets found at lines 11 and 12. These lists are set to the size of the package CSV file (table_size) obtained in a previous method, so there is room for each package. The hash table </w:t>
+      </w:r>
+      <w:r>
+        <w:rPr>
+          <w:rFonts w:eastAsia="Times New Roman" w:cstheme="minorHAnsi"/>
+        </w:rPr>
+        <w:t>needs</w:t>
+      </w:r>
+      <w:r>
+        <w:rPr>
+          <w:rFonts w:eastAsia="Times New Roman" w:cstheme="minorHAnsi"/>
+        </w:rPr>
+        <w:t xml:space="preserve"> to decide which list index to give to a particular package, and it does this via the hash_function found at line 65. It takes a numerical ID for the package (the package ID) and perform</w:t>
+      </w:r>
+      <w:r>
+        <w:rPr>
+          <w:rFonts w:eastAsia="Times New Roman" w:cstheme="minorHAnsi"/>
+        </w:rPr>
+        <w:t>s</w:t>
+      </w:r>
+      <w:r>
+        <w:rPr>
+          <w:rFonts w:eastAsia="Times New Roman" w:cstheme="minorHAnsi"/>
+        </w:rPr>
+        <w:t xml:space="preserve"> modulo table_size on it, and the answer is the index where the package will be stored. The ID is stored at that index in the key_buckets list, and the data is stored at that index in the data_buckets list. </w:t>
+      </w:r>
+    </w:p>
+    <w:p>
+      <w:pPr>
+        <w:jc w:val="both"/>
+        <w:rPr>
+          <w:rFonts w:eastAsia="Times New Roman" w:cstheme="minorHAnsi"/>
+        </w:rPr>
+      </w:pPr>
+      <w:r>
+        <w:rPr>
+          <w:rFonts w:eastAsia="Times New Roman" w:cstheme="minorHAnsi"/>
+        </w:rPr>
+        <w:tab/>
+        <w:t xml:space="preserve">No searching is required to access this package information again, because you simply perform the hash_function on any ID, and you immediately know the index where key and data are stored in their respective lists. </w:t>
+      </w:r>
+      <w:r>
+        <w:rPr>
+          <w:rFonts w:eastAsia="Times New Roman" w:cstheme="minorHAnsi"/>
+        </w:rPr>
+        <w:t xml:space="preserve">If you did not have this direct connection from the ID to the list index it is stored at, you would have to loop through the list and find hits via equality. Hash functions save a search. </w:t>
+      </w:r>
+    </w:p>
+    <w:p>
+      <w:pPr>
+        <w:jc w:val="both"/>
+        <w:rPr>
+          <w:rFonts w:eastAsia="Times New Roman" w:cstheme="minorHAnsi"/>
+        </w:rPr>
+      </w:pPr>
+      <w:r>
+        <w:rPr>
+          <w:rFonts w:cstheme="minorHAnsi"/>
         </w:rPr>
         <w:pict w14:anchorId="1F9570D7">
           <v:rect id="_x0000_i1036" style="width:0;height:1.5pt" o:hralign="center" o:hrstd="t" o:hr="t" fillcolor="#a0a0a0" stroked="f"/>
@@ -4408,51 +3769,1089 @@
         <w:pStyle w:val="Heading2"/>
         <w:jc w:val="both"/>
         <w:rPr>
-          <w:rFonts w:ascii="Times New Roman" w:eastAsia="Times New Roman" w:hAnsi="Times New Roman" w:cs="Times New Roman"/>
-          <w:color w:val="7030A0"/>
+          <w:rFonts w:asciiTheme="minorHAnsi" w:eastAsia="Times New Roman" w:hAnsiTheme="minorHAnsi" w:cstheme="minorHAnsi"/>
         </w:rPr>
       </w:pPr>
       <w:bookmarkStart w:id="12" w:name="_1l9uepa07fn2" w:colFirst="0" w:colLast="0"/>
       <w:bookmarkEnd w:id="12"/>
       <w:r>
         <w:rPr>
-          <w:rFonts w:ascii="Times New Roman" w:eastAsia="Times New Roman" w:hAnsi="Times New Roman" w:cs="Times New Roman"/>
-          <w:color w:val="7030A0"/>
+          <w:rFonts w:asciiTheme="minorHAnsi" w:eastAsia="Times New Roman" w:hAnsiTheme="minorHAnsi" w:cstheme="minorHAnsi"/>
         </w:rPr>
         <w:t>E: HASH TABLE</w:t>
       </w:r>
     </w:p>
     <w:p>
       <w:pPr>
+        <w:rPr>
+          <w:rFonts w:cstheme="minorHAnsi"/>
+          <w:lang w:val="en"/>
+        </w:rPr>
+      </w:pPr>
+      <w:r>
+        <w:rPr>
+          <w:rFonts w:cstheme="minorHAnsi"/>
+          <w:lang w:val="en"/>
+        </w:rPr>
+        <w:tab/>
+        <w:t xml:space="preserve">The insertion function, .put(), is found in HashTable.py line 32. It is described in part D1. The .put() function is called by the create_package_objects function in Package.py line 19. Create_package_objects </w:t>
+      </w:r>
+      <w:proofErr w:type="gramStart"/>
+      <w:r>
+        <w:rPr>
+          <w:rFonts w:cstheme="minorHAnsi"/>
+          <w:lang w:val="en"/>
+        </w:rPr>
+        <w:t>spells</w:t>
+      </w:r>
+      <w:proofErr w:type="gramEnd"/>
+      <w:r>
+        <w:rPr>
+          <w:rFonts w:cstheme="minorHAnsi"/>
+          <w:lang w:val="en"/>
+        </w:rPr>
+        <w:t xml:space="preserve"> out which information is passed into the .put() function.</w:t>
+      </w:r>
+      <w:r>
+        <w:rPr>
+          <w:rFonts w:cstheme="minorHAnsi"/>
+          <w:lang w:val="en"/>
+        </w:rPr>
+        <w:t xml:space="preserve"> The information is parsed from the package CSV as defined by line 29:</w:t>
+      </w:r>
+    </w:p>
+    <w:p>
+      <w:pPr>
+        <w:rPr>
+          <w:rFonts w:cstheme="minorHAnsi"/>
+        </w:rPr>
+      </w:pPr>
+      <w:r>
+        <w:rPr>
+          <w:rFonts w:cstheme="minorHAnsi"/>
+        </w:rPr>
+        <w:t>hashmap.put(i, [line[1], line[2], line[3], line[4], line[5], line[6], line[7], truck_num, time_stamp,</w:t>
+      </w:r>
+      <w:r>
+        <w:rPr>
+          <w:rFonts w:cstheme="minorHAnsi"/>
+        </w:rPr>
+        <w:br/>
+        <w:t xml:space="preserve">                status])</w:t>
+      </w:r>
+    </w:p>
+    <w:p>
+      <w:pPr>
+        <w:rPr>
+          <w:rFonts w:cstheme="minorHAnsi"/>
+          <w:lang w:val="en"/>
+        </w:rPr>
+      </w:pPr>
+      <w:r>
+        <w:rPr>
+          <w:rFonts w:cstheme="minorHAnsi"/>
+          <w:lang w:val="en"/>
+        </w:rPr>
+        <w:t xml:space="preserve">Indexes I – 7 are the information items given: ID, address, state, zip, due time, and weight. Truck_num, </w:t>
+      </w:r>
+      <w:r>
+        <w:rPr>
+          <w:rFonts w:cstheme="minorHAnsi"/>
+          <w:lang w:val="en"/>
+        </w:rPr>
+        <w:t>time_stamp, and status are added to keep track of status and delivery times.</w:t>
+      </w:r>
+    </w:p>
+    <w:p>
+      <w:pPr>
+        <w:jc w:val="both"/>
+        <w:rPr>
+          <w:rFonts w:eastAsia="Times New Roman" w:cstheme="minorHAnsi"/>
+        </w:rPr>
+      </w:pPr>
+      <w:r>
+        <w:rPr>
+          <w:rFonts w:cstheme="minorHAnsi"/>
+        </w:rPr>
+        <w:pict w14:anchorId="4316A2FD">
+          <v:rect id="_x0000_i1037" style="width:0;height:1.5pt" o:hralign="center" o:hrstd="t" o:hr="t" fillcolor="#a0a0a0" stroked="f"/>
+        </w:pict>
+      </w:r>
+    </w:p>
+    <w:p>
+      <w:pPr>
+        <w:pStyle w:val="Heading2"/>
+        <w:jc w:val="both"/>
+        <w:rPr>
+          <w:rFonts w:asciiTheme="minorHAnsi" w:eastAsia="Times New Roman" w:hAnsiTheme="minorHAnsi" w:cstheme="minorHAnsi"/>
+        </w:rPr>
+      </w:pPr>
+      <w:bookmarkStart w:id="13" w:name="_t3406fuvv9c" w:colFirst="0" w:colLast="0"/>
+      <w:bookmarkEnd w:id="13"/>
+      <w:r>
+        <w:rPr>
+          <w:rFonts w:asciiTheme="minorHAnsi" w:eastAsia="Times New Roman" w:hAnsiTheme="minorHAnsi" w:cstheme="minorHAnsi"/>
+        </w:rPr>
+        <w:t>F: LOOK-UP FUNCTION</w:t>
+      </w:r>
+    </w:p>
+    <w:p>
+      <w:pPr>
+        <w:ind w:firstLine="720"/>
+        <w:rPr>
+          <w:rFonts w:cstheme="minorHAnsi"/>
+          <w:lang w:val="en"/>
+        </w:rPr>
+      </w:pPr>
+      <w:r>
+        <w:rPr>
+          <w:rFonts w:cstheme="minorHAnsi"/>
+          <w:lang w:val="en"/>
+        </w:rPr>
+        <w:t xml:space="preserve">The hash table loop-up function is found in HashTable.py line 81. Line 82 is </w:t>
+      </w:r>
+      <w:r>
+        <w:rPr>
+          <w:rFonts w:cstheme="minorHAnsi"/>
+          <w:lang w:val="en"/>
+        </w:rPr>
+        <w:t>truly the only part used in this implementation:</w:t>
+      </w:r>
+    </w:p>
+    <w:p>
+      <w:pPr>
+        <w:ind w:firstLine="720"/>
+        <w:rPr>
+          <w:rFonts w:cstheme="minorHAnsi"/>
+          <w:lang w:val="en"/>
+        </w:rPr>
+      </w:pPr>
+      <w:r>
+        <w:rPr>
+          <w:rFonts w:cstheme="minorHAnsi"/>
+          <w:lang w:val="en"/>
+        </w:rPr>
+        <w:t>start_bucket = self.hash_function(key, len(self.key_buckets))</w:t>
+      </w:r>
+    </w:p>
+    <w:p>
+      <w:pPr>
+        <w:rPr>
+          <w:rFonts w:cstheme="minorHAnsi"/>
+          <w:lang w:val="en"/>
+        </w:rPr>
+      </w:pPr>
+      <w:r>
+        <w:rPr>
+          <w:rFonts w:cstheme="minorHAnsi"/>
+          <w:lang w:val="en"/>
+        </w:rPr>
+        <w:t>This is a recreation of the hash function. It takes the ID provided and calculates the index of the key and data in their respective lists. Line 90 checks to make sure the ID provided does == the key found in key_buckets, and if so, returns the data in data_buckets at this same index. The data is a list of package information.</w:t>
+      </w:r>
+    </w:p>
+    <w:p>
+      <w:pPr>
+        <w:rPr>
+          <w:rFonts w:cstheme="minorHAnsi"/>
+          <w:lang w:val="en"/>
+        </w:rPr>
+      </w:pPr>
+      <w:r>
+        <w:rPr>
+          <w:rFonts w:cstheme="minorHAnsi"/>
+          <w:lang w:val="en"/>
+        </w:rPr>
+        <w:tab/>
+        <w:t xml:space="preserve">The other work within this method, and the else: clause found at line 94 all pertain to instances where the package ID is not present, or in cases where there were key collisions when adding packages. This is extraneous for this particular use of the hash table because there are no collisions, and every </w:t>
+      </w:r>
+      <w:r>
+        <w:rPr>
+          <w:rFonts w:cstheme="minorHAnsi"/>
+          <w:lang w:val="en"/>
+        </w:rPr>
+        <w:lastRenderedPageBreak/>
+        <w:t xml:space="preserve">bucket is full. </w:t>
+      </w:r>
+      <w:r>
+        <w:rPr>
+          <w:rFonts w:cstheme="minorHAnsi"/>
+        </w:rPr>
+        <w:pict w14:anchorId="5677AC06">
+          <v:rect id="_x0000_i1038" style="width:0;height:1.5pt" o:hralign="center" o:hrstd="t" o:hr="t" fillcolor="#a0a0a0" stroked="f"/>
+        </w:pict>
+      </w:r>
+    </w:p>
+    <w:p>
+      <w:pPr>
+        <w:pStyle w:val="Heading2"/>
+        <w:jc w:val="both"/>
+        <w:rPr>
+          <w:rFonts w:ascii="Times New Roman" w:eastAsia="Times New Roman" w:hAnsi="Times New Roman" w:cs="Times New Roman"/>
+        </w:rPr>
+      </w:pPr>
+      <w:bookmarkStart w:id="14" w:name="_7mhkwjcp0dwg" w:colFirst="0" w:colLast="0"/>
+      <w:bookmarkEnd w:id="14"/>
+      <w:r>
+        <w:rPr>
+          <w:rFonts w:ascii="Times New Roman" w:eastAsia="Times New Roman" w:hAnsi="Times New Roman" w:cs="Times New Roman"/>
+        </w:rPr>
+        <w:t>G: INTERFACE</w:t>
+      </w:r>
+    </w:p>
+    <w:p>
+      <w:pPr>
+        <w:rPr>
+          <w:lang w:val="en"/>
+        </w:rPr>
+      </w:pPr>
+      <w:r>
+        <w:rPr>
+          <w:lang w:val="en"/>
+        </w:rPr>
+        <w:tab/>
+        <w:t>A user interface is present. When the code is run in PyCharm, it will welcome you to the program and ask for you to input a time. This time will return a list of all packages and their statuses at that time on that day. After the list of packages, the program will also print the time each of the three trucks returned to the hub, and the total mileage of the 3 trucks that day.</w:t>
+      </w:r>
+      <w:bookmarkStart w:id="15" w:name="_km7poy9lffqn" w:colFirst="0" w:colLast="0"/>
+      <w:bookmarkEnd w:id="15"/>
+    </w:p>
+    <w:p>
+      <w:pPr>
+        <w:jc w:val="both"/>
+        <w:rPr>
+          <w:rFonts w:ascii="Times New Roman" w:eastAsia="Times New Roman" w:hAnsi="Times New Roman" w:cs="Times New Roman"/>
+          <w:color w:val="7030A0"/>
+        </w:rPr>
+      </w:pPr>
+      <w:r>
+        <w:rPr>
+          <w:color w:val="7030A0"/>
+        </w:rPr>
+        <w:pict w14:anchorId="480F37BF">
+          <v:rect id="_x0000_i1039" style="width:0;height:1.5pt" o:hralign="center" o:hrstd="t" o:hr="t" fillcolor="#a0a0a0" stroked="f"/>
+        </w:pict>
+      </w:r>
+    </w:p>
+    <w:p>
+      <w:pPr>
+        <w:pStyle w:val="Heading2"/>
+        <w:jc w:val="both"/>
+        <w:rPr>
+          <w:rFonts w:ascii="Times New Roman" w:eastAsia="Times New Roman" w:hAnsi="Times New Roman" w:cs="Times New Roman"/>
+        </w:rPr>
+      </w:pPr>
+      <w:bookmarkStart w:id="16" w:name="_b5vw3ze7c90e" w:colFirst="0" w:colLast="0"/>
+      <w:bookmarkEnd w:id="16"/>
+      <w:r>
+        <w:rPr>
+          <w:rFonts w:ascii="Times New Roman" w:eastAsia="Times New Roman" w:hAnsi="Times New Roman" w:cs="Times New Roman"/>
+        </w:rPr>
+        <w:t>G1-G3: 1st, 2nd, and 3rd status checks.</w:t>
+      </w:r>
+    </w:p>
+    <w:p>
+      <w:pPr>
+        <w:rPr>
+          <w:lang w:val="en"/>
+        </w:rPr>
+      </w:pPr>
+      <w:r>
+        <w:rPr>
+          <w:lang w:val="en"/>
+        </w:rPr>
+        <w:tab/>
+        <w:t xml:space="preserve">Screenshots are provided for 0900, 1000, and 1300, to fit the 3 ranges stated. </w:t>
+      </w:r>
+      <w:r>
+        <w:rPr>
+          <w:rFonts w:ascii="Times New Roman" w:eastAsia="Times New Roman" w:hAnsi="Times New Roman" w:cs="Times New Roman"/>
+        </w:rPr>
+        <w:t>See the 6 screenshots within the UniversityUPS folder.</w:t>
+      </w:r>
+    </w:p>
+    <w:p>
+      <w:pPr>
+        <w:jc w:val="both"/>
+        <w:rPr>
+          <w:rFonts w:ascii="Times New Roman" w:eastAsia="Times New Roman" w:hAnsi="Times New Roman" w:cs="Times New Roman"/>
+        </w:rPr>
+      </w:pPr>
+      <w:r>
+        <w:pict w14:anchorId="0ADA84DD">
+          <v:rect id="_x0000_i1040" style="width:0;height:1.5pt" o:hralign="center" o:hrstd="t" o:hr="t" fillcolor="#a0a0a0" stroked="f"/>
+        </w:pict>
+      </w:r>
+    </w:p>
+    <w:p>
+      <w:pPr>
+        <w:pStyle w:val="Heading2"/>
+        <w:jc w:val="both"/>
+        <w:rPr>
+          <w:rFonts w:ascii="Times New Roman" w:eastAsia="Times New Roman" w:hAnsi="Times New Roman" w:cs="Times New Roman"/>
+        </w:rPr>
+      </w:pPr>
+      <w:bookmarkStart w:id="17" w:name="_ryp18kwelox8" w:colFirst="0" w:colLast="0"/>
+      <w:bookmarkEnd w:id="17"/>
+      <w:r>
+        <w:rPr>
+          <w:rFonts w:ascii="Times New Roman" w:eastAsia="Times New Roman" w:hAnsi="Times New Roman" w:cs="Times New Roman"/>
+        </w:rPr>
+        <w:t>H: SCREENSHOTS OF CODE EXECUTION</w:t>
+      </w:r>
+    </w:p>
+    <w:p>
+      <w:pPr>
+        <w:jc w:val="both"/>
+        <w:rPr>
+          <w:rFonts w:ascii="Times New Roman" w:eastAsia="Times New Roman" w:hAnsi="Times New Roman" w:cs="Times New Roman"/>
+        </w:rPr>
+      </w:pPr>
+      <w:r>
+        <w:rPr>
+          <w:rFonts w:ascii="Times New Roman" w:eastAsia="Times New Roman" w:hAnsi="Times New Roman" w:cs="Times New Roman"/>
+        </w:rPr>
+        <w:tab/>
+        <w:t>See the 6 screenshots with</w:t>
+      </w:r>
+      <w:r>
+        <w:rPr>
+          <w:rFonts w:ascii="Times New Roman" w:eastAsia="Times New Roman" w:hAnsi="Times New Roman" w:cs="Times New Roman"/>
+        </w:rPr>
+        <w:t>in</w:t>
+      </w:r>
+      <w:r>
+        <w:rPr>
+          <w:rFonts w:ascii="Times New Roman" w:eastAsia="Times New Roman" w:hAnsi="Times New Roman" w:cs="Times New Roman"/>
+        </w:rPr>
+        <w:t xml:space="preserve"> the UniversityUPS folder.</w:t>
+      </w:r>
+    </w:p>
+    <w:p>
+      <w:pPr>
+        <w:jc w:val="both"/>
+        <w:rPr>
+          <w:rFonts w:ascii="Times New Roman" w:eastAsia="Times New Roman" w:hAnsi="Times New Roman" w:cs="Times New Roman"/>
+        </w:rPr>
+      </w:pPr>
+      <w:r>
+        <w:pict w14:anchorId="7C27CA07">
+          <v:rect id="_x0000_i1041" style="width:0;height:1.5pt" o:hralign="center" o:hrstd="t" o:hr="t" fillcolor="#a0a0a0" stroked="f"/>
+        </w:pict>
+      </w:r>
+      <w:r>
+        <w:rPr>
+          <w:rFonts w:ascii="Times New Roman" w:eastAsia="Times New Roman" w:hAnsi="Times New Roman" w:cs="Times New Roman"/>
+        </w:rPr>
+        <w:t xml:space="preserve"> </w:t>
+      </w:r>
+    </w:p>
+    <w:p>
+      <w:pPr>
+        <w:pStyle w:val="Heading2"/>
+        <w:jc w:val="both"/>
+        <w:rPr>
+          <w:rFonts w:ascii="Times New Roman" w:eastAsia="Times New Roman" w:hAnsi="Times New Roman" w:cs="Times New Roman"/>
+        </w:rPr>
+      </w:pPr>
+      <w:bookmarkStart w:id="18" w:name="_44xqz9nl6899" w:colFirst="0" w:colLast="0"/>
+      <w:bookmarkEnd w:id="18"/>
+      <w:r>
+        <w:rPr>
+          <w:rFonts w:ascii="Times New Roman" w:eastAsia="Times New Roman" w:hAnsi="Times New Roman" w:cs="Times New Roman"/>
+        </w:rPr>
+        <w:t>I1: STRENGTHS OF THE CHOSEN ALGORITHM</w:t>
+      </w:r>
+    </w:p>
+    <w:p>
+      <w:pPr>
+        <w:rPr>
+          <w:lang w:val="en"/>
+        </w:rPr>
+      </w:pPr>
+      <w:r>
+        <w:rPr>
+          <w:lang w:val="en"/>
+        </w:rPr>
+        <w:tab/>
+        <w:t>Two strengths of the nearest neighbor algorithm are ease of understanding and implementation, and the ability to scale up. This algorithm is easy to implement because there are so many examples of it, and the concept of going to the next nearest stop is easy to grasp. It can scale up well because the algorithm doesn’t grow particularly fast with added packages. Also, I noticed that the trucks I had with fewer packages weren’t necessarily much faster. Density of stops can be a good thing for this algorithm.</w:t>
+      </w:r>
+    </w:p>
+    <w:p>
+      <w:pPr>
+        <w:jc w:val="both"/>
+        <w:rPr>
+          <w:rFonts w:ascii="Times New Roman" w:eastAsia="Times New Roman" w:hAnsi="Times New Roman" w:cs="Times New Roman"/>
+        </w:rPr>
+      </w:pPr>
+      <w:r>
+        <w:pict w14:anchorId="1D7E7424">
+          <v:rect id="_x0000_i1042" style="width:0;height:1.5pt" o:hralign="center" o:hrstd="t" o:hr="t" fillcolor="#a0a0a0" stroked="f"/>
+        </w:pict>
+      </w:r>
+    </w:p>
+    <w:p>
+      <w:pPr>
+        <w:pStyle w:val="Heading2"/>
+        <w:jc w:val="both"/>
+        <w:rPr>
+          <w:rFonts w:ascii="Times New Roman" w:eastAsia="Times New Roman" w:hAnsi="Times New Roman" w:cs="Times New Roman"/>
+        </w:rPr>
+      </w:pPr>
+      <w:bookmarkStart w:id="19" w:name="_l8kk3ejnpg8n" w:colFirst="0" w:colLast="0"/>
+      <w:bookmarkEnd w:id="19"/>
+      <w:r>
+        <w:rPr>
+          <w:rFonts w:ascii="Times New Roman" w:eastAsia="Times New Roman" w:hAnsi="Times New Roman" w:cs="Times New Roman"/>
+        </w:rPr>
+        <w:t>I2: VERIFICATION OF ALGORITHM</w:t>
+      </w:r>
+    </w:p>
+    <w:p>
+      <w:pPr>
+        <w:rPr>
+          <w:lang w:val="en"/>
+        </w:rPr>
+      </w:pPr>
+      <w:r>
+        <w:rPr>
+          <w:lang w:val="en"/>
+        </w:rPr>
+        <w:tab/>
+        <w:t>Total mileage traveled is printed after the packages print out when the program is run. If you run it with a time past truck 3’s return (after 12:32) it will print 128.9 miles. All packages are delivered on time, and fulfilling the terms of the provided notes, which can clearly be seen in the packages print out.</w:t>
+      </w:r>
+    </w:p>
+    <w:p>
+      <w:pPr>
+        <w:jc w:val="both"/>
+        <w:rPr>
+          <w:rFonts w:ascii="Times New Roman" w:eastAsia="Times New Roman" w:hAnsi="Times New Roman" w:cs="Times New Roman"/>
+        </w:rPr>
+      </w:pPr>
+      <w:r>
+        <w:pict w14:anchorId="173A5DD3">
+          <v:rect id="_x0000_i1043" style="width:0;height:1.5pt" o:hralign="center" o:hrstd="t" o:hr="t" fillcolor="#a0a0a0" stroked="f"/>
+        </w:pict>
+      </w:r>
+    </w:p>
+    <w:p>
+      <w:pPr>
+        <w:pStyle w:val="Heading2"/>
+        <w:jc w:val="both"/>
+        <w:rPr>
+          <w:rFonts w:asciiTheme="minorHAnsi" w:eastAsia="Times New Roman" w:hAnsiTheme="minorHAnsi" w:cstheme="minorHAnsi"/>
+        </w:rPr>
+      </w:pPr>
+      <w:bookmarkStart w:id="20" w:name="_6m6o2ryhezd0" w:colFirst="0" w:colLast="0"/>
+      <w:bookmarkEnd w:id="20"/>
+      <w:r>
+        <w:rPr>
+          <w:rFonts w:asciiTheme="minorHAnsi" w:eastAsia="Times New Roman" w:hAnsiTheme="minorHAnsi" w:cstheme="minorHAnsi"/>
+        </w:rPr>
+        <w:lastRenderedPageBreak/>
+        <w:t>I3: OTHER POSSIBLE ALGORITHMS</w:t>
+      </w:r>
+    </w:p>
+    <w:p>
+      <w:pPr>
+        <w:rPr>
+          <w:rFonts w:cstheme="minorHAnsi"/>
+        </w:rPr>
+      </w:pPr>
+      <w:r>
+        <w:rPr>
+          <w:rFonts w:cstheme="minorHAnsi"/>
+        </w:rPr>
+        <w:tab/>
+      </w:r>
+      <w:r>
+        <w:rPr>
+          <w:rFonts w:cstheme="minorHAnsi"/>
+        </w:rPr>
+        <w:t xml:space="preserve">Two alternative algorithms that can handle this type of traveling salesperson problem are </w:t>
+      </w:r>
+      <w:r>
+        <w:rPr>
+          <w:rFonts w:cstheme="minorHAnsi"/>
+        </w:rPr>
+        <w:t xml:space="preserve">2-opt and genetic algorithms </w:t>
+      </w:r>
+      <w:r>
+        <w:rPr>
+          <w:rFonts w:cstheme="minorHAnsi"/>
+        </w:rPr>
+        <w:t>(Nilsson, n.d.).</w:t>
+      </w:r>
+    </w:p>
+    <w:p>
+      <w:pPr>
+        <w:jc w:val="both"/>
+        <w:rPr>
+          <w:rFonts w:eastAsia="Times New Roman" w:cstheme="minorHAnsi"/>
+        </w:rPr>
+      </w:pPr>
+      <w:r>
+        <w:rPr>
+          <w:rFonts w:cstheme="minorHAnsi"/>
+        </w:rPr>
+        <w:pict w14:anchorId="352E2BD7">
+          <v:rect id="_x0000_i1044" style="width:0;height:1.5pt" o:hralign="center" o:hrstd="t" o:hr="t" fillcolor="#a0a0a0" stroked="f"/>
+        </w:pict>
+      </w:r>
+    </w:p>
+    <w:p>
+      <w:pPr>
+        <w:pStyle w:val="Heading2"/>
+        <w:jc w:val="both"/>
+        <w:rPr>
+          <w:rFonts w:asciiTheme="minorHAnsi" w:eastAsia="Times New Roman" w:hAnsiTheme="minorHAnsi" w:cstheme="minorHAnsi"/>
+        </w:rPr>
+      </w:pPr>
+      <w:bookmarkStart w:id="21" w:name="_af1i5afzxkzw" w:colFirst="0" w:colLast="0"/>
+      <w:bookmarkEnd w:id="21"/>
+      <w:r>
+        <w:rPr>
+          <w:rFonts w:asciiTheme="minorHAnsi" w:eastAsia="Times New Roman" w:hAnsiTheme="minorHAnsi" w:cstheme="minorHAnsi"/>
+        </w:rPr>
+        <w:t>I3A: ALGORITHM DIFFERENCES</w:t>
+      </w:r>
+    </w:p>
+    <w:p>
+      <w:pPr>
+        <w:rPr>
+          <w:rFonts w:cstheme="minorHAnsi"/>
+        </w:rPr>
+      </w:pPr>
+      <w:r>
+        <w:rPr>
+          <w:rFonts w:cstheme="minorHAnsi"/>
+          <w:lang w:val="en"/>
+        </w:rPr>
+        <w:tab/>
+        <w:t xml:space="preserve">2-opt algorithms are an optimization of a nearest neighbor (or other simple </w:t>
+      </w:r>
+      <w:proofErr w:type="gramStart"/>
+      <w:r>
+        <w:rPr>
+          <w:rFonts w:cstheme="minorHAnsi"/>
+          <w:lang w:val="en"/>
+        </w:rPr>
+        <w:t>path-finder</w:t>
+      </w:r>
+      <w:proofErr w:type="gramEnd"/>
+      <w:r>
+        <w:rPr>
+          <w:rFonts w:cstheme="minorHAnsi"/>
+          <w:lang w:val="en"/>
+        </w:rPr>
+        <w:t xml:space="preserve">) algorithm </w:t>
+      </w:r>
+      <w:r>
+        <w:rPr>
+          <w:rFonts w:cstheme="minorHAnsi"/>
+        </w:rPr>
+        <w:t>(Nilsson, n.d.).</w:t>
+      </w:r>
+      <w:r>
+        <w:rPr>
+          <w:rFonts w:cstheme="minorHAnsi"/>
+        </w:rPr>
+        <w:t xml:space="preserve"> 2-opt takes a selection of 2 pieces of the route and switches their end points. If they entire journey is faster after this switch, the algorithm keeps the switch. If it is not, the algorithm takes a different selection of 2 journey pieces and tries again. The algorithm is complete when no further switches can be found that improve the overall run time. </w:t>
+      </w:r>
+    </w:p>
+    <w:p>
+      <w:pPr>
+        <w:rPr>
+          <w:rFonts w:cstheme="minorHAnsi"/>
+        </w:rPr>
+      </w:pPr>
+      <w:r>
+        <w:rPr>
+          <w:rFonts w:cstheme="minorHAnsi"/>
+        </w:rPr>
+        <w:tab/>
+        <w:t xml:space="preserve">The main advantage over a simple nearest neightbor is that it can be much more optimal. </w:t>
+      </w:r>
+      <w:proofErr w:type="gramStart"/>
+      <w:r>
+        <w:rPr>
+          <w:rFonts w:cstheme="minorHAnsi"/>
+        </w:rPr>
+        <w:t>By definition, it</w:t>
+      </w:r>
+      <w:proofErr w:type="gramEnd"/>
+      <w:r>
+        <w:rPr>
+          <w:rFonts w:cstheme="minorHAnsi"/>
+        </w:rPr>
+        <w:t xml:space="preserve"> is an optimization of it. The disadvantage is in run time. </w:t>
+      </w:r>
+      <w:r>
+        <w:rPr>
+          <w:rFonts w:cstheme="minorHAnsi"/>
+        </w:rPr>
+        <w:t>It is also more complicated to implement.</w:t>
+      </w:r>
+    </w:p>
+    <w:p>
+      <w:pPr>
+        <w:rPr>
+          <w:rFonts w:cstheme="minorHAnsi"/>
+          <w:lang w:val="en"/>
+        </w:rPr>
+      </w:pPr>
+      <w:r>
+        <w:rPr>
+          <w:rFonts w:cstheme="minorHAnsi"/>
+        </w:rPr>
+        <w:tab/>
+        <w:t xml:space="preserve">Genetic algorithms are an attempt to mimic natural selection in animals </w:t>
+      </w:r>
+      <w:r>
+        <w:rPr>
+          <w:rFonts w:cstheme="minorHAnsi"/>
+        </w:rPr>
+        <w:t>(Nilsson, n.d.)</w:t>
+      </w:r>
+      <w:r>
+        <w:rPr>
+          <w:rFonts w:cstheme="minorHAnsi"/>
+        </w:rPr>
+        <w:t xml:space="preserve">. Random pools of potential truck routes would be generated, and then “mated” to see if the resulting route is “more fit.” Obviously, this is far more complicated to implement. You must begin by somehow generating  a pool of random routes. Then, you must define how to “mate” the two parent routes. Mutations can also be added to the fittest of the routes to further optimize, which also must be defined and coded. Some implementations have been very optimal </w:t>
+      </w:r>
+      <w:r>
+        <w:rPr>
+          <w:rFonts w:cstheme="minorHAnsi"/>
+        </w:rPr>
+        <w:t>(Nilsson, n.d.)</w:t>
+      </w:r>
+      <w:r>
+        <w:rPr>
+          <w:rFonts w:cstheme="minorHAnsi"/>
+        </w:rPr>
+        <w:t>, but implementations can vary widely</w:t>
+      </w:r>
+      <w:r>
+        <w:rPr>
+          <w:rFonts w:cstheme="minorHAnsi"/>
+        </w:rPr>
+        <w:t>.</w:t>
+      </w:r>
+      <w:r>
+        <w:rPr>
+          <w:rFonts w:cstheme="minorHAnsi"/>
+        </w:rPr>
+        <w:t xml:space="preserve"> Any algorithm of this kind would have a much greater run time than a simple nearest-neighbor algorithm.</w:t>
+      </w:r>
+      <w:r>
+        <w:rPr>
+          <w:rFonts w:cstheme="minorHAnsi"/>
+        </w:rPr>
+        <w:pict w14:anchorId="475495D2">
+          <v:rect id="_x0000_i1045" style="width:0;height:1.5pt" o:hralign="center" o:hrstd="t" o:hr="t" fillcolor="#a0a0a0" stroked="f"/>
+        </w:pict>
+      </w:r>
+    </w:p>
+    <w:p>
+      <w:pPr>
+        <w:pStyle w:val="Heading2"/>
+        <w:jc w:val="both"/>
+        <w:rPr>
+          <w:rFonts w:asciiTheme="minorHAnsi" w:eastAsia="Times New Roman" w:hAnsiTheme="minorHAnsi" w:cstheme="minorHAnsi"/>
+        </w:rPr>
+      </w:pPr>
+      <w:bookmarkStart w:id="22" w:name="_2g0b0skz9lw7" w:colFirst="0" w:colLast="0"/>
+      <w:bookmarkEnd w:id="22"/>
+      <w:r>
+        <w:rPr>
+          <w:rFonts w:asciiTheme="minorHAnsi" w:eastAsia="Times New Roman" w:hAnsiTheme="minorHAnsi" w:cstheme="minorHAnsi"/>
+        </w:rPr>
+        <w:t>J: DIFFERENT APPROACH</w:t>
+      </w:r>
+    </w:p>
+    <w:p>
+      <w:pPr>
+        <w:ind w:firstLine="720"/>
+        <w:rPr>
+          <w:rFonts w:cstheme="minorHAnsi"/>
+        </w:rPr>
+      </w:pPr>
+      <w:r>
+        <w:rPr>
+          <w:rFonts w:cstheme="minorHAnsi"/>
+        </w:rPr>
+        <w:t>This program could be improved in the future by making the date changeable. Currently, the time is given by the user, but it is only running for one date: 1/22/2022</w:t>
+      </w:r>
+      <w:r>
+        <w:rPr>
+          <w:rFonts w:cstheme="minorHAnsi"/>
+        </w:rPr>
+        <w:t xml:space="preserve">. </w:t>
+      </w:r>
+      <w:r>
+        <w:rPr>
+          <w:rFonts w:cstheme="minorHAnsi"/>
+        </w:rPr>
+        <w:t>See main.py line 35</w:t>
+      </w:r>
+      <w:r>
+        <w:rPr>
+          <w:rFonts w:cstheme="minorHAnsi"/>
+        </w:rPr>
+        <w:t>, where the date is hard coded</w:t>
+      </w:r>
+      <w:r>
+        <w:rPr>
+          <w:rFonts w:cstheme="minorHAnsi"/>
+        </w:rPr>
+        <w:t xml:space="preserve">. In theory, this program could accept different dates and port in information from different CSV files as appropriate. </w:t>
+      </w:r>
+      <w:r>
+        <w:rPr>
+          <w:rFonts w:cstheme="minorHAnsi"/>
+        </w:rPr>
+        <w:t>The datetime library has a method for retrieving today’s date, and that could be utilized instead of the hardcoded one.</w:t>
+      </w:r>
+    </w:p>
+    <w:p>
+      <w:pPr>
+        <w:ind w:firstLine="720"/>
+        <w:rPr>
+          <w:rFonts w:cstheme="minorHAnsi"/>
+        </w:rPr>
+      </w:pPr>
+      <w:r>
+        <w:rPr>
+          <w:rFonts w:cstheme="minorHAnsi"/>
+        </w:rPr>
+        <w:t xml:space="preserve">I would also change the criteria on which the main algorithm loops in DeliveryAlgorithm.py </w:t>
+      </w:r>
+      <w:r>
+        <w:rPr>
+          <w:rFonts w:cstheme="minorHAnsi"/>
+        </w:rPr>
+        <w:t>get_ordered_list</w:t>
+      </w:r>
+      <w:r>
+        <w:rPr>
+          <w:rFonts w:cstheme="minorHAnsi"/>
+        </w:rPr>
+        <w:t xml:space="preserve">(). It currently does not accept two identical addresses in lines 64 and 65 as an attempt to disallow the program from traveling to itself and neglecting to move forward. This is an issue because sometimes two separate packages have the same address. The current algorithm must visit some places two separate times to deliver different packages. An additional If: Else: could be added that linked to a separate method to deal with identical addresses. </w:t>
+      </w:r>
+    </w:p>
+    <w:p>
+      <w:pPr>
+        <w:jc w:val="both"/>
+        <w:rPr>
+          <w:rFonts w:eastAsia="Times New Roman" w:cstheme="minorHAnsi"/>
+        </w:rPr>
+      </w:pPr>
+      <w:r>
+        <w:rPr>
+          <w:rFonts w:cstheme="minorHAnsi"/>
+        </w:rPr>
+        <w:pict w14:anchorId="13047468">
+          <v:rect id="_x0000_i1046" style="width:0;height:1.5pt" o:hralign="center" o:hrstd="t" o:hr="t" fillcolor="#a0a0a0" stroked="f"/>
+        </w:pict>
+      </w:r>
+    </w:p>
+    <w:p>
+      <w:pPr>
+        <w:pStyle w:val="Heading2"/>
         <w:jc w:val="both"/>
         <w:rPr>
           <w:rFonts w:ascii="Times New Roman" w:eastAsia="Times New Roman" w:hAnsi="Times New Roman" w:cs="Times New Roman"/>
           <w:i/>
-          <w:color w:val="7030A0"/>
-        </w:rPr>
-      </w:pPr>
-      <w:r>
-        <w:rPr>
-          <w:rFonts w:ascii="Times New Roman" w:eastAsia="Times New Roman" w:hAnsi="Times New Roman" w:cs="Times New Roman"/>
-          <w:color w:val="7030A0"/>
-        </w:rPr>
-        <w:t xml:space="preserve">The hash table has an insertion function that stores </w:t>
+        </w:rPr>
+      </w:pPr>
+      <w:bookmarkStart w:id="23" w:name="_ev89znmq3d5o" w:colFirst="0" w:colLast="0"/>
+      <w:bookmarkEnd w:id="23"/>
+      <w:r>
+        <w:rPr>
+          <w:rFonts w:ascii="Times New Roman" w:eastAsia="Times New Roman" w:hAnsi="Times New Roman" w:cs="Times New Roman"/>
+        </w:rPr>
+        <w:lastRenderedPageBreak/>
+        <w:t>K1: VERIFICATION OF DATA STRUCTURE</w:t>
+      </w:r>
+    </w:p>
+    <w:p>
+      <w:pPr>
+        <w:rPr>
+          <w:lang w:val="en"/>
+        </w:rPr>
+      </w:pPr>
+      <w:r>
+        <w:rPr>
+          <w:lang w:val="en"/>
+        </w:rPr>
+        <w:tab/>
+        <w:t>Total mileage traveled is printed after the packages print out when the program is run. If you run it with a time past truck 3’s return (after 12:32) it will print 128.9 miles. All packages are delivered on time, and fulfilling the terms of the provided notes, which can clearly be seen in the packages print out. An efficient hash table is present, where items can be updated and retrieved directly. All delivery information is clearly listed when the program is run via the user interface, and it is accurate.</w:t>
+      </w:r>
+    </w:p>
+    <w:p>
+      <w:pPr>
+        <w:jc w:val="both"/>
+        <w:rPr>
+          <w:rFonts w:ascii="Times New Roman" w:eastAsia="Times New Roman" w:hAnsi="Times New Roman" w:cs="Times New Roman"/>
+        </w:rPr>
+      </w:pPr>
+      <w:r>
+        <w:pict w14:anchorId="2CF26877">
+          <v:rect id="_x0000_i1047" style="width:0;height:1.5pt" o:hralign="center" o:hrstd="t" o:hr="t" fillcolor="#a0a0a0" stroked="f"/>
+        </w:pict>
+      </w:r>
+    </w:p>
+    <w:p>
+      <w:pPr>
+        <w:pStyle w:val="Heading2"/>
+        <w:jc w:val="both"/>
+        <w:rPr>
+          <w:rFonts w:ascii="Times New Roman" w:eastAsia="Times New Roman" w:hAnsi="Times New Roman" w:cs="Times New Roman"/>
+          <w:color w:val="7030A0"/>
+        </w:rPr>
+      </w:pPr>
+      <w:bookmarkStart w:id="24" w:name="_w557homgosez" w:colFirst="0" w:colLast="0"/>
+      <w:bookmarkEnd w:id="24"/>
+      <w:r>
+        <w:rPr>
+          <w:rFonts w:ascii="Times New Roman" w:eastAsia="Times New Roman" w:hAnsi="Times New Roman" w:cs="Times New Roman"/>
+          <w:color w:val="7030A0"/>
+        </w:rPr>
+        <w:t>K1A: EFFICIENCY</w:t>
+      </w:r>
+    </w:p>
+    <w:p>
+      <w:pPr>
+        <w:jc w:val="both"/>
+        <w:rPr>
+          <w:rFonts w:ascii="Times New Roman" w:eastAsia="Times New Roman" w:hAnsi="Times New Roman" w:cs="Times New Roman"/>
+          <w:i/>
+          <w:color w:val="7030A0"/>
+        </w:rPr>
+      </w:pPr>
+      <w:r>
+        <w:rPr>
+          <w:rFonts w:ascii="Times New Roman" w:eastAsia="Times New Roman" w:hAnsi="Times New Roman" w:cs="Times New Roman"/>
+          <w:color w:val="7030A0"/>
+        </w:rPr>
+        <w:t>The discussion accurately explains how adding packages directly affects the time needed to complete the look-up function.</w:t>
+      </w:r>
+      <w:r>
+        <w:rPr>
+          <w:rFonts w:ascii="Times New Roman" w:eastAsia="Times New Roman" w:hAnsi="Times New Roman" w:cs="Times New Roman"/>
+          <w:i/>
+          <w:color w:val="7030A0"/>
+        </w:rPr>
+        <w:br/>
+      </w:r>
+    </w:p>
+    <w:p>
+      <w:pPr>
+        <w:jc w:val="both"/>
+        <w:rPr>
+          <w:rFonts w:ascii="Times New Roman" w:eastAsia="Times New Roman" w:hAnsi="Times New Roman" w:cs="Times New Roman"/>
+          <w:i/>
+          <w:color w:val="7030A0"/>
+        </w:rPr>
+      </w:pPr>
+      <w:r>
+        <w:rPr>
+          <w:rFonts w:ascii="Times New Roman" w:eastAsia="Times New Roman" w:hAnsi="Times New Roman" w:cs="Times New Roman"/>
+          <w:i/>
+          <w:color w:val="7030A0"/>
+        </w:rPr>
+        <w:t>The “look-up function” refers to the hash table’s look-up function identified in Part D. Describe how adding more packages affects the time it takes to retrieve package information. The effect could be nil, as in the case of a direct (1-1) mapping. Whatever the case, provide a brief explanation.</w:t>
+      </w:r>
+    </w:p>
+    <w:p>
+      <w:pPr>
+        <w:jc w:val="both"/>
+        <w:rPr>
+          <w:rFonts w:ascii="Times New Roman" w:eastAsia="Times New Roman" w:hAnsi="Times New Roman" w:cs="Times New Roman"/>
+        </w:rPr>
+      </w:pPr>
+      <w:r>
+        <w:pict w14:anchorId="6A9E56EC">
+          <v:rect id="_x0000_i1048" style="width:0;height:1.5pt" o:hralign="center" o:hrstd="t" o:hr="t" fillcolor="#a0a0a0" stroked="f"/>
+        </w:pict>
+      </w:r>
+    </w:p>
+    <w:p>
+      <w:pPr>
+        <w:pStyle w:val="Heading2"/>
+        <w:jc w:val="both"/>
+        <w:rPr>
+          <w:rFonts w:ascii="Times New Roman" w:eastAsia="Times New Roman" w:hAnsi="Times New Roman" w:cs="Times New Roman"/>
+        </w:rPr>
+      </w:pPr>
+      <w:bookmarkStart w:id="25" w:name="_6452uubkqs6m" w:colFirst="0" w:colLast="0"/>
+      <w:bookmarkEnd w:id="25"/>
+      <w:r>
+        <w:rPr>
+          <w:rFonts w:ascii="Times New Roman" w:eastAsia="Times New Roman" w:hAnsi="Times New Roman" w:cs="Times New Roman"/>
+        </w:rPr>
+        <w:t>K1B: OVERHEAD</w:t>
+      </w:r>
+    </w:p>
+    <w:p>
+      <w:pPr>
+        <w:rPr>
+          <w:lang w:val="en"/>
+        </w:rPr>
+      </w:pPr>
+      <w:r>
+        <w:rPr>
+          <w:lang w:val="en"/>
+        </w:rPr>
+        <w:tab/>
+        <w:t xml:space="preserve">My hash table implementation’s size, at least </w:t>
       </w:r>
       <w:proofErr w:type="gramStart"/>
       <w:r>
         <w:rPr>
-          <w:rFonts w:ascii="Times New Roman" w:eastAsia="Times New Roman" w:hAnsi="Times New Roman" w:cs="Times New Roman"/>
-          <w:color w:val="7030A0"/>
-        </w:rPr>
-        <w:t>all of</w:t>
+          <w:lang w:val="en"/>
+        </w:rPr>
+        <w:t>in regard to</w:t>
       </w:r>
       <w:proofErr w:type="gramEnd"/>
       <w:r>
         <w:rPr>
-          <w:rFonts w:ascii="Times New Roman" w:eastAsia="Times New Roman" w:hAnsi="Times New Roman" w:cs="Times New Roman"/>
-          <w:color w:val="7030A0"/>
-        </w:rPr>
-        <w:t xml:space="preserve"> the given components (listed in </w:t>
+          <w:lang w:val="en"/>
+        </w:rPr>
+        <w:t xml:space="preserve"> the length of the lists, is constant from its creation. When the program is run, the program uses CSV reader to count the number of the packages in the provided CSV and creates a hash table that size. See Packages.py, get_number_of_packages(), and how that argument is returned and used in the creation of “package_hashtable = HashTable(number_packages)”. </w:t>
+      </w:r>
+      <w:r>
+        <w:rPr>
+          <w:lang w:val="en"/>
+        </w:rPr>
+        <w:t>The only space added as packages are added, is the package data itself. The package data itself is a list of 1 key and 10 items. See Package.py: “hashmap.put(i, [line[1], line[2], line[3], line[4], line[5], line[6], line[7], truck_num, time_stamp, status])”. The space taken is the base empty list + 11*n for each package inserted.</w:t>
+      </w:r>
+    </w:p>
+    <w:p>
+      <w:pPr>
+        <w:jc w:val="both"/>
+        <w:rPr>
+          <w:rFonts w:ascii="Times New Roman" w:eastAsia="Times New Roman" w:hAnsi="Times New Roman" w:cs="Times New Roman"/>
+        </w:rPr>
+      </w:pPr>
+      <w:r>
+        <w:pict w14:anchorId="577996B1">
+          <v:rect id="_x0000_i1049" style="width:0;height:1.5pt" o:hralign="center" o:hrstd="t" o:hr="t" fillcolor="#a0a0a0" stroked="f"/>
+        </w:pict>
+      </w:r>
+    </w:p>
+    <w:p>
+      <w:pPr>
+        <w:pStyle w:val="Heading2"/>
+        <w:jc w:val="both"/>
+        <w:rPr>
+          <w:rFonts w:ascii="Times New Roman" w:eastAsia="Times New Roman" w:hAnsi="Times New Roman" w:cs="Times New Roman"/>
+          <w:color w:val="7030A0"/>
+        </w:rPr>
+      </w:pPr>
+      <w:bookmarkStart w:id="26" w:name="_2vorf51qjoor" w:colFirst="0" w:colLast="0"/>
+      <w:bookmarkEnd w:id="26"/>
+      <w:r>
+        <w:rPr>
+          <w:rFonts w:ascii="Times New Roman" w:eastAsia="Times New Roman" w:hAnsi="Times New Roman" w:cs="Times New Roman"/>
+          <w:color w:val="7030A0"/>
+        </w:rPr>
+        <w:t>K1C: IMPLICATIONS</w:t>
+      </w:r>
+    </w:p>
+    <w:p>
+      <w:pPr>
+        <w:jc w:val="both"/>
+        <w:rPr>
+          <w:rFonts w:ascii="Times New Roman" w:eastAsia="Times New Roman" w:hAnsi="Times New Roman" w:cs="Times New Roman"/>
+          <w:color w:val="7030A0"/>
+        </w:rPr>
+      </w:pPr>
+      <w:r>
+        <w:rPr>
+          <w:rFonts w:ascii="Times New Roman" w:eastAsia="Times New Roman" w:hAnsi="Times New Roman" w:cs="Times New Roman"/>
+          <w:color w:val="7030A0"/>
+        </w:rPr>
+        <w:t>The discussion accurately explains adding trucks or cities would affect look-up time and space usage.</w:t>
+      </w:r>
+    </w:p>
+    <w:p>
+      <w:pPr>
+        <w:jc w:val="both"/>
+        <w:rPr>
+          <w:rFonts w:ascii="Times New Roman" w:eastAsia="Times New Roman" w:hAnsi="Times New Roman" w:cs="Times New Roman"/>
+          <w:i/>
+          <w:color w:val="7030A0"/>
+        </w:rPr>
+      </w:pPr>
+    </w:p>
+    <w:p>
+      <w:pPr>
+        <w:jc w:val="both"/>
+        <w:rPr>
+          <w:rFonts w:ascii="Times New Roman" w:eastAsia="Times New Roman" w:hAnsi="Times New Roman" w:cs="Times New Roman"/>
+          <w:i/>
+          <w:color w:val="7030A0"/>
+        </w:rPr>
+      </w:pPr>
+      <w:r>
+        <w:rPr>
+          <w:rFonts w:ascii="Times New Roman" w:eastAsia="Times New Roman" w:hAnsi="Times New Roman" w:cs="Times New Roman"/>
+          <w:i/>
+          <w:color w:val="7030A0"/>
+        </w:rPr>
+        <w:t>Look-up and space usage are both referring to the hash-table. Depending on your code, additional cities or trucks may not affect hash-table performance. In which case, you should explain why.</w:t>
+      </w:r>
+    </w:p>
+    <w:p>
+      <w:pPr>
+        <w:jc w:val="both"/>
+        <w:rPr>
+          <w:rFonts w:ascii="Times New Roman" w:eastAsia="Times New Roman" w:hAnsi="Times New Roman" w:cs="Times New Roman"/>
+          <w:color w:val="7030A0"/>
+        </w:rPr>
+      </w:pPr>
+      <w:r>
+        <w:rPr>
+          <w:color w:val="7030A0"/>
+        </w:rPr>
+        <w:pict w14:anchorId="6E96E0E9">
+          <v:rect id="_x0000_i1050" style="width:0;height:1.5pt" o:hralign="center" o:hrstd="t" o:hr="t" fillcolor="#a0a0a0" stroked="f"/>
+        </w:pict>
+      </w:r>
+    </w:p>
+    <w:p>
+      <w:pPr>
+        <w:pStyle w:val="Heading2"/>
+        <w:jc w:val="both"/>
+        <w:rPr>
+          <w:rFonts w:ascii="Times New Roman" w:eastAsia="Times New Roman" w:hAnsi="Times New Roman" w:cs="Times New Roman"/>
+          <w:color w:val="7030A0"/>
+        </w:rPr>
+      </w:pPr>
+      <w:bookmarkStart w:id="27" w:name="_ta4c6z3xrmv5" w:colFirst="0" w:colLast="0"/>
+      <w:bookmarkEnd w:id="27"/>
+      <w:r>
+        <w:rPr>
+          <w:rFonts w:ascii="Times New Roman" w:eastAsia="Times New Roman" w:hAnsi="Times New Roman" w:cs="Times New Roman"/>
+          <w:color w:val="7030A0"/>
+        </w:rPr>
+        <w:lastRenderedPageBreak/>
+        <w:t>K2: OTHER DATA STRUCTURES</w:t>
+      </w:r>
+    </w:p>
+    <w:p>
+      <w:pPr>
+        <w:jc w:val="both"/>
+        <w:rPr>
+          <w:rFonts w:ascii="Times New Roman" w:eastAsia="Times New Roman" w:hAnsi="Times New Roman" w:cs="Times New Roman"/>
+          <w:color w:val="7030A0"/>
+        </w:rPr>
+      </w:pPr>
+      <w:r>
+        <w:rPr>
+          <w:rFonts w:ascii="Times New Roman" w:eastAsia="Times New Roman" w:hAnsi="Times New Roman" w:cs="Times New Roman"/>
+          <w:color w:val="7030A0"/>
+        </w:rPr>
+        <w:t xml:space="preserve">The submission identifies two data structures other than the one used in </w:t>
       </w:r>
       <w:hyperlink w:anchor="_e5lmjqcaaava">
         <w:r>
@@ -4469,119 +4868,35 @@
           <w:rFonts w:ascii="Times New Roman" w:eastAsia="Times New Roman" w:hAnsi="Times New Roman" w:cs="Times New Roman"/>
           <w:color w:val="7030A0"/>
         </w:rPr>
-        <w:t>) using the package ID as the key.</w:t>
-      </w:r>
-    </w:p>
-    <w:p>
-      <w:pPr>
-        <w:jc w:val="both"/>
-        <w:rPr>
-          <w:rFonts w:ascii="Times New Roman" w:eastAsia="Times New Roman" w:hAnsi="Times New Roman" w:cs="Times New Roman"/>
-          <w:color w:val="7030A0"/>
-        </w:rPr>
-      </w:pPr>
-      <w:r>
-        <w:rPr>
-          <w:color w:val="7030A0"/>
-        </w:rPr>
-        <w:pict w14:anchorId="4316A2FD">
-          <v:rect id="_x0000_i1037" style="width:0;height:1.5pt" o:hralign="center" o:hrstd="t" o:hr="t" fillcolor="#a0a0a0" stroked="f"/>
-        </w:pict>
-      </w:r>
-    </w:p>
-    <w:p>
-      <w:pPr>
-        <w:pStyle w:val="Heading2"/>
-        <w:jc w:val="both"/>
-        <w:rPr>
-          <w:rFonts w:ascii="Times New Roman" w:eastAsia="Times New Roman" w:hAnsi="Times New Roman" w:cs="Times New Roman"/>
-          <w:color w:val="7030A0"/>
-        </w:rPr>
-      </w:pPr>
-      <w:bookmarkStart w:id="13" w:name="_t3406fuvv9c" w:colFirst="0" w:colLast="0"/>
-      <w:bookmarkEnd w:id="13"/>
-      <w:r>
-        <w:rPr>
-          <w:rFonts w:ascii="Times New Roman" w:eastAsia="Times New Roman" w:hAnsi="Times New Roman" w:cs="Times New Roman"/>
-          <w:color w:val="7030A0"/>
-        </w:rPr>
-        <w:lastRenderedPageBreak/>
-        <w:t>F: LOOK-UP FUNCTION</w:t>
-      </w:r>
-    </w:p>
-    <w:p>
-      <w:pPr>
-        <w:jc w:val="both"/>
-        <w:rPr>
-          <w:rFonts w:ascii="Times New Roman" w:eastAsia="Times New Roman" w:hAnsi="Times New Roman" w:cs="Times New Roman"/>
-          <w:color w:val="7030A0"/>
-        </w:rPr>
-      </w:pPr>
-      <w:r>
-        <w:rPr>
-          <w:rFonts w:ascii="Times New Roman" w:eastAsia="Times New Roman" w:hAnsi="Times New Roman" w:cs="Times New Roman"/>
-          <w:color w:val="7030A0"/>
-        </w:rPr>
-        <w:t xml:space="preserve">The provided hash table should include a look-up function that can use a package's ID to retrieve </w:t>
-      </w:r>
-      <w:proofErr w:type="gramStart"/>
-      <w:r>
-        <w:rPr>
-          <w:rFonts w:ascii="Times New Roman" w:eastAsia="Times New Roman" w:hAnsi="Times New Roman" w:cs="Times New Roman"/>
-          <w:color w:val="7030A0"/>
-        </w:rPr>
-        <w:t>all of</w:t>
-      </w:r>
-      <w:proofErr w:type="gramEnd"/>
-      <w:r>
-        <w:rPr>
-          <w:rFonts w:ascii="Times New Roman" w:eastAsia="Times New Roman" w:hAnsi="Times New Roman" w:cs="Times New Roman"/>
-          <w:color w:val="7030A0"/>
-        </w:rPr>
-        <w:t xml:space="preserve"> the same package’s components from the hash table (listed in </w:t>
-      </w:r>
-      <w:hyperlink w:anchor="_e5lmjqcaaava">
-        <w:r>
-          <w:rPr>
-            <w:rFonts w:ascii="Times New Roman" w:eastAsia="Times New Roman" w:hAnsi="Times New Roman" w:cs="Times New Roman"/>
-            <w:color w:val="7030A0"/>
-            <w:u w:val="single"/>
-          </w:rPr>
-          <w:t>Part D</w:t>
-        </w:r>
-      </w:hyperlink>
-      <w:r>
-        <w:rPr>
-          <w:rFonts w:ascii="Times New Roman" w:eastAsia="Times New Roman" w:hAnsi="Times New Roman" w:cs="Times New Roman"/>
-          <w:color w:val="7030A0"/>
-        </w:rPr>
-        <w:t>).</w:t>
-      </w:r>
-    </w:p>
-    <w:p>
-      <w:pPr>
-        <w:jc w:val="both"/>
-        <w:rPr>
-          <w:rFonts w:ascii="Times New Roman" w:eastAsia="Times New Roman" w:hAnsi="Times New Roman" w:cs="Times New Roman"/>
-          <w:color w:val="7030A0"/>
-        </w:rPr>
-      </w:pPr>
-    </w:p>
-    <w:p>
-      <w:pPr>
-        <w:jc w:val="both"/>
-        <w:rPr>
-          <w:rFonts w:ascii="Times New Roman" w:eastAsia="Times New Roman" w:hAnsi="Times New Roman" w:cs="Times New Roman"/>
-          <w:color w:val="7030A0"/>
-        </w:rPr>
-      </w:pPr>
-      <w:r>
+        <w:t xml:space="preserve"> to meet the requirements in the scenario.</w:t>
+      </w:r>
+    </w:p>
+    <w:p>
+      <w:pPr>
+        <w:jc w:val="both"/>
         <w:rPr>
           <w:rFonts w:ascii="Times New Roman" w:eastAsia="Times New Roman" w:hAnsi="Times New Roman" w:cs="Times New Roman"/>
           <w:i/>
           <w:color w:val="7030A0"/>
         </w:rPr>
-        <w:t xml:space="preserve">The package ID must be the key, and the components from </w:t>
+      </w:pPr>
+    </w:p>
+    <w:p>
+      <w:pPr>
+        <w:jc w:val="both"/>
+        <w:rPr>
+          <w:rFonts w:ascii="Times New Roman" w:eastAsia="Times New Roman" w:hAnsi="Times New Roman" w:cs="Times New Roman"/>
+          <w:i/>
+          <w:color w:val="7030A0"/>
+        </w:rPr>
+      </w:pPr>
+      <w:r>
+        <w:rPr>
+          <w:rFonts w:ascii="Times New Roman" w:eastAsia="Times New Roman" w:hAnsi="Times New Roman" w:cs="Times New Roman"/>
+          <w:i/>
+          <w:color w:val="7030A0"/>
+        </w:rPr>
+        <w:t xml:space="preserve">Identify two alternative data structures and justify why they could have been used as your hash-table. The alternatives can include modifications of the hash table listed in </w:t>
       </w:r>
       <w:hyperlink w:anchor="_e5lmjqcaaava">
         <w:r>
@@ -4600,19 +4915,23 @@
           <w:i/>
           <w:color w:val="7030A0"/>
         </w:rPr>
-        <w:t xml:space="preserve"> must be the values. There are no other specifications, and you can choose how the values within the hash-table are stored. For example, the components could be in an object or a different data structure of your choosing. </w:t>
-      </w:r>
-    </w:p>
-    <w:p>
-      <w:pPr>
-        <w:jc w:val="both"/>
-        <w:rPr>
-          <w:rFonts w:ascii="Times New Roman" w:eastAsia="Times New Roman" w:hAnsi="Times New Roman" w:cs="Times New Roman"/>
-        </w:rPr>
-      </w:pPr>
-      <w:r>
-        <w:pict w14:anchorId="5677AC06">
-          <v:rect id="_x0000_i1038" style="width:0;height:1.5pt" o:hralign="center" o:hrstd="t" o:hr="t" fillcolor="#a0a0a0" stroked="f"/>
+        <w:t>.</w:t>
+      </w:r>
+    </w:p>
+    <w:p>
+      <w:pPr>
+        <w:jc w:val="both"/>
+        <w:rPr>
+          <w:rFonts w:ascii="Times New Roman" w:eastAsia="Times New Roman" w:hAnsi="Times New Roman" w:cs="Times New Roman"/>
+          <w:color w:val="7030A0"/>
+        </w:rPr>
+      </w:pPr>
+      <w:r>
+        <w:rPr>
+          <w:color w:val="7030A0"/>
+        </w:rPr>
+        <w:pict w14:anchorId="2D3F37F7">
+          <v:rect id="_x0000_i1051" style="width:0;height:1.5pt" o:hralign="center" o:hrstd="t" o:hr="t" fillcolor="#a0a0a0" stroked="f"/>
         </w:pict>
       </w:r>
     </w:p>
@@ -4622,322 +4941,42 @@
         <w:jc w:val="both"/>
         <w:rPr>
           <w:rFonts w:ascii="Times New Roman" w:eastAsia="Times New Roman" w:hAnsi="Times New Roman" w:cs="Times New Roman"/>
-        </w:rPr>
-      </w:pPr>
-      <w:bookmarkStart w:id="14" w:name="_7mhkwjcp0dwg" w:colFirst="0" w:colLast="0"/>
-      <w:bookmarkEnd w:id="14"/>
-      <w:r>
-        <w:rPr>
-          <w:rFonts w:ascii="Times New Roman" w:eastAsia="Times New Roman" w:hAnsi="Times New Roman" w:cs="Times New Roman"/>
-        </w:rPr>
-        <w:t>G: INTERFACE</w:t>
-      </w:r>
-    </w:p>
-    <w:p>
-      <w:pPr>
-        <w:rPr>
-          <w:lang w:val="en"/>
-        </w:rPr>
-      </w:pPr>
-      <w:r>
-        <w:rPr>
-          <w:lang w:val="en"/>
-        </w:rPr>
-        <w:tab/>
-        <w:t>A user interface is present. When the code is run in PyCharm, it will welcome you to the program and ask for you to input a time. This time will return a list of all packages and their statuses at that time on that day. After the list of packages, the program will also print the time each of the three trucks returned to the hub, and the total mileage of the 3 trucks that day.</w:t>
-      </w:r>
-      <w:bookmarkStart w:id="15" w:name="_km7poy9lffqn" w:colFirst="0" w:colLast="0"/>
-      <w:bookmarkEnd w:id="15"/>
-    </w:p>
-    <w:p>
-      <w:pPr>
-        <w:jc w:val="both"/>
-        <w:rPr>
-          <w:rFonts w:ascii="Times New Roman" w:eastAsia="Times New Roman" w:hAnsi="Times New Roman" w:cs="Times New Roman"/>
-          <w:color w:val="7030A0"/>
-        </w:rPr>
-      </w:pPr>
-      <w:r>
-        <w:rPr>
-          <w:color w:val="7030A0"/>
-        </w:rPr>
-        <w:pict w14:anchorId="480F37BF">
-          <v:rect id="_x0000_i1039" style="width:0;height:1.5pt" o:hralign="center" o:hrstd="t" o:hr="t" fillcolor="#a0a0a0" stroked="f"/>
-        </w:pict>
-      </w:r>
-    </w:p>
-    <w:p>
-      <w:pPr>
-        <w:pStyle w:val="Heading2"/>
-        <w:jc w:val="both"/>
-        <w:rPr>
-          <w:rFonts w:ascii="Times New Roman" w:eastAsia="Times New Roman" w:hAnsi="Times New Roman" w:cs="Times New Roman"/>
-        </w:rPr>
-      </w:pPr>
-      <w:bookmarkStart w:id="16" w:name="_b5vw3ze7c90e" w:colFirst="0" w:colLast="0"/>
-      <w:bookmarkEnd w:id="16"/>
-      <w:r>
-        <w:rPr>
-          <w:rFonts w:ascii="Times New Roman" w:eastAsia="Times New Roman" w:hAnsi="Times New Roman" w:cs="Times New Roman"/>
-        </w:rPr>
-        <w:t>G1-G3: 1st, 2nd, and 3rd status checks.</w:t>
-      </w:r>
-    </w:p>
-    <w:p>
-      <w:pPr>
-        <w:rPr>
-          <w:lang w:val="en"/>
-        </w:rPr>
-      </w:pPr>
-      <w:r>
-        <w:rPr>
-          <w:lang w:val="en"/>
-        </w:rPr>
-        <w:tab/>
-        <w:t xml:space="preserve">Screenshots are provided for 0900, 1000, and 1300, to fit the 3 ranges stated. </w:t>
-      </w:r>
-      <w:r>
-        <w:rPr>
-          <w:rFonts w:ascii="Times New Roman" w:eastAsia="Times New Roman" w:hAnsi="Times New Roman" w:cs="Times New Roman"/>
-        </w:rPr>
-        <w:t xml:space="preserve">See the 6 screenshots within the </w:t>
-      </w:r>
-      <w:proofErr w:type="spellStart"/>
-      <w:r>
-        <w:rPr>
-          <w:rFonts w:ascii="Times New Roman" w:eastAsia="Times New Roman" w:hAnsi="Times New Roman" w:cs="Times New Roman"/>
-        </w:rPr>
-        <w:t>UniversityUPS</w:t>
-      </w:r>
-      <w:proofErr w:type="spellEnd"/>
-      <w:r>
-        <w:rPr>
-          <w:rFonts w:ascii="Times New Roman" w:eastAsia="Times New Roman" w:hAnsi="Times New Roman" w:cs="Times New Roman"/>
-        </w:rPr>
-        <w:t xml:space="preserve"> folder.</w:t>
-      </w:r>
-    </w:p>
-    <w:p>
-      <w:pPr>
-        <w:jc w:val="both"/>
-        <w:rPr>
-          <w:rFonts w:ascii="Times New Roman" w:eastAsia="Times New Roman" w:hAnsi="Times New Roman" w:cs="Times New Roman"/>
-        </w:rPr>
-      </w:pPr>
-      <w:r>
-        <w:pict w14:anchorId="0ADA84DD">
-          <v:rect id="_x0000_i1040" style="width:0;height:1.5pt" o:hralign="center" o:hrstd="t" o:hr="t" fillcolor="#a0a0a0" stroked="f"/>
-        </w:pict>
-      </w:r>
-    </w:p>
-    <w:p>
-      <w:pPr>
-        <w:pStyle w:val="Heading2"/>
-        <w:jc w:val="both"/>
-        <w:rPr>
-          <w:rFonts w:ascii="Times New Roman" w:eastAsia="Times New Roman" w:hAnsi="Times New Roman" w:cs="Times New Roman"/>
-        </w:rPr>
-      </w:pPr>
-      <w:bookmarkStart w:id="17" w:name="_ryp18kwelox8" w:colFirst="0" w:colLast="0"/>
-      <w:bookmarkEnd w:id="17"/>
-      <w:r>
-        <w:rPr>
-          <w:rFonts w:ascii="Times New Roman" w:eastAsia="Times New Roman" w:hAnsi="Times New Roman" w:cs="Times New Roman"/>
-        </w:rPr>
-        <w:t>H: SCREENSHOTS OF CODE EXECUTION</w:t>
-      </w:r>
-    </w:p>
-    <w:p>
-      <w:pPr>
-        <w:jc w:val="both"/>
-        <w:rPr>
-          <w:rFonts w:ascii="Times New Roman" w:eastAsia="Times New Roman" w:hAnsi="Times New Roman" w:cs="Times New Roman"/>
-        </w:rPr>
-      </w:pPr>
-      <w:r>
-        <w:rPr>
-          <w:rFonts w:ascii="Times New Roman" w:eastAsia="Times New Roman" w:hAnsi="Times New Roman" w:cs="Times New Roman"/>
-        </w:rPr>
-        <w:tab/>
-        <w:t>See the 6 screenshots with</w:t>
-      </w:r>
-      <w:r>
-        <w:rPr>
-          <w:rFonts w:ascii="Times New Roman" w:eastAsia="Times New Roman" w:hAnsi="Times New Roman" w:cs="Times New Roman"/>
-        </w:rPr>
-        <w:t>in</w:t>
-      </w:r>
-      <w:r>
-        <w:rPr>
-          <w:rFonts w:ascii="Times New Roman" w:eastAsia="Times New Roman" w:hAnsi="Times New Roman" w:cs="Times New Roman"/>
-        </w:rPr>
-        <w:t xml:space="preserve"> the </w:t>
-      </w:r>
-      <w:proofErr w:type="spellStart"/>
-      <w:r>
-        <w:rPr>
-          <w:rFonts w:ascii="Times New Roman" w:eastAsia="Times New Roman" w:hAnsi="Times New Roman" w:cs="Times New Roman"/>
-        </w:rPr>
-        <w:t>UniversityUPS</w:t>
-      </w:r>
-      <w:proofErr w:type="spellEnd"/>
-      <w:r>
-        <w:rPr>
-          <w:rFonts w:ascii="Times New Roman" w:eastAsia="Times New Roman" w:hAnsi="Times New Roman" w:cs="Times New Roman"/>
-        </w:rPr>
-        <w:t xml:space="preserve"> folder.</w:t>
-      </w:r>
-    </w:p>
-    <w:p>
-      <w:pPr>
-        <w:jc w:val="both"/>
-        <w:rPr>
-          <w:rFonts w:ascii="Times New Roman" w:eastAsia="Times New Roman" w:hAnsi="Times New Roman" w:cs="Times New Roman"/>
-        </w:rPr>
-      </w:pPr>
-      <w:r>
-        <w:pict w14:anchorId="7C27CA07">
-          <v:rect id="_x0000_i1041" style="width:0;height:1.5pt" o:hralign="center" o:hrstd="t" o:hr="t" fillcolor="#a0a0a0" stroked="f"/>
-        </w:pict>
-      </w:r>
-      <w:r>
-        <w:rPr>
-          <w:rFonts w:ascii="Times New Roman" w:eastAsia="Times New Roman" w:hAnsi="Times New Roman" w:cs="Times New Roman"/>
-        </w:rPr>
-        <w:t xml:space="preserve"> </w:t>
-      </w:r>
-    </w:p>
-    <w:p>
-      <w:pPr>
-        <w:pStyle w:val="Heading2"/>
-        <w:jc w:val="both"/>
-        <w:rPr>
-          <w:rFonts w:ascii="Times New Roman" w:eastAsia="Times New Roman" w:hAnsi="Times New Roman" w:cs="Times New Roman"/>
-        </w:rPr>
-      </w:pPr>
-      <w:bookmarkStart w:id="18" w:name="_44xqz9nl6899" w:colFirst="0" w:colLast="0"/>
-      <w:bookmarkEnd w:id="18"/>
-      <w:r>
-        <w:rPr>
-          <w:rFonts w:ascii="Times New Roman" w:eastAsia="Times New Roman" w:hAnsi="Times New Roman" w:cs="Times New Roman"/>
-        </w:rPr>
-        <w:t>I1: STRENGTHS OF THE CHOSEN ALGORITHM</w:t>
-      </w:r>
-    </w:p>
-    <w:p>
-      <w:pPr>
-        <w:rPr>
-          <w:lang w:val="en"/>
-        </w:rPr>
-      </w:pPr>
-      <w:r>
-        <w:rPr>
-          <w:lang w:val="en"/>
-        </w:rPr>
-        <w:tab/>
-        <w:t>Two strengths of the nearest neighbor algorithm are ease of understanding and implementation, and the ability to scale up. This algorithm is easy to implement because there are so many examples of it, and the concept of going to the next nearest stop is easy to grasp. It can scale up well because the algorithm doesn’t grow particularly fast with added packages. Also, I noticed that the trucks I had with fewer packages weren’t necessarily much faster. Density of stops can be a good thing for this algorithm.</w:t>
-      </w:r>
-    </w:p>
-    <w:p>
-      <w:pPr>
-        <w:jc w:val="both"/>
-        <w:rPr>
-          <w:rFonts w:ascii="Times New Roman" w:eastAsia="Times New Roman" w:hAnsi="Times New Roman" w:cs="Times New Roman"/>
-        </w:rPr>
-      </w:pPr>
-      <w:r>
-        <w:pict w14:anchorId="1D7E7424">
-          <v:rect id="_x0000_i1042" style="width:0;height:1.5pt" o:hralign="center" o:hrstd="t" o:hr="t" fillcolor="#a0a0a0" stroked="f"/>
-        </w:pict>
-      </w:r>
-    </w:p>
-    <w:p>
-      <w:pPr>
-        <w:pStyle w:val="Heading2"/>
-        <w:jc w:val="both"/>
-        <w:rPr>
-          <w:rFonts w:ascii="Times New Roman" w:eastAsia="Times New Roman" w:hAnsi="Times New Roman" w:cs="Times New Roman"/>
-        </w:rPr>
-      </w:pPr>
-      <w:bookmarkStart w:id="19" w:name="_l8kk3ejnpg8n" w:colFirst="0" w:colLast="0"/>
-      <w:bookmarkEnd w:id="19"/>
-      <w:r>
-        <w:rPr>
-          <w:rFonts w:ascii="Times New Roman" w:eastAsia="Times New Roman" w:hAnsi="Times New Roman" w:cs="Times New Roman"/>
-        </w:rPr>
-        <w:lastRenderedPageBreak/>
-        <w:t>I2: VERIFICATION OF ALGORITHM</w:t>
-      </w:r>
-    </w:p>
-    <w:p>
-      <w:pPr>
-        <w:rPr>
-          <w:lang w:val="en"/>
-        </w:rPr>
-      </w:pPr>
-      <w:r>
-        <w:rPr>
-          <w:lang w:val="en"/>
-        </w:rPr>
-        <w:tab/>
-        <w:t>Total mileage traveled is printed after the packages print out when the program is run. If you run it with a time past truck 3’s return (after 12:32) it will print 128.9 miles. All packages are delivered on time, and fulfilling the terms of the provided notes, which can clearly be seen in the packages print out.</w:t>
-      </w:r>
-    </w:p>
-    <w:p>
-      <w:pPr>
-        <w:jc w:val="both"/>
-        <w:rPr>
-          <w:rFonts w:ascii="Times New Roman" w:eastAsia="Times New Roman" w:hAnsi="Times New Roman" w:cs="Times New Roman"/>
-        </w:rPr>
-      </w:pPr>
-      <w:r>
-        <w:pict w14:anchorId="173A5DD3">
-          <v:rect id="_x0000_i1043" style="width:0;height:1.5pt" o:hralign="center" o:hrstd="t" o:hr="t" fillcolor="#a0a0a0" stroked="f"/>
-        </w:pict>
-      </w:r>
-    </w:p>
-    <w:p>
-      <w:pPr>
-        <w:pStyle w:val="Heading2"/>
-        <w:jc w:val="both"/>
-        <w:rPr>
-          <w:rFonts w:ascii="Times New Roman" w:eastAsia="Times New Roman" w:hAnsi="Times New Roman" w:cs="Times New Roman"/>
-          <w:color w:val="7030A0"/>
-        </w:rPr>
-      </w:pPr>
-      <w:bookmarkStart w:id="20" w:name="_6m6o2ryhezd0" w:colFirst="0" w:colLast="0"/>
-      <w:bookmarkEnd w:id="20"/>
-      <w:r>
-        <w:rPr>
-          <w:rFonts w:ascii="Times New Roman" w:eastAsia="Times New Roman" w:hAnsi="Times New Roman" w:cs="Times New Roman"/>
-          <w:color w:val="7030A0"/>
-        </w:rPr>
-        <w:t>I3: OTHER POSSIBLE ALGORITHMS</w:t>
-      </w:r>
-    </w:p>
-    <w:p>
-      <w:pPr>
-        <w:jc w:val="both"/>
-        <w:rPr>
-          <w:rFonts w:ascii="Times New Roman" w:eastAsia="Times New Roman" w:hAnsi="Times New Roman" w:cs="Times New Roman"/>
-          <w:color w:val="7030A0"/>
-        </w:rPr>
-      </w:pPr>
-      <w:r>
-        <w:rPr>
-          <w:rFonts w:ascii="Times New Roman" w:eastAsia="Times New Roman" w:hAnsi="Times New Roman" w:cs="Times New Roman"/>
-          <w:color w:val="7030A0"/>
-        </w:rPr>
-        <w:t xml:space="preserve">The submission identifies two algorithms different from the one provided in </w:t>
-      </w:r>
-      <w:hyperlink w:anchor="_6slq3j785okr">
+          <w:color w:val="7030A0"/>
+        </w:rPr>
+      </w:pPr>
+      <w:bookmarkStart w:id="28" w:name="_g9al3fuucalf" w:colFirst="0" w:colLast="0"/>
+      <w:bookmarkEnd w:id="28"/>
+      <w:r>
+        <w:rPr>
+          <w:rFonts w:ascii="Times New Roman" w:eastAsia="Times New Roman" w:hAnsi="Times New Roman" w:cs="Times New Roman"/>
+          <w:color w:val="7030A0"/>
+        </w:rPr>
+        <w:t>K2A: DATA STRUCTURES DIFFERENCES</w:t>
+      </w:r>
+    </w:p>
+    <w:p>
+      <w:pPr>
+        <w:jc w:val="both"/>
+        <w:rPr>
+          <w:rFonts w:ascii="Times New Roman" w:eastAsia="Times New Roman" w:hAnsi="Times New Roman" w:cs="Times New Roman"/>
+          <w:color w:val="7030A0"/>
+        </w:rPr>
+      </w:pPr>
+      <w:r>
+        <w:rPr>
+          <w:rFonts w:ascii="Times New Roman" w:eastAsia="Times New Roman" w:hAnsi="Times New Roman" w:cs="Times New Roman"/>
+          <w:color w:val="7030A0"/>
+        </w:rPr>
+        <w:t xml:space="preserve">The submission accurately describes attributes of both data structures identified in </w:t>
+      </w:r>
+      <w:hyperlink w:anchor="_g9al3fuucalf">
         <w:r>
           <w:rPr>
             <w:rFonts w:ascii="Times New Roman" w:eastAsia="Times New Roman" w:hAnsi="Times New Roman" w:cs="Times New Roman"/>
             <w:color w:val="7030A0"/>
             <w:u w:val="single"/>
           </w:rPr>
-          <w:t>Part A</w:t>
+          <w:t>part K2</w:t>
         </w:r>
       </w:hyperlink>
       <w:r>
@@ -4945,727 +4984,7 @@
           <w:rFonts w:ascii="Times New Roman" w:eastAsia="Times New Roman" w:hAnsi="Times New Roman" w:cs="Times New Roman"/>
           <w:color w:val="7030A0"/>
         </w:rPr>
-        <w:t xml:space="preserve"> that could meet the scenario’s requirements.</w:t>
-      </w:r>
-    </w:p>
-    <w:p>
-      <w:pPr>
-        <w:jc w:val="both"/>
-        <w:rPr>
-          <w:rFonts w:ascii="Times New Roman" w:eastAsia="Times New Roman" w:hAnsi="Times New Roman" w:cs="Times New Roman"/>
-          <w:i/>
-          <w:color w:val="7030A0"/>
-        </w:rPr>
-      </w:pPr>
-    </w:p>
-    <w:p>
-      <w:pPr>
-        <w:jc w:val="both"/>
-        <w:rPr>
-          <w:rFonts w:ascii="Times New Roman" w:eastAsia="Times New Roman" w:hAnsi="Times New Roman" w:cs="Times New Roman"/>
-          <w:i/>
-          <w:color w:val="7030A0"/>
-        </w:rPr>
-      </w:pPr>
-      <w:r>
-        <w:rPr>
-          <w:rFonts w:ascii="Times New Roman" w:eastAsia="Times New Roman" w:hAnsi="Times New Roman" w:cs="Times New Roman"/>
-          <w:i/>
-          <w:color w:val="7030A0"/>
-        </w:rPr>
-        <w:t xml:space="preserve">The two alternative algorithms only need to be different from the algorithm identified in Part A; they do not need to be equitable or better in </w:t>
-      </w:r>
-      <w:proofErr w:type="gramStart"/>
-      <w:r>
-        <w:rPr>
-          <w:rFonts w:ascii="Times New Roman" w:eastAsia="Times New Roman" w:hAnsi="Times New Roman" w:cs="Times New Roman"/>
-          <w:i/>
-          <w:color w:val="7030A0"/>
-        </w:rPr>
-        <w:t>completely-known</w:t>
-      </w:r>
-      <w:proofErr w:type="gramEnd"/>
-      <w:r>
-        <w:rPr>
-          <w:rFonts w:ascii="Times New Roman" w:eastAsia="Times New Roman" w:hAnsi="Times New Roman" w:cs="Times New Roman"/>
-          <w:i/>
-          <w:color w:val="7030A0"/>
-        </w:rPr>
-        <w:t xml:space="preserve">. Furthermore, these two algorithms could apply to any portion of the application. The problem of finding a delivery route is known as the “Traveling Salesperson Problem” or TSP. An old and well-known problem, there are many, many approaches to this problem. </w:t>
-      </w:r>
-    </w:p>
-    <w:p>
-      <w:pPr>
-        <w:jc w:val="both"/>
-        <w:rPr>
-          <w:rFonts w:ascii="Times New Roman" w:eastAsia="Times New Roman" w:hAnsi="Times New Roman" w:cs="Times New Roman"/>
-          <w:color w:val="7030A0"/>
-        </w:rPr>
-      </w:pPr>
-      <w:r>
-        <w:rPr>
-          <w:color w:val="7030A0"/>
-        </w:rPr>
-        <w:pict w14:anchorId="352E2BD7">
-          <v:rect id="_x0000_i1044" style="width:0;height:1.5pt" o:hralign="center" o:hrstd="t" o:hr="t" fillcolor="#a0a0a0" stroked="f"/>
-        </w:pict>
-      </w:r>
-    </w:p>
-    <w:p>
-      <w:pPr>
-        <w:pStyle w:val="Heading2"/>
-        <w:jc w:val="both"/>
-        <w:rPr>
-          <w:rFonts w:ascii="Times New Roman" w:eastAsia="Times New Roman" w:hAnsi="Times New Roman" w:cs="Times New Roman"/>
-          <w:color w:val="7030A0"/>
-        </w:rPr>
-      </w:pPr>
-      <w:bookmarkStart w:id="21" w:name="_af1i5afzxkzw" w:colFirst="0" w:colLast="0"/>
-      <w:bookmarkEnd w:id="21"/>
-      <w:r>
-        <w:rPr>
-          <w:rFonts w:ascii="Times New Roman" w:eastAsia="Times New Roman" w:hAnsi="Times New Roman" w:cs="Times New Roman"/>
-          <w:color w:val="7030A0"/>
-        </w:rPr>
-        <w:t>I3A: ALGORITHM DIFFERENCES</w:t>
-      </w:r>
-    </w:p>
-    <w:p>
-      <w:pPr>
-        <w:jc w:val="both"/>
-        <w:rPr>
-          <w:rFonts w:ascii="Times New Roman" w:eastAsia="Times New Roman" w:hAnsi="Times New Roman" w:cs="Times New Roman"/>
-          <w:i/>
-          <w:color w:val="7030A0"/>
-        </w:rPr>
-      </w:pPr>
-      <w:r>
-        <w:rPr>
-          <w:rFonts w:ascii="Times New Roman" w:eastAsia="Times New Roman" w:hAnsi="Times New Roman" w:cs="Times New Roman"/>
-          <w:i/>
-          <w:color w:val="7030A0"/>
-        </w:rPr>
-        <w:t xml:space="preserve">The description includes attributes of each algorithm identified in </w:t>
-      </w:r>
-      <w:hyperlink w:anchor="_6m6o2ryhezd0">
-        <w:r>
-          <w:rPr>
-            <w:rFonts w:ascii="Times New Roman" w:eastAsia="Times New Roman" w:hAnsi="Times New Roman" w:cs="Times New Roman"/>
-            <w:i/>
-            <w:color w:val="7030A0"/>
-            <w:u w:val="single"/>
-          </w:rPr>
-          <w:t>Part I3</w:t>
-        </w:r>
-      </w:hyperlink>
-      <w:r>
-        <w:rPr>
-          <w:rFonts w:ascii="Times New Roman" w:eastAsia="Times New Roman" w:hAnsi="Times New Roman" w:cs="Times New Roman"/>
-          <w:i/>
-          <w:color w:val="7030A0"/>
-        </w:rPr>
-        <w:t xml:space="preserve"> and how the identified attributes compare to the algorithm’s attributes from </w:t>
-      </w:r>
-      <w:hyperlink w:anchor="_6slq3j785okr">
-        <w:r>
-          <w:rPr>
-            <w:rFonts w:ascii="Times New Roman" w:eastAsia="Times New Roman" w:hAnsi="Times New Roman" w:cs="Times New Roman"/>
-            <w:i/>
-            <w:color w:val="7030A0"/>
-            <w:u w:val="single"/>
-          </w:rPr>
-          <w:t>Part A</w:t>
-        </w:r>
-      </w:hyperlink>
-      <w:r>
-        <w:rPr>
-          <w:rFonts w:ascii="Times New Roman" w:eastAsia="Times New Roman" w:hAnsi="Times New Roman" w:cs="Times New Roman"/>
-          <w:i/>
-          <w:color w:val="7030A0"/>
-        </w:rPr>
-        <w:t>.</w:t>
-      </w:r>
-    </w:p>
-    <w:p>
-      <w:pPr>
-        <w:jc w:val="both"/>
-        <w:rPr>
-          <w:rFonts w:ascii="Times New Roman" w:eastAsia="Times New Roman" w:hAnsi="Times New Roman" w:cs="Times New Roman"/>
-          <w:i/>
-          <w:color w:val="7030A0"/>
-        </w:rPr>
-      </w:pPr>
-    </w:p>
-    <w:p>
-      <w:pPr>
-        <w:jc w:val="both"/>
-        <w:rPr>
-          <w:rFonts w:ascii="Times New Roman" w:eastAsia="Times New Roman" w:hAnsi="Times New Roman" w:cs="Times New Roman"/>
-          <w:color w:val="7030A0"/>
-        </w:rPr>
-      </w:pPr>
-      <w:r>
-        <w:rPr>
-          <w:rFonts w:ascii="Times New Roman" w:eastAsia="Times New Roman" w:hAnsi="Times New Roman" w:cs="Times New Roman"/>
-          <w:color w:val="7030A0"/>
-        </w:rPr>
-        <w:t xml:space="preserve">Compare the two alternative algorithms to the algorithm identified in </w:t>
-      </w:r>
-      <w:hyperlink w:anchor="_6slq3j785okr">
-        <w:r>
-          <w:rPr>
-            <w:rFonts w:ascii="Times New Roman" w:eastAsia="Times New Roman" w:hAnsi="Times New Roman" w:cs="Times New Roman"/>
-            <w:color w:val="7030A0"/>
-            <w:u w:val="single"/>
-          </w:rPr>
-          <w:t>Part A</w:t>
-        </w:r>
-      </w:hyperlink>
-      <w:r>
-        <w:rPr>
-          <w:rFonts w:ascii="Times New Roman" w:eastAsia="Times New Roman" w:hAnsi="Times New Roman" w:cs="Times New Roman"/>
-          <w:color w:val="7030A0"/>
-        </w:rPr>
-        <w:t>. Attributes, and the comparison can include almost anything, e.g., time-complexity, advantages, disadvantages, etc. The rubric writes “attribute-</w:t>
-      </w:r>
-      <w:r>
-        <w:rPr>
-          <w:rFonts w:ascii="Times New Roman" w:eastAsia="Times New Roman" w:hAnsi="Times New Roman" w:cs="Times New Roman"/>
-          <w:color w:val="7030A0"/>
-          <w:u w:val="single"/>
-        </w:rPr>
-        <w:t>s.</w:t>
-      </w:r>
-      <w:r>
-        <w:rPr>
-          <w:rFonts w:ascii="Times New Roman" w:eastAsia="Times New Roman" w:hAnsi="Times New Roman" w:cs="Times New Roman"/>
-          <w:color w:val="7030A0"/>
-        </w:rPr>
-        <w:t xml:space="preserve">” </w:t>
-      </w:r>
-      <w:proofErr w:type="gramStart"/>
-      <w:r>
-        <w:rPr>
-          <w:rFonts w:ascii="Times New Roman" w:eastAsia="Times New Roman" w:hAnsi="Times New Roman" w:cs="Times New Roman"/>
-          <w:color w:val="7030A0"/>
-        </w:rPr>
-        <w:t>So</w:t>
-      </w:r>
-      <w:proofErr w:type="gramEnd"/>
-      <w:r>
-        <w:rPr>
-          <w:rFonts w:ascii="Times New Roman" w:eastAsia="Times New Roman" w:hAnsi="Times New Roman" w:cs="Times New Roman"/>
-          <w:color w:val="7030A0"/>
-        </w:rPr>
-        <w:t xml:space="preserve"> you should list at least two attributes per algorithm list in </w:t>
-      </w:r>
-      <w:hyperlink w:anchor="_6m6o2ryhezd0">
-        <w:r>
-          <w:rPr>
-            <w:rFonts w:ascii="Times New Roman" w:eastAsia="Times New Roman" w:hAnsi="Times New Roman" w:cs="Times New Roman"/>
-            <w:color w:val="7030A0"/>
-            <w:u w:val="single"/>
-          </w:rPr>
-          <w:t>Part I3</w:t>
-        </w:r>
-      </w:hyperlink>
-      <w:r>
-        <w:rPr>
-          <w:rFonts w:ascii="Times New Roman" w:eastAsia="Times New Roman" w:hAnsi="Times New Roman" w:cs="Times New Roman"/>
-          <w:color w:val="7030A0"/>
-        </w:rPr>
-        <w:t xml:space="preserve">. </w:t>
-      </w:r>
-    </w:p>
-    <w:p>
-      <w:pPr>
-        <w:jc w:val="both"/>
-        <w:rPr>
-          <w:rFonts w:ascii="Times New Roman" w:eastAsia="Times New Roman" w:hAnsi="Times New Roman" w:cs="Times New Roman"/>
-          <w:color w:val="7030A0"/>
-        </w:rPr>
-      </w:pPr>
-      <w:r>
-        <w:rPr>
-          <w:color w:val="7030A0"/>
-        </w:rPr>
-        <w:pict w14:anchorId="475495D2">
-          <v:rect id="_x0000_i1045" style="width:0;height:1.5pt" o:hralign="center" o:hrstd="t" o:hr="t" fillcolor="#a0a0a0" stroked="f"/>
-        </w:pict>
-      </w:r>
-    </w:p>
-    <w:p>
-      <w:pPr>
-        <w:pStyle w:val="Heading2"/>
-        <w:jc w:val="both"/>
-        <w:rPr>
-          <w:rFonts w:ascii="Times New Roman" w:eastAsia="Times New Roman" w:hAnsi="Times New Roman" w:cs="Times New Roman"/>
-          <w:color w:val="7030A0"/>
-        </w:rPr>
-      </w:pPr>
-      <w:bookmarkStart w:id="22" w:name="_2g0b0skz9lw7" w:colFirst="0" w:colLast="0"/>
-      <w:bookmarkEnd w:id="22"/>
-      <w:r>
-        <w:rPr>
-          <w:rFonts w:ascii="Times New Roman" w:eastAsia="Times New Roman" w:hAnsi="Times New Roman" w:cs="Times New Roman"/>
-          <w:color w:val="7030A0"/>
-        </w:rPr>
-        <w:t>J: DIFFERENT APPROACH</w:t>
-      </w:r>
-    </w:p>
-    <w:p>
-      <w:pPr>
-        <w:ind w:firstLine="720"/>
-      </w:pPr>
-      <w:r>
-        <w:t>This program could be improved in the future by making the date changeable.</w:t>
-      </w:r>
-      <w:r>
-        <w:t xml:space="preserve"> Currently, the time is given by the user, but it is only running for one date: 1/22/2022. In theory, this program could accept different dates and port in information from different CSV files as appropriate. See main.py line 20.</w:t>
-      </w:r>
-    </w:p>
-    <w:p>
-      <w:pPr>
-        <w:jc w:val="both"/>
-        <w:rPr>
-          <w:rFonts w:ascii="Times New Roman" w:eastAsia="Times New Roman" w:hAnsi="Times New Roman" w:cs="Times New Roman"/>
-          <w:i/>
-          <w:color w:val="7030A0"/>
-        </w:rPr>
-      </w:pPr>
-      <w:r>
-        <w:rPr>
-          <w:rFonts w:ascii="Times New Roman" w:eastAsia="Times New Roman" w:hAnsi="Times New Roman" w:cs="Times New Roman"/>
-          <w:i/>
-          <w:color w:val="7030A0"/>
-        </w:rPr>
-        <w:t>The description includes at least one aspect of the process that the candidate would do differently and includes how the candidate would modify the process.</w:t>
-      </w:r>
-    </w:p>
-    <w:p>
-      <w:pPr>
-        <w:jc w:val="both"/>
-        <w:rPr>
-          <w:rFonts w:ascii="Times New Roman" w:eastAsia="Times New Roman" w:hAnsi="Times New Roman" w:cs="Times New Roman"/>
-        </w:rPr>
-      </w:pPr>
-      <w:r>
-        <w:pict w14:anchorId="13047468">
-          <v:rect id="_x0000_i1046" style="width:0;height:1.5pt" o:hralign="center" o:hrstd="t" o:hr="t" fillcolor="#a0a0a0" stroked="f"/>
-        </w:pict>
-      </w:r>
-    </w:p>
-    <w:p>
-      <w:pPr>
-        <w:pStyle w:val="Heading2"/>
-        <w:jc w:val="both"/>
-        <w:rPr>
-          <w:rFonts w:ascii="Times New Roman" w:eastAsia="Times New Roman" w:hAnsi="Times New Roman" w:cs="Times New Roman"/>
-          <w:i/>
-        </w:rPr>
-      </w:pPr>
-      <w:bookmarkStart w:id="23" w:name="_ev89znmq3d5o" w:colFirst="0" w:colLast="0"/>
-      <w:bookmarkEnd w:id="23"/>
-      <w:r>
-        <w:rPr>
-          <w:rFonts w:ascii="Times New Roman" w:eastAsia="Times New Roman" w:hAnsi="Times New Roman" w:cs="Times New Roman"/>
-        </w:rPr>
-        <w:lastRenderedPageBreak/>
-        <w:t>K1: VERIFICATION OF DATA STRUCTURE</w:t>
-      </w:r>
-    </w:p>
-    <w:p>
-      <w:pPr>
-        <w:rPr>
-          <w:lang w:val="en"/>
-        </w:rPr>
-      </w:pPr>
-      <w:r>
-        <w:rPr>
-          <w:lang w:val="en"/>
-        </w:rPr>
-        <w:tab/>
-        <w:t>Total mileage traveled is printed after the packages print out when the program is run. If you run it with a time past truck 3’s return (after 12:32) it will print 128.9 miles. All packages are delivered on time, and fulfilling the terms of the provided notes, which can clearly be seen in the packages print out. An efficient hash table is present, where items can be updated and retrieved directly. All delivery information is clearly listed when the program is run via the user interface, and it is accurate.</w:t>
-      </w:r>
-    </w:p>
-    <w:p>
-      <w:pPr>
-        <w:jc w:val="both"/>
-        <w:rPr>
-          <w:rFonts w:ascii="Times New Roman" w:eastAsia="Times New Roman" w:hAnsi="Times New Roman" w:cs="Times New Roman"/>
-        </w:rPr>
-      </w:pPr>
-      <w:r>
-        <w:pict w14:anchorId="2CF26877">
-          <v:rect id="_x0000_i1047" style="width:0;height:1.5pt" o:hralign="center" o:hrstd="t" o:hr="t" fillcolor="#a0a0a0" stroked="f"/>
-        </w:pict>
-      </w:r>
-    </w:p>
-    <w:p>
-      <w:pPr>
-        <w:pStyle w:val="Heading2"/>
-        <w:jc w:val="both"/>
-        <w:rPr>
-          <w:rFonts w:ascii="Times New Roman" w:eastAsia="Times New Roman" w:hAnsi="Times New Roman" w:cs="Times New Roman"/>
-          <w:color w:val="7030A0"/>
-        </w:rPr>
-      </w:pPr>
-      <w:bookmarkStart w:id="24" w:name="_w557homgosez" w:colFirst="0" w:colLast="0"/>
-      <w:bookmarkEnd w:id="24"/>
-      <w:r>
-        <w:rPr>
-          <w:rFonts w:ascii="Times New Roman" w:eastAsia="Times New Roman" w:hAnsi="Times New Roman" w:cs="Times New Roman"/>
-          <w:color w:val="7030A0"/>
-        </w:rPr>
-        <w:t>K1A: EFFICIENCY</w:t>
-      </w:r>
-    </w:p>
-    <w:p>
-      <w:pPr>
-        <w:jc w:val="both"/>
-        <w:rPr>
-          <w:rFonts w:ascii="Times New Roman" w:eastAsia="Times New Roman" w:hAnsi="Times New Roman" w:cs="Times New Roman"/>
-          <w:i/>
-          <w:color w:val="7030A0"/>
-        </w:rPr>
-      </w:pPr>
-      <w:r>
-        <w:rPr>
-          <w:rFonts w:ascii="Times New Roman" w:eastAsia="Times New Roman" w:hAnsi="Times New Roman" w:cs="Times New Roman"/>
-          <w:color w:val="7030A0"/>
-        </w:rPr>
-        <w:t>The discussion accurately explains how adding packages directly affects the time needed to complete the look-up function.</w:t>
-      </w:r>
-      <w:r>
-        <w:rPr>
-          <w:rFonts w:ascii="Times New Roman" w:eastAsia="Times New Roman" w:hAnsi="Times New Roman" w:cs="Times New Roman"/>
-          <w:i/>
-          <w:color w:val="7030A0"/>
-        </w:rPr>
-        <w:br/>
-      </w:r>
-    </w:p>
-    <w:p>
-      <w:pPr>
-        <w:jc w:val="both"/>
-        <w:rPr>
-          <w:rFonts w:ascii="Times New Roman" w:eastAsia="Times New Roman" w:hAnsi="Times New Roman" w:cs="Times New Roman"/>
-          <w:i/>
-          <w:color w:val="7030A0"/>
-        </w:rPr>
-      </w:pPr>
-      <w:r>
-        <w:rPr>
-          <w:rFonts w:ascii="Times New Roman" w:eastAsia="Times New Roman" w:hAnsi="Times New Roman" w:cs="Times New Roman"/>
-          <w:i/>
-          <w:color w:val="7030A0"/>
-        </w:rPr>
-        <w:t>The “look-up function” refers to the hash table’s look-up function identified in Part D. Describe how adding more packages affects the time it takes to retrieve package information. The effect could be nil, as in the case of a direct (1-1) mapping. Whatever the case, provide a brief explanation.</w:t>
-      </w:r>
-    </w:p>
-    <w:p>
-      <w:pPr>
-        <w:jc w:val="both"/>
-        <w:rPr>
-          <w:rFonts w:ascii="Times New Roman" w:eastAsia="Times New Roman" w:hAnsi="Times New Roman" w:cs="Times New Roman"/>
-        </w:rPr>
-      </w:pPr>
-      <w:r>
-        <w:pict w14:anchorId="6A9E56EC">
-          <v:rect id="_x0000_i1048" style="width:0;height:1.5pt" o:hralign="center" o:hrstd="t" o:hr="t" fillcolor="#a0a0a0" stroked="f"/>
-        </w:pict>
-      </w:r>
-    </w:p>
-    <w:p>
-      <w:pPr>
-        <w:pStyle w:val="Heading2"/>
-        <w:jc w:val="both"/>
-        <w:rPr>
-          <w:rFonts w:ascii="Times New Roman" w:eastAsia="Times New Roman" w:hAnsi="Times New Roman" w:cs="Times New Roman"/>
-        </w:rPr>
-      </w:pPr>
-      <w:bookmarkStart w:id="25" w:name="_6452uubkqs6m" w:colFirst="0" w:colLast="0"/>
-      <w:bookmarkEnd w:id="25"/>
-      <w:r>
-        <w:rPr>
-          <w:rFonts w:ascii="Times New Roman" w:eastAsia="Times New Roman" w:hAnsi="Times New Roman" w:cs="Times New Roman"/>
-        </w:rPr>
-        <w:t>K1B: OVERHEAD</w:t>
-      </w:r>
-    </w:p>
-    <w:p>
-      <w:pPr>
-        <w:rPr>
-          <w:lang w:val="en"/>
-        </w:rPr>
-      </w:pPr>
-      <w:r>
-        <w:rPr>
-          <w:lang w:val="en"/>
-        </w:rPr>
-        <w:tab/>
-        <w:t xml:space="preserve">My hash table implementation’s size, at least </w:t>
-      </w:r>
-      <w:proofErr w:type="gramStart"/>
-      <w:r>
-        <w:rPr>
-          <w:lang w:val="en"/>
-        </w:rPr>
-        <w:t>in regards to</w:t>
-      </w:r>
-      <w:proofErr w:type="gramEnd"/>
-      <w:r>
-        <w:rPr>
-          <w:lang w:val="en"/>
-        </w:rPr>
-        <w:t xml:space="preserve"> the length of the lists, is constant from its creation. When the program is run, the program uses CSV reader to count the number of the packages in the provided CSV and creates a hash table that size. See Packages.py, </w:t>
-      </w:r>
-      <w:proofErr w:type="spellStart"/>
-      <w:r>
-        <w:rPr>
-          <w:lang w:val="en"/>
-        </w:rPr>
-        <w:t>get_number_of_packages</w:t>
-      </w:r>
-      <w:proofErr w:type="spellEnd"/>
-      <w:r>
-        <w:rPr>
-          <w:lang w:val="en"/>
-        </w:rPr>
-        <w:t>(), and how that argument is returned and used in the creation of “</w:t>
-      </w:r>
-      <w:proofErr w:type="spellStart"/>
-      <w:r>
-        <w:rPr>
-          <w:lang w:val="en"/>
-        </w:rPr>
-        <w:t>package_hashtable</w:t>
-      </w:r>
-      <w:proofErr w:type="spellEnd"/>
-      <w:r>
-        <w:rPr>
-          <w:lang w:val="en"/>
-        </w:rPr>
-        <w:t xml:space="preserve"> = </w:t>
-      </w:r>
-      <w:proofErr w:type="spellStart"/>
-      <w:r>
-        <w:rPr>
-          <w:lang w:val="en"/>
-        </w:rPr>
-        <w:t>HashTable</w:t>
-      </w:r>
-      <w:proofErr w:type="spellEnd"/>
-      <w:r>
-        <w:rPr>
-          <w:lang w:val="en"/>
-        </w:rPr>
-        <w:t>(</w:t>
-      </w:r>
-      <w:proofErr w:type="spellStart"/>
-      <w:r>
-        <w:rPr>
-          <w:lang w:val="en"/>
-        </w:rPr>
-        <w:t>number_packages</w:t>
-      </w:r>
-      <w:proofErr w:type="spellEnd"/>
-      <w:r>
-        <w:rPr>
-          <w:lang w:val="en"/>
-        </w:rPr>
-        <w:t xml:space="preserve">)”. </w:t>
-      </w:r>
-      <w:r>
-        <w:rPr>
-          <w:lang w:val="en"/>
-        </w:rPr>
-        <w:t>The only space added as packages are added, is the package data itself. The package data itself is a list of 1 key and 10 items. See Package.py: “</w:t>
-      </w:r>
-      <w:proofErr w:type="spellStart"/>
-      <w:r>
-        <w:rPr>
-          <w:lang w:val="en"/>
-        </w:rPr>
-        <w:t>hashmap.put</w:t>
-      </w:r>
-      <w:proofErr w:type="spellEnd"/>
-      <w:r>
-        <w:rPr>
-          <w:lang w:val="en"/>
-        </w:rPr>
-        <w:t>(</w:t>
-      </w:r>
-      <w:proofErr w:type="spellStart"/>
-      <w:r>
-        <w:rPr>
-          <w:lang w:val="en"/>
-        </w:rPr>
-        <w:t>i</w:t>
-      </w:r>
-      <w:proofErr w:type="spellEnd"/>
-      <w:r>
-        <w:rPr>
-          <w:lang w:val="en"/>
-        </w:rPr>
-        <w:t xml:space="preserve">, [line[1], line[2], line[3], line[4], line[5], line[6], line[7], </w:t>
-      </w:r>
-      <w:proofErr w:type="spellStart"/>
-      <w:r>
-        <w:rPr>
-          <w:lang w:val="en"/>
-        </w:rPr>
-        <w:t>truck_num</w:t>
-      </w:r>
-      <w:proofErr w:type="spellEnd"/>
-      <w:r>
-        <w:rPr>
-          <w:lang w:val="en"/>
-        </w:rPr>
-        <w:t xml:space="preserve">, </w:t>
-      </w:r>
-      <w:proofErr w:type="spellStart"/>
-      <w:r>
-        <w:rPr>
-          <w:lang w:val="en"/>
-        </w:rPr>
-        <w:t>time_stamp</w:t>
-      </w:r>
-      <w:proofErr w:type="spellEnd"/>
-      <w:r>
-        <w:rPr>
-          <w:lang w:val="en"/>
-        </w:rPr>
-        <w:t>, status])”. The space taken is the base empty list + 11*n for each package inserted.</w:t>
-      </w:r>
-    </w:p>
-    <w:p>
-      <w:pPr>
-        <w:jc w:val="both"/>
-        <w:rPr>
-          <w:rFonts w:ascii="Times New Roman" w:eastAsia="Times New Roman" w:hAnsi="Times New Roman" w:cs="Times New Roman"/>
-        </w:rPr>
-      </w:pPr>
-      <w:r>
-        <w:pict w14:anchorId="577996B1">
-          <v:rect id="_x0000_i1049" style="width:0;height:1.5pt" o:hralign="center" o:hrstd="t" o:hr="t" fillcolor="#a0a0a0" stroked="f"/>
-        </w:pict>
-      </w:r>
-    </w:p>
-    <w:p>
-      <w:pPr>
-        <w:pStyle w:val="Heading2"/>
-        <w:jc w:val="both"/>
-        <w:rPr>
-          <w:rFonts w:ascii="Times New Roman" w:eastAsia="Times New Roman" w:hAnsi="Times New Roman" w:cs="Times New Roman"/>
-          <w:color w:val="7030A0"/>
-        </w:rPr>
-      </w:pPr>
-      <w:bookmarkStart w:id="26" w:name="_2vorf51qjoor" w:colFirst="0" w:colLast="0"/>
-      <w:bookmarkEnd w:id="26"/>
-      <w:r>
-        <w:rPr>
-          <w:rFonts w:ascii="Times New Roman" w:eastAsia="Times New Roman" w:hAnsi="Times New Roman" w:cs="Times New Roman"/>
-          <w:color w:val="7030A0"/>
-        </w:rPr>
-        <w:t>K1C: IMPLICATIONS</w:t>
-      </w:r>
-    </w:p>
-    <w:p>
-      <w:pPr>
-        <w:jc w:val="both"/>
-        <w:rPr>
-          <w:rFonts w:ascii="Times New Roman" w:eastAsia="Times New Roman" w:hAnsi="Times New Roman" w:cs="Times New Roman"/>
-          <w:color w:val="7030A0"/>
-        </w:rPr>
-      </w:pPr>
-      <w:r>
-        <w:rPr>
-          <w:rFonts w:ascii="Times New Roman" w:eastAsia="Times New Roman" w:hAnsi="Times New Roman" w:cs="Times New Roman"/>
-          <w:color w:val="7030A0"/>
-        </w:rPr>
-        <w:t>The discussion accurately explains adding trucks or cities would affect look-up time and space usage.</w:t>
-      </w:r>
-    </w:p>
-    <w:p>
-      <w:pPr>
-        <w:jc w:val="both"/>
-        <w:rPr>
-          <w:rFonts w:ascii="Times New Roman" w:eastAsia="Times New Roman" w:hAnsi="Times New Roman" w:cs="Times New Roman"/>
-          <w:i/>
-          <w:color w:val="7030A0"/>
-        </w:rPr>
-      </w:pPr>
-    </w:p>
-    <w:p>
-      <w:pPr>
-        <w:jc w:val="both"/>
-        <w:rPr>
-          <w:rFonts w:ascii="Times New Roman" w:eastAsia="Times New Roman" w:hAnsi="Times New Roman" w:cs="Times New Roman"/>
-          <w:i/>
-          <w:color w:val="7030A0"/>
-        </w:rPr>
-      </w:pPr>
-      <w:r>
-        <w:rPr>
-          <w:rFonts w:ascii="Times New Roman" w:eastAsia="Times New Roman" w:hAnsi="Times New Roman" w:cs="Times New Roman"/>
-          <w:i/>
-          <w:color w:val="7030A0"/>
-        </w:rPr>
-        <w:t>Look-up and space usage are both referring to the hash-table. Depending on your code, additional cities or trucks may not affect hash-table performance. In which case, you should explain why.</w:t>
-      </w:r>
-    </w:p>
-    <w:p>
-      <w:pPr>
-        <w:jc w:val="both"/>
-        <w:rPr>
-          <w:rFonts w:ascii="Times New Roman" w:eastAsia="Times New Roman" w:hAnsi="Times New Roman" w:cs="Times New Roman"/>
-          <w:color w:val="7030A0"/>
-        </w:rPr>
-      </w:pPr>
-      <w:r>
-        <w:rPr>
-          <w:color w:val="7030A0"/>
-        </w:rPr>
-        <w:pict w14:anchorId="6E96E0E9">
-          <v:rect id="_x0000_i1050" style="width:0;height:1.5pt" o:hralign="center" o:hrstd="t" o:hr="t" fillcolor="#a0a0a0" stroked="f"/>
-        </w:pict>
-      </w:r>
-    </w:p>
-    <w:p>
-      <w:pPr>
-        <w:pStyle w:val="Heading2"/>
-        <w:jc w:val="both"/>
-        <w:rPr>
-          <w:rFonts w:ascii="Times New Roman" w:eastAsia="Times New Roman" w:hAnsi="Times New Roman" w:cs="Times New Roman"/>
-          <w:color w:val="7030A0"/>
-        </w:rPr>
-      </w:pPr>
-      <w:bookmarkStart w:id="27" w:name="_ta4c6z3xrmv5" w:colFirst="0" w:colLast="0"/>
-      <w:bookmarkEnd w:id="27"/>
-      <w:r>
-        <w:rPr>
-          <w:rFonts w:ascii="Times New Roman" w:eastAsia="Times New Roman" w:hAnsi="Times New Roman" w:cs="Times New Roman"/>
-          <w:color w:val="7030A0"/>
-        </w:rPr>
-        <w:lastRenderedPageBreak/>
-        <w:t>K2: OTHER DATA STRUCTURES</w:t>
-      </w:r>
-    </w:p>
-    <w:p>
-      <w:pPr>
-        <w:jc w:val="both"/>
-        <w:rPr>
-          <w:rFonts w:ascii="Times New Roman" w:eastAsia="Times New Roman" w:hAnsi="Times New Roman" w:cs="Times New Roman"/>
-          <w:color w:val="7030A0"/>
-        </w:rPr>
-      </w:pPr>
-      <w:r>
-        <w:rPr>
-          <w:rFonts w:ascii="Times New Roman" w:eastAsia="Times New Roman" w:hAnsi="Times New Roman" w:cs="Times New Roman"/>
-          <w:color w:val="7030A0"/>
-        </w:rPr>
-        <w:t xml:space="preserve">The submission identifies two data structures other than the one used in </w:t>
+        <w:t xml:space="preserve"> and compares these to </w:t>
       </w:r>
       <w:hyperlink w:anchor="_e5lmjqcaaava">
         <w:r>
@@ -5682,8 +5001,17 @@
           <w:rFonts w:ascii="Times New Roman" w:eastAsia="Times New Roman" w:hAnsi="Times New Roman" w:cs="Times New Roman"/>
           <w:color w:val="7030A0"/>
         </w:rPr>
-        <w:t xml:space="preserve"> to meet the requirements in the scenario.</w:t>
-      </w:r>
+        <w:t>’s data structure attributes.</w:t>
+      </w:r>
+    </w:p>
+    <w:p>
+      <w:pPr>
+        <w:jc w:val="both"/>
+        <w:rPr>
+          <w:rFonts w:ascii="Times New Roman" w:eastAsia="Times New Roman" w:hAnsi="Times New Roman" w:cs="Times New Roman"/>
+          <w:color w:val="7030A0"/>
+        </w:rPr>
+      </w:pPr>
     </w:p>
     <w:p>
       <w:pPr>
@@ -5694,94 +5022,48 @@
           <w:color w:val="7030A0"/>
         </w:rPr>
       </w:pPr>
-    </w:p>
-    <w:p>
-      <w:pPr>
-        <w:jc w:val="both"/>
+      <w:r>
         <w:rPr>
           <w:rFonts w:ascii="Times New Roman" w:eastAsia="Times New Roman" w:hAnsi="Times New Roman" w:cs="Times New Roman"/>
           <w:i/>
           <w:color w:val="7030A0"/>
         </w:rPr>
-      </w:pPr>
+        <w:t>Attributes and the comparison can include almost anything, e.g., mappings, structure, advantages, disadvantages, etc. The rubric writes “attribute-</w:t>
+      </w:r>
       <w:r>
         <w:rPr>
           <w:rFonts w:ascii="Times New Roman" w:eastAsia="Times New Roman" w:hAnsi="Times New Roman" w:cs="Times New Roman"/>
           <w:i/>
           <w:color w:val="7030A0"/>
-        </w:rPr>
-        <w:t xml:space="preserve">Identify two alternative data structures and justify why they could have been used as your hash-table. The alternatives can include modifications of the hash table listed in </w:t>
-      </w:r>
-      <w:hyperlink w:anchor="_e5lmjqcaaava">
-        <w:r>
-          <w:rPr>
-            <w:rFonts w:ascii="Times New Roman" w:eastAsia="Times New Roman" w:hAnsi="Times New Roman" w:cs="Times New Roman"/>
-            <w:i/>
-            <w:color w:val="7030A0"/>
-            <w:u w:val="single"/>
-          </w:rPr>
-          <w:t>Part D</w:t>
-        </w:r>
-      </w:hyperlink>
+          <w:u w:val="single"/>
+        </w:rPr>
+        <w:t>s.</w:t>
+      </w:r>
       <w:r>
         <w:rPr>
           <w:rFonts w:ascii="Times New Roman" w:eastAsia="Times New Roman" w:hAnsi="Times New Roman" w:cs="Times New Roman"/>
           <w:i/>
           <w:color w:val="7030A0"/>
         </w:rPr>
-        <w:t>.</w:t>
-      </w:r>
-    </w:p>
-    <w:p>
-      <w:pPr>
-        <w:jc w:val="both"/>
-        <w:rPr>
-          <w:rFonts w:ascii="Times New Roman" w:eastAsia="Times New Roman" w:hAnsi="Times New Roman" w:cs="Times New Roman"/>
-          <w:color w:val="7030A0"/>
-        </w:rPr>
-      </w:pPr>
-      <w:r>
-        <w:rPr>
-          <w:color w:val="7030A0"/>
-        </w:rPr>
-        <w:pict w14:anchorId="2D3F37F7">
-          <v:rect id="_x0000_i1051" style="width:0;height:1.5pt" o:hralign="center" o:hrstd="t" o:hr="t" fillcolor="#a0a0a0" stroked="f"/>
-        </w:pict>
-      </w:r>
-    </w:p>
-    <w:p>
-      <w:pPr>
-        <w:pStyle w:val="Heading2"/>
-        <w:jc w:val="both"/>
-        <w:rPr>
-          <w:rFonts w:ascii="Times New Roman" w:eastAsia="Times New Roman" w:hAnsi="Times New Roman" w:cs="Times New Roman"/>
-          <w:color w:val="7030A0"/>
-        </w:rPr>
-      </w:pPr>
-      <w:bookmarkStart w:id="28" w:name="_g9al3fuucalf" w:colFirst="0" w:colLast="0"/>
-      <w:bookmarkEnd w:id="28"/>
-      <w:r>
-        <w:rPr>
-          <w:rFonts w:ascii="Times New Roman" w:eastAsia="Times New Roman" w:hAnsi="Times New Roman" w:cs="Times New Roman"/>
-          <w:color w:val="7030A0"/>
-        </w:rPr>
-        <w:t>K2A: DATA STRUCTURES DIFFERENCES</w:t>
-      </w:r>
-    </w:p>
-    <w:p>
-      <w:pPr>
-        <w:jc w:val="both"/>
-        <w:rPr>
-          <w:rFonts w:ascii="Times New Roman" w:eastAsia="Times New Roman" w:hAnsi="Times New Roman" w:cs="Times New Roman"/>
-          <w:color w:val="7030A0"/>
-        </w:rPr>
-      </w:pPr>
-      <w:r>
-        <w:rPr>
-          <w:rFonts w:ascii="Times New Roman" w:eastAsia="Times New Roman" w:hAnsi="Times New Roman" w:cs="Times New Roman"/>
-          <w:color w:val="7030A0"/>
-        </w:rPr>
-        <w:t xml:space="preserve">The submission accurately describes attributes of both data structures identified in </w:t>
+        <w:t xml:space="preserve">” </w:t>
+      </w:r>
+      <w:proofErr w:type="gramStart"/>
+      <w:r>
+        <w:rPr>
+          <w:rFonts w:ascii="Times New Roman" w:eastAsia="Times New Roman" w:hAnsi="Times New Roman" w:cs="Times New Roman"/>
+          <w:i/>
+          <w:color w:val="7030A0"/>
+        </w:rPr>
+        <w:t>So</w:t>
+      </w:r>
+      <w:proofErr w:type="gramEnd"/>
+      <w:r>
+        <w:rPr>
+          <w:rFonts w:ascii="Times New Roman" w:eastAsia="Times New Roman" w:hAnsi="Times New Roman" w:cs="Times New Roman"/>
+          <w:i/>
+          <w:color w:val="7030A0"/>
+        </w:rPr>
+        <w:t xml:space="preserve"> you should list at least two attributes per data structure from </w:t>
       </w:r>
       <w:hyperlink w:anchor="_g9al3fuucalf">
         <w:r>
@@ -5796,102 +5078,6 @@
       <w:r>
         <w:rPr>
           <w:rFonts w:ascii="Times New Roman" w:eastAsia="Times New Roman" w:hAnsi="Times New Roman" w:cs="Times New Roman"/>
-          <w:color w:val="7030A0"/>
-        </w:rPr>
-        <w:t xml:space="preserve"> and compares these to </w:t>
-      </w:r>
-      <w:hyperlink w:anchor="_e5lmjqcaaava">
-        <w:r>
-          <w:rPr>
-            <w:rFonts w:ascii="Times New Roman" w:eastAsia="Times New Roman" w:hAnsi="Times New Roman" w:cs="Times New Roman"/>
-            <w:color w:val="7030A0"/>
-            <w:u w:val="single"/>
-          </w:rPr>
-          <w:t>Part D</w:t>
-        </w:r>
-      </w:hyperlink>
-      <w:r>
-        <w:rPr>
-          <w:rFonts w:ascii="Times New Roman" w:eastAsia="Times New Roman" w:hAnsi="Times New Roman" w:cs="Times New Roman"/>
-          <w:color w:val="7030A0"/>
-        </w:rPr>
-        <w:t>’s data structure attributes.</w:t>
-      </w:r>
-    </w:p>
-    <w:p>
-      <w:pPr>
-        <w:jc w:val="both"/>
-        <w:rPr>
-          <w:rFonts w:ascii="Times New Roman" w:eastAsia="Times New Roman" w:hAnsi="Times New Roman" w:cs="Times New Roman"/>
-          <w:color w:val="7030A0"/>
-        </w:rPr>
-      </w:pPr>
-    </w:p>
-    <w:p>
-      <w:pPr>
-        <w:jc w:val="both"/>
-        <w:rPr>
-          <w:rFonts w:ascii="Times New Roman" w:eastAsia="Times New Roman" w:hAnsi="Times New Roman" w:cs="Times New Roman"/>
-          <w:i/>
-          <w:color w:val="7030A0"/>
-        </w:rPr>
-      </w:pPr>
-      <w:r>
-        <w:rPr>
-          <w:rFonts w:ascii="Times New Roman" w:eastAsia="Times New Roman" w:hAnsi="Times New Roman" w:cs="Times New Roman"/>
-          <w:i/>
-          <w:color w:val="7030A0"/>
-        </w:rPr>
-        <w:t>Attributes and the comparison can include almost anything, e.g., mappings, structure, advantages, disadvantages, etc. The rubric writes “attribute-</w:t>
-      </w:r>
-      <w:r>
-        <w:rPr>
-          <w:rFonts w:ascii="Times New Roman" w:eastAsia="Times New Roman" w:hAnsi="Times New Roman" w:cs="Times New Roman"/>
-          <w:i/>
-          <w:color w:val="7030A0"/>
-          <w:u w:val="single"/>
-        </w:rPr>
-        <w:t>s.</w:t>
-      </w:r>
-      <w:r>
-        <w:rPr>
-          <w:rFonts w:ascii="Times New Roman" w:eastAsia="Times New Roman" w:hAnsi="Times New Roman" w:cs="Times New Roman"/>
-          <w:i/>
-          <w:color w:val="7030A0"/>
-        </w:rPr>
-        <w:t xml:space="preserve">” </w:t>
-      </w:r>
-      <w:proofErr w:type="gramStart"/>
-      <w:r>
-        <w:rPr>
-          <w:rFonts w:ascii="Times New Roman" w:eastAsia="Times New Roman" w:hAnsi="Times New Roman" w:cs="Times New Roman"/>
-          <w:i/>
-          <w:color w:val="7030A0"/>
-        </w:rPr>
-        <w:t>So</w:t>
-      </w:r>
-      <w:proofErr w:type="gramEnd"/>
-      <w:r>
-        <w:rPr>
-          <w:rFonts w:ascii="Times New Roman" w:eastAsia="Times New Roman" w:hAnsi="Times New Roman" w:cs="Times New Roman"/>
-          <w:i/>
-          <w:color w:val="7030A0"/>
-        </w:rPr>
-        <w:t xml:space="preserve"> you should list at least two attributes per data structure from </w:t>
-      </w:r>
-      <w:hyperlink w:anchor="_g9al3fuucalf">
-        <w:r>
-          <w:rPr>
-            <w:rFonts w:ascii="Times New Roman" w:eastAsia="Times New Roman" w:hAnsi="Times New Roman" w:cs="Times New Roman"/>
-            <w:color w:val="7030A0"/>
-            <w:u w:val="single"/>
-          </w:rPr>
-          <w:t>part K2</w:t>
-        </w:r>
-      </w:hyperlink>
-      <w:r>
-        <w:rPr>
-          <w:rFonts w:ascii="Times New Roman" w:eastAsia="Times New Roman" w:hAnsi="Times New Roman" w:cs="Times New Roman"/>
           <w:i/>
           <w:color w:val="7030A0"/>
         </w:rPr>
@@ -5947,61 +5133,63 @@
       <w:pPr>
         <w:pStyle w:val="NormalWeb"/>
         <w:ind w:left="567" w:hanging="567"/>
-      </w:pPr>
-      <w:proofErr w:type="spellStart"/>
-      <w:r>
-        <w:t>AskPython</w:t>
-      </w:r>
-      <w:proofErr w:type="spellEnd"/>
-      <w:r>
-        <w:t xml:space="preserve">. (2021, June </w:t>
-      </w:r>
-      <w:r>
-        <w:t xml:space="preserve">25). </w:t>
+        <w:rPr>
+          <w:color w:val="7030A0"/>
+        </w:rPr>
+      </w:pPr>
+      <w:r>
+        <w:rPr>
+          <w:color w:val="7030A0"/>
+        </w:rPr>
+        <w:t xml:space="preserve">AskPython. (2021, June 25). </w:t>
       </w:r>
       <w:r>
         <w:rPr>
           <w:i/>
           <w:iCs/>
+          <w:color w:val="7030A0"/>
         </w:rPr>
         <w:t>3 ways to sort a dictionary by value in python</w:t>
       </w:r>
       <w:r>
-        <w:t xml:space="preserve">. </w:t>
-      </w:r>
-      <w:proofErr w:type="spellStart"/>
-      <w:r>
-        <w:t>AskPython</w:t>
-      </w:r>
-      <w:proofErr w:type="spellEnd"/>
-      <w:r>
-        <w:t xml:space="preserve">. Retrieved January 26, 2022, from https://www.askpython.com/python/dictionary/sort-a-dictionary-by-value-in-python </w:t>
+        <w:rPr>
+          <w:color w:val="7030A0"/>
+        </w:rPr>
+        <w:t xml:space="preserve">. AskPython. Retrieved January 26, 2022, from https://www.askpython.com/python/dictionary/sort-a-dictionary-by-value-in-python </w:t>
       </w:r>
     </w:p>
     <w:p>
       <w:pPr>
         <w:pStyle w:val="NormalWeb"/>
         <w:ind w:left="567" w:hanging="567"/>
-      </w:pPr>
-      <w:proofErr w:type="spellStart"/>
-      <w:r>
-        <w:t>Drowell</w:t>
-      </w:r>
-      <w:proofErr w:type="spellEnd"/>
-      <w:r>
-        <w:t xml:space="preserve">, E. (n.d.). </w:t>
+        <w:rPr>
+          <w:color w:val="7030A0"/>
+        </w:rPr>
+      </w:pPr>
+      <w:r>
+        <w:rPr>
+          <w:color w:val="7030A0"/>
+        </w:rPr>
+        <w:t xml:space="preserve">Drowell, E. (n.d.). </w:t>
       </w:r>
       <w:r>
         <w:rPr>
           <w:i/>
           <w:iCs/>
+          <w:color w:val="7030A0"/>
         </w:rPr>
         <w:t>Know thy complexities!</w:t>
       </w:r>
       <w:r>
+        <w:rPr>
+          <w:color w:val="7030A0"/>
+        </w:rPr>
         <w:t xml:space="preserve"> Big-O Cheat Sheet. Retrieved January 26, 2022, from https://www.bigocheatsheet.com/ </w:t>
       </w:r>
       <w:r>
+        <w:rPr>
+          <w:color w:val="7030A0"/>
+        </w:rPr>
         <w:t xml:space="preserve"> </w:t>
       </w:r>
     </w:p>
@@ -6009,50 +5197,57 @@
       <w:pPr>
         <w:pStyle w:val="NormalWeb"/>
         <w:ind w:left="567" w:hanging="567"/>
-      </w:pPr>
-      <w:proofErr w:type="spellStart"/>
-      <w:r>
-        <w:t>GeeksforGeeks</w:t>
-      </w:r>
-      <w:proofErr w:type="spellEnd"/>
-      <w:r>
-        <w:t xml:space="preserve">. (2020, July 28). </w:t>
+        <w:rPr>
+          <w:color w:val="7030A0"/>
+        </w:rPr>
+      </w:pPr>
+      <w:r>
+        <w:rPr>
+          <w:color w:val="7030A0"/>
+        </w:rPr>
+        <w:t xml:space="preserve">GeeksforGeeks. (2020, July 28). </w:t>
       </w:r>
       <w:r>
         <w:rPr>
           <w:i/>
           <w:iCs/>
+          <w:color w:val="7030A0"/>
         </w:rPr>
         <w:t>String alignment in Python f-string</w:t>
       </w:r>
       <w:r>
-        <w:t xml:space="preserve">. </w:t>
-      </w:r>
-      <w:proofErr w:type="spellStart"/>
-      <w:r>
-        <w:t>GeeksforGeeks</w:t>
-      </w:r>
-      <w:proofErr w:type="spellEnd"/>
-      <w:r>
-        <w:t xml:space="preserve">. Retrieved January 26, 2022, from https://www.geeksforgeeks.org/string-alignment-in-python-f-string/ </w:t>
+        <w:rPr>
+          <w:color w:val="7030A0"/>
+        </w:rPr>
+        <w:t xml:space="preserve">. GeeksforGeeks. Retrieved January 26, 2022, from https://www.geeksforgeeks.org/string-alignment-in-python-f-string/ </w:t>
       </w:r>
     </w:p>
     <w:p>
       <w:pPr>
         <w:pStyle w:val="NormalWeb"/>
         <w:ind w:left="567" w:hanging="567"/>
-      </w:pPr>
-      <w:r>
+        <w:rPr>
+          <w:color w:val="7030A0"/>
+        </w:rPr>
+      </w:pPr>
+      <w:r>
+        <w:rPr>
+          <w:color w:val="7030A0"/>
+        </w:rPr>
         <w:t xml:space="preserve">Hellman, D. (2011, July 11). </w:t>
       </w:r>
       <w:r>
         <w:rPr>
           <w:i/>
           <w:iCs/>
+          <w:color w:val="7030A0"/>
         </w:rPr>
         <w:t>PYMOTW</w:t>
       </w:r>
       <w:r>
+        <w:rPr>
+          <w:color w:val="7030A0"/>
+        </w:rPr>
         <w:t xml:space="preserve">. datetime – Date/time value manipulation - Python Module of the Week. Retrieved January 26, 2022, from http://pymotw.com/2/datetime/ </w:t>
       </w:r>
     </w:p>
@@ -6072,23 +5267,21 @@
         <w:t>Python: Creating a HASHMAP using Lists</w:t>
       </w:r>
       <w:r>
-        <w:t xml:space="preserve">. </w:t>
-      </w:r>
-      <w:proofErr w:type="spellStart"/>
-      <w:r>
-        <w:t>Youtube</w:t>
-      </w:r>
-      <w:proofErr w:type="spellEnd"/>
-      <w:r>
-        <w:t xml:space="preserve">. Retrieved January 26, 2022, from https://www.youtube.com/watch?v=9HFbhPscPU0. </w:t>
+        <w:t xml:space="preserve">. Youtube. Retrieved January 26, 2022, from https://www.youtube.com/watch?v=9HFbhPscPU0. </w:t>
       </w:r>
     </w:p>
     <w:p>
       <w:pPr>
         <w:pStyle w:val="NormalWeb"/>
         <w:ind w:left="567" w:hanging="567"/>
-      </w:pPr>
-      <w:r>
+        <w:rPr>
+          <w:color w:val="7030A0"/>
+        </w:rPr>
+      </w:pPr>
+      <w:r>
+        <w:rPr>
+          <w:color w:val="7030A0"/>
+        </w:rPr>
         <w:lastRenderedPageBreak/>
         <w:t xml:space="preserve">James, J. (2019). </w:t>
       </w:r>
@@ -6096,29 +5289,29 @@
         <w:rPr>
           <w:i/>
           <w:iCs/>
+          <w:color w:val="7030A0"/>
         </w:rPr>
         <w:t>Python: Dates, Times &amp; Timestamps Part-1 | datetime, time libraries</w:t>
       </w:r>
       <w:r>
-        <w:t xml:space="preserve">. </w:t>
-      </w:r>
-      <w:proofErr w:type="spellStart"/>
-      <w:r>
-        <w:t>Youtube</w:t>
-      </w:r>
-      <w:proofErr w:type="spellEnd"/>
-      <w:r>
-        <w:t xml:space="preserve">. Retrieved January 26, 2022, from </w:t>
-      </w:r>
-      <w:hyperlink r:id="rId6" w:history="1">
+        <w:rPr>
+          <w:color w:val="7030A0"/>
+        </w:rPr>
+        <w:t xml:space="preserve">. Youtube. Retrieved January 26, 2022, from </w:t>
+      </w:r>
+      <w:hyperlink r:id="rId5" w:history="1">
         <w:r>
           <w:rPr>
             <w:rStyle w:val="Hyperlink"/>
+            <w:color w:val="7030A0"/>
           </w:rPr>
           <w:t>https://www.youtube.com/watch?v=hUkDhkrUNys&amp;t=459s</w:t>
         </w:r>
       </w:hyperlink>
       <w:r>
+        <w:rPr>
+          <w:color w:val="7030A0"/>
+        </w:rPr>
         <w:t xml:space="preserve">. </w:t>
       </w:r>
     </w:p>
@@ -6126,8 +5319,14 @@
       <w:pPr>
         <w:pStyle w:val="NormalWeb"/>
         <w:ind w:left="567" w:hanging="567"/>
-      </w:pPr>
-      <w:r>
+        <w:rPr>
+          <w:color w:val="7030A0"/>
+        </w:rPr>
+      </w:pPr>
+      <w:r>
+        <w:rPr>
+          <w:color w:val="7030A0"/>
+        </w:rPr>
         <w:t>Lusby, J. (2022, January 14). C950 Outreach... Email with overall program structure tips.</w:t>
       </w:r>
     </w:p>
@@ -6137,117 +5336,114 @@
         <w:ind w:left="567" w:hanging="567"/>
         <w:rPr>
           <w:rFonts w:ascii="Times New Roman" w:eastAsia="Times New Roman" w:hAnsi="Times New Roman" w:cs="Times New Roman"/>
+          <w:color w:val="7030A0"/>
           <w:sz w:val="24"/>
           <w:szCs w:val="24"/>
         </w:rPr>
       </w:pPr>
-      <w:proofErr w:type="spellStart"/>
-      <w:r>
-        <w:rPr>
-          <w:rFonts w:ascii="Times New Roman" w:eastAsia="Times New Roman" w:hAnsi="Times New Roman" w:cs="Times New Roman"/>
+      <w:r>
+        <w:rPr>
+          <w:rFonts w:ascii="Times New Roman" w:eastAsia="Times New Roman" w:hAnsi="Times New Roman" w:cs="Times New Roman"/>
+          <w:color w:val="7030A0"/>
           <w:sz w:val="24"/>
           <w:szCs w:val="24"/>
         </w:rPr>
-        <w:t>Lysecky</w:t>
-      </w:r>
-      <w:proofErr w:type="spellEnd"/>
-      <w:r>
-        <w:rPr>
-          <w:rFonts w:ascii="Times New Roman" w:eastAsia="Times New Roman" w:hAnsi="Times New Roman" w:cs="Times New Roman"/>
+        <w:t xml:space="preserve">Lysecky, R. (n.d.). </w:t>
+      </w:r>
+      <w:r>
+        <w:rPr>
+          <w:rFonts w:ascii="Times New Roman" w:eastAsia="Times New Roman" w:hAnsi="Times New Roman" w:cs="Times New Roman"/>
+          <w:i/>
+          <w:iCs/>
+          <w:color w:val="7030A0"/>
           <w:sz w:val="24"/>
           <w:szCs w:val="24"/>
         </w:rPr>
-        <w:t xml:space="preserve">, R. (n.d.). </w:t>
-      </w:r>
-      <w:proofErr w:type="spellStart"/>
-      <w:r>
-        <w:rPr>
-          <w:rFonts w:ascii="Times New Roman" w:eastAsia="Times New Roman" w:hAnsi="Times New Roman" w:cs="Times New Roman"/>
+        <w:t>ZyBooks My library &gt; C950: Data Structures and Algorithms II home &gt; 6.6: Python: Graphs</w:t>
+      </w:r>
+      <w:r>
+        <w:rPr>
+          <w:rFonts w:ascii="Times New Roman" w:eastAsia="Times New Roman" w:hAnsi="Times New Roman" w:cs="Times New Roman"/>
+          <w:color w:val="7030A0"/>
+          <w:sz w:val="24"/>
+          <w:szCs w:val="24"/>
+        </w:rPr>
+        <w:t xml:space="preserve">. Building the Graph and Vertex classes Retrieved January 26, 2022, from https://learn.zybooks.com/zybook/WGUC950AY20182019/chapter/6/section/6?content_resource_id=29588064. </w:t>
+      </w:r>
+    </w:p>
+    <w:p>
+      <w:pPr>
+        <w:pStyle w:val="NormalWeb"/>
+        <w:ind w:left="567" w:hanging="567"/>
+      </w:pPr>
+      <w:r>
+        <w:t xml:space="preserve">Nilsson, C. (n.d.). </w:t>
+      </w:r>
+      <w:r>
+        <w:rPr>
           <w:i/>
           <w:iCs/>
+        </w:rPr>
+        <w:t>Heuristics for the traveling salesman problem - free</w:t>
+      </w:r>
+      <w:r>
+        <w:t xml:space="preserve">. Link¨oping University. Retrieved January 28, 2022, from http://160592857366.free.fr/joe/ebooks/ShareData/Heuristics%20for%20the%20Traveling%20Salesman%20Problem%20By%20Christian%20Nillson.pdf </w:t>
+      </w:r>
+    </w:p>
+    <w:p>
+      <w:pPr>
+        <w:spacing w:before="100" w:beforeAutospacing="1" w:after="100" w:afterAutospacing="1" w:line="240" w:lineRule="auto"/>
+        <w:ind w:left="567" w:hanging="567"/>
+        <w:rPr>
+          <w:rFonts w:ascii="Times New Roman" w:eastAsia="Times New Roman" w:hAnsi="Times New Roman" w:cs="Times New Roman"/>
+          <w:color w:val="7030A0"/>
           <w:sz w:val="24"/>
           <w:szCs w:val="24"/>
         </w:rPr>
-        <w:t>ZyBooks</w:t>
-      </w:r>
-      <w:proofErr w:type="spellEnd"/>
-      <w:r>
-        <w:rPr>
-          <w:rFonts w:ascii="Times New Roman" w:eastAsia="Times New Roman" w:hAnsi="Times New Roman" w:cs="Times New Roman"/>
+      </w:pPr>
+    </w:p>
+    <w:p>
+      <w:pPr>
+        <w:pStyle w:val="NormalWeb"/>
+        <w:ind w:left="567" w:hanging="567"/>
+        <w:rPr>
+          <w:color w:val="7030A0"/>
+        </w:rPr>
+      </w:pPr>
+      <w:r>
+        <w:rPr>
+          <w:color w:val="7030A0"/>
+        </w:rPr>
+        <w:t xml:space="preserve">phihagphihag 257k6666 gold badges427427 silver badges455455 bronze badges, &amp; martineaumartineau 108k2323 gold badges148148 silver badges263263 bronze badges. (1959, February 1). </w:t>
+      </w:r>
+      <w:r>
+        <w:rPr>
           <w:i/>
           <w:iCs/>
-          <w:sz w:val="24"/>
-          <w:szCs w:val="24"/>
-        </w:rPr>
-        <w:t xml:space="preserve"> My library &gt; C950: Data Structures and Algorithms II home &gt; 6.6: Python: Graphs</w:t>
-      </w:r>
-      <w:r>
-        <w:rPr>
-          <w:rFonts w:ascii="Times New Roman" w:eastAsia="Times New Roman" w:hAnsi="Times New Roman" w:cs="Times New Roman"/>
-          <w:sz w:val="24"/>
-          <w:szCs w:val="24"/>
-        </w:rPr>
-        <w:t>.</w:t>
-      </w:r>
-      <w:r>
-        <w:rPr>
-          <w:rFonts w:ascii="Times New Roman" w:eastAsia="Times New Roman" w:hAnsi="Times New Roman" w:cs="Times New Roman"/>
-          <w:sz w:val="24"/>
-          <w:szCs w:val="24"/>
-        </w:rPr>
-        <w:t xml:space="preserve"> </w:t>
-      </w:r>
-      <w:r>
-        <w:rPr>
-          <w:rFonts w:ascii="Times New Roman" w:eastAsia="Times New Roman" w:hAnsi="Times New Roman" w:cs="Times New Roman"/>
-          <w:sz w:val="24"/>
-          <w:szCs w:val="24"/>
-        </w:rPr>
-        <w:t xml:space="preserve">Building the Graph and Vertex classes Retrieved January 26, 2022, from https://learn.zybooks.com/zybook/WGUC950AY20182019/chapter/6/section/6?content_resource_id=29588064. </w:t>
+          <w:color w:val="7030A0"/>
+        </w:rPr>
+        <w:t>How to sum all the values in a dictionary?</w:t>
+      </w:r>
+      <w:r>
+        <w:rPr>
+          <w:color w:val="7030A0"/>
+        </w:rPr>
+        <w:t xml:space="preserve"> Stack Overflow. Retrieved January 26, 2022, from https://stackoverflow.com/questions/4880960/how-to-sum-all-the-values-in-a-dictionary </w:t>
       </w:r>
     </w:p>
     <w:p>
       <w:pPr>
         <w:pStyle w:val="NormalWeb"/>
         <w:ind w:left="567" w:hanging="567"/>
-      </w:pPr>
-      <w:proofErr w:type="spellStart"/>
-      <w:r>
-        <w:t>phihagphihag</w:t>
-      </w:r>
-      <w:proofErr w:type="spellEnd"/>
-      <w:r>
-        <w:t xml:space="preserve"> 257k6666 gold badges427427 silver badges455455 bronze badges, &amp; </w:t>
-      </w:r>
-      <w:proofErr w:type="spellStart"/>
-      <w:r>
-        <w:t>martineaumartineau</w:t>
-      </w:r>
-      <w:proofErr w:type="spellEnd"/>
-      <w:r>
-        <w:t xml:space="preserve"> 108k2323 gold badges148148 silver badges263263 bronze badges. (1959, February 1). </w:t>
-      </w:r>
-      <w:r>
-        <w:rPr>
-          <w:i/>
-          <w:iCs/>
-        </w:rPr>
-        <w:t>How to sum all the values in a dictionary?</w:t>
-      </w:r>
-      <w:r>
-        <w:t xml:space="preserve"> Stack Overflow. Retrieved January 26, 2022, from https://stackoverflow.com/questions/4880960/how-to-sum-all-the-values-in-a-dictionary </w:t>
-      </w:r>
-    </w:p>
-    <w:p>
-      <w:pPr>
-        <w:pStyle w:val="NormalWeb"/>
-        <w:ind w:left="567" w:hanging="567"/>
-      </w:pPr>
-      <w:r>
-        <w:t>WGU C950 course documents</w:t>
-      </w:r>
-      <w:r>
-        <w:t xml:space="preserve"> for handling time steps and the greedy algorithm. https://srm--c.na127.visual.force.com/apex/coursearticle?Id=kA03x000001DbBGCA0. (n.d.). C950 WGUPS Project Implementation Steps - Example. https://srm--c.na127.visual.force.com/apex/coursearticle?Id=kA03x000001DbBGCA0. </w:t>
+        <w:rPr>
+          <w:color w:val="7030A0"/>
+        </w:rPr>
+      </w:pPr>
+      <w:r>
+        <w:rPr>
+          <w:color w:val="7030A0"/>
+        </w:rPr>
+        <w:t xml:space="preserve">WGU C950 course documents for handling time steps and the greedy algorithm. https://srm--c.na127.visual.force.com/apex/coursearticle?Id=kA03x000001DbBGCA0. (n.d.). C950 WGUPS Project Implementation Steps - Example. https://srm--c.na127.visual.force.com/apex/coursearticle?Id=kA03x000001DbBGCA0. </w:t>
       </w:r>
       <w:bookmarkStart w:id="30" w:name="_8reww7lpa161" w:colFirst="0" w:colLast="0"/>
       <w:bookmarkEnd w:id="30"/>
@@ -7363,7 +6559,6 @@
   <w:style w:type="character" w:default="1" w:styleId="DefaultParagraphFont">
     <w:name w:val="Default Paragraph Font"/>
     <w:uiPriority w:val="1"/>
-    <w:semiHidden/>
     <w:unhideWhenUsed/>
   </w:style>
   <w:style w:type="table" w:default="1" w:styleId="TableNormal">

</xml_diff>

<commit_message>
completed, code and documentation
</commit_message>
<xml_diff>
--- a/C950 WGUPS Documentation.docx
+++ b/C950 WGUPS Documentation.docx
@@ -127,7 +127,7 @@
       </w:r>
       <w:r>
         <w:rPr>
-          <w:color w:val="7030A0"/>
+          <w:rFonts w:cstheme="minorHAnsi"/>
         </w:rPr>
         <w:pict w14:anchorId="143679AD">
           <v:rect id="_x0000_i1025" style="width:0;height:1.5pt" o:hralign="center" o:hrstd="t" o:hr="t" fillcolor="#a0a0a0" stroked="f"/>
@@ -816,23 +816,7 @@
           <w:rFonts w:cstheme="minorHAnsi"/>
           <w:lang w:val="en"/>
         </w:rPr>
-        <w:t>(</w:t>
-      </w:r>
-      <w:proofErr w:type="gramStart"/>
-      <w:r>
-        <w:rPr>
-          <w:rFonts w:cstheme="minorHAnsi"/>
-          <w:lang w:val="en"/>
-        </w:rPr>
-        <w:t>repeat</w:t>
-      </w:r>
-      <w:proofErr w:type="gramEnd"/>
-      <w:r>
-        <w:rPr>
-          <w:rFonts w:cstheme="minorHAnsi"/>
-          <w:lang w:val="en"/>
-        </w:rPr>
-        <w:t xml:space="preserve"> two blocks for truck 3 using Truck3 start time)</w:t>
+        <w:t>(repeat two blocks for truck 3 using Truck3 start time)</w:t>
       </w:r>
     </w:p>
     <w:p>
@@ -935,14 +919,14 @@
         <w:spacing w:before="240" w:after="240"/>
         <w:jc w:val="both"/>
         <w:rPr>
-          <w:rFonts w:ascii="Times New Roman" w:eastAsia="Times New Roman" w:hAnsi="Times New Roman" w:cs="Times New Roman"/>
+          <w:rFonts w:asciiTheme="minorHAnsi" w:eastAsia="Times New Roman" w:hAnsiTheme="minorHAnsi" w:cstheme="minorHAnsi"/>
         </w:rPr>
       </w:pPr>
       <w:bookmarkStart w:id="1" w:name="_sliqxpgb6vap" w:colFirst="0" w:colLast="0"/>
       <w:bookmarkEnd w:id="1"/>
       <w:r>
         <w:rPr>
-          <w:rFonts w:ascii="Times New Roman" w:eastAsia="Times New Roman" w:hAnsi="Times New Roman" w:cs="Times New Roman"/>
+          <w:rFonts w:asciiTheme="minorHAnsi" w:eastAsia="Times New Roman" w:hAnsiTheme="minorHAnsi" w:cstheme="minorHAnsi"/>
         </w:rPr>
         <w:t>B2: DEVELOPMENT ENVIRONMENT</w:t>
       </w:r>
@@ -950,11 +934,13 @@
     <w:p>
       <w:pPr>
         <w:rPr>
-          <w:lang w:val="en"/>
-        </w:rPr>
-      </w:pPr>
-      <w:r>
-        <w:rPr>
+          <w:rFonts w:cstheme="minorHAnsi"/>
+          <w:lang w:val="en"/>
+        </w:rPr>
+      </w:pPr>
+      <w:r>
+        <w:rPr>
+          <w:rFonts w:cstheme="minorHAnsi"/>
           <w:lang w:val="en"/>
         </w:rPr>
         <w:tab/>
@@ -964,10 +950,13 @@
     <w:p>
       <w:pPr>
         <w:rPr>
-          <w:rFonts w:ascii="Times New Roman" w:eastAsia="Times New Roman" w:hAnsi="Times New Roman" w:cs="Times New Roman"/>
-        </w:rPr>
-      </w:pPr>
-      <w:r>
+          <w:rFonts w:eastAsia="Times New Roman" w:cstheme="minorHAnsi"/>
+        </w:rPr>
+      </w:pPr>
+      <w:r>
+        <w:rPr>
+          <w:rFonts w:cstheme="minorHAnsi"/>
+        </w:rPr>
         <w:pict w14:anchorId="0FCAB089">
           <v:rect id="_x0000_i1027" style="width:0;height:1.5pt" o:hralign="center" o:hrstd="t" o:hr="t" fillcolor="#a0a0a0" stroked="f"/>
         </w:pict>
@@ -978,8 +967,7 @@
         <w:pStyle w:val="Heading2"/>
         <w:jc w:val="both"/>
         <w:rPr>
-          <w:rFonts w:ascii="Times New Roman" w:eastAsia="Times New Roman" w:hAnsi="Times New Roman" w:cs="Times New Roman"/>
-          <w:color w:val="7030A0"/>
+          <w:rFonts w:asciiTheme="minorHAnsi" w:eastAsia="Times New Roman" w:hAnsiTheme="minorHAnsi" w:cstheme="minorHAnsi"/>
         </w:rPr>
       </w:pPr>
       <w:bookmarkStart w:id="2" w:name="_upo6tby5sl7o" w:colFirst="0" w:colLast="0"/>
@@ -990,12 +978,12 @@
         <w:pStyle w:val="Heading2"/>
         <w:jc w:val="both"/>
         <w:rPr>
-          <w:rFonts w:ascii="Times New Roman" w:eastAsia="Times New Roman" w:hAnsi="Times New Roman" w:cs="Times New Roman"/>
-        </w:rPr>
-      </w:pPr>
-      <w:r>
-        <w:rPr>
-          <w:rFonts w:ascii="Times New Roman" w:eastAsia="Times New Roman" w:hAnsi="Times New Roman" w:cs="Times New Roman"/>
+          <w:rFonts w:asciiTheme="minorHAnsi" w:eastAsia="Times New Roman" w:hAnsiTheme="minorHAnsi" w:cstheme="minorHAnsi"/>
+        </w:rPr>
+      </w:pPr>
+      <w:r>
+        <w:rPr>
+          <w:rFonts w:asciiTheme="minorHAnsi" w:eastAsia="Times New Roman" w:hAnsiTheme="minorHAnsi" w:cstheme="minorHAnsi"/>
         </w:rPr>
         <w:t>B3: SPACE-TIME AND BIG-O</w:t>
       </w:r>
@@ -1003,11 +991,13 @@
     <w:p>
       <w:pPr>
         <w:rPr>
-          <w:lang w:val="en"/>
-        </w:rPr>
-      </w:pPr>
-      <w:r>
-        <w:rPr>
+          <w:rFonts w:cstheme="minorHAnsi"/>
+          <w:lang w:val="en"/>
+        </w:rPr>
+      </w:pPr>
+      <w:r>
+        <w:rPr>
+          <w:rFonts w:cstheme="minorHAnsi"/>
           <w:lang w:val="en"/>
         </w:rPr>
         <w:tab/>
@@ -1035,11 +1025,13 @@
               <w:pStyle w:val="ListParagraph"/>
               <w:ind w:left="0"/>
               <w:rPr>
-                <w:lang w:val="en"/>
-              </w:rPr>
-            </w:pPr>
-            <w:r>
-              <w:rPr>
+                <w:rFonts w:cstheme="minorHAnsi"/>
+                <w:lang w:val="en"/>
+              </w:rPr>
+            </w:pPr>
+            <w:r>
+              <w:rPr>
+                <w:rFonts w:cstheme="minorHAnsi"/>
                 <w:lang w:val="en"/>
               </w:rPr>
               <w:t>Method/Part name</w:t>
@@ -1053,11 +1045,13 @@
           <w:p>
             <w:pPr>
               <w:rPr>
-                <w:lang w:val="en"/>
-              </w:rPr>
-            </w:pPr>
-            <w:r>
-              <w:rPr>
+                <w:rFonts w:cstheme="minorHAnsi"/>
+                <w:lang w:val="en"/>
+              </w:rPr>
+            </w:pPr>
+            <w:r>
+              <w:rPr>
+                <w:rFonts w:cstheme="minorHAnsi"/>
                 <w:lang w:val="en"/>
               </w:rPr>
               <w:t>Time Complexity</w:t>
@@ -1071,11 +1065,13 @@
           <w:p>
             <w:pPr>
               <w:rPr>
-                <w:lang w:val="en"/>
-              </w:rPr>
-            </w:pPr>
-            <w:r>
-              <w:rPr>
+                <w:rFonts w:cstheme="minorHAnsi"/>
+                <w:lang w:val="en"/>
+              </w:rPr>
+            </w:pPr>
+            <w:r>
+              <w:rPr>
+                <w:rFonts w:cstheme="minorHAnsi"/>
                 <w:lang w:val="en"/>
               </w:rPr>
               <w:t>Space Complexity</w:t>
@@ -1093,11 +1089,13 @@
               <w:pStyle w:val="ListParagraph"/>
               <w:ind w:left="0"/>
               <w:rPr>
-                <w:lang w:val="en"/>
-              </w:rPr>
-            </w:pPr>
-            <w:r>
-              <w:rPr>
+                <w:rFonts w:cstheme="minorHAnsi"/>
+                <w:lang w:val="en"/>
+              </w:rPr>
+            </w:pPr>
+            <w:r>
+              <w:rPr>
+                <w:rFonts w:cstheme="minorHAnsi"/>
                 <w:lang w:val="en"/>
               </w:rPr>
               <w:t>1.  Beginning interface</w:t>
@@ -1111,11 +1109,13 @@
           <w:p>
             <w:pPr>
               <w:rPr>
-                <w:lang w:val="en"/>
-              </w:rPr>
-            </w:pPr>
-            <w:r>
-              <w:rPr>
+                <w:rFonts w:cstheme="minorHAnsi"/>
+                <w:lang w:val="en"/>
+              </w:rPr>
+            </w:pPr>
+            <w:r>
+              <w:rPr>
+                <w:rFonts w:cstheme="minorHAnsi"/>
                 <w:lang w:val="en"/>
               </w:rPr>
               <w:t>O(1)</w:t>
@@ -1129,11 +1129,13 @@
           <w:p>
             <w:pPr>
               <w:rPr>
-                <w:lang w:val="en"/>
-              </w:rPr>
-            </w:pPr>
-            <w:r>
-              <w:rPr>
+                <w:rFonts w:cstheme="minorHAnsi"/>
+                <w:lang w:val="en"/>
+              </w:rPr>
+            </w:pPr>
+            <w:r>
+              <w:rPr>
+                <w:rFonts w:cstheme="minorHAnsi"/>
                 <w:lang w:val="en"/>
               </w:rPr>
               <w:t>O(1)</w:t>
@@ -1151,11 +1153,13 @@
               <w:pStyle w:val="ListParagraph"/>
               <w:ind w:left="0"/>
               <w:rPr>
-                <w:lang w:val="en"/>
-              </w:rPr>
-            </w:pPr>
-            <w:r>
-              <w:rPr>
+                <w:rFonts w:cstheme="minorHAnsi"/>
+                <w:lang w:val="en"/>
+              </w:rPr>
+            </w:pPr>
+            <w:r>
+              <w:rPr>
+                <w:rFonts w:cstheme="minorHAnsi"/>
                 <w:lang w:val="en"/>
               </w:rPr>
               <w:t>2.  Package.get_number_of_packages</w:t>
@@ -1169,23 +1173,27 @@
           <w:p>
             <w:pPr>
               <w:rPr>
-                <w:lang w:val="en"/>
-              </w:rPr>
-            </w:pPr>
-            <w:r>
-              <w:rPr>
+                <w:rFonts w:cstheme="minorHAnsi"/>
+                <w:lang w:val="en"/>
+              </w:rPr>
+            </w:pPr>
+            <w:r>
+              <w:rPr>
+                <w:rFonts w:cstheme="minorHAnsi"/>
                 <w:lang w:val="en"/>
               </w:rPr>
               <w:t>O(</w:t>
             </w:r>
             <w:r>
               <w:rPr>
+                <w:rFonts w:cstheme="minorHAnsi"/>
                 <w:lang w:val="en"/>
               </w:rPr>
               <w:t>n</w:t>
             </w:r>
             <w:r>
               <w:rPr>
+                <w:rFonts w:cstheme="minorHAnsi"/>
                 <w:lang w:val="en"/>
               </w:rPr>
               <w:t>)</w:t>
@@ -1199,23 +1207,27 @@
           <w:p>
             <w:pPr>
               <w:rPr>
-                <w:lang w:val="en"/>
-              </w:rPr>
-            </w:pPr>
-            <w:r>
-              <w:rPr>
+                <w:rFonts w:cstheme="minorHAnsi"/>
+                <w:lang w:val="en"/>
+              </w:rPr>
+            </w:pPr>
+            <w:r>
+              <w:rPr>
+                <w:rFonts w:cstheme="minorHAnsi"/>
                 <w:lang w:val="en"/>
               </w:rPr>
               <w:t>O(</w:t>
             </w:r>
             <w:r>
               <w:rPr>
+                <w:rFonts w:cstheme="minorHAnsi"/>
                 <w:lang w:val="en"/>
               </w:rPr>
               <w:t>n</w:t>
             </w:r>
             <w:r>
               <w:rPr>
+                <w:rFonts w:cstheme="minorHAnsi"/>
                 <w:lang w:val="en"/>
               </w:rPr>
               <w:t>)</w:t>
@@ -1231,17 +1243,20 @@
           <w:p>
             <w:pPr>
               <w:rPr>
-                <w:lang w:val="en"/>
-              </w:rPr>
-            </w:pPr>
-            <w:r>
-              <w:rPr>
+                <w:rFonts w:cstheme="minorHAnsi"/>
+                <w:lang w:val="en"/>
+              </w:rPr>
+            </w:pPr>
+            <w:r>
+              <w:rPr>
+                <w:rFonts w:cstheme="minorHAnsi"/>
                 <w:lang w:val="en"/>
               </w:rPr>
               <w:t>3.</w:t>
             </w:r>
             <w:r>
               <w:rPr>
+                <w:rFonts w:cstheme="minorHAnsi"/>
                 <w:lang w:val="en"/>
               </w:rPr>
               <w:t xml:space="preserve"> Package.create_package_objects</w:t>
@@ -1255,29 +1270,34 @@
           <w:p>
             <w:pPr>
               <w:rPr>
-                <w:lang w:val="en"/>
-              </w:rPr>
-            </w:pPr>
-            <w:r>
-              <w:rPr>
+                <w:rFonts w:cstheme="minorHAnsi"/>
+                <w:lang w:val="en"/>
+              </w:rPr>
+            </w:pPr>
+            <w:r>
+              <w:rPr>
+                <w:rFonts w:cstheme="minorHAnsi"/>
                 <w:lang w:val="en"/>
               </w:rPr>
               <w:t>O(</w:t>
             </w:r>
             <w:r>
               <w:rPr>
+                <w:rFonts w:cstheme="minorHAnsi"/>
                 <w:lang w:val="en"/>
               </w:rPr>
               <w:t>n</w:t>
             </w:r>
             <w:r>
               <w:rPr>
+                <w:rFonts w:cstheme="minorHAnsi"/>
                 <w:lang w:val="en"/>
               </w:rPr>
               <w:t>)</w:t>
             </w:r>
             <w:r>
               <w:rPr>
+                <w:rFonts w:cstheme="minorHAnsi"/>
                 <w:lang w:val="en"/>
               </w:rPr>
               <w:t xml:space="preserve"> - O(n^2)</w:t>
@@ -1291,23 +1311,27 @@
           <w:p>
             <w:pPr>
               <w:rPr>
-                <w:lang w:val="en"/>
-              </w:rPr>
-            </w:pPr>
-            <w:r>
-              <w:rPr>
+                <w:rFonts w:cstheme="minorHAnsi"/>
+                <w:lang w:val="en"/>
+              </w:rPr>
+            </w:pPr>
+            <w:r>
+              <w:rPr>
+                <w:rFonts w:cstheme="minorHAnsi"/>
                 <w:lang w:val="en"/>
               </w:rPr>
               <w:t>O(</w:t>
             </w:r>
             <w:r>
               <w:rPr>
+                <w:rFonts w:cstheme="minorHAnsi"/>
                 <w:lang w:val="en"/>
               </w:rPr>
               <w:t>n</w:t>
             </w:r>
             <w:r>
               <w:rPr>
+                <w:rFonts w:cstheme="minorHAnsi"/>
                 <w:lang w:val="en"/>
               </w:rPr>
               <w:t>)</w:t>
@@ -1323,23 +1347,27 @@
           <w:p>
             <w:pPr>
               <w:rPr>
-                <w:lang w:val="en"/>
-              </w:rPr>
-            </w:pPr>
-            <w:r>
-              <w:rPr>
+                <w:rFonts w:cstheme="minorHAnsi"/>
+                <w:lang w:val="en"/>
+              </w:rPr>
+            </w:pPr>
+            <w:r>
+              <w:rPr>
+                <w:rFonts w:cstheme="minorHAnsi"/>
                 <w:lang w:val="en"/>
               </w:rPr>
               <w:t>4.</w:t>
             </w:r>
             <w:r>
               <w:rPr>
+                <w:rFonts w:cstheme="minorHAnsi"/>
                 <w:lang w:val="en"/>
               </w:rPr>
               <w:t xml:space="preserve"> </w:t>
             </w:r>
             <w:r>
               <w:rPr>
+                <w:rFonts w:cstheme="minorHAnsi"/>
                 <w:lang w:val="en"/>
               </w:rPr>
               <w:t>HashTable.put</w:t>
@@ -1353,11 +1381,13 @@
           <w:p>
             <w:pPr>
               <w:rPr>
-                <w:lang w:val="en"/>
-              </w:rPr>
-            </w:pPr>
-            <w:r>
-              <w:rPr>
+                <w:rFonts w:cstheme="minorHAnsi"/>
+                <w:lang w:val="en"/>
+              </w:rPr>
+            </w:pPr>
+            <w:r>
+              <w:rPr>
+                <w:rFonts w:cstheme="minorHAnsi"/>
                 <w:lang w:val="en"/>
               </w:rPr>
               <w:t>O(1) - O(n)</w:t>
@@ -1371,23 +1401,27 @@
           <w:p>
             <w:pPr>
               <w:rPr>
-                <w:lang w:val="en"/>
-              </w:rPr>
-            </w:pPr>
-            <w:r>
-              <w:rPr>
+                <w:rFonts w:cstheme="minorHAnsi"/>
+                <w:lang w:val="en"/>
+              </w:rPr>
+            </w:pPr>
+            <w:r>
+              <w:rPr>
+                <w:rFonts w:cstheme="minorHAnsi"/>
                 <w:lang w:val="en"/>
               </w:rPr>
               <w:t>O(</w:t>
             </w:r>
             <w:r>
               <w:rPr>
+                <w:rFonts w:cstheme="minorHAnsi"/>
                 <w:lang w:val="en"/>
               </w:rPr>
               <w:t>n</w:t>
             </w:r>
             <w:r>
               <w:rPr>
+                <w:rFonts w:cstheme="minorHAnsi"/>
                 <w:lang w:val="en"/>
               </w:rPr>
               <w:t>)</w:t>
@@ -1403,17 +1437,20 @@
           <w:p>
             <w:pPr>
               <w:rPr>
-                <w:lang w:val="en"/>
-              </w:rPr>
-            </w:pPr>
-            <w:r>
-              <w:rPr>
+                <w:rFonts w:cstheme="minorHAnsi"/>
+                <w:lang w:val="en"/>
+              </w:rPr>
+            </w:pPr>
+            <w:r>
+              <w:rPr>
+                <w:rFonts w:cstheme="minorHAnsi"/>
                 <w:lang w:val="en"/>
               </w:rPr>
               <w:t>5.</w:t>
             </w:r>
             <w:r>
               <w:rPr>
+                <w:rFonts w:cstheme="minorHAnsi"/>
                 <w:lang w:val="en"/>
               </w:rPr>
               <w:t xml:space="preserve"> Address.put_addresses_in_city_map_matrix</w:t>
@@ -1427,11 +1464,13 @@
           <w:p>
             <w:pPr>
               <w:rPr>
-                <w:lang w:val="en"/>
-              </w:rPr>
-            </w:pPr>
-            <w:r>
-              <w:rPr>
+                <w:rFonts w:cstheme="minorHAnsi"/>
+                <w:lang w:val="en"/>
+              </w:rPr>
+            </w:pPr>
+            <w:r>
+              <w:rPr>
+                <w:rFonts w:cstheme="minorHAnsi"/>
                 <w:lang w:val="en"/>
               </w:rPr>
               <w:t>O(n)</w:t>
@@ -1448,17 +1487,20 @@
                 <w:tab w:val="center" w:pos="1014"/>
               </w:tabs>
               <w:rPr>
-                <w:lang w:val="en"/>
-              </w:rPr>
-            </w:pPr>
-            <w:r>
-              <w:rPr>
+                <w:rFonts w:cstheme="minorHAnsi"/>
+                <w:lang w:val="en"/>
+              </w:rPr>
+            </w:pPr>
+            <w:r>
+              <w:rPr>
+                <w:rFonts w:cstheme="minorHAnsi"/>
                 <w:lang w:val="en"/>
               </w:rPr>
               <w:t>O(n)</w:t>
             </w:r>
             <w:r>
               <w:rPr>
+                <w:rFonts w:cstheme="minorHAnsi"/>
                 <w:lang w:val="en"/>
               </w:rPr>
               <w:tab/>
@@ -1474,17 +1516,20 @@
           <w:p>
             <w:pPr>
               <w:rPr>
-                <w:lang w:val="en"/>
-              </w:rPr>
-            </w:pPr>
-            <w:r>
-              <w:rPr>
+                <w:rFonts w:cstheme="minorHAnsi"/>
+                <w:lang w:val="en"/>
+              </w:rPr>
+            </w:pPr>
+            <w:r>
+              <w:rPr>
+                <w:rFonts w:cstheme="minorHAnsi"/>
                 <w:lang w:val="en"/>
               </w:rPr>
               <w:t>6.</w:t>
             </w:r>
             <w:r>
               <w:rPr>
+                <w:rFonts w:cstheme="minorHAnsi"/>
                 <w:lang w:val="en"/>
               </w:rPr>
               <w:t xml:space="preserve"> Address.put_distances_in_array</w:t>
@@ -1498,23 +1543,27 @@
           <w:p>
             <w:pPr>
               <w:rPr>
-                <w:lang w:val="en"/>
-              </w:rPr>
-            </w:pPr>
-            <w:r>
-              <w:rPr>
+                <w:rFonts w:cstheme="minorHAnsi"/>
+                <w:lang w:val="en"/>
+              </w:rPr>
+            </w:pPr>
+            <w:r>
+              <w:rPr>
+                <w:rFonts w:cstheme="minorHAnsi"/>
                 <w:lang w:val="en"/>
               </w:rPr>
               <w:t>O(</w:t>
             </w:r>
             <w:r>
               <w:rPr>
+                <w:rFonts w:cstheme="minorHAnsi"/>
                 <w:lang w:val="en"/>
               </w:rPr>
               <w:t>n</w:t>
             </w:r>
             <w:r>
               <w:rPr>
+                <w:rFonts w:cstheme="minorHAnsi"/>
                 <w:lang w:val="en"/>
               </w:rPr>
               <w:t>)</w:t>
@@ -1528,23 +1577,27 @@
           <w:p>
             <w:pPr>
               <w:rPr>
-                <w:lang w:val="en"/>
-              </w:rPr>
-            </w:pPr>
-            <w:r>
-              <w:rPr>
+                <w:rFonts w:cstheme="minorHAnsi"/>
+                <w:lang w:val="en"/>
+              </w:rPr>
+            </w:pPr>
+            <w:r>
+              <w:rPr>
+                <w:rFonts w:cstheme="minorHAnsi"/>
                 <w:lang w:val="en"/>
               </w:rPr>
               <w:t>O(</w:t>
             </w:r>
             <w:r>
               <w:rPr>
+                <w:rFonts w:cstheme="minorHAnsi"/>
                 <w:lang w:val="en"/>
               </w:rPr>
               <w:t>n</w:t>
             </w:r>
             <w:r>
               <w:rPr>
+                <w:rFonts w:cstheme="minorHAnsi"/>
                 <w:lang w:val="en"/>
               </w:rPr>
               <w:t>)</w:t>
@@ -1560,17 +1613,20 @@
           <w:p>
             <w:pPr>
               <w:rPr>
-                <w:lang w:val="en"/>
-              </w:rPr>
-            </w:pPr>
-            <w:r>
-              <w:rPr>
+                <w:rFonts w:cstheme="minorHAnsi"/>
+                <w:lang w:val="en"/>
+              </w:rPr>
+            </w:pPr>
+            <w:r>
+              <w:rPr>
+                <w:rFonts w:cstheme="minorHAnsi"/>
                 <w:lang w:val="en"/>
               </w:rPr>
               <w:t>7.</w:t>
             </w:r>
             <w:r>
               <w:rPr>
+                <w:rFonts w:cstheme="minorHAnsi"/>
                 <w:lang w:val="en"/>
               </w:rPr>
               <w:t xml:space="preserve"> Address.put_distances_in_city_map_matrix</w:t>
@@ -1584,23 +1640,27 @@
           <w:p>
             <w:pPr>
               <w:rPr>
-                <w:lang w:val="en"/>
-              </w:rPr>
-            </w:pPr>
-            <w:r>
-              <w:rPr>
+                <w:rFonts w:cstheme="minorHAnsi"/>
+                <w:lang w:val="en"/>
+              </w:rPr>
+            </w:pPr>
+            <w:r>
+              <w:rPr>
+                <w:rFonts w:cstheme="minorHAnsi"/>
                 <w:lang w:val="en"/>
               </w:rPr>
               <w:t>O(</w:t>
             </w:r>
             <w:r>
               <w:rPr>
+                <w:rFonts w:cstheme="minorHAnsi"/>
                 <w:lang w:val="en"/>
               </w:rPr>
               <w:t>n^2</w:t>
             </w:r>
             <w:r>
               <w:rPr>
+                <w:rFonts w:cstheme="minorHAnsi"/>
                 <w:lang w:val="en"/>
               </w:rPr>
               <w:t>)</w:t>
@@ -1614,23 +1674,27 @@
           <w:p>
             <w:pPr>
               <w:rPr>
-                <w:lang w:val="en"/>
-              </w:rPr>
-            </w:pPr>
-            <w:r>
-              <w:rPr>
+                <w:rFonts w:cstheme="minorHAnsi"/>
+                <w:lang w:val="en"/>
+              </w:rPr>
+            </w:pPr>
+            <w:r>
+              <w:rPr>
+                <w:rFonts w:cstheme="minorHAnsi"/>
                 <w:lang w:val="en"/>
               </w:rPr>
               <w:t>O(</w:t>
             </w:r>
             <w:r>
               <w:rPr>
+                <w:rFonts w:cstheme="minorHAnsi"/>
                 <w:lang w:val="en"/>
               </w:rPr>
               <w:t>n</w:t>
             </w:r>
             <w:r>
               <w:rPr>
+                <w:rFonts w:cstheme="minorHAnsi"/>
                 <w:lang w:val="en"/>
               </w:rPr>
               <w:t>)</w:t>
@@ -1646,17 +1710,20 @@
           <w:p>
             <w:pPr>
               <w:rPr>
-                <w:lang w:val="en"/>
-              </w:rPr>
-            </w:pPr>
-            <w:r>
-              <w:rPr>
+                <w:rFonts w:cstheme="minorHAnsi"/>
+                <w:lang w:val="en"/>
+              </w:rPr>
+            </w:pPr>
+            <w:r>
+              <w:rPr>
+                <w:rFonts w:cstheme="minorHAnsi"/>
                 <w:lang w:val="en"/>
               </w:rPr>
               <w:t>8.</w:t>
             </w:r>
             <w:r>
               <w:rPr>
+                <w:rFonts w:cstheme="minorHAnsi"/>
                 <w:lang w:val="en"/>
               </w:rPr>
               <w:t xml:space="preserve"> Update package #9 part</w:t>
@@ -1670,23 +1737,27 @@
           <w:p>
             <w:pPr>
               <w:rPr>
-                <w:lang w:val="en"/>
-              </w:rPr>
-            </w:pPr>
-            <w:r>
-              <w:rPr>
+                <w:rFonts w:cstheme="minorHAnsi"/>
+                <w:lang w:val="en"/>
+              </w:rPr>
+            </w:pPr>
+            <w:r>
+              <w:rPr>
+                <w:rFonts w:cstheme="minorHAnsi"/>
                 <w:lang w:val="en"/>
               </w:rPr>
               <w:t>O(</w:t>
             </w:r>
             <w:r>
               <w:rPr>
+                <w:rFonts w:cstheme="minorHAnsi"/>
                 <w:lang w:val="en"/>
               </w:rPr>
               <w:t>1</w:t>
             </w:r>
             <w:r>
               <w:rPr>
+                <w:rFonts w:cstheme="minorHAnsi"/>
                 <w:lang w:val="en"/>
               </w:rPr>
               <w:t>)</w:t>
@@ -1700,23 +1771,27 @@
           <w:p>
             <w:pPr>
               <w:rPr>
-                <w:lang w:val="en"/>
-              </w:rPr>
-            </w:pPr>
-            <w:r>
-              <w:rPr>
+                <w:rFonts w:cstheme="minorHAnsi"/>
+                <w:lang w:val="en"/>
+              </w:rPr>
+            </w:pPr>
+            <w:r>
+              <w:rPr>
+                <w:rFonts w:cstheme="minorHAnsi"/>
                 <w:lang w:val="en"/>
               </w:rPr>
               <w:t>O(</w:t>
             </w:r>
             <w:r>
               <w:rPr>
+                <w:rFonts w:cstheme="minorHAnsi"/>
                 <w:lang w:val="en"/>
               </w:rPr>
               <w:t>1</w:t>
             </w:r>
             <w:r>
               <w:rPr>
+                <w:rFonts w:cstheme="minorHAnsi"/>
                 <w:lang w:val="en"/>
               </w:rPr>
               <w:t>)</w:t>
@@ -1732,17 +1807,20 @@
           <w:p>
             <w:pPr>
               <w:rPr>
-                <w:lang w:val="en"/>
-              </w:rPr>
-            </w:pPr>
-            <w:r>
-              <w:rPr>
+                <w:rFonts w:cstheme="minorHAnsi"/>
+                <w:lang w:val="en"/>
+              </w:rPr>
+            </w:pPr>
+            <w:r>
+              <w:rPr>
+                <w:rFonts w:cstheme="minorHAnsi"/>
                 <w:lang w:val="en"/>
               </w:rPr>
               <w:t>9.</w:t>
             </w:r>
             <w:r>
               <w:rPr>
+                <w:rFonts w:cstheme="minorHAnsi"/>
                 <w:lang w:val="en"/>
               </w:rPr>
               <w:t xml:space="preserve"> Truck.update_truck_in_hashmap</w:t>
@@ -1756,11 +1834,13 @@
           <w:p>
             <w:pPr>
               <w:rPr>
-                <w:lang w:val="en"/>
-              </w:rPr>
-            </w:pPr>
-            <w:r>
-              <w:rPr>
+                <w:rFonts w:cstheme="minorHAnsi"/>
+                <w:lang w:val="en"/>
+              </w:rPr>
+            </w:pPr>
+            <w:r>
+              <w:rPr>
+                <w:rFonts w:cstheme="minorHAnsi"/>
                 <w:lang w:val="en"/>
               </w:rPr>
               <w:t>O(log(n))</w:t>
@@ -1774,23 +1854,27 @@
           <w:p>
             <w:pPr>
               <w:rPr>
-                <w:lang w:val="en"/>
-              </w:rPr>
-            </w:pPr>
-            <w:r>
-              <w:rPr>
+                <w:rFonts w:cstheme="minorHAnsi"/>
+                <w:lang w:val="en"/>
+              </w:rPr>
+            </w:pPr>
+            <w:r>
+              <w:rPr>
+                <w:rFonts w:cstheme="minorHAnsi"/>
                 <w:lang w:val="en"/>
               </w:rPr>
               <w:t>O(</w:t>
             </w:r>
             <w:r>
               <w:rPr>
+                <w:rFonts w:cstheme="minorHAnsi"/>
                 <w:lang w:val="en"/>
               </w:rPr>
               <w:t>n</w:t>
             </w:r>
             <w:r>
               <w:rPr>
+                <w:rFonts w:cstheme="minorHAnsi"/>
                 <w:lang w:val="en"/>
               </w:rPr>
               <w:t>)</w:t>
@@ -1809,17 +1893,20 @@
                 <w:tab w:val="left" w:pos="972"/>
               </w:tabs>
               <w:rPr>
-                <w:lang w:val="en"/>
-              </w:rPr>
-            </w:pPr>
-            <w:r>
-              <w:rPr>
+                <w:rFonts w:cstheme="minorHAnsi"/>
+                <w:lang w:val="en"/>
+              </w:rPr>
+            </w:pPr>
+            <w:r>
+              <w:rPr>
+                <w:rFonts w:cstheme="minorHAnsi"/>
                 <w:lang w:val="en"/>
               </w:rPr>
               <w:t>10.</w:t>
             </w:r>
             <w:r>
               <w:rPr>
+                <w:rFonts w:cstheme="minorHAnsi"/>
                 <w:lang w:val="en"/>
               </w:rPr>
               <w:t xml:space="preserve"> Truck.truck_start_time</w:t>
@@ -1833,23 +1920,27 @@
           <w:p>
             <w:pPr>
               <w:rPr>
-                <w:lang w:val="en"/>
-              </w:rPr>
-            </w:pPr>
-            <w:r>
-              <w:rPr>
+                <w:rFonts w:cstheme="minorHAnsi"/>
+                <w:lang w:val="en"/>
+              </w:rPr>
+            </w:pPr>
+            <w:r>
+              <w:rPr>
+                <w:rFonts w:cstheme="minorHAnsi"/>
                 <w:lang w:val="en"/>
               </w:rPr>
               <w:t>O(</w:t>
             </w:r>
             <w:r>
               <w:rPr>
+                <w:rFonts w:cstheme="minorHAnsi"/>
                 <w:lang w:val="en"/>
               </w:rPr>
               <w:t>n</w:t>
             </w:r>
             <w:r>
               <w:rPr>
+                <w:rFonts w:cstheme="minorHAnsi"/>
                 <w:lang w:val="en"/>
               </w:rPr>
               <w:t>)</w:t>
@@ -1863,23 +1954,27 @@
           <w:p>
             <w:pPr>
               <w:rPr>
-                <w:lang w:val="en"/>
-              </w:rPr>
-            </w:pPr>
-            <w:r>
-              <w:rPr>
+                <w:rFonts w:cstheme="minorHAnsi"/>
+                <w:lang w:val="en"/>
+              </w:rPr>
+            </w:pPr>
+            <w:r>
+              <w:rPr>
+                <w:rFonts w:cstheme="minorHAnsi"/>
                 <w:lang w:val="en"/>
               </w:rPr>
               <w:t>O(</w:t>
             </w:r>
             <w:r>
               <w:rPr>
+                <w:rFonts w:cstheme="minorHAnsi"/>
                 <w:lang w:val="en"/>
               </w:rPr>
               <w:t>n</w:t>
             </w:r>
             <w:r>
               <w:rPr>
+                <w:rFonts w:cstheme="minorHAnsi"/>
                 <w:lang w:val="en"/>
               </w:rPr>
               <w:t>)</w:t>
@@ -1895,17 +1990,20 @@
           <w:p>
             <w:pPr>
               <w:rPr>
-                <w:lang w:val="en"/>
-              </w:rPr>
-            </w:pPr>
-            <w:r>
-              <w:rPr>
+                <w:rFonts w:cstheme="minorHAnsi"/>
+                <w:lang w:val="en"/>
+              </w:rPr>
+            </w:pPr>
+            <w:r>
+              <w:rPr>
+                <w:rFonts w:cstheme="minorHAnsi"/>
                 <w:lang w:val="en"/>
               </w:rPr>
               <w:t>11.</w:t>
             </w:r>
             <w:r>
               <w:rPr>
+                <w:rFonts w:cstheme="minorHAnsi"/>
                 <w:lang w:val="en"/>
               </w:rPr>
               <w:t xml:space="preserve"> DeliveryAlgorithm.get_ordered_list</w:t>
@@ -1919,11 +2017,13 @@
           <w:p>
             <w:pPr>
               <w:rPr>
-                <w:lang w:val="en"/>
-              </w:rPr>
-            </w:pPr>
-            <w:r>
-              <w:rPr>
+                <w:rFonts w:cstheme="minorHAnsi"/>
+                <w:lang w:val="en"/>
+              </w:rPr>
+            </w:pPr>
+            <w:r>
+              <w:rPr>
+                <w:rFonts w:cstheme="minorHAnsi"/>
                 <w:lang w:val="en"/>
               </w:rPr>
               <w:t>O(n log n^2)</w:t>
@@ -1937,11 +2037,13 @@
           <w:p>
             <w:pPr>
               <w:rPr>
-                <w:lang w:val="en"/>
-              </w:rPr>
-            </w:pPr>
-            <w:r>
-              <w:rPr>
+                <w:rFonts w:cstheme="minorHAnsi"/>
+                <w:lang w:val="en"/>
+              </w:rPr>
+            </w:pPr>
+            <w:r>
+              <w:rPr>
+                <w:rFonts w:cstheme="minorHAnsi"/>
                 <w:lang w:val="en"/>
               </w:rPr>
               <w:t>O(n log n^3)</w:t>
@@ -1957,17 +2059,20 @@
           <w:p>
             <w:pPr>
               <w:rPr>
-                <w:lang w:val="en"/>
-              </w:rPr>
-            </w:pPr>
-            <w:r>
-              <w:rPr>
+                <w:rFonts w:cstheme="minorHAnsi"/>
+                <w:lang w:val="en"/>
+              </w:rPr>
+            </w:pPr>
+            <w:r>
+              <w:rPr>
+                <w:rFonts w:cstheme="minorHAnsi"/>
                 <w:lang w:val="en"/>
               </w:rPr>
               <w:t>12.</w:t>
             </w:r>
             <w:r>
               <w:rPr>
+                <w:rFonts w:cstheme="minorHAnsi"/>
                 <w:lang w:val="en"/>
               </w:rPr>
               <w:t xml:space="preserve"> DeliveryAlgorithm.get_address1</w:t>
@@ -1981,23 +2086,27 @@
           <w:p>
             <w:pPr>
               <w:rPr>
-                <w:lang w:val="en"/>
-              </w:rPr>
-            </w:pPr>
-            <w:r>
-              <w:rPr>
+                <w:rFonts w:cstheme="minorHAnsi"/>
+                <w:lang w:val="en"/>
+              </w:rPr>
+            </w:pPr>
+            <w:r>
+              <w:rPr>
+                <w:rFonts w:cstheme="minorHAnsi"/>
                 <w:lang w:val="en"/>
               </w:rPr>
               <w:t>O(</w:t>
             </w:r>
             <w:r>
               <w:rPr>
+                <w:rFonts w:cstheme="minorHAnsi"/>
                 <w:lang w:val="en"/>
               </w:rPr>
               <w:t>1</w:t>
             </w:r>
             <w:r>
               <w:rPr>
+                <w:rFonts w:cstheme="minorHAnsi"/>
                 <w:lang w:val="en"/>
               </w:rPr>
               <w:t>)</w:t>
@@ -2011,23 +2120,27 @@
           <w:p>
             <w:pPr>
               <w:rPr>
-                <w:lang w:val="en"/>
-              </w:rPr>
-            </w:pPr>
-            <w:r>
-              <w:rPr>
+                <w:rFonts w:cstheme="minorHAnsi"/>
+                <w:lang w:val="en"/>
+              </w:rPr>
+            </w:pPr>
+            <w:r>
+              <w:rPr>
+                <w:rFonts w:cstheme="minorHAnsi"/>
                 <w:lang w:val="en"/>
               </w:rPr>
               <w:t>O(</w:t>
             </w:r>
             <w:r>
               <w:rPr>
+                <w:rFonts w:cstheme="minorHAnsi"/>
                 <w:lang w:val="en"/>
               </w:rPr>
               <w:t>1</w:t>
             </w:r>
             <w:r>
               <w:rPr>
+                <w:rFonts w:cstheme="minorHAnsi"/>
                 <w:lang w:val="en"/>
               </w:rPr>
               <w:t>)</w:t>
@@ -2043,29 +2156,34 @@
           <w:p>
             <w:pPr>
               <w:rPr>
-                <w:lang w:val="en"/>
-              </w:rPr>
-            </w:pPr>
-            <w:r>
-              <w:rPr>
+                <w:rFonts w:cstheme="minorHAnsi"/>
+                <w:lang w:val="en"/>
+              </w:rPr>
+            </w:pPr>
+            <w:r>
+              <w:rPr>
+                <w:rFonts w:cstheme="minorHAnsi"/>
                 <w:lang w:val="en"/>
               </w:rPr>
               <w:t>13.</w:t>
             </w:r>
             <w:r>
               <w:rPr>
+                <w:rFonts w:cstheme="minorHAnsi"/>
                 <w:lang w:val="en"/>
               </w:rPr>
               <w:t xml:space="preserve">  </w:t>
             </w:r>
             <w:r>
               <w:rPr>
+                <w:rFonts w:cstheme="minorHAnsi"/>
                 <w:lang w:val="en"/>
               </w:rPr>
               <w:t>DeliveryAlgorithm.</w:t>
             </w:r>
             <w:r>
               <w:rPr>
+                <w:rFonts w:cstheme="minorHAnsi"/>
                 <w:lang w:val="en"/>
               </w:rPr>
               <w:t>get_distance_between_addresses</w:t>
@@ -2079,23 +2197,27 @@
           <w:p>
             <w:pPr>
               <w:rPr>
-                <w:lang w:val="en"/>
-              </w:rPr>
-            </w:pPr>
-            <w:r>
-              <w:rPr>
+                <w:rFonts w:cstheme="minorHAnsi"/>
+                <w:lang w:val="en"/>
+              </w:rPr>
+            </w:pPr>
+            <w:r>
+              <w:rPr>
+                <w:rFonts w:cstheme="minorHAnsi"/>
                 <w:lang w:val="en"/>
               </w:rPr>
               <w:t>O(</w:t>
             </w:r>
             <w:r>
               <w:rPr>
+                <w:rFonts w:cstheme="minorHAnsi"/>
                 <w:lang w:val="en"/>
               </w:rPr>
               <w:t>1</w:t>
             </w:r>
             <w:r>
               <w:rPr>
+                <w:rFonts w:cstheme="minorHAnsi"/>
                 <w:lang w:val="en"/>
               </w:rPr>
               <w:t>)</w:t>
@@ -2109,23 +2231,27 @@
           <w:p>
             <w:pPr>
               <w:rPr>
-                <w:lang w:val="en"/>
-              </w:rPr>
-            </w:pPr>
-            <w:r>
-              <w:rPr>
+                <w:rFonts w:cstheme="minorHAnsi"/>
+                <w:lang w:val="en"/>
+              </w:rPr>
+            </w:pPr>
+            <w:r>
+              <w:rPr>
+                <w:rFonts w:cstheme="minorHAnsi"/>
                 <w:lang w:val="en"/>
               </w:rPr>
               <w:t>O(</w:t>
             </w:r>
             <w:r>
               <w:rPr>
+                <w:rFonts w:cstheme="minorHAnsi"/>
                 <w:lang w:val="en"/>
               </w:rPr>
               <w:t>1</w:t>
             </w:r>
             <w:r>
               <w:rPr>
+                <w:rFonts w:cstheme="minorHAnsi"/>
                 <w:lang w:val="en"/>
               </w:rPr>
               <w:t>)</w:t>
@@ -2141,17 +2267,20 @@
           <w:p>
             <w:pPr>
               <w:rPr>
-                <w:lang w:val="en"/>
-              </w:rPr>
-            </w:pPr>
-            <w:r>
-              <w:rPr>
+                <w:rFonts w:cstheme="minorHAnsi"/>
+                <w:lang w:val="en"/>
+              </w:rPr>
+            </w:pPr>
+            <w:r>
+              <w:rPr>
+                <w:rFonts w:cstheme="minorHAnsi"/>
                 <w:lang w:val="en"/>
               </w:rPr>
               <w:t>14.</w:t>
             </w:r>
             <w:r>
               <w:rPr>
+                <w:rFonts w:cstheme="minorHAnsi"/>
                 <w:lang w:val="en"/>
               </w:rPr>
               <w:t xml:space="preserve"> Time.get_delivery_times </w:t>
@@ -2165,11 +2294,13 @@
           <w:p>
             <w:pPr>
               <w:rPr>
-                <w:lang w:val="en"/>
-              </w:rPr>
-            </w:pPr>
-            <w:r>
-              <w:rPr>
+                <w:rFonts w:cstheme="minorHAnsi"/>
+                <w:lang w:val="en"/>
+              </w:rPr>
+            </w:pPr>
+            <w:r>
+              <w:rPr>
+                <w:rFonts w:cstheme="minorHAnsi"/>
                 <w:lang w:val="en"/>
               </w:rPr>
               <w:t>O(log(n))</w:t>
@@ -2183,17 +2314,20 @@
           <w:p>
             <w:pPr>
               <w:rPr>
-                <w:lang w:val="en"/>
-              </w:rPr>
-            </w:pPr>
-            <w:r>
-              <w:rPr>
+                <w:rFonts w:cstheme="minorHAnsi"/>
+                <w:lang w:val="en"/>
+              </w:rPr>
+            </w:pPr>
+            <w:r>
+              <w:rPr>
+                <w:rFonts w:cstheme="minorHAnsi"/>
                 <w:lang w:val="en"/>
               </w:rPr>
               <w:t>O(log(n)</w:t>
             </w:r>
             <w:r>
               <w:rPr>
+                <w:rFonts w:cstheme="minorHAnsi"/>
                 <w:lang w:val="en"/>
               </w:rPr>
               <w:t>)</w:t>
@@ -2209,17 +2343,20 @@
           <w:p>
             <w:pPr>
               <w:rPr>
-                <w:lang w:val="en"/>
-              </w:rPr>
-            </w:pPr>
-            <w:r>
-              <w:rPr>
+                <w:rFonts w:cstheme="minorHAnsi"/>
+                <w:lang w:val="en"/>
+              </w:rPr>
+            </w:pPr>
+            <w:r>
+              <w:rPr>
+                <w:rFonts w:cstheme="minorHAnsi"/>
                 <w:lang w:val="en"/>
               </w:rPr>
               <w:t>15.</w:t>
             </w:r>
             <w:r>
               <w:rPr>
+                <w:rFonts w:cstheme="minorHAnsi"/>
                 <w:lang w:val="en"/>
               </w:rPr>
               <w:t xml:space="preserve"> Truck.truck3_start_time </w:t>
@@ -2233,23 +2370,27 @@
           <w:p>
             <w:pPr>
               <w:rPr>
-                <w:lang w:val="en"/>
-              </w:rPr>
-            </w:pPr>
-            <w:r>
-              <w:rPr>
+                <w:rFonts w:cstheme="minorHAnsi"/>
+                <w:lang w:val="en"/>
+              </w:rPr>
+            </w:pPr>
+            <w:r>
+              <w:rPr>
+                <w:rFonts w:cstheme="minorHAnsi"/>
                 <w:lang w:val="en"/>
               </w:rPr>
               <w:t>O(</w:t>
             </w:r>
             <w:r>
               <w:rPr>
+                <w:rFonts w:cstheme="minorHAnsi"/>
                 <w:lang w:val="en"/>
               </w:rPr>
               <w:t>1</w:t>
             </w:r>
             <w:r>
               <w:rPr>
+                <w:rFonts w:cstheme="minorHAnsi"/>
                 <w:lang w:val="en"/>
               </w:rPr>
               <w:t>)</w:t>
@@ -2263,23 +2404,27 @@
           <w:p>
             <w:pPr>
               <w:rPr>
-                <w:lang w:val="en"/>
-              </w:rPr>
-            </w:pPr>
-            <w:r>
-              <w:rPr>
+                <w:rFonts w:cstheme="minorHAnsi"/>
+                <w:lang w:val="en"/>
+              </w:rPr>
+            </w:pPr>
+            <w:r>
+              <w:rPr>
+                <w:rFonts w:cstheme="minorHAnsi"/>
                 <w:lang w:val="en"/>
               </w:rPr>
               <w:t>O(</w:t>
             </w:r>
             <w:r>
               <w:rPr>
+                <w:rFonts w:cstheme="minorHAnsi"/>
                 <w:lang w:val="en"/>
               </w:rPr>
               <w:t>1</w:t>
             </w:r>
             <w:r>
               <w:rPr>
+                <w:rFonts w:cstheme="minorHAnsi"/>
                 <w:lang w:val="en"/>
               </w:rPr>
               <w:t>)</w:t>
@@ -2295,17 +2440,20 @@
           <w:p>
             <w:pPr>
               <w:rPr>
-                <w:lang w:val="en"/>
-              </w:rPr>
-            </w:pPr>
-            <w:r>
-              <w:rPr>
+                <w:rFonts w:cstheme="minorHAnsi"/>
+                <w:lang w:val="en"/>
+              </w:rPr>
+            </w:pPr>
+            <w:r>
+              <w:rPr>
+                <w:rFonts w:cstheme="minorHAnsi"/>
                 <w:lang w:val="en"/>
               </w:rPr>
               <w:t>16.</w:t>
             </w:r>
             <w:r>
               <w:rPr>
+                <w:rFonts w:cstheme="minorHAnsi"/>
                 <w:lang w:val="en"/>
               </w:rPr>
               <w:t xml:space="preserve"> DeliveryAlgorithm.truck_mileage</w:t>
@@ -2319,11 +2467,13 @@
           <w:p>
             <w:pPr>
               <w:rPr>
-                <w:lang w:val="en"/>
-              </w:rPr>
-            </w:pPr>
-            <w:r>
-              <w:rPr>
+                <w:rFonts w:cstheme="minorHAnsi"/>
+                <w:lang w:val="en"/>
+              </w:rPr>
+            </w:pPr>
+            <w:r>
+              <w:rPr>
+                <w:rFonts w:cstheme="minorHAnsi"/>
                 <w:lang w:val="en"/>
               </w:rPr>
               <w:t>O(1)</w:t>
@@ -2337,11 +2487,13 @@
           <w:p>
             <w:pPr>
               <w:rPr>
-                <w:lang w:val="en"/>
-              </w:rPr>
-            </w:pPr>
-            <w:r>
-              <w:rPr>
+                <w:rFonts w:cstheme="minorHAnsi"/>
+                <w:lang w:val="en"/>
+              </w:rPr>
+            </w:pPr>
+            <w:r>
+              <w:rPr>
+                <w:rFonts w:cstheme="minorHAnsi"/>
                 <w:lang w:val="en"/>
               </w:rPr>
               <w:t>O(1)</w:t>
@@ -2357,17 +2509,20 @@
           <w:p>
             <w:pPr>
               <w:rPr>
-                <w:lang w:val="en"/>
-              </w:rPr>
-            </w:pPr>
-            <w:r>
-              <w:rPr>
+                <w:rFonts w:cstheme="minorHAnsi"/>
+                <w:lang w:val="en"/>
+              </w:rPr>
+            </w:pPr>
+            <w:r>
+              <w:rPr>
+                <w:rFonts w:cstheme="minorHAnsi"/>
                 <w:lang w:val="en"/>
               </w:rPr>
               <w:t>17.</w:t>
             </w:r>
             <w:r>
               <w:rPr>
+                <w:rFonts w:cstheme="minorHAnsi"/>
                 <w:lang w:val="en"/>
               </w:rPr>
               <w:t xml:space="preserve"> Total Mileage calculation</w:t>
@@ -2381,11 +2536,13 @@
           <w:p>
             <w:pPr>
               <w:rPr>
-                <w:lang w:val="en"/>
-              </w:rPr>
-            </w:pPr>
-            <w:r>
-              <w:rPr>
+                <w:rFonts w:cstheme="minorHAnsi"/>
+                <w:lang w:val="en"/>
+              </w:rPr>
+            </w:pPr>
+            <w:r>
+              <w:rPr>
+                <w:rFonts w:cstheme="minorHAnsi"/>
                 <w:lang w:val="en"/>
               </w:rPr>
               <w:t>O(1)</w:t>
@@ -2399,11 +2556,13 @@
           <w:p>
             <w:pPr>
               <w:rPr>
-                <w:lang w:val="en"/>
-              </w:rPr>
-            </w:pPr>
-            <w:r>
-              <w:rPr>
+                <w:rFonts w:cstheme="minorHAnsi"/>
+                <w:lang w:val="en"/>
+              </w:rPr>
+            </w:pPr>
+            <w:r>
+              <w:rPr>
+                <w:rFonts w:cstheme="minorHAnsi"/>
                 <w:lang w:val="en"/>
               </w:rPr>
               <w:t>O(1)</w:t>
@@ -2419,23 +2578,27 @@
           <w:p>
             <w:pPr>
               <w:rPr>
-                <w:lang w:val="en"/>
-              </w:rPr>
-            </w:pPr>
-            <w:r>
-              <w:rPr>
+                <w:rFonts w:cstheme="minorHAnsi"/>
+                <w:lang w:val="en"/>
+              </w:rPr>
+            </w:pPr>
+            <w:r>
+              <w:rPr>
+                <w:rFonts w:cstheme="minorHAnsi"/>
                 <w:lang w:val="en"/>
               </w:rPr>
               <w:t>18.</w:t>
             </w:r>
             <w:r>
               <w:rPr>
+                <w:rFonts w:cstheme="minorHAnsi"/>
                 <w:lang w:val="en"/>
               </w:rPr>
               <w:t xml:space="preserve"> Ending </w:t>
             </w:r>
             <w:r>
               <w:rPr>
+                <w:rFonts w:cstheme="minorHAnsi"/>
                 <w:lang w:val="en"/>
               </w:rPr>
               <w:t>interface</w:t>
@@ -2449,17 +2612,20 @@
           <w:p>
             <w:pPr>
               <w:rPr>
-                <w:lang w:val="en"/>
-              </w:rPr>
-            </w:pPr>
-            <w:r>
-              <w:rPr>
+                <w:rFonts w:cstheme="minorHAnsi"/>
+                <w:lang w:val="en"/>
+              </w:rPr>
+            </w:pPr>
+            <w:r>
+              <w:rPr>
+                <w:rFonts w:cstheme="minorHAnsi"/>
                 <w:lang w:val="en"/>
               </w:rPr>
               <w:t>O(</w:t>
             </w:r>
             <w:r>
               <w:rPr>
+                <w:rFonts w:cstheme="minorHAnsi"/>
                 <w:lang w:val="en"/>
               </w:rPr>
               <w:t>1)</w:t>
@@ -2473,23 +2639,27 @@
           <w:p>
             <w:pPr>
               <w:rPr>
-                <w:lang w:val="en"/>
-              </w:rPr>
-            </w:pPr>
-            <w:r>
-              <w:rPr>
+                <w:rFonts w:cstheme="minorHAnsi"/>
+                <w:lang w:val="en"/>
+              </w:rPr>
+            </w:pPr>
+            <w:r>
+              <w:rPr>
+                <w:rFonts w:cstheme="minorHAnsi"/>
                 <w:lang w:val="en"/>
               </w:rPr>
               <w:t>O(</w:t>
             </w:r>
             <w:r>
               <w:rPr>
+                <w:rFonts w:cstheme="minorHAnsi"/>
                 <w:lang w:val="en"/>
               </w:rPr>
               <w:t>n</w:t>
             </w:r>
             <w:r>
               <w:rPr>
+                <w:rFonts w:cstheme="minorHAnsi"/>
                 <w:lang w:val="en"/>
               </w:rPr>
               <w:t>)</w:t>
@@ -2505,17 +2675,20 @@
           <w:p>
             <w:pPr>
               <w:rPr>
-                <w:lang w:val="en"/>
-              </w:rPr>
-            </w:pPr>
-            <w:r>
-              <w:rPr>
+                <w:rFonts w:cstheme="minorHAnsi"/>
+                <w:lang w:val="en"/>
+              </w:rPr>
+            </w:pPr>
+            <w:r>
+              <w:rPr>
+                <w:rFonts w:cstheme="minorHAnsi"/>
                 <w:lang w:val="en"/>
               </w:rPr>
               <w:t>19.</w:t>
             </w:r>
             <w:r>
               <w:rPr>
+                <w:rFonts w:cstheme="minorHAnsi"/>
                 <w:lang w:val="en"/>
               </w:rPr>
               <w:t xml:space="preserve"> Time.convert_distance_to_time_delta</w:t>
@@ -2529,23 +2702,27 @@
           <w:p>
             <w:pPr>
               <w:rPr>
-                <w:lang w:val="en"/>
-              </w:rPr>
-            </w:pPr>
-            <w:r>
-              <w:rPr>
+                <w:rFonts w:cstheme="minorHAnsi"/>
+                <w:lang w:val="en"/>
+              </w:rPr>
+            </w:pPr>
+            <w:r>
+              <w:rPr>
+                <w:rFonts w:cstheme="minorHAnsi"/>
                 <w:lang w:val="en"/>
               </w:rPr>
               <w:t>O(</w:t>
             </w:r>
             <w:r>
               <w:rPr>
+                <w:rFonts w:cstheme="minorHAnsi"/>
                 <w:lang w:val="en"/>
               </w:rPr>
               <w:t>1</w:t>
             </w:r>
             <w:r>
               <w:rPr>
+                <w:rFonts w:cstheme="minorHAnsi"/>
                 <w:lang w:val="en"/>
               </w:rPr>
               <w:t>)</w:t>
@@ -2559,23 +2736,27 @@
           <w:p>
             <w:pPr>
               <w:rPr>
-                <w:lang w:val="en"/>
-              </w:rPr>
-            </w:pPr>
-            <w:r>
-              <w:rPr>
+                <w:rFonts w:cstheme="minorHAnsi"/>
+                <w:lang w:val="en"/>
+              </w:rPr>
+            </w:pPr>
+            <w:r>
+              <w:rPr>
+                <w:rFonts w:cstheme="minorHAnsi"/>
                 <w:lang w:val="en"/>
               </w:rPr>
               <w:t>O(</w:t>
             </w:r>
             <w:r>
               <w:rPr>
+                <w:rFonts w:cstheme="minorHAnsi"/>
                 <w:lang w:val="en"/>
               </w:rPr>
               <w:t>1</w:t>
             </w:r>
             <w:r>
               <w:rPr>
+                <w:rFonts w:cstheme="minorHAnsi"/>
                 <w:lang w:val="en"/>
               </w:rPr>
               <w:t>)</w:t>
@@ -2591,11 +2772,13 @@
           <w:p>
             <w:pPr>
               <w:rPr>
-                <w:lang w:val="en"/>
-              </w:rPr>
-            </w:pPr>
-            <w:r>
-              <w:rPr>
+                <w:rFonts w:cstheme="minorHAnsi"/>
+                <w:lang w:val="en"/>
+              </w:rPr>
+            </w:pPr>
+            <w:r>
+              <w:rPr>
+                <w:rFonts w:cstheme="minorHAnsi"/>
                 <w:lang w:val="en"/>
               </w:rPr>
               <w:lastRenderedPageBreak/>
@@ -2603,6 +2786,7 @@
             </w:r>
             <w:r>
               <w:rPr>
+                <w:rFonts w:cstheme="minorHAnsi"/>
                 <w:lang w:val="en"/>
               </w:rPr>
               <w:t xml:space="preserve"> HashTable.update</w:t>
@@ -2616,23 +2800,27 @@
           <w:p>
             <w:pPr>
               <w:rPr>
-                <w:lang w:val="en"/>
-              </w:rPr>
-            </w:pPr>
-            <w:r>
-              <w:rPr>
+                <w:rFonts w:cstheme="minorHAnsi"/>
+                <w:lang w:val="en"/>
+              </w:rPr>
+            </w:pPr>
+            <w:r>
+              <w:rPr>
+                <w:rFonts w:cstheme="minorHAnsi"/>
                 <w:lang w:val="en"/>
               </w:rPr>
               <w:t>O(</w:t>
             </w:r>
             <w:r>
               <w:rPr>
+                <w:rFonts w:cstheme="minorHAnsi"/>
                 <w:lang w:val="en"/>
               </w:rPr>
               <w:t>n</w:t>
             </w:r>
             <w:r>
               <w:rPr>
+                <w:rFonts w:cstheme="minorHAnsi"/>
                 <w:lang w:val="en"/>
               </w:rPr>
               <w:t>)</w:t>
@@ -2646,23 +2834,27 @@
           <w:p>
             <w:pPr>
               <w:rPr>
-                <w:lang w:val="en"/>
-              </w:rPr>
-            </w:pPr>
-            <w:r>
-              <w:rPr>
+                <w:rFonts w:cstheme="minorHAnsi"/>
+                <w:lang w:val="en"/>
+              </w:rPr>
+            </w:pPr>
+            <w:r>
+              <w:rPr>
+                <w:rFonts w:cstheme="minorHAnsi"/>
                 <w:lang w:val="en"/>
               </w:rPr>
               <w:t>O(</w:t>
             </w:r>
             <w:r>
               <w:rPr>
+                <w:rFonts w:cstheme="minorHAnsi"/>
                 <w:lang w:val="en"/>
               </w:rPr>
               <w:t>1</w:t>
             </w:r>
             <w:r>
               <w:rPr>
+                <w:rFonts w:cstheme="minorHAnsi"/>
                 <w:lang w:val="en"/>
               </w:rPr>
               <w:t>)</w:t>
@@ -2681,17 +2873,20 @@
                 <w:tab w:val="left" w:pos="960"/>
               </w:tabs>
               <w:rPr>
-                <w:lang w:val="en"/>
-              </w:rPr>
-            </w:pPr>
-            <w:r>
-              <w:rPr>
+                <w:rFonts w:cstheme="minorHAnsi"/>
+                <w:lang w:val="en"/>
+              </w:rPr>
+            </w:pPr>
+            <w:r>
+              <w:rPr>
+                <w:rFonts w:cstheme="minorHAnsi"/>
                 <w:lang w:val="en"/>
               </w:rPr>
               <w:t>21.</w:t>
             </w:r>
             <w:r>
               <w:rPr>
+                <w:rFonts w:cstheme="minorHAnsi"/>
                 <w:lang w:val="en"/>
               </w:rPr>
               <w:t xml:space="preserve"> HashTable.get </w:t>
@@ -2705,23 +2900,27 @@
           <w:p>
             <w:pPr>
               <w:rPr>
-                <w:lang w:val="en"/>
-              </w:rPr>
-            </w:pPr>
-            <w:r>
-              <w:rPr>
+                <w:rFonts w:cstheme="minorHAnsi"/>
+                <w:lang w:val="en"/>
+              </w:rPr>
+            </w:pPr>
+            <w:r>
+              <w:rPr>
+                <w:rFonts w:cstheme="minorHAnsi"/>
                 <w:lang w:val="en"/>
               </w:rPr>
               <w:t>O(</w:t>
             </w:r>
             <w:r>
               <w:rPr>
+                <w:rFonts w:cstheme="minorHAnsi"/>
                 <w:lang w:val="en"/>
               </w:rPr>
               <w:t>1</w:t>
             </w:r>
             <w:r>
               <w:rPr>
+                <w:rFonts w:cstheme="minorHAnsi"/>
                 <w:lang w:val="en"/>
               </w:rPr>
               <w:t>)</w:t>
@@ -2735,23 +2934,27 @@
           <w:p>
             <w:pPr>
               <w:rPr>
-                <w:lang w:val="en"/>
-              </w:rPr>
-            </w:pPr>
-            <w:r>
-              <w:rPr>
+                <w:rFonts w:cstheme="minorHAnsi"/>
+                <w:lang w:val="en"/>
+              </w:rPr>
+            </w:pPr>
+            <w:r>
+              <w:rPr>
+                <w:rFonts w:cstheme="minorHAnsi"/>
                 <w:lang w:val="en"/>
               </w:rPr>
               <w:t>O(</w:t>
             </w:r>
             <w:r>
               <w:rPr>
+                <w:rFonts w:cstheme="minorHAnsi"/>
                 <w:lang w:val="en"/>
               </w:rPr>
               <w:t>n</w:t>
             </w:r>
             <w:r>
               <w:rPr>
+                <w:rFonts w:cstheme="minorHAnsi"/>
                 <w:lang w:val="en"/>
               </w:rPr>
               <w:t>)</w:t>
@@ -2767,23 +2970,27 @@
           <w:p>
             <w:pPr>
               <w:rPr>
-                <w:lang w:val="en"/>
-              </w:rPr>
-            </w:pPr>
-            <w:r>
-              <w:rPr>
+                <w:rFonts w:cstheme="minorHAnsi"/>
+                <w:lang w:val="en"/>
+              </w:rPr>
+            </w:pPr>
+            <w:r>
+              <w:rPr>
+                <w:rFonts w:cstheme="minorHAnsi"/>
                 <w:lang w:val="en"/>
               </w:rPr>
               <w:t>22.</w:t>
             </w:r>
             <w:r>
               <w:rPr>
+                <w:rFonts w:cstheme="minorHAnsi"/>
                 <w:lang w:val="en"/>
               </w:rPr>
               <w:t xml:space="preserve"> </w:t>
             </w:r>
             <w:r>
               <w:rPr>
+                <w:rFonts w:cstheme="minorHAnsi"/>
                 <w:lang w:val="en"/>
               </w:rPr>
               <w:t>HashTable.hash_function</w:t>
@@ -2797,11 +3004,13 @@
           <w:p>
             <w:pPr>
               <w:rPr>
-                <w:lang w:val="en"/>
-              </w:rPr>
-            </w:pPr>
-            <w:r>
-              <w:rPr>
+                <w:rFonts w:cstheme="minorHAnsi"/>
+                <w:lang w:val="en"/>
+              </w:rPr>
+            </w:pPr>
+            <w:r>
+              <w:rPr>
+                <w:rFonts w:cstheme="minorHAnsi"/>
                 <w:lang w:val="en"/>
               </w:rPr>
               <w:t>O(1)</w:t>
@@ -2815,11 +3024,13 @@
           <w:p>
             <w:pPr>
               <w:rPr>
-                <w:lang w:val="en"/>
-              </w:rPr>
-            </w:pPr>
-            <w:r>
-              <w:rPr>
+                <w:rFonts w:cstheme="minorHAnsi"/>
+                <w:lang w:val="en"/>
+              </w:rPr>
+            </w:pPr>
+            <w:r>
+              <w:rPr>
+                <w:rFonts w:cstheme="minorHAnsi"/>
                 <w:lang w:val="en"/>
               </w:rPr>
               <w:t>O(1)</w:t>
@@ -2838,17 +3049,20 @@
                 <w:tab w:val="left" w:pos="1296"/>
               </w:tabs>
               <w:rPr>
-                <w:lang w:val="en"/>
-              </w:rPr>
-            </w:pPr>
-            <w:r>
-              <w:rPr>
+                <w:rFonts w:cstheme="minorHAnsi"/>
+                <w:lang w:val="en"/>
+              </w:rPr>
+            </w:pPr>
+            <w:r>
+              <w:rPr>
+                <w:rFonts w:cstheme="minorHAnsi"/>
                 <w:lang w:val="en"/>
               </w:rPr>
               <w:t>23.</w:t>
             </w:r>
             <w:r>
               <w:rPr>
+                <w:rFonts w:cstheme="minorHAnsi"/>
                 <w:lang w:val="en"/>
               </w:rPr>
               <w:t xml:space="preserve"> DistanceMatrix.add_address</w:t>
@@ -2862,11 +3076,13 @@
           <w:p>
             <w:pPr>
               <w:rPr>
-                <w:lang w:val="en"/>
-              </w:rPr>
-            </w:pPr>
-            <w:r>
-              <w:rPr>
+                <w:rFonts w:cstheme="minorHAnsi"/>
+                <w:lang w:val="en"/>
+              </w:rPr>
+            </w:pPr>
+            <w:r>
+              <w:rPr>
+                <w:rFonts w:cstheme="minorHAnsi"/>
                 <w:lang w:val="en"/>
               </w:rPr>
               <w:t>O(1)</w:t>
@@ -2880,11 +3096,13 @@
           <w:p>
             <w:pPr>
               <w:rPr>
-                <w:lang w:val="en"/>
-              </w:rPr>
-            </w:pPr>
-            <w:r>
-              <w:rPr>
+                <w:rFonts w:cstheme="minorHAnsi"/>
+                <w:lang w:val="en"/>
+              </w:rPr>
+            </w:pPr>
+            <w:r>
+              <w:rPr>
+                <w:rFonts w:cstheme="minorHAnsi"/>
                 <w:lang w:val="en"/>
               </w:rPr>
               <w:t>O(1)</w:t>
@@ -2900,18 +3118,21 @@
           <w:p>
             <w:pPr>
               <w:rPr>
+                <w:rFonts w:cstheme="minorHAnsi"/>
                 <w:lang w:val="en"/>
               </w:rPr>
             </w:pPr>
             <w:bookmarkStart w:id="3" w:name="_Hlk94115024"/>
             <w:r>
               <w:rPr>
+                <w:rFonts w:cstheme="minorHAnsi"/>
                 <w:lang w:val="en"/>
               </w:rPr>
               <w:t>24.</w:t>
             </w:r>
             <w:r>
               <w:rPr>
+                <w:rFonts w:cstheme="minorHAnsi"/>
                 <w:lang w:val="en"/>
               </w:rPr>
               <w:t xml:space="preserve"> DistanceMatrix.add_address_one_direction</w:t>
@@ -2925,11 +3146,13 @@
           <w:p>
             <w:pPr>
               <w:rPr>
-                <w:lang w:val="en"/>
-              </w:rPr>
-            </w:pPr>
-            <w:r>
-              <w:rPr>
+                <w:rFonts w:cstheme="minorHAnsi"/>
+                <w:lang w:val="en"/>
+              </w:rPr>
+            </w:pPr>
+            <w:r>
+              <w:rPr>
+                <w:rFonts w:cstheme="minorHAnsi"/>
                 <w:lang w:val="en"/>
               </w:rPr>
               <w:t>O(1)</w:t>
@@ -2943,11 +3166,13 @@
           <w:p>
             <w:pPr>
               <w:rPr>
-                <w:lang w:val="en"/>
-              </w:rPr>
-            </w:pPr>
-            <w:r>
-              <w:rPr>
+                <w:rFonts w:cstheme="minorHAnsi"/>
+                <w:lang w:val="en"/>
+              </w:rPr>
+            </w:pPr>
+            <w:r>
+              <w:rPr>
+                <w:rFonts w:cstheme="minorHAnsi"/>
                 <w:lang w:val="en"/>
               </w:rPr>
               <w:t>O(1)</w:t>
@@ -2963,17 +3188,20 @@
           <w:p>
             <w:pPr>
               <w:rPr>
-                <w:lang w:val="en"/>
-              </w:rPr>
-            </w:pPr>
-            <w:r>
-              <w:rPr>
+                <w:rFonts w:cstheme="minorHAnsi"/>
+                <w:lang w:val="en"/>
+              </w:rPr>
+            </w:pPr>
+            <w:r>
+              <w:rPr>
+                <w:rFonts w:cstheme="minorHAnsi"/>
                 <w:lang w:val="en"/>
               </w:rPr>
               <w:t>25.</w:t>
             </w:r>
             <w:r>
               <w:rPr>
+                <w:rFonts w:cstheme="minorHAnsi"/>
                 <w:lang w:val="en"/>
               </w:rPr>
               <w:t xml:space="preserve"> DistanceMatrix.add_distance</w:t>
@@ -2987,11 +3215,13 @@
           <w:p>
             <w:pPr>
               <w:rPr>
-                <w:lang w:val="en"/>
-              </w:rPr>
-            </w:pPr>
-            <w:r>
-              <w:rPr>
+                <w:rFonts w:cstheme="minorHAnsi"/>
+                <w:lang w:val="en"/>
+              </w:rPr>
+            </w:pPr>
+            <w:r>
+              <w:rPr>
+                <w:rFonts w:cstheme="minorHAnsi"/>
                 <w:lang w:val="en"/>
               </w:rPr>
               <w:t>O(1)</w:t>
@@ -3005,11 +3235,13 @@
           <w:p>
             <w:pPr>
               <w:rPr>
-                <w:lang w:val="en"/>
-              </w:rPr>
-            </w:pPr>
-            <w:r>
-              <w:rPr>
+                <w:rFonts w:cstheme="minorHAnsi"/>
+                <w:lang w:val="en"/>
+              </w:rPr>
+            </w:pPr>
+            <w:r>
+              <w:rPr>
+                <w:rFonts w:cstheme="minorHAnsi"/>
                 <w:lang w:val="en"/>
               </w:rPr>
               <w:t>O(1)</w:t>
@@ -3026,11 +3258,13 @@
           <w:p>
             <w:pPr>
               <w:rPr>
-                <w:lang w:val="en"/>
-              </w:rPr>
-            </w:pPr>
-            <w:r>
-              <w:rPr>
+                <w:rFonts w:cstheme="minorHAnsi"/>
+                <w:lang w:val="en"/>
+              </w:rPr>
+            </w:pPr>
+            <w:r>
+              <w:rPr>
+                <w:rFonts w:cstheme="minorHAnsi"/>
                 <w:lang w:val="en"/>
               </w:rPr>
               <w:t>31. Overall</w:t>
@@ -3044,11 +3278,13 @@
           <w:p>
             <w:pPr>
               <w:rPr>
-                <w:lang w:val="en"/>
-              </w:rPr>
-            </w:pPr>
-            <w:r>
-              <w:rPr>
+                <w:rFonts w:cstheme="minorHAnsi"/>
+                <w:lang w:val="en"/>
+              </w:rPr>
+            </w:pPr>
+            <w:r>
+              <w:rPr>
+                <w:rFonts w:cstheme="minorHAnsi"/>
                 <w:lang w:val="en"/>
               </w:rPr>
               <w:t>O(n log n^2) - O(n^2)</w:t>
@@ -3062,11 +3298,13 @@
           <w:p>
             <w:pPr>
               <w:rPr>
-                <w:lang w:val="en"/>
-              </w:rPr>
-            </w:pPr>
-            <w:r>
-              <w:rPr>
+                <w:rFonts w:cstheme="minorHAnsi"/>
+                <w:lang w:val="en"/>
+              </w:rPr>
+            </w:pPr>
+            <w:r>
+              <w:rPr>
+                <w:rFonts w:cstheme="minorHAnsi"/>
                 <w:lang w:val="en"/>
               </w:rPr>
               <w:t>O(n log n^3)</w:t>
@@ -3078,19 +3316,34 @@
     <w:p>
       <w:pPr>
         <w:rPr>
-          <w:lang w:val="en"/>
-        </w:rPr>
-      </w:pPr>
+          <w:rFonts w:cstheme="minorHAnsi"/>
+          <w:lang w:val="en"/>
+        </w:rPr>
+      </w:pPr>
+      <w:r>
+        <w:rPr>
+          <w:rFonts w:cstheme="minorHAnsi"/>
+        </w:rPr>
+        <w:t>(</w:t>
+      </w:r>
+      <w:r>
+        <w:rPr>
+          <w:rFonts w:cstheme="minorHAnsi"/>
+        </w:rPr>
+        <w:t>Drowell, n.d.)</w:t>
+      </w:r>
     </w:p>
     <w:p>
       <w:pPr>
         <w:jc w:val="both"/>
         <w:rPr>
-          <w:rFonts w:ascii="Times New Roman" w:eastAsia="Times New Roman" w:hAnsi="Times New Roman" w:cs="Times New Roman"/>
-          <w:color w:val="7030A0"/>
-        </w:rPr>
-      </w:pPr>
-      <w:r>
+          <w:rFonts w:eastAsia="Times New Roman" w:cstheme="minorHAnsi"/>
+        </w:rPr>
+      </w:pPr>
+      <w:r>
+        <w:rPr>
+          <w:rFonts w:cstheme="minorHAnsi"/>
+        </w:rPr>
         <w:pict w14:anchorId="6DE339A1">
           <v:rect id="_x0000_i1028" style="width:0;height:1.5pt" o:hralign="center" o:hrstd="t" o:hr="t" fillcolor="#a0a0a0" stroked="f"/>
         </w:pict>
@@ -3101,14 +3354,14 @@
         <w:pStyle w:val="Heading2"/>
         <w:jc w:val="both"/>
         <w:rPr>
-          <w:rFonts w:ascii="Times New Roman" w:eastAsia="Times New Roman" w:hAnsi="Times New Roman" w:cs="Times New Roman"/>
+          <w:rFonts w:asciiTheme="minorHAnsi" w:eastAsia="Times New Roman" w:hAnsiTheme="minorHAnsi" w:cstheme="minorHAnsi"/>
         </w:rPr>
       </w:pPr>
       <w:bookmarkStart w:id="4" w:name="_4gy1d6j3dxmv" w:colFirst="0" w:colLast="0"/>
       <w:bookmarkEnd w:id="4"/>
       <w:r>
         <w:rPr>
-          <w:rFonts w:ascii="Times New Roman" w:eastAsia="Times New Roman" w:hAnsi="Times New Roman" w:cs="Times New Roman"/>
+          <w:rFonts w:asciiTheme="minorHAnsi" w:eastAsia="Times New Roman" w:hAnsiTheme="minorHAnsi" w:cstheme="minorHAnsi"/>
         </w:rPr>
         <w:t>B4: ADAPTABILITY</w:t>
       </w:r>
@@ -3116,11 +3369,13 @@
     <w:p>
       <w:pPr>
         <w:rPr>
-          <w:lang w:val="en"/>
-        </w:rPr>
-      </w:pPr>
-      <w:r>
-        <w:rPr>
+          <w:rFonts w:cstheme="minorHAnsi"/>
+          <w:lang w:val="en"/>
+        </w:rPr>
+      </w:pPr>
+      <w:r>
+        <w:rPr>
+          <w:rFonts w:cstheme="minorHAnsi"/>
           <w:lang w:val="en"/>
         </w:rPr>
         <w:tab/>
@@ -3128,33 +3383,22 @@
       </w:r>
       <w:r>
         <w:rPr>
-          <w:lang w:val="en"/>
-        </w:rPr>
-        <w:t xml:space="preserve">two major ways. First, the hash table creates itself to a size matching the list of input data. The hash function itself is also modulo the size of the table. </w:t>
-      </w:r>
-      <w:proofErr w:type="gramStart"/>
-      <w:r>
-        <w:rPr>
-          <w:lang w:val="en"/>
-        </w:rPr>
-        <w:t>So</w:t>
-      </w:r>
-      <w:proofErr w:type="gramEnd"/>
-      <w:r>
-        <w:rPr>
-          <w:lang w:val="en"/>
-        </w:rPr>
-        <w:t xml:space="preserve"> collisions won’t happen due to size changes.</w:t>
-      </w:r>
-    </w:p>
-    <w:p>
-      <w:pPr>
-        <w:rPr>
-          <w:lang w:val="en"/>
-        </w:rPr>
-      </w:pPr>
-      <w:r>
-        <w:rPr>
+          <w:rFonts w:cstheme="minorHAnsi"/>
+          <w:lang w:val="en"/>
+        </w:rPr>
+        <w:t>two major ways. First, the hash table creates itself to a size matching the list of input data. The hash function itself is also modulo the size of the table. So collisions won’t happen due to size changes.</w:t>
+      </w:r>
+    </w:p>
+    <w:p>
+      <w:pPr>
+        <w:rPr>
+          <w:rFonts w:cstheme="minorHAnsi"/>
+          <w:lang w:val="en"/>
+        </w:rPr>
+      </w:pPr>
+      <w:r>
+        <w:rPr>
+          <w:rFonts w:cstheme="minorHAnsi"/>
           <w:lang w:val="en"/>
         </w:rPr>
         <w:tab/>
@@ -3162,12 +3406,14 @@
       </w:r>
       <w:r>
         <w:rPr>
+          <w:rFonts w:cstheme="minorHAnsi"/>
           <w:lang w:val="en"/>
         </w:rPr>
         <w:t xml:space="preserve">it </w:t>
       </w:r>
       <w:r>
         <w:rPr>
+          <w:rFonts w:cstheme="minorHAnsi"/>
           <w:lang w:val="en"/>
         </w:rPr>
         <w:t>doesn’t need to know the number ahead of time.</w:t>
@@ -3176,11 +3422,13 @@
     <w:p>
       <w:pPr>
         <w:rPr>
-          <w:lang w:val="en"/>
-        </w:rPr>
-      </w:pPr>
-      <w:r>
-        <w:rPr>
+          <w:rFonts w:cstheme="minorHAnsi"/>
+          <w:lang w:val="en"/>
+        </w:rPr>
+      </w:pPr>
+      <w:r>
+        <w:rPr>
+          <w:rFonts w:cstheme="minorHAnsi"/>
           <w:lang w:val="en"/>
         </w:rPr>
         <w:tab/>
@@ -3188,30 +3436,35 @@
       </w:r>
       <w:r>
         <w:rPr>
+          <w:rFonts w:cstheme="minorHAnsi"/>
           <w:lang w:val="en"/>
         </w:rPr>
         <w:t>regarding</w:t>
       </w:r>
       <w:r>
         <w:rPr>
+          <w:rFonts w:cstheme="minorHAnsi"/>
           <w:lang w:val="en"/>
         </w:rPr>
         <w:t xml:space="preserve"> repeated addresses. The distances matrix does not store distances between an address and itself, nor does the algorithm allow a dictionary lookup for two identical addresses. This prevents the truck from </w:t>
       </w:r>
       <w:r>
         <w:rPr>
+          <w:rFonts w:cstheme="minorHAnsi"/>
           <w:lang w:val="en"/>
         </w:rPr>
         <w:t>continuously choosing the current stop as the “next closest” stop.</w:t>
       </w:r>
       <w:r>
         <w:rPr>
+          <w:rFonts w:cstheme="minorHAnsi"/>
           <w:lang w:val="en"/>
         </w:rPr>
         <w:t xml:space="preserve"> This becomes a problem if two separate packages are going to the same address. </w:t>
       </w:r>
       <w:r>
         <w:rPr>
+          <w:rFonts w:cstheme="minorHAnsi"/>
           <w:lang w:val="en"/>
         </w:rPr>
         <w:t>Repeated addresses will not be dropped off together. The truck will drop off one, go elsewhere, and then come back. In some situations, this algorithm will even drop a repeated package entirely. A more efficient strategy is needed.</w:t>
@@ -3221,13 +3474,12 @@
       <w:pPr>
         <w:jc w:val="both"/>
         <w:rPr>
-          <w:rFonts w:ascii="Times New Roman" w:eastAsia="Times New Roman" w:hAnsi="Times New Roman" w:cs="Times New Roman"/>
-          <w:color w:val="7030A0"/>
-        </w:rPr>
-      </w:pPr>
-      <w:r>
-        <w:rPr>
-          <w:color w:val="7030A0"/>
+          <w:rFonts w:eastAsia="Times New Roman" w:cstheme="minorHAnsi"/>
+        </w:rPr>
+      </w:pPr>
+      <w:r>
+        <w:rPr>
+          <w:rFonts w:cstheme="minorHAnsi"/>
         </w:rPr>
         <w:pict w14:anchorId="4126C8BA">
           <v:rect id="_x0000_i1029" style="width:0;height:1.5pt" o:hralign="center" o:hrstd="t" o:hr="t" fillcolor="#a0a0a0" stroked="f"/>
@@ -3311,14 +3563,14 @@
         <w:pStyle w:val="Heading2"/>
         <w:jc w:val="both"/>
         <w:rPr>
-          <w:rFonts w:ascii="Times New Roman" w:eastAsia="Times New Roman" w:hAnsi="Times New Roman" w:cs="Times New Roman"/>
+          <w:rFonts w:asciiTheme="minorHAnsi" w:eastAsia="Times New Roman" w:hAnsiTheme="minorHAnsi" w:cstheme="minorHAnsi"/>
         </w:rPr>
       </w:pPr>
       <w:bookmarkStart w:id="6" w:name="_wakh3yh148e7" w:colFirst="0" w:colLast="0"/>
       <w:bookmarkEnd w:id="6"/>
       <w:r>
         <w:rPr>
-          <w:rFonts w:ascii="Times New Roman" w:eastAsia="Times New Roman" w:hAnsi="Times New Roman" w:cs="Times New Roman"/>
+          <w:rFonts w:asciiTheme="minorHAnsi" w:eastAsia="Times New Roman" w:hAnsiTheme="minorHAnsi" w:cstheme="minorHAnsi"/>
         </w:rPr>
         <w:t>B6: SELF-ADJUSTING DATA STRUCTURES</w:t>
       </w:r>
@@ -3336,14 +3588,7 @@
           <w:lang w:val="en"/>
         </w:rPr>
         <w:tab/>
-        <w:t>This implementation is self-adjusting in two ways. First, the hash map that holds the packages to be delivered is not fixed. You can feed it any CSV list of</w:t>
-      </w:r>
-      <w:r>
-        <w:rPr>
-          <w:rFonts w:cstheme="minorHAnsi"/>
-          <w:lang w:val="en"/>
-        </w:rPr>
-        <w:t xml:space="preserve"> package information, it counts the lines, and then creates a hash table of that size. The hash function used is a simple modulo of the size of the table, so the table can change without causing collision issues.</w:t>
+        <w:t>This implementation is self-adjusting in two ways. First, the hash map that holds the packages to be delivered is not fixed. You can feed it any CSV list of package information, it counts the lines, and then creates a hash table of that size. The hash function used is a simple modulo of the size of the table, so the table can change without causing collision issues.</w:t>
       </w:r>
     </w:p>
     <w:p>
@@ -3361,14 +3606,7 @@
         </w:rPr>
         <w:lastRenderedPageBreak/>
         <w:tab/>
-        <w:t>Secondly, the part of the algorithm that chooses the route order is self-adjusting. From each stop, the algorithm chooses the nearest stop to the current one, which changes based on the stops available in the lis</w:t>
-      </w:r>
-      <w:r>
-        <w:rPr>
-          <w:rFonts w:cstheme="minorHAnsi"/>
-          <w:lang w:val="en"/>
-        </w:rPr>
-        <w:t xml:space="preserve">t. </w:t>
+        <w:t xml:space="preserve">Secondly, the part of the algorithm that chooses the route order is self-adjusting. From each stop, the algorithm chooses the nearest stop to the current one, which changes based on the stops available in the list. </w:t>
       </w:r>
     </w:p>
     <w:p>
@@ -3406,10 +3644,13 @@
       <w:pPr>
         <w:jc w:val="both"/>
         <w:rPr>
-          <w:rFonts w:ascii="Times New Roman" w:eastAsia="Times New Roman" w:hAnsi="Times New Roman" w:cs="Times New Roman"/>
-        </w:rPr>
-      </w:pPr>
-      <w:r>
+          <w:rFonts w:eastAsia="Times New Roman" w:cstheme="minorHAnsi"/>
+        </w:rPr>
+      </w:pPr>
+      <w:r>
+        <w:rPr>
+          <w:rFonts w:cstheme="minorHAnsi"/>
+        </w:rPr>
         <w:pict w14:anchorId="07953282">
           <v:rect id="_x0000_i1031" style="width:0;height:1.5pt" o:hralign="center" o:hrstd="t" o:hr="t" fillcolor="#a0a0a0" stroked="f"/>
         </w:pict>
@@ -3420,14 +3661,14 @@
         <w:pStyle w:val="Heading2"/>
         <w:jc w:val="both"/>
         <w:rPr>
-          <w:rFonts w:ascii="Times New Roman" w:eastAsia="Times New Roman" w:hAnsi="Times New Roman" w:cs="Times New Roman"/>
+          <w:rFonts w:asciiTheme="minorHAnsi" w:eastAsia="Times New Roman" w:hAnsiTheme="minorHAnsi" w:cstheme="minorHAnsi"/>
         </w:rPr>
       </w:pPr>
       <w:bookmarkStart w:id="7" w:name="_tahjv330lrxb" w:colFirst="0" w:colLast="0"/>
       <w:bookmarkEnd w:id="7"/>
       <w:r>
         <w:rPr>
-          <w:rFonts w:ascii="Times New Roman" w:eastAsia="Times New Roman" w:hAnsi="Times New Roman" w:cs="Times New Roman"/>
+          <w:rFonts w:asciiTheme="minorHAnsi" w:eastAsia="Times New Roman" w:hAnsiTheme="minorHAnsi" w:cstheme="minorHAnsi"/>
         </w:rPr>
         <w:t>C: ORIGINAL CODE</w:t>
       </w:r>
@@ -3435,11 +3676,13 @@
     <w:p>
       <w:pPr>
         <w:rPr>
-          <w:lang w:val="en"/>
-        </w:rPr>
-      </w:pPr>
-      <w:r>
-        <w:rPr>
+          <w:rFonts w:cstheme="minorHAnsi"/>
+          <w:lang w:val="en"/>
+        </w:rPr>
+      </w:pPr>
+      <w:r>
+        <w:rPr>
+          <w:rFonts w:cstheme="minorHAnsi"/>
           <w:lang w:val="en"/>
         </w:rPr>
         <w:tab/>
@@ -3447,12 +3690,14 @@
       </w:r>
       <w:r>
         <w:rPr>
+          <w:rFonts w:cstheme="minorHAnsi"/>
           <w:lang w:val="en"/>
         </w:rPr>
         <w:t>me</w:t>
       </w:r>
       <w:r>
         <w:rPr>
+          <w:rFonts w:cstheme="minorHAnsi"/>
           <w:lang w:val="en"/>
         </w:rPr>
         <w:t>, with algorithm help referenced as appropriate in the reference section below. Only the standard python library was used. It runs without errors.</w:t>
@@ -3462,10 +3707,13 @@
       <w:pPr>
         <w:jc w:val="both"/>
         <w:rPr>
-          <w:rFonts w:ascii="Times New Roman" w:eastAsia="Times New Roman" w:hAnsi="Times New Roman" w:cs="Times New Roman"/>
-        </w:rPr>
-      </w:pPr>
-      <w:r>
+          <w:rFonts w:eastAsia="Times New Roman" w:cstheme="minorHAnsi"/>
+        </w:rPr>
+      </w:pPr>
+      <w:r>
+        <w:rPr>
+          <w:rFonts w:cstheme="minorHAnsi"/>
+        </w:rPr>
         <w:pict w14:anchorId="01BF50C4">
           <v:rect id="_x0000_i1032" style="width:0;height:1.5pt" o:hralign="center" o:hrstd="t" o:hr="t" fillcolor="#a0a0a0" stroked="f"/>
         </w:pict>
@@ -3476,14 +3724,14 @@
         <w:pStyle w:val="Heading2"/>
         <w:jc w:val="both"/>
         <w:rPr>
-          <w:rFonts w:ascii="Times New Roman" w:eastAsia="Times New Roman" w:hAnsi="Times New Roman" w:cs="Times New Roman"/>
+          <w:rFonts w:asciiTheme="minorHAnsi" w:eastAsia="Times New Roman" w:hAnsiTheme="minorHAnsi" w:cstheme="minorHAnsi"/>
         </w:rPr>
       </w:pPr>
       <w:bookmarkStart w:id="8" w:name="_2hgylpus9f04" w:colFirst="0" w:colLast="0"/>
       <w:bookmarkEnd w:id="8"/>
       <w:r>
         <w:rPr>
-          <w:rFonts w:ascii="Times New Roman" w:eastAsia="Times New Roman" w:hAnsi="Times New Roman" w:cs="Times New Roman"/>
+          <w:rFonts w:asciiTheme="minorHAnsi" w:eastAsia="Times New Roman" w:hAnsiTheme="minorHAnsi" w:cstheme="minorHAnsi"/>
         </w:rPr>
         <w:t>C1: IDENTIFICATION INFORMATION</w:t>
       </w:r>
@@ -3492,12 +3740,12 @@
       <w:pPr>
         <w:jc w:val="both"/>
         <w:rPr>
-          <w:rFonts w:ascii="Times New Roman" w:eastAsia="Times New Roman" w:hAnsi="Times New Roman" w:cs="Times New Roman"/>
-        </w:rPr>
-      </w:pPr>
-      <w:r>
-        <w:rPr>
-          <w:rFonts w:ascii="Times New Roman" w:eastAsia="Times New Roman" w:hAnsi="Times New Roman" w:cs="Times New Roman"/>
+          <w:rFonts w:eastAsia="Times New Roman" w:cstheme="minorHAnsi"/>
+        </w:rPr>
+      </w:pPr>
+      <w:r>
+        <w:rPr>
+          <w:rFonts w:eastAsia="Times New Roman" w:cstheme="minorHAnsi"/>
         </w:rPr>
         <w:t>Rebecca McDaniel, Student ID: 001426057</w:t>
       </w:r>
@@ -3506,12 +3754,12 @@
       <w:pPr>
         <w:jc w:val="both"/>
         <w:rPr>
-          <w:rFonts w:ascii="Times New Roman" w:eastAsia="Times New Roman" w:hAnsi="Times New Roman" w:cs="Times New Roman"/>
-        </w:rPr>
-      </w:pPr>
-      <w:r>
-        <w:rPr>
-          <w:rFonts w:ascii="Times New Roman" w:eastAsia="Times New Roman" w:hAnsi="Times New Roman" w:cs="Times New Roman"/>
+          <w:rFonts w:eastAsia="Times New Roman" w:cstheme="minorHAnsi"/>
+        </w:rPr>
+      </w:pPr>
+      <w:r>
+        <w:rPr>
+          <w:rFonts w:eastAsia="Times New Roman" w:cstheme="minorHAnsi"/>
         </w:rPr>
         <w:t>See main.py, line 9.</w:t>
       </w:r>
@@ -3520,10 +3768,13 @@
       <w:pPr>
         <w:jc w:val="both"/>
         <w:rPr>
-          <w:rFonts w:ascii="Times New Roman" w:eastAsia="Times New Roman" w:hAnsi="Times New Roman" w:cs="Times New Roman"/>
-        </w:rPr>
-      </w:pPr>
-      <w:r>
+          <w:rFonts w:eastAsia="Times New Roman" w:cstheme="minorHAnsi"/>
+        </w:rPr>
+      </w:pPr>
+      <w:r>
+        <w:rPr>
+          <w:rFonts w:cstheme="minorHAnsi"/>
+        </w:rPr>
         <w:pict w14:anchorId="238A10C6">
           <v:rect id="_x0000_i1033" style="width:0;height:1.5pt" o:hralign="center" o:hrstd="t" o:hr="t" fillcolor="#a0a0a0" stroked="f"/>
         </w:pict>
@@ -3534,14 +3785,14 @@
         <w:pStyle w:val="Heading2"/>
         <w:jc w:val="both"/>
         <w:rPr>
-          <w:rFonts w:ascii="Times New Roman" w:eastAsia="Times New Roman" w:hAnsi="Times New Roman" w:cs="Times New Roman"/>
+          <w:rFonts w:asciiTheme="minorHAnsi" w:eastAsia="Times New Roman" w:hAnsiTheme="minorHAnsi" w:cstheme="minorHAnsi"/>
         </w:rPr>
       </w:pPr>
       <w:bookmarkStart w:id="9" w:name="_gw2pam8c834j" w:colFirst="0" w:colLast="0"/>
       <w:bookmarkEnd w:id="9"/>
       <w:r>
         <w:rPr>
-          <w:rFonts w:ascii="Times New Roman" w:eastAsia="Times New Roman" w:hAnsi="Times New Roman" w:cs="Times New Roman"/>
+          <w:rFonts w:asciiTheme="minorHAnsi" w:eastAsia="Times New Roman" w:hAnsiTheme="minorHAnsi" w:cstheme="minorHAnsi"/>
         </w:rPr>
         <w:t>C2: PROCESS AND FLOW COMMENTS</w:t>
       </w:r>
@@ -3549,11 +3800,13 @@
     <w:p>
       <w:pPr>
         <w:rPr>
-          <w:lang w:val="en"/>
-        </w:rPr>
-      </w:pPr>
-      <w:r>
-        <w:rPr>
+          <w:rFonts w:cstheme="minorHAnsi"/>
+          <w:lang w:val="en"/>
+        </w:rPr>
+      </w:pPr>
+      <w:r>
+        <w:rPr>
+          <w:rFonts w:cstheme="minorHAnsi"/>
           <w:lang w:val="en"/>
         </w:rPr>
         <w:tab/>
@@ -3564,10 +3817,13 @@
       <w:pPr>
         <w:jc w:val="both"/>
         <w:rPr>
-          <w:rFonts w:ascii="Times New Roman" w:eastAsia="Times New Roman" w:hAnsi="Times New Roman" w:cs="Times New Roman"/>
-        </w:rPr>
-      </w:pPr>
-      <w:r>
+          <w:rFonts w:eastAsia="Times New Roman" w:cstheme="minorHAnsi"/>
+        </w:rPr>
+      </w:pPr>
+      <w:r>
+        <w:rPr>
+          <w:rFonts w:cstheme="minorHAnsi"/>
+        </w:rPr>
         <w:pict w14:anchorId="02B23DCC">
           <v:rect id="_x0000_i1034" style="width:0;height:1.5pt" o:hralign="center" o:hrstd="t" o:hr="t" fillcolor="#a0a0a0" stroked="f"/>
         </w:pict>
@@ -3657,13 +3913,12 @@
       <w:pPr>
         <w:jc w:val="both"/>
         <w:rPr>
-          <w:rFonts w:ascii="Times New Roman" w:eastAsia="Times New Roman" w:hAnsi="Times New Roman" w:cs="Times New Roman"/>
-          <w:color w:val="7030A0"/>
-        </w:rPr>
-      </w:pPr>
-      <w:r>
-        <w:rPr>
-          <w:color w:val="7030A0"/>
+          <w:rFonts w:eastAsia="Times New Roman" w:cstheme="minorHAnsi"/>
+        </w:rPr>
+      </w:pPr>
+      <w:r>
+        <w:rPr>
+          <w:rFonts w:cstheme="minorHAnsi"/>
         </w:rPr>
         <w:pict w14:anchorId="0AF978A1">
           <v:rect id="_x0000_i1035" style="width:0;height:1.5pt" o:hralign="center" o:hrstd="t" o:hr="t" fillcolor="#a0a0a0" stroked="f"/>
@@ -3794,23 +4049,7 @@
           <w:lang w:val="en"/>
         </w:rPr>
         <w:tab/>
-        <w:t xml:space="preserve">The insertion function, .put(), is found in HashTable.py line 32. It is described in part D1. The .put() function is called by the create_package_objects function in Package.py line 19. Create_package_objects </w:t>
-      </w:r>
-      <w:proofErr w:type="gramStart"/>
-      <w:r>
-        <w:rPr>
-          <w:rFonts w:cstheme="minorHAnsi"/>
-          <w:lang w:val="en"/>
-        </w:rPr>
-        <w:t>spells</w:t>
-      </w:r>
-      <w:proofErr w:type="gramEnd"/>
-      <w:r>
-        <w:rPr>
-          <w:rFonts w:cstheme="minorHAnsi"/>
-          <w:lang w:val="en"/>
-        </w:rPr>
-        <w:t xml:space="preserve"> out which information is passed into the .put() function.</w:t>
+        <w:t>The insertion function, .put(), is found in HashTable.py line 32. It is described in part D1. The .put() function is called by the create_package_objects function in Package.py line 19. Create_package_objects spells out which information is passed into the .put() function.</w:t>
       </w:r>
       <w:r>
         <w:rPr>
@@ -3852,14 +4091,7 @@
           <w:rFonts w:cstheme="minorHAnsi"/>
           <w:lang w:val="en"/>
         </w:rPr>
-        <w:t xml:space="preserve">Indexes I – 7 are the information items given: ID, address, state, zip, due time, and weight. Truck_num, </w:t>
-      </w:r>
-      <w:r>
-        <w:rPr>
-          <w:rFonts w:cstheme="minorHAnsi"/>
-          <w:lang w:val="en"/>
-        </w:rPr>
-        <w:t>time_stamp, and status are added to keep track of status and delivery times.</w:t>
+        <w:t>Indexes I – 7 are the information items given: ID, address, state, zip, due time, and weight. Truck_num, time_stamp, and status are added to keep track of status and delivery times.</w:t>
       </w:r>
     </w:p>
     <w:p>
@@ -3986,14 +4218,14 @@
         <w:pStyle w:val="Heading2"/>
         <w:jc w:val="both"/>
         <w:rPr>
-          <w:rFonts w:ascii="Times New Roman" w:eastAsia="Times New Roman" w:hAnsi="Times New Roman" w:cs="Times New Roman"/>
+          <w:rFonts w:asciiTheme="minorHAnsi" w:eastAsia="Times New Roman" w:hAnsiTheme="minorHAnsi" w:cstheme="minorHAnsi"/>
         </w:rPr>
       </w:pPr>
       <w:bookmarkStart w:id="14" w:name="_7mhkwjcp0dwg" w:colFirst="0" w:colLast="0"/>
       <w:bookmarkEnd w:id="14"/>
       <w:r>
         <w:rPr>
-          <w:rFonts w:ascii="Times New Roman" w:eastAsia="Times New Roman" w:hAnsi="Times New Roman" w:cs="Times New Roman"/>
+          <w:rFonts w:asciiTheme="minorHAnsi" w:eastAsia="Times New Roman" w:hAnsiTheme="minorHAnsi" w:cstheme="minorHAnsi"/>
         </w:rPr>
         <w:t>G: INTERFACE</w:t>
       </w:r>
@@ -4001,11 +4233,13 @@
     <w:p>
       <w:pPr>
         <w:rPr>
-          <w:lang w:val="en"/>
-        </w:rPr>
-      </w:pPr>
-      <w:r>
-        <w:rPr>
+          <w:rFonts w:cstheme="minorHAnsi"/>
+          <w:lang w:val="en"/>
+        </w:rPr>
+      </w:pPr>
+      <w:r>
+        <w:rPr>
+          <w:rFonts w:cstheme="minorHAnsi"/>
           <w:lang w:val="en"/>
         </w:rPr>
         <w:tab/>
@@ -4018,13 +4252,12 @@
       <w:pPr>
         <w:jc w:val="both"/>
         <w:rPr>
-          <w:rFonts w:ascii="Times New Roman" w:eastAsia="Times New Roman" w:hAnsi="Times New Roman" w:cs="Times New Roman"/>
-          <w:color w:val="7030A0"/>
-        </w:rPr>
-      </w:pPr>
-      <w:r>
-        <w:rPr>
-          <w:color w:val="7030A0"/>
+          <w:rFonts w:eastAsia="Times New Roman" w:cstheme="minorHAnsi"/>
+        </w:rPr>
+      </w:pPr>
+      <w:r>
+        <w:rPr>
+          <w:rFonts w:cstheme="minorHAnsi"/>
         </w:rPr>
         <w:pict w14:anchorId="480F37BF">
           <v:rect id="_x0000_i1039" style="width:0;height:1.5pt" o:hralign="center" o:hrstd="t" o:hr="t" fillcolor="#a0a0a0" stroked="f"/>
@@ -4036,14 +4269,14 @@
         <w:pStyle w:val="Heading2"/>
         <w:jc w:val="both"/>
         <w:rPr>
-          <w:rFonts w:ascii="Times New Roman" w:eastAsia="Times New Roman" w:hAnsi="Times New Roman" w:cs="Times New Roman"/>
+          <w:rFonts w:asciiTheme="minorHAnsi" w:eastAsia="Times New Roman" w:hAnsiTheme="minorHAnsi" w:cstheme="minorHAnsi"/>
         </w:rPr>
       </w:pPr>
       <w:bookmarkStart w:id="16" w:name="_b5vw3ze7c90e" w:colFirst="0" w:colLast="0"/>
       <w:bookmarkEnd w:id="16"/>
       <w:r>
         <w:rPr>
-          <w:rFonts w:ascii="Times New Roman" w:eastAsia="Times New Roman" w:hAnsi="Times New Roman" w:cs="Times New Roman"/>
+          <w:rFonts w:asciiTheme="minorHAnsi" w:eastAsia="Times New Roman" w:hAnsiTheme="minorHAnsi" w:cstheme="minorHAnsi"/>
         </w:rPr>
         <w:t>G1-G3: 1st, 2nd, and 3rd status checks.</w:t>
       </w:r>
@@ -4051,11 +4284,13 @@
     <w:p>
       <w:pPr>
         <w:rPr>
-          <w:lang w:val="en"/>
-        </w:rPr>
-      </w:pPr>
-      <w:r>
-        <w:rPr>
+          <w:rFonts w:cstheme="minorHAnsi"/>
+          <w:lang w:val="en"/>
+        </w:rPr>
+      </w:pPr>
+      <w:r>
+        <w:rPr>
+          <w:rFonts w:cstheme="minorHAnsi"/>
           <w:lang w:val="en"/>
         </w:rPr>
         <w:tab/>
@@ -4063,7 +4298,7 @@
       </w:r>
       <w:r>
         <w:rPr>
-          <w:rFonts w:ascii="Times New Roman" w:eastAsia="Times New Roman" w:hAnsi="Times New Roman" w:cs="Times New Roman"/>
+          <w:rFonts w:eastAsia="Times New Roman" w:cstheme="minorHAnsi"/>
         </w:rPr>
         <w:t>See the 6 screenshots within the UniversityUPS folder.</w:t>
       </w:r>
@@ -4072,10 +4307,13 @@
       <w:pPr>
         <w:jc w:val="both"/>
         <w:rPr>
-          <w:rFonts w:ascii="Times New Roman" w:eastAsia="Times New Roman" w:hAnsi="Times New Roman" w:cs="Times New Roman"/>
-        </w:rPr>
-      </w:pPr>
-      <w:r>
+          <w:rFonts w:eastAsia="Times New Roman" w:cstheme="minorHAnsi"/>
+        </w:rPr>
+      </w:pPr>
+      <w:r>
+        <w:rPr>
+          <w:rFonts w:cstheme="minorHAnsi"/>
+        </w:rPr>
         <w:pict w14:anchorId="0ADA84DD">
           <v:rect id="_x0000_i1040" style="width:0;height:1.5pt" o:hralign="center" o:hrstd="t" o:hr="t" fillcolor="#a0a0a0" stroked="f"/>
         </w:pict>
@@ -4086,14 +4324,14 @@
         <w:pStyle w:val="Heading2"/>
         <w:jc w:val="both"/>
         <w:rPr>
-          <w:rFonts w:ascii="Times New Roman" w:eastAsia="Times New Roman" w:hAnsi="Times New Roman" w:cs="Times New Roman"/>
+          <w:rFonts w:asciiTheme="minorHAnsi" w:eastAsia="Times New Roman" w:hAnsiTheme="minorHAnsi" w:cstheme="minorHAnsi"/>
         </w:rPr>
       </w:pPr>
       <w:bookmarkStart w:id="17" w:name="_ryp18kwelox8" w:colFirst="0" w:colLast="0"/>
       <w:bookmarkEnd w:id="17"/>
       <w:r>
         <w:rPr>
-          <w:rFonts w:ascii="Times New Roman" w:eastAsia="Times New Roman" w:hAnsi="Times New Roman" w:cs="Times New Roman"/>
+          <w:rFonts w:asciiTheme="minorHAnsi" w:eastAsia="Times New Roman" w:hAnsiTheme="minorHAnsi" w:cstheme="minorHAnsi"/>
         </w:rPr>
         <w:t>H: SCREENSHOTS OF CODE EXECUTION</w:t>
       </w:r>
@@ -4102,25 +4340,25 @@
       <w:pPr>
         <w:jc w:val="both"/>
         <w:rPr>
-          <w:rFonts w:ascii="Times New Roman" w:eastAsia="Times New Roman" w:hAnsi="Times New Roman" w:cs="Times New Roman"/>
-        </w:rPr>
-      </w:pPr>
-      <w:r>
-        <w:rPr>
-          <w:rFonts w:ascii="Times New Roman" w:eastAsia="Times New Roman" w:hAnsi="Times New Roman" w:cs="Times New Roman"/>
+          <w:rFonts w:eastAsia="Times New Roman" w:cstheme="minorHAnsi"/>
+        </w:rPr>
+      </w:pPr>
+      <w:r>
+        <w:rPr>
+          <w:rFonts w:eastAsia="Times New Roman" w:cstheme="minorHAnsi"/>
         </w:rPr>
         <w:tab/>
         <w:t>See the 6 screenshots with</w:t>
       </w:r>
       <w:r>
         <w:rPr>
-          <w:rFonts w:ascii="Times New Roman" w:eastAsia="Times New Roman" w:hAnsi="Times New Roman" w:cs="Times New Roman"/>
+          <w:rFonts w:eastAsia="Times New Roman" w:cstheme="minorHAnsi"/>
         </w:rPr>
         <w:t>in</w:t>
       </w:r>
       <w:r>
         <w:rPr>
-          <w:rFonts w:ascii="Times New Roman" w:eastAsia="Times New Roman" w:hAnsi="Times New Roman" w:cs="Times New Roman"/>
+          <w:rFonts w:eastAsia="Times New Roman" w:cstheme="minorHAnsi"/>
         </w:rPr>
         <w:t xml:space="preserve"> the UniversityUPS folder.</w:t>
       </w:r>
@@ -4129,17 +4367,20 @@
       <w:pPr>
         <w:jc w:val="both"/>
         <w:rPr>
-          <w:rFonts w:ascii="Times New Roman" w:eastAsia="Times New Roman" w:hAnsi="Times New Roman" w:cs="Times New Roman"/>
-        </w:rPr>
-      </w:pPr>
-      <w:r>
+          <w:rFonts w:eastAsia="Times New Roman" w:cstheme="minorHAnsi"/>
+        </w:rPr>
+      </w:pPr>
+      <w:r>
+        <w:rPr>
+          <w:rFonts w:cstheme="minorHAnsi"/>
+        </w:rPr>
         <w:pict w14:anchorId="7C27CA07">
           <v:rect id="_x0000_i1041" style="width:0;height:1.5pt" o:hralign="center" o:hrstd="t" o:hr="t" fillcolor="#a0a0a0" stroked="f"/>
         </w:pict>
       </w:r>
       <w:r>
         <w:rPr>
-          <w:rFonts w:ascii="Times New Roman" w:eastAsia="Times New Roman" w:hAnsi="Times New Roman" w:cs="Times New Roman"/>
+          <w:rFonts w:eastAsia="Times New Roman" w:cstheme="minorHAnsi"/>
         </w:rPr>
         <w:t xml:space="preserve"> </w:t>
       </w:r>
@@ -4149,14 +4390,14 @@
         <w:pStyle w:val="Heading2"/>
         <w:jc w:val="both"/>
         <w:rPr>
-          <w:rFonts w:ascii="Times New Roman" w:eastAsia="Times New Roman" w:hAnsi="Times New Roman" w:cs="Times New Roman"/>
+          <w:rFonts w:asciiTheme="minorHAnsi" w:eastAsia="Times New Roman" w:hAnsiTheme="minorHAnsi" w:cstheme="minorHAnsi"/>
         </w:rPr>
       </w:pPr>
       <w:bookmarkStart w:id="18" w:name="_44xqz9nl6899" w:colFirst="0" w:colLast="0"/>
       <w:bookmarkEnd w:id="18"/>
       <w:r>
         <w:rPr>
-          <w:rFonts w:ascii="Times New Roman" w:eastAsia="Times New Roman" w:hAnsi="Times New Roman" w:cs="Times New Roman"/>
+          <w:rFonts w:asciiTheme="minorHAnsi" w:eastAsia="Times New Roman" w:hAnsiTheme="minorHAnsi" w:cstheme="minorHAnsi"/>
         </w:rPr>
         <w:t>I1: STRENGTHS OF THE CHOSEN ALGORITHM</w:t>
       </w:r>
@@ -4164,11 +4405,13 @@
     <w:p>
       <w:pPr>
         <w:rPr>
-          <w:lang w:val="en"/>
-        </w:rPr>
-      </w:pPr>
-      <w:r>
-        <w:rPr>
+          <w:rFonts w:cstheme="minorHAnsi"/>
+          <w:lang w:val="en"/>
+        </w:rPr>
+      </w:pPr>
+      <w:r>
+        <w:rPr>
+          <w:rFonts w:cstheme="minorHAnsi"/>
           <w:lang w:val="en"/>
         </w:rPr>
         <w:tab/>
@@ -4179,10 +4422,13 @@
       <w:pPr>
         <w:jc w:val="both"/>
         <w:rPr>
-          <w:rFonts w:ascii="Times New Roman" w:eastAsia="Times New Roman" w:hAnsi="Times New Roman" w:cs="Times New Roman"/>
-        </w:rPr>
-      </w:pPr>
-      <w:r>
+          <w:rFonts w:eastAsia="Times New Roman" w:cstheme="minorHAnsi"/>
+        </w:rPr>
+      </w:pPr>
+      <w:r>
+        <w:rPr>
+          <w:rFonts w:cstheme="minorHAnsi"/>
+        </w:rPr>
         <w:pict w14:anchorId="1D7E7424">
           <v:rect id="_x0000_i1042" style="width:0;height:1.5pt" o:hralign="center" o:hrstd="t" o:hr="t" fillcolor="#a0a0a0" stroked="f"/>
         </w:pict>
@@ -4193,14 +4439,14 @@
         <w:pStyle w:val="Heading2"/>
         <w:jc w:val="both"/>
         <w:rPr>
-          <w:rFonts w:ascii="Times New Roman" w:eastAsia="Times New Roman" w:hAnsi="Times New Roman" w:cs="Times New Roman"/>
+          <w:rFonts w:asciiTheme="minorHAnsi" w:eastAsia="Times New Roman" w:hAnsiTheme="minorHAnsi" w:cstheme="minorHAnsi"/>
         </w:rPr>
       </w:pPr>
       <w:bookmarkStart w:id="19" w:name="_l8kk3ejnpg8n" w:colFirst="0" w:colLast="0"/>
       <w:bookmarkEnd w:id="19"/>
       <w:r>
         <w:rPr>
-          <w:rFonts w:ascii="Times New Roman" w:eastAsia="Times New Roman" w:hAnsi="Times New Roman" w:cs="Times New Roman"/>
+          <w:rFonts w:asciiTheme="minorHAnsi" w:eastAsia="Times New Roman" w:hAnsiTheme="minorHAnsi" w:cstheme="minorHAnsi"/>
         </w:rPr>
         <w:t>I2: VERIFICATION OF ALGORITHM</w:t>
       </w:r>
@@ -4208,11 +4454,13 @@
     <w:p>
       <w:pPr>
         <w:rPr>
-          <w:lang w:val="en"/>
-        </w:rPr>
-      </w:pPr>
-      <w:r>
-        <w:rPr>
+          <w:rFonts w:cstheme="minorHAnsi"/>
+          <w:lang w:val="en"/>
+        </w:rPr>
+      </w:pPr>
+      <w:r>
+        <w:rPr>
+          <w:rFonts w:cstheme="minorHAnsi"/>
           <w:lang w:val="en"/>
         </w:rPr>
         <w:tab/>
@@ -4223,10 +4471,13 @@
       <w:pPr>
         <w:jc w:val="both"/>
         <w:rPr>
-          <w:rFonts w:ascii="Times New Roman" w:eastAsia="Times New Roman" w:hAnsi="Times New Roman" w:cs="Times New Roman"/>
-        </w:rPr>
-      </w:pPr>
-      <w:r>
+          <w:rFonts w:eastAsia="Times New Roman" w:cstheme="minorHAnsi"/>
+        </w:rPr>
+      </w:pPr>
+      <w:r>
+        <w:rPr>
+          <w:rFonts w:cstheme="minorHAnsi"/>
+        </w:rPr>
         <w:pict w14:anchorId="173A5DD3">
           <v:rect id="_x0000_i1043" style="width:0;height:1.5pt" o:hralign="center" o:hrstd="t" o:hr="t" fillcolor="#a0a0a0" stroked="f"/>
         </w:pict>
@@ -4326,23 +4577,7 @@
           <w:lang w:val="en"/>
         </w:rPr>
         <w:tab/>
-        <w:t xml:space="preserve">2-opt algorithms are an optimization of a nearest neighbor (or other simple </w:t>
-      </w:r>
-      <w:proofErr w:type="gramStart"/>
-      <w:r>
-        <w:rPr>
-          <w:rFonts w:cstheme="minorHAnsi"/>
-          <w:lang w:val="en"/>
-        </w:rPr>
-        <w:t>path-finder</w:t>
-      </w:r>
-      <w:proofErr w:type="gramEnd"/>
-      <w:r>
-        <w:rPr>
-          <w:rFonts w:cstheme="minorHAnsi"/>
-          <w:lang w:val="en"/>
-        </w:rPr>
-        <w:t xml:space="preserve">) algorithm </w:t>
+        <w:t xml:space="preserve">2-opt algorithms are an optimization of a nearest neighbor (or other simple path-finder) algorithm </w:t>
       </w:r>
       <w:r>
         <w:rPr>
@@ -4368,21 +4603,7 @@
           <w:rFonts w:cstheme="minorHAnsi"/>
         </w:rPr>
         <w:tab/>
-        <w:t xml:space="preserve">The main advantage over a simple nearest neightbor is that it can be much more optimal. </w:t>
-      </w:r>
-      <w:proofErr w:type="gramStart"/>
-      <w:r>
-        <w:rPr>
-          <w:rFonts w:cstheme="minorHAnsi"/>
-        </w:rPr>
-        <w:t>By definition, it</w:t>
-      </w:r>
-      <w:proofErr w:type="gramEnd"/>
-      <w:r>
-        <w:rPr>
-          <w:rFonts w:cstheme="minorHAnsi"/>
-        </w:rPr>
-        <w:t xml:space="preserve"> is an optimization of it. The disadvantage is in run time. </w:t>
+        <w:t xml:space="preserve">The main advantage over a simple nearest neightbor is that it can be much more optimal. By definition, it is an optimization of it. The disadvantage is in run time. </w:t>
       </w:r>
       <w:r>
         <w:rPr>
@@ -4558,7 +4779,7 @@
         <w:pStyle w:val="Heading2"/>
         <w:jc w:val="both"/>
         <w:rPr>
-          <w:rFonts w:ascii="Times New Roman" w:eastAsia="Times New Roman" w:hAnsi="Times New Roman" w:cs="Times New Roman"/>
+          <w:rFonts w:asciiTheme="minorHAnsi" w:eastAsia="Times New Roman" w:hAnsiTheme="minorHAnsi" w:cstheme="minorHAnsi"/>
           <w:i/>
         </w:rPr>
       </w:pPr>
@@ -4566,7 +4787,7 @@
       <w:bookmarkEnd w:id="23"/>
       <w:r>
         <w:rPr>
-          <w:rFonts w:ascii="Times New Roman" w:eastAsia="Times New Roman" w:hAnsi="Times New Roman" w:cs="Times New Roman"/>
+          <w:rFonts w:asciiTheme="minorHAnsi" w:eastAsia="Times New Roman" w:hAnsiTheme="minorHAnsi" w:cstheme="minorHAnsi"/>
         </w:rPr>
         <w:lastRenderedPageBreak/>
         <w:t>K1: VERIFICATION OF DATA STRUCTURE</w:t>
@@ -4575,11 +4796,13 @@
     <w:p>
       <w:pPr>
         <w:rPr>
-          <w:lang w:val="en"/>
-        </w:rPr>
-      </w:pPr>
-      <w:r>
-        <w:rPr>
+          <w:rFonts w:cstheme="minorHAnsi"/>
+          <w:lang w:val="en"/>
+        </w:rPr>
+      </w:pPr>
+      <w:r>
+        <w:rPr>
+          <w:rFonts w:cstheme="minorHAnsi"/>
           <w:lang w:val="en"/>
         </w:rPr>
         <w:tab/>
@@ -4590,10 +4813,13 @@
       <w:pPr>
         <w:jc w:val="both"/>
         <w:rPr>
-          <w:rFonts w:ascii="Times New Roman" w:eastAsia="Times New Roman" w:hAnsi="Times New Roman" w:cs="Times New Roman"/>
-        </w:rPr>
-      </w:pPr>
-      <w:r>
+          <w:rFonts w:eastAsia="Times New Roman" w:cstheme="minorHAnsi"/>
+        </w:rPr>
+      </w:pPr>
+      <w:r>
+        <w:rPr>
+          <w:rFonts w:cstheme="minorHAnsi"/>
+        </w:rPr>
         <w:pict w14:anchorId="2CF26877">
           <v:rect id="_x0000_i1047" style="width:0;height:1.5pt" o:hralign="center" o:hrstd="t" o:hr="t" fillcolor="#a0a0a0" stroked="f"/>
         </w:pict>
@@ -4604,71 +4830,37 @@
         <w:pStyle w:val="Heading2"/>
         <w:jc w:val="both"/>
         <w:rPr>
-          <w:rFonts w:ascii="Times New Roman" w:eastAsia="Times New Roman" w:hAnsi="Times New Roman" w:cs="Times New Roman"/>
-          <w:color w:val="7030A0"/>
+          <w:rFonts w:asciiTheme="minorHAnsi" w:eastAsia="Times New Roman" w:hAnsiTheme="minorHAnsi" w:cstheme="minorHAnsi"/>
         </w:rPr>
       </w:pPr>
       <w:bookmarkStart w:id="24" w:name="_w557homgosez" w:colFirst="0" w:colLast="0"/>
       <w:bookmarkEnd w:id="24"/>
       <w:r>
         <w:rPr>
-          <w:rFonts w:ascii="Times New Roman" w:eastAsia="Times New Roman" w:hAnsi="Times New Roman" w:cs="Times New Roman"/>
-          <w:color w:val="7030A0"/>
+          <w:rFonts w:asciiTheme="minorHAnsi" w:eastAsia="Times New Roman" w:hAnsiTheme="minorHAnsi" w:cstheme="minorHAnsi"/>
         </w:rPr>
         <w:t>K1A: EFFICIENCY</w:t>
       </w:r>
     </w:p>
     <w:p>
       <w:pPr>
-        <w:jc w:val="both"/>
-        <w:rPr>
-          <w:rFonts w:ascii="Times New Roman" w:eastAsia="Times New Roman" w:hAnsi="Times New Roman" w:cs="Times New Roman"/>
-          <w:i/>
-          <w:color w:val="7030A0"/>
-        </w:rPr>
-      </w:pPr>
-      <w:r>
-        <w:rPr>
-          <w:rFonts w:ascii="Times New Roman" w:eastAsia="Times New Roman" w:hAnsi="Times New Roman" w:cs="Times New Roman"/>
-          <w:color w:val="7030A0"/>
-        </w:rPr>
-        <w:t>The discussion accurately explains how adding packages directly affects the time needed to complete the look-up function.</w:t>
-      </w:r>
-      <w:r>
-        <w:rPr>
-          <w:rFonts w:ascii="Times New Roman" w:eastAsia="Times New Roman" w:hAnsi="Times New Roman" w:cs="Times New Roman"/>
-          <w:i/>
-          <w:color w:val="7030A0"/>
-        </w:rPr>
-        <w:br/>
-      </w:r>
-    </w:p>
-    <w:p>
-      <w:pPr>
-        <w:jc w:val="both"/>
-        <w:rPr>
-          <w:rFonts w:ascii="Times New Roman" w:eastAsia="Times New Roman" w:hAnsi="Times New Roman" w:cs="Times New Roman"/>
-          <w:i/>
-          <w:color w:val="7030A0"/>
-        </w:rPr>
-      </w:pPr>
-      <w:r>
-        <w:rPr>
-          <w:rFonts w:ascii="Times New Roman" w:eastAsia="Times New Roman" w:hAnsi="Times New Roman" w:cs="Times New Roman"/>
-          <w:i/>
-          <w:color w:val="7030A0"/>
-        </w:rPr>
-        <w:t>The “look-up function” refers to the hash table’s look-up function identified in Part D. Describe how adding more packages affects the time it takes to retrieve package information. The effect could be nil, as in the case of a direct (1-1) mapping. Whatever the case, provide a brief explanation.</w:t>
-      </w:r>
-    </w:p>
-    <w:p>
-      <w:pPr>
-        <w:jc w:val="both"/>
-        <w:rPr>
-          <w:rFonts w:ascii="Times New Roman" w:eastAsia="Times New Roman" w:hAnsi="Times New Roman" w:cs="Times New Roman"/>
-        </w:rPr>
-      </w:pPr>
-      <w:r>
+        <w:rPr>
+          <w:rFonts w:cstheme="minorHAnsi"/>
+          <w:lang w:val="en"/>
+        </w:rPr>
+      </w:pPr>
+      <w:r>
+        <w:rPr>
+          <w:rFonts w:cstheme="minorHAnsi"/>
+          <w:lang w:val="en"/>
+        </w:rPr>
+        <w:tab/>
+        <w:t xml:space="preserve">Adding packages has no effect on lookup speed in this hashmap. There is exactly one hash table “bucket” per package ID. The packages are also in numerical order, and the hash function is based on the table size, so there should not be any collisions, and therefore no moving around the hash table searching for an empty bucket to put a new package into.  </w:t>
+      </w:r>
+      <w:r>
+        <w:rPr>
+          <w:rFonts w:cstheme="minorHAnsi"/>
+        </w:rPr>
         <w:pict w14:anchorId="6A9E56EC">
           <v:rect id="_x0000_i1048" style="width:0;height:1.5pt" o:hralign="center" o:hrstd="t" o:hr="t" fillcolor="#a0a0a0" stroked="f"/>
         </w:pict>
@@ -4679,14 +4871,14 @@
         <w:pStyle w:val="Heading2"/>
         <w:jc w:val="both"/>
         <w:rPr>
-          <w:rFonts w:ascii="Times New Roman" w:eastAsia="Times New Roman" w:hAnsi="Times New Roman" w:cs="Times New Roman"/>
+          <w:rFonts w:asciiTheme="minorHAnsi" w:eastAsia="Times New Roman" w:hAnsiTheme="minorHAnsi" w:cstheme="minorHAnsi"/>
         </w:rPr>
       </w:pPr>
       <w:bookmarkStart w:id="25" w:name="_6452uubkqs6m" w:colFirst="0" w:colLast="0"/>
       <w:bookmarkEnd w:id="25"/>
       <w:r>
         <w:rPr>
-          <w:rFonts w:ascii="Times New Roman" w:eastAsia="Times New Roman" w:hAnsi="Times New Roman" w:cs="Times New Roman"/>
+          <w:rFonts w:asciiTheme="minorHAnsi" w:eastAsia="Times New Roman" w:hAnsiTheme="minorHAnsi" w:cstheme="minorHAnsi"/>
         </w:rPr>
         <w:t>K1B: OVERHEAD</w:t>
       </w:r>
@@ -4694,32 +4886,21 @@
     <w:p>
       <w:pPr>
         <w:rPr>
-          <w:lang w:val="en"/>
-        </w:rPr>
-      </w:pPr>
-      <w:r>
-        <w:rPr>
+          <w:rFonts w:cstheme="minorHAnsi"/>
+          <w:lang w:val="en"/>
+        </w:rPr>
+      </w:pPr>
+      <w:r>
+        <w:rPr>
+          <w:rFonts w:cstheme="minorHAnsi"/>
           <w:lang w:val="en"/>
         </w:rPr>
         <w:tab/>
-        <w:t xml:space="preserve">My hash table implementation’s size, at least </w:t>
-      </w:r>
-      <w:proofErr w:type="gramStart"/>
-      <w:r>
-        <w:rPr>
-          <w:lang w:val="en"/>
-        </w:rPr>
-        <w:t>in regard to</w:t>
-      </w:r>
-      <w:proofErr w:type="gramEnd"/>
-      <w:r>
-        <w:rPr>
-          <w:lang w:val="en"/>
-        </w:rPr>
-        <w:t xml:space="preserve"> the length of the lists, is constant from its creation. When the program is run, the program uses CSV reader to count the number of the packages in the provided CSV and creates a hash table that size. See Packages.py, get_number_of_packages(), and how that argument is returned and used in the creation of “package_hashtable = HashTable(number_packages)”. </w:t>
-      </w:r>
-      <w:r>
-        <w:rPr>
+        <w:t xml:space="preserve">My hash table implementation’s size, at least in regard to the length of the lists, is constant from its creation. When the program is run, the program uses CSV reader to count the number of the packages in the provided CSV and creates a hash table that size. See Packages.py, get_number_of_packages(), and how that argument is returned and used in the creation of “package_hashtable = HashTable(number_packages)”. </w:t>
+      </w:r>
+      <w:r>
+        <w:rPr>
+          <w:rFonts w:cstheme="minorHAnsi"/>
           <w:lang w:val="en"/>
         </w:rPr>
         <w:t>The only space added as packages are added, is the package data itself. The package data itself is a list of 1 key and 10 items. See Package.py: “hashmap.put(i, [line[1], line[2], line[3], line[4], line[5], line[6], line[7], truck_num, time_stamp, status])”. The space taken is the base empty list + 11*n for each package inserted.</w:t>
@@ -4729,10 +4910,13 @@
       <w:pPr>
         <w:jc w:val="both"/>
         <w:rPr>
-          <w:rFonts w:ascii="Times New Roman" w:eastAsia="Times New Roman" w:hAnsi="Times New Roman" w:cs="Times New Roman"/>
-        </w:rPr>
-      </w:pPr>
-      <w:r>
+          <w:rFonts w:eastAsia="Times New Roman" w:cstheme="minorHAnsi"/>
+        </w:rPr>
+      </w:pPr>
+      <w:r>
+        <w:rPr>
+          <w:rFonts w:cstheme="minorHAnsi"/>
+        </w:rPr>
         <w:pict w14:anchorId="577996B1">
           <v:rect id="_x0000_i1049" style="width:0;height:1.5pt" o:hralign="center" o:hrstd="t" o:hr="t" fillcolor="#a0a0a0" stroked="f"/>
         </w:pict>
@@ -4743,75 +4927,67 @@
         <w:pStyle w:val="Heading2"/>
         <w:jc w:val="both"/>
         <w:rPr>
-          <w:rFonts w:ascii="Times New Roman" w:eastAsia="Times New Roman" w:hAnsi="Times New Roman" w:cs="Times New Roman"/>
-          <w:color w:val="7030A0"/>
+          <w:rFonts w:asciiTheme="minorHAnsi" w:eastAsia="Times New Roman" w:hAnsiTheme="minorHAnsi" w:cstheme="minorHAnsi"/>
         </w:rPr>
       </w:pPr>
       <w:bookmarkStart w:id="26" w:name="_2vorf51qjoor" w:colFirst="0" w:colLast="0"/>
       <w:bookmarkEnd w:id="26"/>
       <w:r>
         <w:rPr>
-          <w:rFonts w:ascii="Times New Roman" w:eastAsia="Times New Roman" w:hAnsi="Times New Roman" w:cs="Times New Roman"/>
-          <w:color w:val="7030A0"/>
+          <w:rFonts w:asciiTheme="minorHAnsi" w:eastAsia="Times New Roman" w:hAnsiTheme="minorHAnsi" w:cstheme="minorHAnsi"/>
         </w:rPr>
         <w:t>K1C: IMPLICATIONS</w:t>
       </w:r>
     </w:p>
     <w:p>
       <w:pPr>
+        <w:rPr>
+          <w:rFonts w:cstheme="minorHAnsi"/>
+          <w:lang w:val="en"/>
+        </w:rPr>
+      </w:pPr>
+      <w:r>
+        <w:rPr>
+          <w:rFonts w:cstheme="minorHAnsi"/>
+          <w:lang w:val="en"/>
+        </w:rPr>
+        <w:tab/>
+        <w:t>Adding trucks would not affect hash table performance. Trucks aren’t involved in lookup or storage of packages</w:t>
+      </w:r>
+      <w:r>
+        <w:rPr>
+          <w:rFonts w:cstheme="minorHAnsi"/>
+          <w:lang w:val="en"/>
+        </w:rPr>
+        <w:t>. The truck is pretty much just a list that contains a subset of manually chosen packages. It’s not involved in the main data structure.</w:t>
+      </w:r>
+    </w:p>
+    <w:p>
+      <w:pPr>
+        <w:rPr>
+          <w:rFonts w:cstheme="minorHAnsi"/>
+          <w:lang w:val="en"/>
+        </w:rPr>
+      </w:pPr>
+      <w:r>
+        <w:rPr>
+          <w:rFonts w:cstheme="minorHAnsi"/>
+          <w:lang w:val="en"/>
+        </w:rPr>
+        <w:tab/>
+        <w:t>Adding cities would not affect hash table performance either. The hash table contains an address per package, but the complicated interactions between the addresses are all handled elsewhere, in the AddressMatrix and NearestNeighbor classes.</w:t>
+      </w:r>
+    </w:p>
+    <w:p>
+      <w:pPr>
         <w:jc w:val="both"/>
         <w:rPr>
-          <w:rFonts w:ascii="Times New Roman" w:eastAsia="Times New Roman" w:hAnsi="Times New Roman" w:cs="Times New Roman"/>
-          <w:color w:val="7030A0"/>
-        </w:rPr>
-      </w:pPr>
-      <w:r>
-        <w:rPr>
-          <w:rFonts w:ascii="Times New Roman" w:eastAsia="Times New Roman" w:hAnsi="Times New Roman" w:cs="Times New Roman"/>
-          <w:color w:val="7030A0"/>
-        </w:rPr>
-        <w:t>The discussion accurately explains adding trucks or cities would affect look-up time and space usage.</w:t>
-      </w:r>
-    </w:p>
-    <w:p>
-      <w:pPr>
-        <w:jc w:val="both"/>
-        <w:rPr>
-          <w:rFonts w:ascii="Times New Roman" w:eastAsia="Times New Roman" w:hAnsi="Times New Roman" w:cs="Times New Roman"/>
-          <w:i/>
-          <w:color w:val="7030A0"/>
-        </w:rPr>
-      </w:pPr>
-    </w:p>
-    <w:p>
-      <w:pPr>
-        <w:jc w:val="both"/>
-        <w:rPr>
-          <w:rFonts w:ascii="Times New Roman" w:eastAsia="Times New Roman" w:hAnsi="Times New Roman" w:cs="Times New Roman"/>
-          <w:i/>
-          <w:color w:val="7030A0"/>
-        </w:rPr>
-      </w:pPr>
-      <w:r>
-        <w:rPr>
-          <w:rFonts w:ascii="Times New Roman" w:eastAsia="Times New Roman" w:hAnsi="Times New Roman" w:cs="Times New Roman"/>
-          <w:i/>
-          <w:color w:val="7030A0"/>
-        </w:rPr>
-        <w:t>Look-up and space usage are both referring to the hash-table. Depending on your code, additional cities or trucks may not affect hash-table performance. In which case, you should explain why.</w:t>
-      </w:r>
-    </w:p>
-    <w:p>
-      <w:pPr>
-        <w:jc w:val="both"/>
-        <w:rPr>
-          <w:rFonts w:ascii="Times New Roman" w:eastAsia="Times New Roman" w:hAnsi="Times New Roman" w:cs="Times New Roman"/>
-          <w:color w:val="7030A0"/>
-        </w:rPr>
-      </w:pPr>
-      <w:r>
-        <w:rPr>
-          <w:color w:val="7030A0"/>
+          <w:rFonts w:eastAsia="Times New Roman" w:cstheme="minorHAnsi"/>
+        </w:rPr>
+      </w:pPr>
+      <w:r>
+        <w:rPr>
+          <w:rFonts w:cstheme="minorHAnsi"/>
         </w:rPr>
         <w:pict w14:anchorId="6E96E0E9">
           <v:rect id="_x0000_i1050" style="width:0;height:1.5pt" o:hralign="center" o:hrstd="t" o:hr="t" fillcolor="#a0a0a0" stroked="f"/>
@@ -4823,16 +4999,14 @@
         <w:pStyle w:val="Heading2"/>
         <w:jc w:val="both"/>
         <w:rPr>
-          <w:rFonts w:ascii="Times New Roman" w:eastAsia="Times New Roman" w:hAnsi="Times New Roman" w:cs="Times New Roman"/>
-          <w:color w:val="7030A0"/>
+          <w:rFonts w:asciiTheme="minorHAnsi" w:eastAsia="Times New Roman" w:hAnsiTheme="minorHAnsi" w:cstheme="minorHAnsi"/>
         </w:rPr>
       </w:pPr>
       <w:bookmarkStart w:id="27" w:name="_ta4c6z3xrmv5" w:colFirst="0" w:colLast="0"/>
       <w:bookmarkEnd w:id="27"/>
       <w:r>
         <w:rPr>
-          <w:rFonts w:ascii="Times New Roman" w:eastAsia="Times New Roman" w:hAnsi="Times New Roman" w:cs="Times New Roman"/>
-          <w:color w:val="7030A0"/>
+          <w:rFonts w:asciiTheme="minorHAnsi" w:eastAsia="Times New Roman" w:hAnsiTheme="minorHAnsi" w:cstheme="minorHAnsi"/>
         </w:rPr>
         <w:lastRenderedPageBreak/>
         <w:t>K2: OTHER DATA STRUCTURES</w:t>
@@ -4840,24 +5014,53 @@
     </w:p>
     <w:p>
       <w:pPr>
+        <w:rPr>
+          <w:rFonts w:cstheme="minorHAnsi"/>
+          <w:lang w:val="en"/>
+        </w:rPr>
+      </w:pPr>
+      <w:r>
+        <w:rPr>
+          <w:rFonts w:cstheme="minorHAnsi"/>
+          <w:lang w:val="en"/>
+        </w:rPr>
+        <w:tab/>
+        <w:t>The obvious alternative to a hand-coded hash table is a Python dictionary. A python dictionary is a hash table.</w:t>
+      </w:r>
+    </w:p>
+    <w:p>
+      <w:pPr>
+        <w:rPr>
+          <w:rFonts w:cstheme="minorHAnsi"/>
+          <w:lang w:val="en"/>
+        </w:rPr>
+      </w:pPr>
+      <w:r>
+        <w:rPr>
+          <w:rFonts w:cstheme="minorHAnsi"/>
+          <w:lang w:val="en"/>
+        </w:rPr>
+        <w:tab/>
+        <w:t xml:space="preserve">One could also design a hash table that used space differently by changing the size and hash function. </w:t>
+      </w:r>
+    </w:p>
+    <w:p>
+      <w:pPr>
         <w:jc w:val="both"/>
         <w:rPr>
-          <w:rFonts w:ascii="Times New Roman" w:eastAsia="Times New Roman" w:hAnsi="Times New Roman" w:cs="Times New Roman"/>
-          <w:color w:val="7030A0"/>
-        </w:rPr>
-      </w:pPr>
-      <w:r>
-        <w:rPr>
-          <w:rFonts w:ascii="Times New Roman" w:eastAsia="Times New Roman" w:hAnsi="Times New Roman" w:cs="Times New Roman"/>
-          <w:color w:val="7030A0"/>
+          <w:rFonts w:eastAsia="Times New Roman" w:cstheme="minorHAnsi"/>
+        </w:rPr>
+      </w:pPr>
+      <w:r>
+        <w:rPr>
+          <w:rFonts w:eastAsia="Times New Roman" w:cstheme="minorHAnsi"/>
         </w:rPr>
         <w:t xml:space="preserve">The submission identifies two data structures other than the one used in </w:t>
       </w:r>
       <w:hyperlink w:anchor="_e5lmjqcaaava">
         <w:r>
           <w:rPr>
-            <w:rFonts w:ascii="Times New Roman" w:eastAsia="Times New Roman" w:hAnsi="Times New Roman" w:cs="Times New Roman"/>
-            <w:color w:val="7030A0"/>
+            <w:rFonts w:eastAsia="Times New Roman" w:cstheme="minorHAnsi"/>
             <w:u w:val="single"/>
           </w:rPr>
           <w:t>Part D</w:t>
@@ -4865,8 +5068,7 @@
       </w:hyperlink>
       <w:r>
         <w:rPr>
-          <w:rFonts w:ascii="Times New Roman" w:eastAsia="Times New Roman" w:hAnsi="Times New Roman" w:cs="Times New Roman"/>
-          <w:color w:val="7030A0"/>
+          <w:rFonts w:eastAsia="Times New Roman" w:cstheme="minorHAnsi"/>
         </w:rPr>
         <w:t xml:space="preserve"> to meet the requirements in the scenario.</w:t>
       </w:r>
@@ -4875,60 +5077,12 @@
       <w:pPr>
         <w:jc w:val="both"/>
         <w:rPr>
-          <w:rFonts w:ascii="Times New Roman" w:eastAsia="Times New Roman" w:hAnsi="Times New Roman" w:cs="Times New Roman"/>
-          <w:i/>
-          <w:color w:val="7030A0"/>
-        </w:rPr>
-      </w:pPr>
-    </w:p>
-    <w:p>
-      <w:pPr>
-        <w:jc w:val="both"/>
-        <w:rPr>
-          <w:rFonts w:ascii="Times New Roman" w:eastAsia="Times New Roman" w:hAnsi="Times New Roman" w:cs="Times New Roman"/>
-          <w:i/>
-          <w:color w:val="7030A0"/>
-        </w:rPr>
-      </w:pPr>
-      <w:r>
-        <w:rPr>
-          <w:rFonts w:ascii="Times New Roman" w:eastAsia="Times New Roman" w:hAnsi="Times New Roman" w:cs="Times New Roman"/>
-          <w:i/>
-          <w:color w:val="7030A0"/>
-        </w:rPr>
-        <w:t xml:space="preserve">Identify two alternative data structures and justify why they could have been used as your hash-table. The alternatives can include modifications of the hash table listed in </w:t>
-      </w:r>
-      <w:hyperlink w:anchor="_e5lmjqcaaava">
-        <w:r>
-          <w:rPr>
-            <w:rFonts w:ascii="Times New Roman" w:eastAsia="Times New Roman" w:hAnsi="Times New Roman" w:cs="Times New Roman"/>
-            <w:i/>
-            <w:color w:val="7030A0"/>
-            <w:u w:val="single"/>
-          </w:rPr>
-          <w:t>Part D</w:t>
-        </w:r>
-      </w:hyperlink>
-      <w:r>
-        <w:rPr>
-          <w:rFonts w:ascii="Times New Roman" w:eastAsia="Times New Roman" w:hAnsi="Times New Roman" w:cs="Times New Roman"/>
-          <w:i/>
-          <w:color w:val="7030A0"/>
-        </w:rPr>
-        <w:t>.</w:t>
-      </w:r>
-    </w:p>
-    <w:p>
-      <w:pPr>
-        <w:jc w:val="both"/>
-        <w:rPr>
-          <w:rFonts w:ascii="Times New Roman" w:eastAsia="Times New Roman" w:hAnsi="Times New Roman" w:cs="Times New Roman"/>
-          <w:color w:val="7030A0"/>
-        </w:rPr>
-      </w:pPr>
-      <w:r>
-        <w:rPr>
-          <w:color w:val="7030A0"/>
+          <w:rFonts w:eastAsia="Times New Roman" w:cstheme="minorHAnsi"/>
+        </w:rPr>
+      </w:pPr>
+      <w:r>
+        <w:rPr>
+          <w:rFonts w:cstheme="minorHAnsi"/>
         </w:rPr>
         <w:pict w14:anchorId="2D3F37F7">
           <v:rect id="_x0000_i1051" style="width:0;height:1.5pt" o:hralign="center" o:hrstd="t" o:hr="t" fillcolor="#a0a0a0" stroked="f"/>
@@ -4940,172 +5094,84 @@
         <w:pStyle w:val="Heading2"/>
         <w:jc w:val="both"/>
         <w:rPr>
-          <w:rFonts w:ascii="Times New Roman" w:eastAsia="Times New Roman" w:hAnsi="Times New Roman" w:cs="Times New Roman"/>
-          <w:color w:val="7030A0"/>
+          <w:rFonts w:asciiTheme="minorHAnsi" w:eastAsia="Times New Roman" w:hAnsiTheme="minorHAnsi" w:cstheme="minorHAnsi"/>
         </w:rPr>
       </w:pPr>
       <w:bookmarkStart w:id="28" w:name="_g9al3fuucalf" w:colFirst="0" w:colLast="0"/>
       <w:bookmarkEnd w:id="28"/>
       <w:r>
         <w:rPr>
-          <w:rFonts w:ascii="Times New Roman" w:eastAsia="Times New Roman" w:hAnsi="Times New Roman" w:cs="Times New Roman"/>
-          <w:color w:val="7030A0"/>
+          <w:rFonts w:asciiTheme="minorHAnsi" w:eastAsia="Times New Roman" w:hAnsiTheme="minorHAnsi" w:cstheme="minorHAnsi"/>
         </w:rPr>
         <w:t>K2A: DATA STRUCTURES DIFFERENCES</w:t>
       </w:r>
     </w:p>
     <w:p>
       <w:pPr>
+        <w:rPr>
+          <w:rFonts w:cstheme="minorHAnsi"/>
+          <w:lang w:val="en"/>
+        </w:rPr>
+      </w:pPr>
+      <w:r>
+        <w:rPr>
+          <w:rFonts w:cstheme="minorHAnsi"/>
+          <w:lang w:val="en"/>
+        </w:rPr>
+        <w:tab/>
+        <w:t>A python dictionary has two main advantages over hand-coding a hash table. Firstly, it saves a massive amount of coding space and effort. Secondly, it comes with built in methods for adding</w:t>
+      </w:r>
+      <w:r>
+        <w:rPr>
+          <w:rFonts w:cstheme="minorHAnsi"/>
+          <w:lang w:val="en"/>
+        </w:rPr>
+        <w:t>, updating, and sorting.</w:t>
+      </w:r>
+    </w:p>
+    <w:p>
+      <w:pPr>
+        <w:rPr>
+          <w:rFonts w:cstheme="minorHAnsi"/>
+          <w:lang w:val="en"/>
+        </w:rPr>
+      </w:pPr>
+      <w:r>
+        <w:rPr>
+          <w:rFonts w:cstheme="minorHAnsi"/>
+          <w:lang w:val="en"/>
+        </w:rPr>
+        <w:tab/>
+        <w:t xml:space="preserve">An alternatively designed hand-coded hash table could have more predictable use of space. If the table did not grow in size with the number of packages, multiple packages would go in each “bucket” and a small search would need to be written to find that package within the bucket. </w:t>
+      </w:r>
+    </w:p>
+    <w:p>
+      <w:pPr>
+        <w:rPr>
+          <w:rFonts w:eastAsia="Times New Roman" w:cstheme="minorHAnsi"/>
+          <w:i/>
+        </w:rPr>
+      </w:pPr>
+      <w:r>
+        <w:rPr>
+          <w:rFonts w:cstheme="minorHAnsi"/>
+          <w:lang w:val="en"/>
+        </w:rPr>
+        <w:tab/>
+        <w:t>This change would make every aspect of the coding more complicated. Every placement of and search for a package would take two steps instead of one. You would have to use the hash function and then also something concerning the placement within the bucket determined by the hash.</w:t>
+      </w:r>
+    </w:p>
+    <w:p>
+      <w:pPr>
         <w:jc w:val="both"/>
         <w:rPr>
-          <w:rFonts w:ascii="Times New Roman" w:eastAsia="Times New Roman" w:hAnsi="Times New Roman" w:cs="Times New Roman"/>
-          <w:color w:val="7030A0"/>
-        </w:rPr>
-      </w:pPr>
-      <w:r>
-        <w:rPr>
-          <w:rFonts w:ascii="Times New Roman" w:eastAsia="Times New Roman" w:hAnsi="Times New Roman" w:cs="Times New Roman"/>
-          <w:color w:val="7030A0"/>
-        </w:rPr>
-        <w:t xml:space="preserve">The submission accurately describes attributes of both data structures identified in </w:t>
-      </w:r>
-      <w:hyperlink w:anchor="_g9al3fuucalf">
-        <w:r>
-          <w:rPr>
-            <w:rFonts w:ascii="Times New Roman" w:eastAsia="Times New Roman" w:hAnsi="Times New Roman" w:cs="Times New Roman"/>
-            <w:color w:val="7030A0"/>
-            <w:u w:val="single"/>
-          </w:rPr>
-          <w:t>part K2</w:t>
-        </w:r>
-      </w:hyperlink>
-      <w:r>
-        <w:rPr>
-          <w:rFonts w:ascii="Times New Roman" w:eastAsia="Times New Roman" w:hAnsi="Times New Roman" w:cs="Times New Roman"/>
-          <w:color w:val="7030A0"/>
-        </w:rPr>
-        <w:t xml:space="preserve"> and compares these to </w:t>
-      </w:r>
-      <w:hyperlink w:anchor="_e5lmjqcaaava">
-        <w:r>
-          <w:rPr>
-            <w:rFonts w:ascii="Times New Roman" w:eastAsia="Times New Roman" w:hAnsi="Times New Roman" w:cs="Times New Roman"/>
-            <w:color w:val="7030A0"/>
-            <w:u w:val="single"/>
-          </w:rPr>
-          <w:t>Part D</w:t>
-        </w:r>
-      </w:hyperlink>
-      <w:r>
-        <w:rPr>
-          <w:rFonts w:ascii="Times New Roman" w:eastAsia="Times New Roman" w:hAnsi="Times New Roman" w:cs="Times New Roman"/>
-          <w:color w:val="7030A0"/>
-        </w:rPr>
-        <w:t>’s data structure attributes.</w:t>
-      </w:r>
-    </w:p>
-    <w:p>
-      <w:pPr>
-        <w:jc w:val="both"/>
-        <w:rPr>
-          <w:rFonts w:ascii="Times New Roman" w:eastAsia="Times New Roman" w:hAnsi="Times New Roman" w:cs="Times New Roman"/>
-          <w:color w:val="7030A0"/>
-        </w:rPr>
-      </w:pPr>
-    </w:p>
-    <w:p>
-      <w:pPr>
-        <w:jc w:val="both"/>
-        <w:rPr>
-          <w:rFonts w:ascii="Times New Roman" w:eastAsia="Times New Roman" w:hAnsi="Times New Roman" w:cs="Times New Roman"/>
+          <w:rFonts w:eastAsia="Times New Roman" w:cstheme="minorHAnsi"/>
           <w:i/>
-          <w:color w:val="7030A0"/>
-        </w:rPr>
-      </w:pPr>
-      <w:r>
-        <w:rPr>
-          <w:rFonts w:ascii="Times New Roman" w:eastAsia="Times New Roman" w:hAnsi="Times New Roman" w:cs="Times New Roman"/>
-          <w:i/>
-          <w:color w:val="7030A0"/>
-        </w:rPr>
-        <w:t>Attributes and the comparison can include almost anything, e.g., mappings, structure, advantages, disadvantages, etc. The rubric writes “attribute-</w:t>
-      </w:r>
-      <w:r>
-        <w:rPr>
-          <w:rFonts w:ascii="Times New Roman" w:eastAsia="Times New Roman" w:hAnsi="Times New Roman" w:cs="Times New Roman"/>
-          <w:i/>
-          <w:color w:val="7030A0"/>
-          <w:u w:val="single"/>
-        </w:rPr>
-        <w:t>s.</w:t>
-      </w:r>
-      <w:r>
-        <w:rPr>
-          <w:rFonts w:ascii="Times New Roman" w:eastAsia="Times New Roman" w:hAnsi="Times New Roman" w:cs="Times New Roman"/>
-          <w:i/>
-          <w:color w:val="7030A0"/>
-        </w:rPr>
-        <w:t xml:space="preserve">” </w:t>
-      </w:r>
-      <w:proofErr w:type="gramStart"/>
-      <w:r>
-        <w:rPr>
-          <w:rFonts w:ascii="Times New Roman" w:eastAsia="Times New Roman" w:hAnsi="Times New Roman" w:cs="Times New Roman"/>
-          <w:i/>
-          <w:color w:val="7030A0"/>
-        </w:rPr>
-        <w:t>So</w:t>
-      </w:r>
-      <w:proofErr w:type="gramEnd"/>
-      <w:r>
-        <w:rPr>
-          <w:rFonts w:ascii="Times New Roman" w:eastAsia="Times New Roman" w:hAnsi="Times New Roman" w:cs="Times New Roman"/>
-          <w:i/>
-          <w:color w:val="7030A0"/>
-        </w:rPr>
-        <w:t xml:space="preserve"> you should list at least two attributes per data structure from </w:t>
-      </w:r>
-      <w:hyperlink w:anchor="_g9al3fuucalf">
-        <w:r>
-          <w:rPr>
-            <w:rFonts w:ascii="Times New Roman" w:eastAsia="Times New Roman" w:hAnsi="Times New Roman" w:cs="Times New Roman"/>
-            <w:color w:val="7030A0"/>
-            <w:u w:val="single"/>
-          </w:rPr>
-          <w:t>part K2</w:t>
-        </w:r>
-      </w:hyperlink>
-      <w:r>
-        <w:rPr>
-          <w:rFonts w:ascii="Times New Roman" w:eastAsia="Times New Roman" w:hAnsi="Times New Roman" w:cs="Times New Roman"/>
-          <w:i/>
-          <w:color w:val="7030A0"/>
-        </w:rPr>
-        <w:t xml:space="preserve">. </w:t>
-      </w:r>
-    </w:p>
-    <w:p>
-      <w:pPr>
-        <w:jc w:val="both"/>
-        <w:rPr>
-          <w:rFonts w:ascii="Times New Roman" w:eastAsia="Times New Roman" w:hAnsi="Times New Roman" w:cs="Times New Roman"/>
-          <w:i/>
-          <w:color w:val="7030A0"/>
-        </w:rPr>
-      </w:pPr>
-    </w:p>
-    <w:p>
-      <w:pPr>
-        <w:jc w:val="both"/>
-        <w:rPr>
-          <w:rFonts w:ascii="Times New Roman" w:eastAsia="Times New Roman" w:hAnsi="Times New Roman" w:cs="Times New Roman"/>
-          <w:i/>
-          <w:color w:val="7030A0"/>
-        </w:rPr>
-      </w:pPr>
-      <w:r>
-        <w:rPr>
-          <w:color w:val="7030A0"/>
+        </w:rPr>
+      </w:pPr>
+      <w:r>
+        <w:rPr>
+          <w:rFonts w:cstheme="minorHAnsi"/>
         </w:rPr>
         <w:pict w14:anchorId="6D52D92B">
           <v:rect id="_x0000_i1052" style="width:0;height:1.5pt" o:hralign="center" o:hrstd="t" o:hr="t" fillcolor="#a0a0a0" stroked="f"/>
@@ -5117,14 +5183,14 @@
         <w:pStyle w:val="Heading2"/>
         <w:jc w:val="both"/>
         <w:rPr>
-          <w:rFonts w:ascii="Times New Roman" w:eastAsia="Times New Roman" w:hAnsi="Times New Roman" w:cs="Times New Roman"/>
+          <w:rFonts w:asciiTheme="minorHAnsi" w:eastAsia="Times New Roman" w:hAnsiTheme="minorHAnsi" w:cstheme="minorHAnsi"/>
         </w:rPr>
       </w:pPr>
       <w:bookmarkStart w:id="29" w:name="_cm923pkxsc32" w:colFirst="0" w:colLast="0"/>
       <w:bookmarkEnd w:id="29"/>
       <w:r>
         <w:rPr>
-          <w:rFonts w:ascii="Times New Roman" w:eastAsia="Times New Roman" w:hAnsi="Times New Roman" w:cs="Times New Roman"/>
+          <w:rFonts w:asciiTheme="minorHAnsi" w:eastAsia="Times New Roman" w:hAnsiTheme="minorHAnsi" w:cstheme="minorHAnsi"/>
         </w:rPr>
         <w:t>L: SOURCES</w:t>
       </w:r>
@@ -5134,26 +5200,34 @@
         <w:pStyle w:val="NormalWeb"/>
         <w:ind w:left="567" w:hanging="567"/>
         <w:rPr>
-          <w:color w:val="7030A0"/>
-        </w:rPr>
-      </w:pPr>
-      <w:r>
-        <w:rPr>
-          <w:color w:val="7030A0"/>
+          <w:rFonts w:asciiTheme="minorHAnsi" w:hAnsiTheme="minorHAnsi" w:cstheme="minorHAnsi"/>
+          <w:sz w:val="22"/>
+          <w:szCs w:val="22"/>
+        </w:rPr>
+      </w:pPr>
+      <w:r>
+        <w:rPr>
+          <w:rFonts w:asciiTheme="minorHAnsi" w:hAnsiTheme="minorHAnsi" w:cstheme="minorHAnsi"/>
+          <w:sz w:val="22"/>
+          <w:szCs w:val="22"/>
         </w:rPr>
         <w:t xml:space="preserve">AskPython. (2021, June 25). </w:t>
       </w:r>
       <w:r>
         <w:rPr>
+          <w:rFonts w:asciiTheme="minorHAnsi" w:hAnsiTheme="minorHAnsi" w:cstheme="minorHAnsi"/>
           <w:i/>
           <w:iCs/>
-          <w:color w:val="7030A0"/>
+          <w:sz w:val="22"/>
+          <w:szCs w:val="22"/>
         </w:rPr>
         <w:t>3 ways to sort a dictionary by value in python</w:t>
       </w:r>
       <w:r>
         <w:rPr>
-          <w:color w:val="7030A0"/>
+          <w:rFonts w:asciiTheme="minorHAnsi" w:hAnsiTheme="minorHAnsi" w:cstheme="minorHAnsi"/>
+          <w:sz w:val="22"/>
+          <w:szCs w:val="22"/>
         </w:rPr>
         <w:t xml:space="preserve">. AskPython. Retrieved January 26, 2022, from https://www.askpython.com/python/dictionary/sort-a-dictionary-by-value-in-python </w:t>
       </w:r>
@@ -5163,32 +5237,42 @@
         <w:pStyle w:val="NormalWeb"/>
         <w:ind w:left="567" w:hanging="567"/>
         <w:rPr>
-          <w:color w:val="7030A0"/>
-        </w:rPr>
-      </w:pPr>
-      <w:r>
-        <w:rPr>
-          <w:color w:val="7030A0"/>
+          <w:rFonts w:asciiTheme="minorHAnsi" w:hAnsiTheme="minorHAnsi" w:cstheme="minorHAnsi"/>
+          <w:sz w:val="22"/>
+          <w:szCs w:val="22"/>
+        </w:rPr>
+      </w:pPr>
+      <w:r>
+        <w:rPr>
+          <w:rFonts w:asciiTheme="minorHAnsi" w:hAnsiTheme="minorHAnsi" w:cstheme="minorHAnsi"/>
+          <w:sz w:val="22"/>
+          <w:szCs w:val="22"/>
         </w:rPr>
         <w:t xml:space="preserve">Drowell, E. (n.d.). </w:t>
       </w:r>
       <w:r>
         <w:rPr>
+          <w:rFonts w:asciiTheme="minorHAnsi" w:hAnsiTheme="minorHAnsi" w:cstheme="minorHAnsi"/>
           <w:i/>
           <w:iCs/>
-          <w:color w:val="7030A0"/>
+          <w:sz w:val="22"/>
+          <w:szCs w:val="22"/>
         </w:rPr>
         <w:t>Know thy complexities!</w:t>
       </w:r>
       <w:r>
         <w:rPr>
-          <w:color w:val="7030A0"/>
+          <w:rFonts w:asciiTheme="minorHAnsi" w:hAnsiTheme="minorHAnsi" w:cstheme="minorHAnsi"/>
+          <w:sz w:val="22"/>
+          <w:szCs w:val="22"/>
         </w:rPr>
         <w:t xml:space="preserve"> Big-O Cheat Sheet. Retrieved January 26, 2022, from https://www.bigocheatsheet.com/ </w:t>
       </w:r>
       <w:r>
         <w:rPr>
-          <w:color w:val="7030A0"/>
+          <w:rFonts w:asciiTheme="minorHAnsi" w:hAnsiTheme="minorHAnsi" w:cstheme="minorHAnsi"/>
+          <w:sz w:val="22"/>
+          <w:szCs w:val="22"/>
         </w:rPr>
         <w:t xml:space="preserve"> </w:t>
       </w:r>
@@ -5198,26 +5282,34 @@
         <w:pStyle w:val="NormalWeb"/>
         <w:ind w:left="567" w:hanging="567"/>
         <w:rPr>
-          <w:color w:val="7030A0"/>
-        </w:rPr>
-      </w:pPr>
-      <w:r>
-        <w:rPr>
-          <w:color w:val="7030A0"/>
+          <w:rFonts w:asciiTheme="minorHAnsi" w:hAnsiTheme="minorHAnsi" w:cstheme="minorHAnsi"/>
+          <w:sz w:val="22"/>
+          <w:szCs w:val="22"/>
+        </w:rPr>
+      </w:pPr>
+      <w:r>
+        <w:rPr>
+          <w:rFonts w:asciiTheme="minorHAnsi" w:hAnsiTheme="minorHAnsi" w:cstheme="minorHAnsi"/>
+          <w:sz w:val="22"/>
+          <w:szCs w:val="22"/>
         </w:rPr>
         <w:t xml:space="preserve">GeeksforGeeks. (2020, July 28). </w:t>
       </w:r>
       <w:r>
         <w:rPr>
+          <w:rFonts w:asciiTheme="minorHAnsi" w:hAnsiTheme="minorHAnsi" w:cstheme="minorHAnsi"/>
           <w:i/>
           <w:iCs/>
-          <w:color w:val="7030A0"/>
+          <w:sz w:val="22"/>
+          <w:szCs w:val="22"/>
         </w:rPr>
         <w:t>String alignment in Python f-string</w:t>
       </w:r>
       <w:r>
         <w:rPr>
-          <w:color w:val="7030A0"/>
+          <w:rFonts w:asciiTheme="minorHAnsi" w:hAnsiTheme="minorHAnsi" w:cstheme="minorHAnsi"/>
+          <w:sz w:val="22"/>
+          <w:szCs w:val="22"/>
         </w:rPr>
         <w:t xml:space="preserve">. GeeksforGeeks. Retrieved January 26, 2022, from https://www.geeksforgeeks.org/string-alignment-in-python-f-string/ </w:t>
       </w:r>
@@ -5227,26 +5319,34 @@
         <w:pStyle w:val="NormalWeb"/>
         <w:ind w:left="567" w:hanging="567"/>
         <w:rPr>
-          <w:color w:val="7030A0"/>
-        </w:rPr>
-      </w:pPr>
-      <w:r>
-        <w:rPr>
-          <w:color w:val="7030A0"/>
+          <w:rFonts w:asciiTheme="minorHAnsi" w:hAnsiTheme="minorHAnsi" w:cstheme="minorHAnsi"/>
+          <w:sz w:val="22"/>
+          <w:szCs w:val="22"/>
+        </w:rPr>
+      </w:pPr>
+      <w:r>
+        <w:rPr>
+          <w:rFonts w:asciiTheme="minorHAnsi" w:hAnsiTheme="minorHAnsi" w:cstheme="minorHAnsi"/>
+          <w:sz w:val="22"/>
+          <w:szCs w:val="22"/>
         </w:rPr>
         <w:t xml:space="preserve">Hellman, D. (2011, July 11). </w:t>
       </w:r>
       <w:r>
         <w:rPr>
+          <w:rFonts w:asciiTheme="minorHAnsi" w:hAnsiTheme="minorHAnsi" w:cstheme="minorHAnsi"/>
           <w:i/>
           <w:iCs/>
-          <w:color w:val="7030A0"/>
+          <w:sz w:val="22"/>
+          <w:szCs w:val="22"/>
         </w:rPr>
         <w:t>PYMOTW</w:t>
       </w:r>
       <w:r>
         <w:rPr>
-          <w:color w:val="7030A0"/>
+          <w:rFonts w:asciiTheme="minorHAnsi" w:hAnsiTheme="minorHAnsi" w:cstheme="minorHAnsi"/>
+          <w:sz w:val="22"/>
+          <w:szCs w:val="22"/>
         </w:rPr>
         <w:t xml:space="preserve">. datetime – Date/time value manipulation - Python Module of the Week. Retrieved January 26, 2022, from http://pymotw.com/2/datetime/ </w:t>
       </w:r>
@@ -5255,18 +5355,36 @@
       <w:pPr>
         <w:pStyle w:val="NormalWeb"/>
         <w:ind w:left="567" w:hanging="567"/>
-      </w:pPr>
-      <w:r>
+        <w:rPr>
+          <w:rFonts w:asciiTheme="minorHAnsi" w:hAnsiTheme="minorHAnsi" w:cstheme="minorHAnsi"/>
+          <w:sz w:val="22"/>
+          <w:szCs w:val="22"/>
+        </w:rPr>
+      </w:pPr>
+      <w:r>
+        <w:rPr>
+          <w:rFonts w:asciiTheme="minorHAnsi" w:hAnsiTheme="minorHAnsi" w:cstheme="minorHAnsi"/>
+          <w:sz w:val="22"/>
+          <w:szCs w:val="22"/>
+        </w:rPr>
         <w:t xml:space="preserve">James, J. (2016). </w:t>
       </w:r>
       <w:r>
         <w:rPr>
+          <w:rFonts w:asciiTheme="minorHAnsi" w:hAnsiTheme="minorHAnsi" w:cstheme="minorHAnsi"/>
           <w:i/>
           <w:iCs/>
+          <w:sz w:val="22"/>
+          <w:szCs w:val="22"/>
         </w:rPr>
         <w:t>Python: Creating a HASHMAP using Lists</w:t>
       </w:r>
       <w:r>
+        <w:rPr>
+          <w:rFonts w:asciiTheme="minorHAnsi" w:hAnsiTheme="minorHAnsi" w:cstheme="minorHAnsi"/>
+          <w:sz w:val="22"/>
+          <w:szCs w:val="22"/>
+        </w:rPr>
         <w:t xml:space="preserve">. Youtube. Retrieved January 26, 2022, from https://www.youtube.com/watch?v=9HFbhPscPU0. </w:t>
       </w:r>
     </w:p>
@@ -5275,27 +5393,35 @@
         <w:pStyle w:val="NormalWeb"/>
         <w:ind w:left="567" w:hanging="567"/>
         <w:rPr>
-          <w:color w:val="7030A0"/>
-        </w:rPr>
-      </w:pPr>
-      <w:r>
-        <w:rPr>
-          <w:color w:val="7030A0"/>
+          <w:rFonts w:asciiTheme="minorHAnsi" w:hAnsiTheme="minorHAnsi" w:cstheme="minorHAnsi"/>
+          <w:sz w:val="22"/>
+          <w:szCs w:val="22"/>
+        </w:rPr>
+      </w:pPr>
+      <w:r>
+        <w:rPr>
+          <w:rFonts w:asciiTheme="minorHAnsi" w:hAnsiTheme="minorHAnsi" w:cstheme="minorHAnsi"/>
+          <w:sz w:val="22"/>
+          <w:szCs w:val="22"/>
         </w:rPr>
         <w:lastRenderedPageBreak/>
         <w:t xml:space="preserve">James, J. (2019). </w:t>
       </w:r>
       <w:r>
         <w:rPr>
+          <w:rFonts w:asciiTheme="minorHAnsi" w:hAnsiTheme="minorHAnsi" w:cstheme="minorHAnsi"/>
           <w:i/>
           <w:iCs/>
-          <w:color w:val="7030A0"/>
+          <w:sz w:val="22"/>
+          <w:szCs w:val="22"/>
         </w:rPr>
         <w:t>Python: Dates, Times &amp; Timestamps Part-1 | datetime, time libraries</w:t>
       </w:r>
       <w:r>
         <w:rPr>
-          <w:color w:val="7030A0"/>
+          <w:rFonts w:asciiTheme="minorHAnsi" w:hAnsiTheme="minorHAnsi" w:cstheme="minorHAnsi"/>
+          <w:sz w:val="22"/>
+          <w:szCs w:val="22"/>
         </w:rPr>
         <w:t xml:space="preserve">. Youtube. Retrieved January 26, 2022, from </w:t>
       </w:r>
@@ -5303,14 +5429,19 @@
         <w:r>
           <w:rPr>
             <w:rStyle w:val="Hyperlink"/>
-            <w:color w:val="7030A0"/>
+            <w:rFonts w:asciiTheme="minorHAnsi" w:hAnsiTheme="minorHAnsi" w:cstheme="minorHAnsi"/>
+            <w:color w:val="auto"/>
+            <w:sz w:val="22"/>
+            <w:szCs w:val="22"/>
           </w:rPr>
           <w:t>https://www.youtube.com/watch?v=hUkDhkrUNys&amp;t=459s</w:t>
         </w:r>
       </w:hyperlink>
       <w:r>
         <w:rPr>
-          <w:color w:val="7030A0"/>
+          <w:rFonts w:asciiTheme="minorHAnsi" w:hAnsiTheme="minorHAnsi" w:cstheme="minorHAnsi"/>
+          <w:sz w:val="22"/>
+          <w:szCs w:val="22"/>
         </w:rPr>
         <w:t xml:space="preserve">. </w:t>
       </w:r>
@@ -5320,12 +5451,16 @@
         <w:pStyle w:val="NormalWeb"/>
         <w:ind w:left="567" w:hanging="567"/>
         <w:rPr>
-          <w:color w:val="7030A0"/>
-        </w:rPr>
-      </w:pPr>
-      <w:r>
-        <w:rPr>
-          <w:color w:val="7030A0"/>
+          <w:rFonts w:asciiTheme="minorHAnsi" w:hAnsiTheme="minorHAnsi" w:cstheme="minorHAnsi"/>
+          <w:sz w:val="22"/>
+          <w:szCs w:val="22"/>
+        </w:rPr>
+      </w:pPr>
+      <w:r>
+        <w:rPr>
+          <w:rFonts w:asciiTheme="minorHAnsi" w:hAnsiTheme="minorHAnsi" w:cstheme="minorHAnsi"/>
+          <w:sz w:val="22"/>
+          <w:szCs w:val="22"/>
         </w:rPr>
         <w:t>Lusby, J. (2022, January 14). C950 Outreach... Email with overall program structure tips.</w:t>
       </w:r>
@@ -5335,38 +5470,26 @@
         <w:spacing w:before="100" w:beforeAutospacing="1" w:after="100" w:afterAutospacing="1" w:line="240" w:lineRule="auto"/>
         <w:ind w:left="567" w:hanging="567"/>
         <w:rPr>
-          <w:rFonts w:ascii="Times New Roman" w:eastAsia="Times New Roman" w:hAnsi="Times New Roman" w:cs="Times New Roman"/>
-          <w:color w:val="7030A0"/>
-          <w:sz w:val="24"/>
-          <w:szCs w:val="24"/>
-        </w:rPr>
-      </w:pPr>
-      <w:r>
-        <w:rPr>
-          <w:rFonts w:ascii="Times New Roman" w:eastAsia="Times New Roman" w:hAnsi="Times New Roman" w:cs="Times New Roman"/>
-          <w:color w:val="7030A0"/>
-          <w:sz w:val="24"/>
-          <w:szCs w:val="24"/>
+          <w:rFonts w:eastAsia="Times New Roman" w:cstheme="minorHAnsi"/>
+        </w:rPr>
+      </w:pPr>
+      <w:r>
+        <w:rPr>
+          <w:rFonts w:eastAsia="Times New Roman" w:cstheme="minorHAnsi"/>
         </w:rPr>
         <w:t xml:space="preserve">Lysecky, R. (n.d.). </w:t>
       </w:r>
       <w:r>
         <w:rPr>
-          <w:rFonts w:ascii="Times New Roman" w:eastAsia="Times New Roman" w:hAnsi="Times New Roman" w:cs="Times New Roman"/>
+          <w:rFonts w:eastAsia="Times New Roman" w:cstheme="minorHAnsi"/>
           <w:i/>
           <w:iCs/>
-          <w:color w:val="7030A0"/>
-          <w:sz w:val="24"/>
-          <w:szCs w:val="24"/>
         </w:rPr>
         <w:t>ZyBooks My library &gt; C950: Data Structures and Algorithms II home &gt; 6.6: Python: Graphs</w:t>
       </w:r>
       <w:r>
         <w:rPr>
-          <w:rFonts w:ascii="Times New Roman" w:eastAsia="Times New Roman" w:hAnsi="Times New Roman" w:cs="Times New Roman"/>
-          <w:color w:val="7030A0"/>
-          <w:sz w:val="24"/>
-          <w:szCs w:val="24"/>
+          <w:rFonts w:eastAsia="Times New Roman" w:cstheme="minorHAnsi"/>
         </w:rPr>
         <w:t xml:space="preserve">. Building the Graph and Vertex classes Retrieved January 26, 2022, from https://learn.zybooks.com/zybook/WGUC950AY20182019/chapter/6/section/6?content_resource_id=29588064. </w:t>
       </w:r>
@@ -5375,58 +5498,91 @@
       <w:pPr>
         <w:pStyle w:val="NormalWeb"/>
         <w:ind w:left="567" w:hanging="567"/>
-      </w:pPr>
-      <w:r>
+        <w:rPr>
+          <w:rFonts w:asciiTheme="minorHAnsi" w:hAnsiTheme="minorHAnsi" w:cstheme="minorHAnsi"/>
+          <w:sz w:val="22"/>
+          <w:szCs w:val="22"/>
+        </w:rPr>
+      </w:pPr>
+      <w:r>
+        <w:rPr>
+          <w:rFonts w:asciiTheme="minorHAnsi" w:hAnsiTheme="minorHAnsi" w:cstheme="minorHAnsi"/>
+          <w:sz w:val="22"/>
+          <w:szCs w:val="22"/>
+        </w:rPr>
         <w:t xml:space="preserve">Nilsson, C. (n.d.). </w:t>
       </w:r>
       <w:r>
         <w:rPr>
+          <w:rFonts w:asciiTheme="minorHAnsi" w:hAnsiTheme="minorHAnsi" w:cstheme="minorHAnsi"/>
           <w:i/>
           <w:iCs/>
+          <w:sz w:val="22"/>
+          <w:szCs w:val="22"/>
         </w:rPr>
         <w:t>Heuristics for the traveling salesman problem - free</w:t>
       </w:r>
       <w:r>
+        <w:rPr>
+          <w:rFonts w:asciiTheme="minorHAnsi" w:hAnsiTheme="minorHAnsi" w:cstheme="minorHAnsi"/>
+          <w:sz w:val="22"/>
+          <w:szCs w:val="22"/>
+        </w:rPr>
         <w:t xml:space="preserve">. Link¨oping University. Retrieved January 28, 2022, from http://160592857366.free.fr/joe/ebooks/ShareData/Heuristics%20for%20the%20Traveling%20Salesman%20Problem%20By%20Christian%20Nillson.pdf </w:t>
       </w:r>
-    </w:p>
-    <w:p>
-      <w:pPr>
-        <w:spacing w:before="100" w:beforeAutospacing="1" w:after="100" w:afterAutospacing="1" w:line="240" w:lineRule="auto"/>
-        <w:ind w:left="567" w:hanging="567"/>
-        <w:rPr>
-          <w:rFonts w:ascii="Times New Roman" w:eastAsia="Times New Roman" w:hAnsi="Times New Roman" w:cs="Times New Roman"/>
-          <w:color w:val="7030A0"/>
-          <w:sz w:val="24"/>
-          <w:szCs w:val="24"/>
-        </w:rPr>
-      </w:pPr>
     </w:p>
     <w:p>
       <w:pPr>
         <w:pStyle w:val="NormalWeb"/>
         <w:ind w:left="567" w:hanging="567"/>
         <w:rPr>
-          <w:color w:val="7030A0"/>
-        </w:rPr>
-      </w:pPr>
-      <w:r>
-        <w:rPr>
-          <w:color w:val="7030A0"/>
+          <w:rFonts w:asciiTheme="minorHAnsi" w:hAnsiTheme="minorHAnsi" w:cstheme="minorHAnsi"/>
+          <w:sz w:val="22"/>
+          <w:szCs w:val="22"/>
+        </w:rPr>
+      </w:pPr>
+      <w:r>
+        <w:rPr>
+          <w:rFonts w:asciiTheme="minorHAnsi" w:hAnsiTheme="minorHAnsi" w:cstheme="minorHAnsi"/>
+          <w:sz w:val="22"/>
+          <w:szCs w:val="22"/>
+        </w:rPr>
+        <w:t>Pawandeep. (2021, March 11). How to sort a dictionary in python? Retrieved January 28, 2022, from https://www.tutorialspoint.com/how-to-sort-a-dictionary-in-python</w:t>
+      </w:r>
+    </w:p>
+    <w:p>
+      <w:pPr>
+        <w:pStyle w:val="NormalWeb"/>
+        <w:ind w:left="567" w:hanging="567"/>
+        <w:rPr>
+          <w:rFonts w:asciiTheme="minorHAnsi" w:hAnsiTheme="minorHAnsi" w:cstheme="minorHAnsi"/>
+          <w:sz w:val="22"/>
+          <w:szCs w:val="22"/>
+        </w:rPr>
+      </w:pPr>
+      <w:r>
+        <w:rPr>
+          <w:rFonts w:asciiTheme="minorHAnsi" w:hAnsiTheme="minorHAnsi" w:cstheme="minorHAnsi"/>
+          <w:sz w:val="22"/>
+          <w:szCs w:val="22"/>
         </w:rPr>
         <w:t xml:space="preserve">phihagphihag 257k6666 gold badges427427 silver badges455455 bronze badges, &amp; martineaumartineau 108k2323 gold badges148148 silver badges263263 bronze badges. (1959, February 1). </w:t>
       </w:r>
       <w:r>
         <w:rPr>
+          <w:rFonts w:asciiTheme="minorHAnsi" w:hAnsiTheme="minorHAnsi" w:cstheme="minorHAnsi"/>
           <w:i/>
           <w:iCs/>
-          <w:color w:val="7030A0"/>
+          <w:sz w:val="22"/>
+          <w:szCs w:val="22"/>
         </w:rPr>
         <w:t>How to sum all the values in a dictionary?</w:t>
       </w:r>
       <w:r>
         <w:rPr>
-          <w:color w:val="7030A0"/>
+          <w:rFonts w:asciiTheme="minorHAnsi" w:hAnsiTheme="minorHAnsi" w:cstheme="minorHAnsi"/>
+          <w:sz w:val="22"/>
+          <w:szCs w:val="22"/>
         </w:rPr>
         <w:t xml:space="preserve"> Stack Overflow. Retrieved January 26, 2022, from https://stackoverflow.com/questions/4880960/how-to-sum-all-the-values-in-a-dictionary </w:t>
       </w:r>
@@ -5436,12 +5592,16 @@
         <w:pStyle w:val="NormalWeb"/>
         <w:ind w:left="567" w:hanging="567"/>
         <w:rPr>
-          <w:color w:val="7030A0"/>
-        </w:rPr>
-      </w:pPr>
-      <w:r>
-        <w:rPr>
-          <w:color w:val="7030A0"/>
+          <w:rFonts w:asciiTheme="minorHAnsi" w:hAnsiTheme="minorHAnsi" w:cstheme="minorHAnsi"/>
+          <w:sz w:val="22"/>
+          <w:szCs w:val="22"/>
+        </w:rPr>
+      </w:pPr>
+      <w:r>
+        <w:rPr>
+          <w:rFonts w:asciiTheme="minorHAnsi" w:hAnsiTheme="minorHAnsi" w:cstheme="minorHAnsi"/>
+          <w:sz w:val="22"/>
+          <w:szCs w:val="22"/>
         </w:rPr>
         <w:t xml:space="preserve">WGU C950 course documents for handling time steps and the greedy algorithm. https://srm--c.na127.visual.force.com/apex/coursearticle?Id=kA03x000001DbBGCA0. (n.d.). C950 WGUPS Project Implementation Steps - Example. https://srm--c.na127.visual.force.com/apex/coursearticle?Id=kA03x000001DbBGCA0. </w:t>
       </w:r>

</xml_diff>